<commit_message>
formeln in word format gebracht
</commit_message>
<xml_diff>
--- a/Quaternionen Hausarbeit.docx
+++ b/Quaternionen Hausarbeit.docx
@@ -1732,7 +1732,13 @@
         <w:t xml:space="preserve">Die Grundlagen für die Quaternionen </w:t>
       </w:r>
       <w:r>
-        <w:t xml:space="preserve">wurden von dem irischen Mathematiker William Hamilton im Jahre 1943 gelegt. Er war auf der Suche nach einer dreidimensionalen Erweiterung für die komplexen Zahlen. Er hatte jedoch das Problem, dass er Tripel nicht multiplizieren konnte und es nicht so einfach schien wie bei der Multiplikation von Tupeln bei den komplexen Zahlen. Erst nachdem er </w:t>
+        <w:t>wurden von dem irischen Mathematiker William Hamilton im Jahre 1</w:t>
+      </w:r>
+      <w:r>
+        <w:t>8</w:t>
+      </w:r>
+      <w:r>
+        <w:t xml:space="preserve">43 gelegt. Er war auf der Suche nach einer dreidimensionalen Erweiterung für die komplexen Zahlen. Er hatte jedoch das Problem, dass er Tripel nicht multiplizieren konnte und es nicht so einfach schien wie bei der Multiplikation von Tupeln bei den komplexen Zahlen. Erst nachdem er </w:t>
       </w:r>
       <w:r>
         <w:t>eine vierte Dimension einführte, war er in der Lage eine Multiplikation durchzuführen. Zu diesem Zeitpunkt waren die reinen Quaternionen geboren, wurden jedoch eine lange Zeit nicht genutzt. Erst einige Zeit später hat der Professor Gibbs aus Yale die Idee wieder aufgegriffen und hat darauf aufbauend das Vektor und Skalarprodukt für Quaternionen definiert. Das bedeutet, dass Quaternionen aus einem skalaren Teil s und einem vektoriellen Teil v (oder in der Form ix + jy + kz) bestehen. Somit konnte man diesen Teil als heutigen Vektor interpretieren.</w:t>
@@ -1769,6 +1775,15 @@
         <w:t>Definition und Konstruktion</w:t>
       </w:r>
       <w:bookmarkEnd w:id="2"/>
+    </w:p>
+    <w:p/>
+    <w:p>
+      <w:pPr>
+        <w:pStyle w:val="DHBWText"/>
+      </w:pPr>
+      <w:r>
+        <w:t>Es sind zwei Schreibweisen bekannt, die unten Aufgelistete findet man in allen Büchern und Lektüren.</w:t>
+      </w:r>
     </w:p>
     <w:p>
       <w:pPr>
@@ -1859,6 +1874,87 @@
           </wp:inline>
         </w:drawing>
       </w:r>
+    </w:p>
+    <w:p>
+      <w:pPr>
+        <w:jc w:val="center"/>
+      </w:pPr>
+      <m:oMathPara>
+        <m:oMath>
+          <m:r>
+            <w:rPr>
+              <w:rFonts w:ascii="Cambria Math" w:hAnsi="Cambria Math"/>
+            </w:rPr>
+            <m:t>q=</m:t>
+          </m:r>
+          <m:d>
+            <m:dPr>
+              <m:begChr m:val="["/>
+              <m:endChr m:val="]"/>
+              <m:ctrlPr>
+                <w:rPr>
+                  <w:rFonts w:ascii="Cambria Math" w:hAnsi="Cambria Math"/>
+                  <w:i/>
+                </w:rPr>
+              </m:ctrlPr>
+            </m:dPr>
+            <m:e>
+              <m:r>
+                <w:rPr>
+                  <w:rFonts w:ascii="Cambria Math" w:hAnsi="Cambria Math"/>
+                </w:rPr>
+                <m:t>s,</m:t>
+              </m:r>
+              <m:d>
+                <m:dPr>
+                  <m:ctrlPr>
+                    <w:rPr>
+                      <w:rFonts w:ascii="Cambria Math" w:hAnsi="Cambria Math"/>
+                      <w:i/>
+                    </w:rPr>
+                  </m:ctrlPr>
+                </m:dPr>
+                <m:e>
+                  <m:eqArr>
+                    <m:eqArrPr>
+                      <m:ctrlPr>
+                        <w:rPr>
+                          <w:rFonts w:ascii="Cambria Math" w:hAnsi="Cambria Math"/>
+                          <w:i/>
+                        </w:rPr>
+                      </m:ctrlPr>
+                    </m:eqArrPr>
+                    <m:e>
+                      <m:r>
+                        <w:rPr>
+                          <w:rFonts w:ascii="Cambria Math" w:hAnsi="Cambria Math"/>
+                        </w:rPr>
+                        <m:t>x</m:t>
+                      </m:r>
+                    </m:e>
+                    <m:e>
+                      <m:r>
+                        <w:rPr>
+                          <w:rFonts w:ascii="Cambria Math" w:hAnsi="Cambria Math"/>
+                        </w:rPr>
+                        <m:t>y</m:t>
+                      </m:r>
+                    </m:e>
+                    <m:e>
+                      <m:r>
+                        <w:rPr>
+                          <w:rFonts w:ascii="Cambria Math" w:hAnsi="Cambria Math"/>
+                        </w:rPr>
+                        <m:t>z</m:t>
+                      </m:r>
+                    </m:e>
+                  </m:eqArr>
+                </m:e>
+              </m:d>
+            </m:e>
+          </m:d>
+        </m:oMath>
+      </m:oMathPara>
     </w:p>
     <w:p>
       <w:pPr>
@@ -1973,6 +2069,82 @@
       </w:r>
     </w:p>
     <w:p>
+      <m:oMathPara>
+        <m:oMath>
+          <m:r>
+            <w:rPr>
+              <w:rFonts w:ascii="Cambria Math" w:hAnsi="Cambria Math"/>
+            </w:rPr>
+            <m:t>q+q'=[s+</m:t>
+          </m:r>
+          <m:sSup>
+            <m:sSupPr>
+              <m:ctrlPr>
+                <w:rPr>
+                  <w:rFonts w:ascii="Cambria Math" w:hAnsi="Cambria Math"/>
+                  <w:i/>
+                </w:rPr>
+              </m:ctrlPr>
+            </m:sSupPr>
+            <m:e>
+              <m:r>
+                <w:rPr>
+                  <w:rFonts w:ascii="Cambria Math" w:hAnsi="Cambria Math"/>
+                </w:rPr>
+                <m:t>s</m:t>
+              </m:r>
+            </m:e>
+            <m:sup>
+              <m:r>
+                <w:rPr>
+                  <w:rFonts w:ascii="Cambria Math" w:hAnsi="Cambria Math"/>
+                </w:rPr>
+                <m:t>'</m:t>
+              </m:r>
+            </m:sup>
+          </m:sSup>
+          <m:r>
+            <w:rPr>
+              <w:rFonts w:ascii="Cambria Math" w:hAnsi="Cambria Math"/>
+            </w:rPr>
+            <m:t>, v+</m:t>
+          </m:r>
+          <m:sSup>
+            <m:sSupPr>
+              <m:ctrlPr>
+                <w:rPr>
+                  <w:rFonts w:ascii="Cambria Math" w:hAnsi="Cambria Math"/>
+                  <w:i/>
+                </w:rPr>
+              </m:ctrlPr>
+            </m:sSupPr>
+            <m:e>
+              <m:r>
+                <w:rPr>
+                  <w:rFonts w:ascii="Cambria Math" w:hAnsi="Cambria Math"/>
+                </w:rPr>
+                <m:t>v</m:t>
+              </m:r>
+            </m:e>
+            <m:sup>
+              <m:r>
+                <w:rPr>
+                  <w:rFonts w:ascii="Cambria Math" w:hAnsi="Cambria Math"/>
+                </w:rPr>
+                <m:t>'</m:t>
+              </m:r>
+            </m:sup>
+          </m:sSup>
+          <m:r>
+            <w:rPr>
+              <w:rFonts w:ascii="Cambria Math" w:hAnsi="Cambria Math"/>
+            </w:rPr>
+            <m:t>]</m:t>
+          </m:r>
+        </m:oMath>
+      </m:oMathPara>
+    </w:p>
+    <w:p>
       <w:r>
         <w:rPr>
           <w:noProof/>
@@ -2013,6 +2185,604 @@
           </wp:inline>
         </w:drawing>
       </w:r>
+    </w:p>
+    <w:p>
+      <w:pPr>
+        <w:rPr>
+          <w:rFonts w:eastAsiaTheme="minorEastAsia"/>
+        </w:rPr>
+      </w:pPr>
+      <m:oMathPara>
+        <m:oMath>
+          <m:r>
+            <w:rPr>
+              <w:rFonts w:ascii="Cambria Math" w:hAnsi="Cambria Math"/>
+            </w:rPr>
+            <m:t>q+</m:t>
+          </m:r>
+          <m:sSup>
+            <m:sSupPr>
+              <m:ctrlPr>
+                <w:rPr>
+                  <w:rFonts w:ascii="Cambria Math" w:hAnsi="Cambria Math"/>
+                  <w:i/>
+                </w:rPr>
+              </m:ctrlPr>
+            </m:sSupPr>
+            <m:e>
+              <m:r>
+                <w:rPr>
+                  <w:rFonts w:ascii="Cambria Math" w:hAnsi="Cambria Math"/>
+                </w:rPr>
+                <m:t>q</m:t>
+              </m:r>
+            </m:e>
+            <m:sup>
+              <m:r>
+                <w:rPr>
+                  <w:rFonts w:ascii="Cambria Math" w:hAnsi="Cambria Math"/>
+                </w:rPr>
+                <m:t>'</m:t>
+              </m:r>
+            </m:sup>
+          </m:sSup>
+          <m:r>
+            <w:rPr>
+              <w:rFonts w:ascii="Cambria Math" w:hAnsi="Cambria Math"/>
+            </w:rPr>
+            <m:t>=</m:t>
+          </m:r>
+          <m:d>
+            <m:dPr>
+              <m:begChr m:val="["/>
+              <m:endChr m:val="]"/>
+              <m:ctrlPr>
+                <w:rPr>
+                  <w:rFonts w:ascii="Cambria Math" w:hAnsi="Cambria Math"/>
+                  <w:i/>
+                </w:rPr>
+              </m:ctrlPr>
+            </m:dPr>
+            <m:e>
+              <m:r>
+                <w:rPr>
+                  <w:rFonts w:ascii="Cambria Math" w:hAnsi="Cambria Math"/>
+                </w:rPr>
+                <m:t>s</m:t>
+              </m:r>
+              <m:r>
+                <w:rPr>
+                  <w:rFonts w:ascii="Cambria Math" w:hAnsi="Cambria Math"/>
+                </w:rPr>
+                <m:t>,v]</m:t>
+              </m:r>
+              <m:r>
+                <w:rPr>
+                  <w:rFonts w:ascii="Cambria Math" w:hAnsi="Cambria Math"/>
+                </w:rPr>
+                <m:t>+</m:t>
+              </m:r>
+              <m:r>
+                <w:rPr>
+                  <w:rFonts w:ascii="Cambria Math" w:hAnsi="Cambria Math"/>
+                </w:rPr>
+                <m:t>[</m:t>
+              </m:r>
+              <m:sSup>
+                <m:sSupPr>
+                  <m:ctrlPr>
+                    <w:rPr>
+                      <w:rFonts w:ascii="Cambria Math" w:hAnsi="Cambria Math"/>
+                      <w:i/>
+                    </w:rPr>
+                  </m:ctrlPr>
+                </m:sSupPr>
+                <m:e>
+                  <m:r>
+                    <w:rPr>
+                      <w:rFonts w:ascii="Cambria Math" w:hAnsi="Cambria Math"/>
+                    </w:rPr>
+                    <m:t>s</m:t>
+                  </m:r>
+                </m:e>
+                <m:sup>
+                  <m:r>
+                    <w:rPr>
+                      <w:rFonts w:ascii="Cambria Math" w:hAnsi="Cambria Math"/>
+                    </w:rPr>
+                    <m:t>'</m:t>
+                  </m:r>
+                </m:sup>
+              </m:sSup>
+              <m:r>
+                <w:rPr>
+                  <w:rFonts w:ascii="Cambria Math" w:hAnsi="Cambria Math"/>
+                </w:rPr>
+                <m:t>,</m:t>
+              </m:r>
+              <m:sSup>
+                <m:sSupPr>
+                  <m:ctrlPr>
+                    <w:rPr>
+                      <w:rFonts w:ascii="Cambria Math" w:hAnsi="Cambria Math"/>
+                      <w:i/>
+                    </w:rPr>
+                  </m:ctrlPr>
+                </m:sSupPr>
+                <m:e>
+                  <m:r>
+                    <w:rPr>
+                      <w:rFonts w:ascii="Cambria Math" w:hAnsi="Cambria Math"/>
+                    </w:rPr>
+                    <m:t>v</m:t>
+                  </m:r>
+                </m:e>
+                <m:sup>
+                  <m:r>
+                    <w:rPr>
+                      <w:rFonts w:ascii="Cambria Math" w:hAnsi="Cambria Math"/>
+                    </w:rPr>
+                    <m:t>'</m:t>
+                  </m:r>
+                </m:sup>
+              </m:sSup>
+            </m:e>
+          </m:d>
+          <m:r>
+            <w:rPr>
+              <w:rFonts w:ascii="Cambria Math" w:hAnsi="Cambria Math"/>
+            </w:rPr>
+            <w:br/>
+          </m:r>
+        </m:oMath>
+        <m:oMath>
+          <m:r>
+            <w:rPr>
+              <w:rFonts w:ascii="Cambria Math" w:hAnsi="Cambria Math"/>
+            </w:rPr>
+            <m:t xml:space="preserve">             = </m:t>
+          </m:r>
+          <m:d>
+            <m:dPr>
+              <m:ctrlPr>
+                <w:rPr>
+                  <w:rFonts w:ascii="Cambria Math" w:hAnsi="Cambria Math"/>
+                  <w:i/>
+                </w:rPr>
+              </m:ctrlPr>
+            </m:dPr>
+            <m:e>
+              <m:r>
+                <w:rPr>
+                  <w:rFonts w:ascii="Cambria Math" w:hAnsi="Cambria Math"/>
+                </w:rPr>
+                <m:t>s+ix+jy+kz</m:t>
+              </m:r>
+            </m:e>
+          </m:d>
+          <m:r>
+            <w:rPr>
+              <w:rFonts w:ascii="Cambria Math" w:hAnsi="Cambria Math"/>
+            </w:rPr>
+            <m:t>+</m:t>
+          </m:r>
+          <m:d>
+            <m:dPr>
+              <m:ctrlPr>
+                <w:rPr>
+                  <w:rFonts w:ascii="Cambria Math" w:hAnsi="Cambria Math"/>
+                  <w:i/>
+                </w:rPr>
+              </m:ctrlPr>
+            </m:dPr>
+            <m:e>
+              <m:sSup>
+                <m:sSupPr>
+                  <m:ctrlPr>
+                    <w:rPr>
+                      <w:rFonts w:ascii="Cambria Math" w:hAnsi="Cambria Math"/>
+                      <w:i/>
+                    </w:rPr>
+                  </m:ctrlPr>
+                </m:sSupPr>
+                <m:e>
+                  <m:r>
+                    <w:rPr>
+                      <w:rFonts w:ascii="Cambria Math" w:hAnsi="Cambria Math"/>
+                    </w:rPr>
+                    <m:t>s</m:t>
+                  </m:r>
+                </m:e>
+                <m:sup>
+                  <m:r>
+                    <w:rPr>
+                      <w:rFonts w:ascii="Cambria Math" w:hAnsi="Cambria Math"/>
+                    </w:rPr>
+                    <m:t>'</m:t>
+                  </m:r>
+                </m:sup>
+              </m:sSup>
+              <m:r>
+                <w:rPr>
+                  <w:rFonts w:ascii="Cambria Math" w:hAnsi="Cambria Math"/>
+                </w:rPr>
+                <m:t>+i</m:t>
+              </m:r>
+              <m:sSup>
+                <m:sSupPr>
+                  <m:ctrlPr>
+                    <w:rPr>
+                      <w:rFonts w:ascii="Cambria Math" w:hAnsi="Cambria Math"/>
+                      <w:i/>
+                    </w:rPr>
+                  </m:ctrlPr>
+                </m:sSupPr>
+                <m:e>
+                  <m:r>
+                    <w:rPr>
+                      <w:rFonts w:ascii="Cambria Math" w:hAnsi="Cambria Math"/>
+                    </w:rPr>
+                    <m:t>x</m:t>
+                  </m:r>
+                </m:e>
+                <m:sup>
+                  <m:r>
+                    <w:rPr>
+                      <w:rFonts w:ascii="Cambria Math" w:hAnsi="Cambria Math"/>
+                    </w:rPr>
+                    <m:t>'</m:t>
+                  </m:r>
+                </m:sup>
+              </m:sSup>
+              <m:r>
+                <w:rPr>
+                  <w:rFonts w:ascii="Cambria Math" w:hAnsi="Cambria Math"/>
+                </w:rPr>
+                <m:t>+j</m:t>
+              </m:r>
+              <m:sSup>
+                <m:sSupPr>
+                  <m:ctrlPr>
+                    <w:rPr>
+                      <w:rFonts w:ascii="Cambria Math" w:hAnsi="Cambria Math"/>
+                      <w:i/>
+                    </w:rPr>
+                  </m:ctrlPr>
+                </m:sSupPr>
+                <m:e>
+                  <m:r>
+                    <w:rPr>
+                      <w:rFonts w:ascii="Cambria Math" w:hAnsi="Cambria Math"/>
+                    </w:rPr>
+                    <m:t>y</m:t>
+                  </m:r>
+                </m:e>
+                <m:sup>
+                  <m:r>
+                    <w:rPr>
+                      <w:rFonts w:ascii="Cambria Math" w:hAnsi="Cambria Math"/>
+                    </w:rPr>
+                    <m:t>'</m:t>
+                  </m:r>
+                </m:sup>
+              </m:sSup>
+              <m:r>
+                <w:rPr>
+                  <w:rFonts w:ascii="Cambria Math" w:hAnsi="Cambria Math"/>
+                </w:rPr>
+                <m:t>+k</m:t>
+              </m:r>
+              <m:sSup>
+                <m:sSupPr>
+                  <m:ctrlPr>
+                    <w:rPr>
+                      <w:rFonts w:ascii="Cambria Math" w:hAnsi="Cambria Math"/>
+                      <w:i/>
+                    </w:rPr>
+                  </m:ctrlPr>
+                </m:sSupPr>
+                <m:e>
+                  <m:r>
+                    <w:rPr>
+                      <w:rFonts w:ascii="Cambria Math" w:hAnsi="Cambria Math"/>
+                    </w:rPr>
+                    <m:t>z</m:t>
+                  </m:r>
+                </m:e>
+                <m:sup>
+                  <m:r>
+                    <w:rPr>
+                      <w:rFonts w:ascii="Cambria Math" w:hAnsi="Cambria Math"/>
+                    </w:rPr>
+                    <m:t>'</m:t>
+                  </m:r>
+                </m:sup>
+              </m:sSup>
+            </m:e>
+          </m:d>
+          <m:r>
+            <w:rPr>
+              <w:rFonts w:ascii="Cambria Math" w:hAnsi="Cambria Math"/>
+            </w:rPr>
+            <w:br/>
+          </m:r>
+        </m:oMath>
+        <m:oMath>
+          <m:r>
+            <w:rPr>
+              <w:rFonts w:ascii="Cambria Math" w:hAnsi="Cambria Math"/>
+            </w:rPr>
+            <m:t xml:space="preserve">             =s+</m:t>
+          </m:r>
+          <m:sSup>
+            <m:sSupPr>
+              <m:ctrlPr>
+                <w:rPr>
+                  <w:rFonts w:ascii="Cambria Math" w:hAnsi="Cambria Math"/>
+                  <w:i/>
+                </w:rPr>
+              </m:ctrlPr>
+            </m:sSupPr>
+            <m:e>
+              <m:r>
+                <w:rPr>
+                  <w:rFonts w:ascii="Cambria Math" w:hAnsi="Cambria Math"/>
+                </w:rPr>
+                <m:t>s</m:t>
+              </m:r>
+            </m:e>
+            <m:sup>
+              <m:r>
+                <w:rPr>
+                  <w:rFonts w:ascii="Cambria Math" w:hAnsi="Cambria Math"/>
+                </w:rPr>
+                <m:t>'</m:t>
+              </m:r>
+            </m:sup>
+          </m:sSup>
+          <m:r>
+            <w:rPr>
+              <w:rFonts w:ascii="Cambria Math" w:hAnsi="Cambria Math"/>
+            </w:rPr>
+            <m:t>+i</m:t>
+          </m:r>
+          <m:d>
+            <m:dPr>
+              <m:ctrlPr>
+                <w:rPr>
+                  <w:rFonts w:ascii="Cambria Math" w:hAnsi="Cambria Math"/>
+                  <w:i/>
+                </w:rPr>
+              </m:ctrlPr>
+            </m:dPr>
+            <m:e>
+              <m:r>
+                <w:rPr>
+                  <w:rFonts w:ascii="Cambria Math" w:hAnsi="Cambria Math"/>
+                </w:rPr>
+                <m:t>x+</m:t>
+              </m:r>
+              <m:sSup>
+                <m:sSupPr>
+                  <m:ctrlPr>
+                    <w:rPr>
+                      <w:rFonts w:ascii="Cambria Math" w:hAnsi="Cambria Math"/>
+                      <w:i/>
+                    </w:rPr>
+                  </m:ctrlPr>
+                </m:sSupPr>
+                <m:e>
+                  <m:r>
+                    <w:rPr>
+                      <w:rFonts w:ascii="Cambria Math" w:hAnsi="Cambria Math"/>
+                    </w:rPr>
+                    <m:t>x</m:t>
+                  </m:r>
+                </m:e>
+                <m:sup>
+                  <m:r>
+                    <w:rPr>
+                      <w:rFonts w:ascii="Cambria Math" w:hAnsi="Cambria Math"/>
+                    </w:rPr>
+                    <m:t>'</m:t>
+                  </m:r>
+                </m:sup>
+              </m:sSup>
+            </m:e>
+          </m:d>
+          <m:r>
+            <w:rPr>
+              <w:rFonts w:ascii="Cambria Math" w:hAnsi="Cambria Math"/>
+            </w:rPr>
+            <m:t>+j</m:t>
+          </m:r>
+          <m:d>
+            <m:dPr>
+              <m:ctrlPr>
+                <w:rPr>
+                  <w:rFonts w:ascii="Cambria Math" w:hAnsi="Cambria Math"/>
+                  <w:i/>
+                </w:rPr>
+              </m:ctrlPr>
+            </m:dPr>
+            <m:e>
+              <m:r>
+                <w:rPr>
+                  <w:rFonts w:ascii="Cambria Math" w:hAnsi="Cambria Math"/>
+                </w:rPr>
+                <m:t>y+</m:t>
+              </m:r>
+              <m:sSup>
+                <m:sSupPr>
+                  <m:ctrlPr>
+                    <w:rPr>
+                      <w:rFonts w:ascii="Cambria Math" w:hAnsi="Cambria Math"/>
+                      <w:i/>
+                    </w:rPr>
+                  </m:ctrlPr>
+                </m:sSupPr>
+                <m:e>
+                  <m:r>
+                    <w:rPr>
+                      <w:rFonts w:ascii="Cambria Math" w:hAnsi="Cambria Math"/>
+                    </w:rPr>
+                    <m:t>y</m:t>
+                  </m:r>
+                </m:e>
+                <m:sup>
+                  <m:r>
+                    <w:rPr>
+                      <w:rFonts w:ascii="Cambria Math" w:hAnsi="Cambria Math"/>
+                    </w:rPr>
+                    <m:t>'</m:t>
+                  </m:r>
+                </m:sup>
+              </m:sSup>
+            </m:e>
+          </m:d>
+          <m:r>
+            <w:rPr>
+              <w:rFonts w:ascii="Cambria Math" w:hAnsi="Cambria Math"/>
+            </w:rPr>
+            <m:t>+k</m:t>
+          </m:r>
+          <m:d>
+            <m:dPr>
+              <m:ctrlPr>
+                <w:rPr>
+                  <w:rFonts w:ascii="Cambria Math" w:hAnsi="Cambria Math"/>
+                  <w:i/>
+                </w:rPr>
+              </m:ctrlPr>
+            </m:dPr>
+            <m:e>
+              <m:r>
+                <w:rPr>
+                  <w:rFonts w:ascii="Cambria Math" w:hAnsi="Cambria Math"/>
+                </w:rPr>
+                <m:t>z+</m:t>
+              </m:r>
+              <m:sSup>
+                <m:sSupPr>
+                  <m:ctrlPr>
+                    <w:rPr>
+                      <w:rFonts w:ascii="Cambria Math" w:hAnsi="Cambria Math"/>
+                      <w:i/>
+                    </w:rPr>
+                  </m:ctrlPr>
+                </m:sSupPr>
+                <m:e>
+                  <m:r>
+                    <w:rPr>
+                      <w:rFonts w:ascii="Cambria Math" w:hAnsi="Cambria Math"/>
+                    </w:rPr>
+                    <m:t>z</m:t>
+                  </m:r>
+                </m:e>
+                <m:sup>
+                  <m:r>
+                    <w:rPr>
+                      <w:rFonts w:ascii="Cambria Math" w:hAnsi="Cambria Math"/>
+                    </w:rPr>
+                    <m:t>'</m:t>
+                  </m:r>
+                </m:sup>
+              </m:sSup>
+            </m:e>
+          </m:d>
+          <m:r>
+            <w:rPr>
+              <w:rFonts w:ascii="Cambria Math" w:hAnsi="Cambria Math"/>
+            </w:rPr>
+            <w:br/>
+          </m:r>
+        </m:oMath>
+        <m:oMath>
+          <m:r>
+            <w:rPr>
+              <w:rFonts w:ascii="Cambria Math" w:hAnsi="Cambria Math"/>
+            </w:rPr>
+            <m:t xml:space="preserve">             =[s+</m:t>
+          </m:r>
+          <m:sSup>
+            <m:sSupPr>
+              <m:ctrlPr>
+                <w:rPr>
+                  <w:rFonts w:ascii="Cambria Math" w:hAnsi="Cambria Math"/>
+                  <w:i/>
+                </w:rPr>
+              </m:ctrlPr>
+            </m:sSupPr>
+            <m:e>
+              <m:r>
+                <w:rPr>
+                  <w:rFonts w:ascii="Cambria Math" w:hAnsi="Cambria Math"/>
+                </w:rPr>
+                <m:t>s</m:t>
+              </m:r>
+            </m:e>
+            <m:sup>
+              <m:r>
+                <w:rPr>
+                  <w:rFonts w:ascii="Cambria Math" w:hAnsi="Cambria Math"/>
+                </w:rPr>
+                <m:t>'</m:t>
+              </m:r>
+            </m:sup>
+          </m:sSup>
+          <m:r>
+            <w:rPr>
+              <w:rFonts w:ascii="Cambria Math" w:hAnsi="Cambria Math"/>
+            </w:rPr>
+            <m:t>, v+</m:t>
+          </m:r>
+          <m:sSup>
+            <m:sSupPr>
+              <m:ctrlPr>
+                <w:rPr>
+                  <w:rFonts w:ascii="Cambria Math" w:hAnsi="Cambria Math"/>
+                  <w:i/>
+                </w:rPr>
+              </m:ctrlPr>
+            </m:sSupPr>
+            <m:e>
+              <m:r>
+                <w:rPr>
+                  <w:rFonts w:ascii="Cambria Math" w:hAnsi="Cambria Math"/>
+                </w:rPr>
+                <m:t>v</m:t>
+              </m:r>
+            </m:e>
+            <m:sup>
+              <m:r>
+                <w:rPr>
+                  <w:rFonts w:ascii="Cambria Math" w:hAnsi="Cambria Math"/>
+                </w:rPr>
+                <m:t>'</m:t>
+              </m:r>
+            </m:sup>
+          </m:sSup>
+          <m:r>
+            <w:rPr>
+              <w:rFonts w:ascii="Cambria Math" w:hAnsi="Cambria Math"/>
+            </w:rPr>
+            <m:t>]</m:t>
+          </m:r>
+          <m:r>
+            <w:rPr>
+              <w:rFonts w:ascii="Cambria Math" w:hAnsi="Cambria Math"/>
+            </w:rPr>
+            <w:br/>
+          </m:r>
+        </m:oMath>
+      </m:oMathPara>
+    </w:p>
+    <w:p>
+      <w:pPr>
+        <w:rPr>
+          <w:rFonts w:eastAsiaTheme="minorEastAsia"/>
+        </w:rPr>
+      </w:pPr>
     </w:p>
     <w:p>
       <w:r>
@@ -2061,6 +2831,7 @@
         </w:drawing>
       </w:r>
     </w:p>
+    <w:p/>
     <w:p>
       <w:pPr>
         <w:pStyle w:val="berschrift2"/>
@@ -2118,6 +2889,7 @@
         <w:rPr>
           <w:noProof/>
         </w:rPr>
+        <w:lastRenderedPageBreak/>
         <w:drawing>
           <wp:inline distT="0" distB="0" distL="0" distR="0" wp14:anchorId="00BF1688" wp14:editId="3DCFFEE0">
             <wp:extent cx="4942857" cy="1609524"/>
@@ -2156,6 +2928,1148 @@
       </w:r>
     </w:p>
     <w:p>
+      <m:oMathPara>
+        <m:oMath>
+          <m:r>
+            <w:rPr>
+              <w:rFonts w:ascii="Cambria Math" w:hAnsi="Cambria Math"/>
+            </w:rPr>
+            <m:t>q+</m:t>
+          </m:r>
+          <m:sSup>
+            <m:sSupPr>
+              <m:ctrlPr>
+                <w:rPr>
+                  <w:rFonts w:ascii="Cambria Math" w:hAnsi="Cambria Math"/>
+                  <w:i/>
+                </w:rPr>
+              </m:ctrlPr>
+            </m:sSupPr>
+            <m:e>
+              <m:r>
+                <w:rPr>
+                  <w:rFonts w:ascii="Cambria Math" w:hAnsi="Cambria Math"/>
+                </w:rPr>
+                <m:t>q</m:t>
+              </m:r>
+            </m:e>
+            <m:sup>
+              <m:r>
+                <w:rPr>
+                  <w:rFonts w:ascii="Cambria Math" w:hAnsi="Cambria Math"/>
+                </w:rPr>
+                <m:t>'</m:t>
+              </m:r>
+            </m:sup>
+          </m:sSup>
+          <m:r>
+            <w:rPr>
+              <w:rFonts w:ascii="Cambria Math" w:hAnsi="Cambria Math"/>
+            </w:rPr>
+            <m:t>=</m:t>
+          </m:r>
+          <m:d>
+            <m:dPr>
+              <m:begChr m:val="["/>
+              <m:endChr m:val="]"/>
+              <m:ctrlPr>
+                <w:rPr>
+                  <w:rFonts w:ascii="Cambria Math" w:hAnsi="Cambria Math"/>
+                  <w:i/>
+                </w:rPr>
+              </m:ctrlPr>
+            </m:dPr>
+            <m:e>
+              <m:r>
+                <w:rPr>
+                  <w:rFonts w:ascii="Cambria Math" w:hAnsi="Cambria Math"/>
+                </w:rPr>
+                <m:t>s,v]</m:t>
+              </m:r>
+              <m:r>
+                <w:rPr>
+                  <w:rFonts w:ascii="Cambria Math" w:hAnsi="Cambria Math"/>
+                </w:rPr>
+                <m:t>∙</m:t>
+              </m:r>
+              <m:r>
+                <w:rPr>
+                  <w:rFonts w:ascii="Cambria Math" w:hAnsi="Cambria Math"/>
+                </w:rPr>
+                <m:t>[</m:t>
+              </m:r>
+              <m:sSup>
+                <m:sSupPr>
+                  <m:ctrlPr>
+                    <w:rPr>
+                      <w:rFonts w:ascii="Cambria Math" w:hAnsi="Cambria Math"/>
+                      <w:i/>
+                    </w:rPr>
+                  </m:ctrlPr>
+                </m:sSupPr>
+                <m:e>
+                  <m:r>
+                    <w:rPr>
+                      <w:rFonts w:ascii="Cambria Math" w:hAnsi="Cambria Math"/>
+                    </w:rPr>
+                    <m:t>s</m:t>
+                  </m:r>
+                </m:e>
+                <m:sup>
+                  <m:r>
+                    <w:rPr>
+                      <w:rFonts w:ascii="Cambria Math" w:hAnsi="Cambria Math"/>
+                    </w:rPr>
+                    <m:t>'</m:t>
+                  </m:r>
+                </m:sup>
+              </m:sSup>
+              <m:r>
+                <w:rPr>
+                  <w:rFonts w:ascii="Cambria Math" w:hAnsi="Cambria Math"/>
+                </w:rPr>
+                <m:t>,</m:t>
+              </m:r>
+              <m:sSup>
+                <m:sSupPr>
+                  <m:ctrlPr>
+                    <w:rPr>
+                      <w:rFonts w:ascii="Cambria Math" w:hAnsi="Cambria Math"/>
+                      <w:i/>
+                    </w:rPr>
+                  </m:ctrlPr>
+                </m:sSupPr>
+                <m:e>
+                  <m:r>
+                    <w:rPr>
+                      <w:rFonts w:ascii="Cambria Math" w:hAnsi="Cambria Math"/>
+                    </w:rPr>
+                    <m:t>v</m:t>
+                  </m:r>
+                </m:e>
+                <m:sup>
+                  <m:r>
+                    <w:rPr>
+                      <w:rFonts w:ascii="Cambria Math" w:hAnsi="Cambria Math"/>
+                    </w:rPr>
+                    <m:t>'</m:t>
+                  </m:r>
+                </m:sup>
+              </m:sSup>
+            </m:e>
+          </m:d>
+          <m:r>
+            <w:rPr>
+              <w:rFonts w:ascii="Cambria Math" w:hAnsi="Cambria Math"/>
+            </w:rPr>
+            <w:br/>
+          </m:r>
+        </m:oMath>
+        <m:oMath>
+          <m:r>
+            <w:rPr>
+              <w:rFonts w:ascii="Cambria Math" w:hAnsi="Cambria Math"/>
+            </w:rPr>
+            <m:t xml:space="preserve">             = </m:t>
+          </m:r>
+          <m:d>
+            <m:dPr>
+              <m:ctrlPr>
+                <w:rPr>
+                  <w:rFonts w:ascii="Cambria Math" w:hAnsi="Cambria Math"/>
+                  <w:i/>
+                </w:rPr>
+              </m:ctrlPr>
+            </m:dPr>
+            <m:e>
+              <m:r>
+                <w:rPr>
+                  <w:rFonts w:ascii="Cambria Math" w:hAnsi="Cambria Math"/>
+                </w:rPr>
+                <m:t>s+ix+jy+kz</m:t>
+              </m:r>
+            </m:e>
+          </m:d>
+          <m:r>
+            <w:rPr>
+              <w:rFonts w:ascii="Cambria Math" w:hAnsi="Cambria Math"/>
+            </w:rPr>
+            <m:t>∙</m:t>
+          </m:r>
+          <m:d>
+            <m:dPr>
+              <m:ctrlPr>
+                <w:rPr>
+                  <w:rFonts w:ascii="Cambria Math" w:hAnsi="Cambria Math"/>
+                  <w:i/>
+                </w:rPr>
+              </m:ctrlPr>
+            </m:dPr>
+            <m:e>
+              <m:sSup>
+                <m:sSupPr>
+                  <m:ctrlPr>
+                    <w:rPr>
+                      <w:rFonts w:ascii="Cambria Math" w:hAnsi="Cambria Math"/>
+                      <w:i/>
+                    </w:rPr>
+                  </m:ctrlPr>
+                </m:sSupPr>
+                <m:e>
+                  <m:r>
+                    <w:rPr>
+                      <w:rFonts w:ascii="Cambria Math" w:hAnsi="Cambria Math"/>
+                    </w:rPr>
+                    <m:t>s</m:t>
+                  </m:r>
+                </m:e>
+                <m:sup>
+                  <m:r>
+                    <w:rPr>
+                      <w:rFonts w:ascii="Cambria Math" w:hAnsi="Cambria Math"/>
+                    </w:rPr>
+                    <m:t>'</m:t>
+                  </m:r>
+                </m:sup>
+              </m:sSup>
+              <m:r>
+                <w:rPr>
+                  <w:rFonts w:ascii="Cambria Math" w:hAnsi="Cambria Math"/>
+                </w:rPr>
+                <m:t>+i</m:t>
+              </m:r>
+              <m:sSup>
+                <m:sSupPr>
+                  <m:ctrlPr>
+                    <w:rPr>
+                      <w:rFonts w:ascii="Cambria Math" w:hAnsi="Cambria Math"/>
+                      <w:i/>
+                    </w:rPr>
+                  </m:ctrlPr>
+                </m:sSupPr>
+                <m:e>
+                  <m:r>
+                    <w:rPr>
+                      <w:rFonts w:ascii="Cambria Math" w:hAnsi="Cambria Math"/>
+                    </w:rPr>
+                    <m:t>x</m:t>
+                  </m:r>
+                </m:e>
+                <m:sup>
+                  <m:r>
+                    <w:rPr>
+                      <w:rFonts w:ascii="Cambria Math" w:hAnsi="Cambria Math"/>
+                    </w:rPr>
+                    <m:t>'</m:t>
+                  </m:r>
+                </m:sup>
+              </m:sSup>
+              <m:r>
+                <w:rPr>
+                  <w:rFonts w:ascii="Cambria Math" w:hAnsi="Cambria Math"/>
+                </w:rPr>
+                <m:t>+j</m:t>
+              </m:r>
+              <m:sSup>
+                <m:sSupPr>
+                  <m:ctrlPr>
+                    <w:rPr>
+                      <w:rFonts w:ascii="Cambria Math" w:hAnsi="Cambria Math"/>
+                      <w:i/>
+                    </w:rPr>
+                  </m:ctrlPr>
+                </m:sSupPr>
+                <m:e>
+                  <m:r>
+                    <w:rPr>
+                      <w:rFonts w:ascii="Cambria Math" w:hAnsi="Cambria Math"/>
+                    </w:rPr>
+                    <m:t>y</m:t>
+                  </m:r>
+                </m:e>
+                <m:sup>
+                  <m:r>
+                    <w:rPr>
+                      <w:rFonts w:ascii="Cambria Math" w:hAnsi="Cambria Math"/>
+                    </w:rPr>
+                    <m:t>'</m:t>
+                  </m:r>
+                </m:sup>
+              </m:sSup>
+              <m:r>
+                <w:rPr>
+                  <w:rFonts w:ascii="Cambria Math" w:hAnsi="Cambria Math"/>
+                </w:rPr>
+                <m:t>+k</m:t>
+              </m:r>
+              <m:sSup>
+                <m:sSupPr>
+                  <m:ctrlPr>
+                    <w:rPr>
+                      <w:rFonts w:ascii="Cambria Math" w:hAnsi="Cambria Math"/>
+                      <w:i/>
+                    </w:rPr>
+                  </m:ctrlPr>
+                </m:sSupPr>
+                <m:e>
+                  <m:r>
+                    <w:rPr>
+                      <w:rFonts w:ascii="Cambria Math" w:hAnsi="Cambria Math"/>
+                    </w:rPr>
+                    <m:t>z</m:t>
+                  </m:r>
+                </m:e>
+                <m:sup>
+                  <m:r>
+                    <w:rPr>
+                      <w:rFonts w:ascii="Cambria Math" w:hAnsi="Cambria Math"/>
+                    </w:rPr>
+                    <m:t>'</m:t>
+                  </m:r>
+                </m:sup>
+              </m:sSup>
+            </m:e>
+          </m:d>
+          <m:r>
+            <w:rPr>
+              <w:rFonts w:ascii="Cambria Math" w:hAnsi="Cambria Math"/>
+            </w:rPr>
+            <w:br/>
+          </m:r>
+        </m:oMath>
+        <m:oMath>
+          <m:r>
+            <w:rPr>
+              <w:rFonts w:ascii="Cambria Math" w:hAnsi="Cambria Math"/>
+            </w:rPr>
+            <m:t xml:space="preserve">             =s</m:t>
+          </m:r>
+          <m:r>
+            <w:rPr>
+              <w:rFonts w:ascii="Cambria Math" w:hAnsi="Cambria Math"/>
+            </w:rPr>
+            <m:t>∙</m:t>
+          </m:r>
+          <m:sSup>
+            <m:sSupPr>
+              <m:ctrlPr>
+                <w:rPr>
+                  <w:rFonts w:ascii="Cambria Math" w:hAnsi="Cambria Math"/>
+                  <w:i/>
+                </w:rPr>
+              </m:ctrlPr>
+            </m:sSupPr>
+            <m:e>
+              <m:r>
+                <w:rPr>
+                  <w:rFonts w:ascii="Cambria Math" w:hAnsi="Cambria Math"/>
+                </w:rPr>
+                <m:t>s</m:t>
+              </m:r>
+            </m:e>
+            <m:sup>
+              <m:r>
+                <w:rPr>
+                  <w:rFonts w:ascii="Cambria Math" w:hAnsi="Cambria Math"/>
+                </w:rPr>
+                <m:t>'</m:t>
+              </m:r>
+            </m:sup>
+          </m:sSup>
+          <m:r>
+            <w:rPr>
+              <w:rFonts w:ascii="Cambria Math" w:hAnsi="Cambria Math"/>
+            </w:rPr>
+            <m:t>-</m:t>
+          </m:r>
+          <m:d>
+            <m:dPr>
+              <m:ctrlPr>
+                <w:rPr>
+                  <w:rFonts w:ascii="Cambria Math" w:hAnsi="Cambria Math"/>
+                  <w:i/>
+                </w:rPr>
+              </m:ctrlPr>
+            </m:dPr>
+            <m:e>
+              <m:r>
+                <w:rPr>
+                  <w:rFonts w:ascii="Cambria Math" w:hAnsi="Cambria Math"/>
+                </w:rPr>
+                <m:t>x</m:t>
+              </m:r>
+              <m:sSup>
+                <m:sSupPr>
+                  <m:ctrlPr>
+                    <w:rPr>
+                      <w:rFonts w:ascii="Cambria Math" w:hAnsi="Cambria Math"/>
+                      <w:i/>
+                    </w:rPr>
+                  </m:ctrlPr>
+                </m:sSupPr>
+                <m:e>
+                  <m:r>
+                    <w:rPr>
+                      <w:rFonts w:ascii="Cambria Math" w:hAnsi="Cambria Math"/>
+                    </w:rPr>
+                    <m:t>x</m:t>
+                  </m:r>
+                </m:e>
+                <m:sup>
+                  <m:r>
+                    <w:rPr>
+                      <w:rFonts w:ascii="Cambria Math" w:hAnsi="Cambria Math"/>
+                    </w:rPr>
+                    <m:t>'</m:t>
+                  </m:r>
+                </m:sup>
+              </m:sSup>
+              <m:r>
+                <w:rPr>
+                  <w:rFonts w:ascii="Cambria Math" w:hAnsi="Cambria Math"/>
+                </w:rPr>
+                <m:t>+</m:t>
+              </m:r>
+              <m:sSup>
+                <m:sSupPr>
+                  <m:ctrlPr>
+                    <w:rPr>
+                      <w:rFonts w:ascii="Cambria Math" w:hAnsi="Cambria Math"/>
+                      <w:i/>
+                    </w:rPr>
+                  </m:ctrlPr>
+                </m:sSupPr>
+                <m:e>
+                  <m:r>
+                    <w:rPr>
+                      <w:rFonts w:ascii="Cambria Math" w:hAnsi="Cambria Math"/>
+                    </w:rPr>
+                    <m:t>yy</m:t>
+                  </m:r>
+                </m:e>
+                <m:sup>
+                  <m:r>
+                    <w:rPr>
+                      <w:rFonts w:ascii="Cambria Math" w:hAnsi="Cambria Math"/>
+                    </w:rPr>
+                    <m:t>'</m:t>
+                  </m:r>
+                </m:sup>
+              </m:sSup>
+              <m:r>
+                <w:rPr>
+                  <w:rFonts w:ascii="Cambria Math" w:hAnsi="Cambria Math"/>
+                </w:rPr>
+                <m:t>+z</m:t>
+              </m:r>
+              <m:sSup>
+                <m:sSupPr>
+                  <m:ctrlPr>
+                    <w:rPr>
+                      <w:rFonts w:ascii="Cambria Math" w:hAnsi="Cambria Math"/>
+                      <w:i/>
+                    </w:rPr>
+                  </m:ctrlPr>
+                </m:sSupPr>
+                <m:e>
+                  <m:r>
+                    <w:rPr>
+                      <w:rFonts w:ascii="Cambria Math" w:hAnsi="Cambria Math"/>
+                    </w:rPr>
+                    <m:t>z</m:t>
+                  </m:r>
+                </m:e>
+                <m:sup>
+                  <m:r>
+                    <w:rPr>
+                      <w:rFonts w:ascii="Cambria Math" w:hAnsi="Cambria Math"/>
+                    </w:rPr>
+                    <m:t>'</m:t>
+                  </m:r>
+                </m:sup>
+              </m:sSup>
+            </m:e>
+          </m:d>
+          <m:r>
+            <w:rPr>
+              <w:rFonts w:ascii="Cambria Math" w:hAnsi="Cambria Math"/>
+            </w:rPr>
+            <m:t>+i</m:t>
+          </m:r>
+          <m:d>
+            <m:dPr>
+              <m:ctrlPr>
+                <w:rPr>
+                  <w:rFonts w:ascii="Cambria Math" w:hAnsi="Cambria Math"/>
+                  <w:i/>
+                </w:rPr>
+              </m:ctrlPr>
+            </m:dPr>
+            <m:e>
+              <m:r>
+                <w:rPr>
+                  <w:rFonts w:ascii="Cambria Math" w:hAnsi="Cambria Math"/>
+                </w:rPr>
+                <m:t>s</m:t>
+              </m:r>
+              <m:sSup>
+                <m:sSupPr>
+                  <m:ctrlPr>
+                    <w:rPr>
+                      <w:rFonts w:ascii="Cambria Math" w:hAnsi="Cambria Math"/>
+                      <w:i/>
+                    </w:rPr>
+                  </m:ctrlPr>
+                </m:sSupPr>
+                <m:e>
+                  <m:r>
+                    <w:rPr>
+                      <w:rFonts w:ascii="Cambria Math" w:hAnsi="Cambria Math"/>
+                    </w:rPr>
+                    <m:t>x</m:t>
+                  </m:r>
+                </m:e>
+                <m:sup>
+                  <m:r>
+                    <w:rPr>
+                      <w:rFonts w:ascii="Cambria Math" w:hAnsi="Cambria Math"/>
+                    </w:rPr>
+                    <m:t>'</m:t>
+                  </m:r>
+                </m:sup>
+              </m:sSup>
+              <m:r>
+                <w:rPr>
+                  <w:rFonts w:ascii="Cambria Math" w:hAnsi="Cambria Math"/>
+                </w:rPr>
+                <m:t>+</m:t>
+              </m:r>
+              <m:sSup>
+                <m:sSupPr>
+                  <m:ctrlPr>
+                    <w:rPr>
+                      <w:rFonts w:ascii="Cambria Math" w:hAnsi="Cambria Math"/>
+                      <w:i/>
+                    </w:rPr>
+                  </m:ctrlPr>
+                </m:sSupPr>
+                <m:e>
+                  <m:r>
+                    <w:rPr>
+                      <w:rFonts w:ascii="Cambria Math" w:hAnsi="Cambria Math"/>
+                    </w:rPr>
+                    <m:t>s</m:t>
+                  </m:r>
+                </m:e>
+                <m:sup>
+                  <m:r>
+                    <w:rPr>
+                      <w:rFonts w:ascii="Cambria Math" w:hAnsi="Cambria Math"/>
+                    </w:rPr>
+                    <m:t>'</m:t>
+                  </m:r>
+                </m:sup>
+              </m:sSup>
+              <m:r>
+                <w:rPr>
+                  <w:rFonts w:ascii="Cambria Math" w:hAnsi="Cambria Math"/>
+                </w:rPr>
+                <m:t>x+y</m:t>
+              </m:r>
+              <m:sSup>
+                <m:sSupPr>
+                  <m:ctrlPr>
+                    <w:rPr>
+                      <w:rFonts w:ascii="Cambria Math" w:hAnsi="Cambria Math"/>
+                      <w:i/>
+                    </w:rPr>
+                  </m:ctrlPr>
+                </m:sSupPr>
+                <m:e>
+                  <m:r>
+                    <w:rPr>
+                      <w:rFonts w:ascii="Cambria Math" w:hAnsi="Cambria Math"/>
+                    </w:rPr>
+                    <m:t>z</m:t>
+                  </m:r>
+                </m:e>
+                <m:sup>
+                  <m:r>
+                    <w:rPr>
+                      <w:rFonts w:ascii="Cambria Math" w:hAnsi="Cambria Math"/>
+                    </w:rPr>
+                    <m:t>'</m:t>
+                  </m:r>
+                </m:sup>
+              </m:sSup>
+              <m:r>
+                <w:rPr>
+                  <w:rFonts w:ascii="Cambria Math" w:hAnsi="Cambria Math"/>
+                </w:rPr>
+                <m:t>-z</m:t>
+              </m:r>
+              <m:sSup>
+                <m:sSupPr>
+                  <m:ctrlPr>
+                    <w:rPr>
+                      <w:rFonts w:ascii="Cambria Math" w:hAnsi="Cambria Math"/>
+                      <w:i/>
+                    </w:rPr>
+                  </m:ctrlPr>
+                </m:sSupPr>
+                <m:e>
+                  <m:r>
+                    <w:rPr>
+                      <w:rFonts w:ascii="Cambria Math" w:hAnsi="Cambria Math"/>
+                    </w:rPr>
+                    <m:t>y</m:t>
+                  </m:r>
+                </m:e>
+                <m:sup>
+                  <m:r>
+                    <w:rPr>
+                      <w:rFonts w:ascii="Cambria Math" w:hAnsi="Cambria Math"/>
+                    </w:rPr>
+                    <m:t>'</m:t>
+                  </m:r>
+                </m:sup>
+              </m:sSup>
+            </m:e>
+          </m:d>
+          <m:r>
+            <w:rPr>
+              <w:rFonts w:ascii="Cambria Math" w:hAnsi="Cambria Math"/>
+            </w:rPr>
+            <m:t>+</m:t>
+          </m:r>
+          <m:r>
+            <w:rPr>
+              <w:rFonts w:ascii="Cambria Math" w:hAnsi="Cambria Math"/>
+            </w:rPr>
+            <m:t>j</m:t>
+          </m:r>
+          <m:d>
+            <m:dPr>
+              <m:ctrlPr>
+                <w:rPr>
+                  <w:rFonts w:ascii="Cambria Math" w:hAnsi="Cambria Math"/>
+                  <w:i/>
+                </w:rPr>
+              </m:ctrlPr>
+            </m:dPr>
+            <m:e>
+              <m:r>
+                <w:rPr>
+                  <w:rFonts w:ascii="Cambria Math" w:hAnsi="Cambria Math"/>
+                </w:rPr>
+                <m:t>s</m:t>
+              </m:r>
+              <m:sSup>
+                <m:sSupPr>
+                  <m:ctrlPr>
+                    <w:rPr>
+                      <w:rFonts w:ascii="Cambria Math" w:hAnsi="Cambria Math"/>
+                      <w:i/>
+                    </w:rPr>
+                  </m:ctrlPr>
+                </m:sSupPr>
+                <m:e>
+                  <m:r>
+                    <w:rPr>
+                      <w:rFonts w:ascii="Cambria Math" w:hAnsi="Cambria Math"/>
+                    </w:rPr>
+                    <m:t>y</m:t>
+                  </m:r>
+                </m:e>
+                <m:sup>
+                  <m:r>
+                    <w:rPr>
+                      <w:rFonts w:ascii="Cambria Math" w:hAnsi="Cambria Math"/>
+                    </w:rPr>
+                    <m:t>'</m:t>
+                  </m:r>
+                </m:sup>
+              </m:sSup>
+              <m:r>
+                <w:rPr>
+                  <w:rFonts w:ascii="Cambria Math" w:hAnsi="Cambria Math"/>
+                </w:rPr>
+                <m:t>+</m:t>
+              </m:r>
+              <m:sSup>
+                <m:sSupPr>
+                  <m:ctrlPr>
+                    <w:rPr>
+                      <w:rFonts w:ascii="Cambria Math" w:hAnsi="Cambria Math"/>
+                      <w:i/>
+                    </w:rPr>
+                  </m:ctrlPr>
+                </m:sSupPr>
+                <m:e>
+                  <m:r>
+                    <w:rPr>
+                      <w:rFonts w:ascii="Cambria Math" w:hAnsi="Cambria Math"/>
+                    </w:rPr>
+                    <m:t>s</m:t>
+                  </m:r>
+                </m:e>
+                <m:sup>
+                  <m:r>
+                    <w:rPr>
+                      <w:rFonts w:ascii="Cambria Math" w:hAnsi="Cambria Math"/>
+                    </w:rPr>
+                    <m:t>'</m:t>
+                  </m:r>
+                </m:sup>
+              </m:sSup>
+              <m:r>
+                <w:rPr>
+                  <w:rFonts w:ascii="Cambria Math" w:hAnsi="Cambria Math"/>
+                </w:rPr>
+                <m:t>y</m:t>
+              </m:r>
+              <m:r>
+                <w:rPr>
+                  <w:rFonts w:ascii="Cambria Math" w:hAnsi="Cambria Math"/>
+                </w:rPr>
+                <m:t>+</m:t>
+              </m:r>
+              <m:sSup>
+                <m:sSupPr>
+                  <m:ctrlPr>
+                    <w:rPr>
+                      <w:rFonts w:ascii="Cambria Math" w:hAnsi="Cambria Math"/>
+                      <w:i/>
+                    </w:rPr>
+                  </m:ctrlPr>
+                </m:sSupPr>
+                <m:e>
+                  <m:r>
+                    <w:rPr>
+                      <w:rFonts w:ascii="Cambria Math" w:hAnsi="Cambria Math"/>
+                    </w:rPr>
+                    <m:t>z</m:t>
+                  </m:r>
+                  <m:r>
+                    <w:rPr>
+                      <w:rFonts w:ascii="Cambria Math" w:hAnsi="Cambria Math"/>
+                    </w:rPr>
+                    <m:t>x</m:t>
+                  </m:r>
+                </m:e>
+                <m:sup>
+                  <m:r>
+                    <w:rPr>
+                      <w:rFonts w:ascii="Cambria Math" w:hAnsi="Cambria Math"/>
+                    </w:rPr>
+                    <m:t>'</m:t>
+                  </m:r>
+                </m:sup>
+              </m:sSup>
+              <m:r>
+                <w:rPr>
+                  <w:rFonts w:ascii="Cambria Math" w:hAnsi="Cambria Math"/>
+                </w:rPr>
+                <m:t>-</m:t>
+              </m:r>
+              <m:r>
+                <w:rPr>
+                  <w:rFonts w:ascii="Cambria Math" w:hAnsi="Cambria Math"/>
+                </w:rPr>
+                <m:t>x</m:t>
+              </m:r>
+              <m:sSup>
+                <m:sSupPr>
+                  <m:ctrlPr>
+                    <w:rPr>
+                      <w:rFonts w:ascii="Cambria Math" w:hAnsi="Cambria Math"/>
+                      <w:i/>
+                    </w:rPr>
+                  </m:ctrlPr>
+                </m:sSupPr>
+                <m:e>
+                  <m:r>
+                    <w:rPr>
+                      <w:rFonts w:ascii="Cambria Math" w:hAnsi="Cambria Math"/>
+                    </w:rPr>
+                    <m:t>z</m:t>
+                  </m:r>
+                </m:e>
+                <m:sup>
+                  <m:r>
+                    <w:rPr>
+                      <w:rFonts w:ascii="Cambria Math" w:hAnsi="Cambria Math"/>
+                    </w:rPr>
+                    <m:t>'</m:t>
+                  </m:r>
+                </m:sup>
+              </m:sSup>
+            </m:e>
+          </m:d>
+          <m:r>
+            <w:rPr>
+              <w:rFonts w:ascii="Cambria Math" w:hAnsi="Cambria Math"/>
+            </w:rPr>
+            <m:t>+k</m:t>
+          </m:r>
+          <m:d>
+            <m:dPr>
+              <m:ctrlPr>
+                <w:rPr>
+                  <w:rFonts w:ascii="Cambria Math" w:hAnsi="Cambria Math"/>
+                  <w:i/>
+                </w:rPr>
+              </m:ctrlPr>
+            </m:dPr>
+            <m:e>
+              <m:r>
+                <w:rPr>
+                  <w:rFonts w:ascii="Cambria Math" w:hAnsi="Cambria Math"/>
+                </w:rPr>
+                <m:t>s</m:t>
+              </m:r>
+              <m:sSup>
+                <m:sSupPr>
+                  <m:ctrlPr>
+                    <w:rPr>
+                      <w:rFonts w:ascii="Cambria Math" w:hAnsi="Cambria Math"/>
+                      <w:i/>
+                    </w:rPr>
+                  </m:ctrlPr>
+                </m:sSupPr>
+                <m:e>
+                  <m:r>
+                    <w:rPr>
+                      <w:rFonts w:ascii="Cambria Math" w:hAnsi="Cambria Math"/>
+                    </w:rPr>
+                    <m:t>z</m:t>
+                  </m:r>
+                </m:e>
+                <m:sup>
+                  <m:r>
+                    <w:rPr>
+                      <w:rFonts w:ascii="Cambria Math" w:hAnsi="Cambria Math"/>
+                    </w:rPr>
+                    <m:t>'</m:t>
+                  </m:r>
+                </m:sup>
+              </m:sSup>
+              <m:r>
+                <w:rPr>
+                  <w:rFonts w:ascii="Cambria Math" w:hAnsi="Cambria Math"/>
+                </w:rPr>
+                <m:t>+</m:t>
+              </m:r>
+              <m:sSup>
+                <m:sSupPr>
+                  <m:ctrlPr>
+                    <w:rPr>
+                      <w:rFonts w:ascii="Cambria Math" w:hAnsi="Cambria Math"/>
+                      <w:i/>
+                    </w:rPr>
+                  </m:ctrlPr>
+                </m:sSupPr>
+                <m:e>
+                  <m:r>
+                    <w:rPr>
+                      <w:rFonts w:ascii="Cambria Math" w:hAnsi="Cambria Math"/>
+                    </w:rPr>
+                    <m:t>s</m:t>
+                  </m:r>
+                </m:e>
+                <m:sup>
+                  <m:r>
+                    <w:rPr>
+                      <w:rFonts w:ascii="Cambria Math" w:hAnsi="Cambria Math"/>
+                    </w:rPr>
+                    <m:t>'</m:t>
+                  </m:r>
+                </m:sup>
+              </m:sSup>
+              <m:r>
+                <w:rPr>
+                  <w:rFonts w:ascii="Cambria Math" w:hAnsi="Cambria Math"/>
+                </w:rPr>
+                <m:t>z</m:t>
+              </m:r>
+              <m:r>
+                <w:rPr>
+                  <w:rFonts w:ascii="Cambria Math" w:hAnsi="Cambria Math"/>
+                </w:rPr>
+                <m:t>+</m:t>
+              </m:r>
+              <m:sSup>
+                <m:sSupPr>
+                  <m:ctrlPr>
+                    <w:rPr>
+                      <w:rFonts w:ascii="Cambria Math" w:hAnsi="Cambria Math"/>
+                      <w:i/>
+                    </w:rPr>
+                  </m:ctrlPr>
+                </m:sSupPr>
+                <m:e>
+                  <m:r>
+                    <w:rPr>
+                      <w:rFonts w:ascii="Cambria Math" w:hAnsi="Cambria Math"/>
+                    </w:rPr>
+                    <m:t>xy</m:t>
+                  </m:r>
+                </m:e>
+                <m:sup>
+                  <m:r>
+                    <w:rPr>
+                      <w:rFonts w:ascii="Cambria Math" w:hAnsi="Cambria Math"/>
+                    </w:rPr>
+                    <m:t>'</m:t>
+                  </m:r>
+                </m:sup>
+              </m:sSup>
+              <m:r>
+                <w:rPr>
+                  <w:rFonts w:ascii="Cambria Math" w:hAnsi="Cambria Math"/>
+                </w:rPr>
+                <m:t>-</m:t>
+              </m:r>
+              <m:r>
+                <w:rPr>
+                  <w:rFonts w:ascii="Cambria Math" w:hAnsi="Cambria Math"/>
+                </w:rPr>
+                <m:t>y</m:t>
+              </m:r>
+              <m:sSup>
+                <m:sSupPr>
+                  <m:ctrlPr>
+                    <w:rPr>
+                      <w:rFonts w:ascii="Cambria Math" w:hAnsi="Cambria Math"/>
+                      <w:i/>
+                    </w:rPr>
+                  </m:ctrlPr>
+                </m:sSupPr>
+                <m:e>
+                  <m:r>
+                    <w:rPr>
+                      <w:rFonts w:ascii="Cambria Math" w:hAnsi="Cambria Math"/>
+                    </w:rPr>
+                    <m:t>x</m:t>
+                  </m:r>
+                </m:e>
+                <m:sup>
+                  <m:r>
+                    <w:rPr>
+                      <w:rFonts w:ascii="Cambria Math" w:hAnsi="Cambria Math"/>
+                    </w:rPr>
+                    <m:t>'</m:t>
+                  </m:r>
+                </m:sup>
+              </m:sSup>
+            </m:e>
+          </m:d>
+          <m:r>
+            <w:rPr>
+              <w:rFonts w:ascii="Cambria Math" w:hAnsi="Cambria Math"/>
+            </w:rPr>
+            <w:br/>
+          </m:r>
+        </m:oMath>
+        <m:oMath>
+          <m:r>
+            <w:rPr>
+              <w:rFonts w:ascii="Cambria Math" w:hAnsi="Cambria Math"/>
+            </w:rPr>
+            <m:t xml:space="preserve">             =</m:t>
+          </m:r>
+          <m:r>
+            <w:rPr>
+              <w:rFonts w:ascii="Cambria Math" w:eastAsiaTheme="minorEastAsia" w:hAnsi="Cambria Math"/>
+            </w:rPr>
+            <m:t>[s</m:t>
+          </m:r>
+          <m:sSup>
+            <m:sSupPr>
+              <m:ctrlPr>
+                <w:rPr>
+                  <w:rFonts w:ascii="Cambria Math" w:eastAsiaTheme="minorEastAsia" w:hAnsi="Cambria Math"/>
+                  <w:i/>
+                </w:rPr>
+              </m:ctrlPr>
+            </m:sSupPr>
+            <m:e>
+              <m:r>
+                <w:rPr>
+                  <w:rFonts w:ascii="Cambria Math" w:eastAsiaTheme="minorEastAsia" w:hAnsi="Cambria Math"/>
+                </w:rPr>
+                <m:t>s</m:t>
+              </m:r>
+            </m:e>
+            <m:sup>
+              <m:r>
+                <w:rPr>
+                  <w:rFonts w:ascii="Cambria Math" w:eastAsiaTheme="minorEastAsia" w:hAnsi="Cambria Math"/>
+                </w:rPr>
+                <m:t>'</m:t>
+              </m:r>
+            </m:sup>
+          </m:sSup>
+          <m:r>
+            <w:rPr>
+              <w:rFonts w:ascii="Cambria Math" w:eastAsiaTheme="minorEastAsia" w:hAnsi="Cambria Math"/>
+            </w:rPr>
+            <m:t>-v</m:t>
+          </m:r>
+          <m:sSup>
+            <m:sSupPr>
+              <m:ctrlPr>
+                <w:rPr>
+                  <w:rFonts w:ascii="Cambria Math" w:eastAsiaTheme="minorEastAsia" w:hAnsi="Cambria Math"/>
+                  <w:i/>
+                </w:rPr>
+              </m:ctrlPr>
+            </m:sSupPr>
+            <m:e>
+              <m:r>
+                <w:rPr>
+                  <w:rFonts w:ascii="Cambria Math" w:eastAsiaTheme="minorEastAsia" w:hAnsi="Cambria Math"/>
+                </w:rPr>
+                <m:t>v</m:t>
+              </m:r>
+            </m:e>
+            <m:sup>
+              <m:r>
+                <w:rPr>
+                  <w:rFonts w:ascii="Cambria Math" w:eastAsiaTheme="minorEastAsia" w:hAnsi="Cambria Math"/>
+                </w:rPr>
+                <m:t>'</m:t>
+              </m:r>
+            </m:sup>
+          </m:sSup>
+          <m:r>
+            <w:rPr>
+              <w:rFonts w:ascii="Cambria Math" w:eastAsiaTheme="minorEastAsia" w:hAnsi="Cambria Math"/>
+            </w:rPr>
+            <m:t>, v×</m:t>
+          </m:r>
+          <m:sSup>
+            <m:sSupPr>
+              <m:ctrlPr>
+                <w:rPr>
+                  <w:rFonts w:ascii="Cambria Math" w:eastAsiaTheme="minorEastAsia" w:hAnsi="Cambria Math"/>
+                  <w:i/>
+                </w:rPr>
+              </m:ctrlPr>
+            </m:sSupPr>
+            <m:e>
+              <m:r>
+                <w:rPr>
+                  <w:rFonts w:ascii="Cambria Math" w:eastAsiaTheme="minorEastAsia" w:hAnsi="Cambria Math"/>
+                </w:rPr>
+                <m:t>v</m:t>
+              </m:r>
+            </m:e>
+            <m:sup>
+              <m:r>
+                <w:rPr>
+                  <w:rFonts w:ascii="Cambria Math" w:eastAsiaTheme="minorEastAsia" w:hAnsi="Cambria Math"/>
+                </w:rPr>
+                <m:t>'</m:t>
+              </m:r>
+            </m:sup>
+          </m:sSup>
+          <m:r>
+            <w:rPr>
+              <w:rFonts w:ascii="Cambria Math" w:hAnsi="Cambria Math"/>
+            </w:rPr>
+            <m:t>+s</m:t>
+          </m:r>
+          <m:sSup>
+            <m:sSupPr>
+              <m:ctrlPr>
+                <w:rPr>
+                  <w:rFonts w:ascii="Cambria Math" w:hAnsi="Cambria Math"/>
+                  <w:i/>
+                </w:rPr>
+              </m:ctrlPr>
+            </m:sSupPr>
+            <m:e>
+              <m:r>
+                <w:rPr>
+                  <w:rFonts w:ascii="Cambria Math" w:hAnsi="Cambria Math"/>
+                </w:rPr>
+                <m:t>v</m:t>
+              </m:r>
+            </m:e>
+            <m:sup>
+              <m:r>
+                <w:rPr>
+                  <w:rFonts w:ascii="Cambria Math" w:hAnsi="Cambria Math"/>
+                </w:rPr>
+                <m:t>'</m:t>
+              </m:r>
+            </m:sup>
+          </m:sSup>
+          <m:r>
+            <w:rPr>
+              <w:rFonts w:ascii="Cambria Math" w:hAnsi="Cambria Math"/>
+            </w:rPr>
+            <m:t>+</m:t>
+          </m:r>
+          <m:sSup>
+            <m:sSupPr>
+              <m:ctrlPr>
+                <w:rPr>
+                  <w:rFonts w:ascii="Cambria Math" w:hAnsi="Cambria Math"/>
+                  <w:i/>
+                </w:rPr>
+              </m:ctrlPr>
+            </m:sSupPr>
+            <m:e>
+              <m:r>
+                <w:rPr>
+                  <w:rFonts w:ascii="Cambria Math" w:hAnsi="Cambria Math"/>
+                </w:rPr>
+                <m:t>s</m:t>
+              </m:r>
+            </m:e>
+            <m:sup>
+              <m:r>
+                <w:rPr>
+                  <w:rFonts w:ascii="Cambria Math" w:hAnsi="Cambria Math"/>
+                </w:rPr>
+                <m:t>'</m:t>
+              </m:r>
+            </m:sup>
+          </m:sSup>
+          <m:r>
+            <w:rPr>
+              <w:rFonts w:ascii="Cambria Math" w:hAnsi="Cambria Math"/>
+            </w:rPr>
+            <m:t>v]</m:t>
+          </m:r>
+          <m:r>
+            <w:rPr>
+              <w:rFonts w:ascii="Cambria Math" w:hAnsi="Cambria Math"/>
+            </w:rPr>
+            <w:br/>
+          </m:r>
+        </m:oMath>
+        <m:oMath>
+          <m:r>
+            <w:rPr>
+              <w:rFonts w:ascii="Cambria Math" w:hAnsi="Cambria Math"/>
+            </w:rPr>
+            <w:br/>
+          </m:r>
+        </m:oMath>
+        <m:oMath>
+          <m:r>
+            <w:rPr>
+              <w:rFonts w:ascii="Cambria Math" w:hAnsi="Cambria Math"/>
+            </w:rPr>
+            <w:br/>
+          </m:r>
+        </m:oMath>
+      </m:oMathPara>
+    </w:p>
+    <w:p>
       <w:r>
         <w:t>Beispiel:</w:t>
       </w:r>
@@ -2165,7 +4079,6 @@
         <w:rPr>
           <w:noProof/>
         </w:rPr>
-        <w:lastRenderedPageBreak/>
         <w:drawing>
           <wp:inline distT="0" distB="0" distL="0" distR="0" wp14:anchorId="21CFC521" wp14:editId="3ACA54A9">
             <wp:extent cx="3895238" cy="1514286"/>
@@ -2308,6 +4221,148 @@
       </w:r>
     </w:p>
     <w:p>
+      <m:oMathPara>
+        <m:oMath>
+          <m:d>
+            <m:dPr>
+              <m:begChr m:val="‖"/>
+              <m:endChr m:val="‖"/>
+              <m:ctrlPr>
+                <w:rPr>
+                  <w:rFonts w:ascii="Cambria Math" w:hAnsi="Cambria Math"/>
+                  <w:i/>
+                </w:rPr>
+              </m:ctrlPr>
+            </m:dPr>
+            <m:e>
+              <m:r>
+                <w:rPr>
+                  <w:rFonts w:ascii="Cambria Math" w:hAnsi="Cambria Math"/>
+                </w:rPr>
+                <m:t>q</m:t>
+              </m:r>
+            </m:e>
+          </m:d>
+          <m:r>
+            <w:rPr>
+              <w:rFonts w:ascii="Cambria Math" w:hAnsi="Cambria Math"/>
+            </w:rPr>
+            <m:t xml:space="preserve">= </m:t>
+          </m:r>
+          <m:rad>
+            <m:radPr>
+              <m:degHide m:val="1"/>
+              <m:ctrlPr>
+                <w:rPr>
+                  <w:rFonts w:ascii="Cambria Math" w:hAnsi="Cambria Math"/>
+                  <w:i/>
+                </w:rPr>
+              </m:ctrlPr>
+            </m:radPr>
+            <m:deg/>
+            <m:e>
+              <m:sSup>
+                <m:sSupPr>
+                  <m:ctrlPr>
+                    <w:rPr>
+                      <w:rFonts w:ascii="Cambria Math" w:hAnsi="Cambria Math"/>
+                      <w:i/>
+                    </w:rPr>
+                  </m:ctrlPr>
+                </m:sSupPr>
+                <m:e>
+                  <m:r>
+                    <w:rPr>
+                      <w:rFonts w:ascii="Cambria Math" w:hAnsi="Cambria Math"/>
+                    </w:rPr>
+                    <m:t>s</m:t>
+                  </m:r>
+                </m:e>
+                <m:sup>
+                  <m:r>
+                    <w:rPr>
+                      <w:rFonts w:ascii="Cambria Math" w:hAnsi="Cambria Math"/>
+                    </w:rPr>
+                    <m:t>2</m:t>
+                  </m:r>
+                </m:sup>
+              </m:sSup>
+              <m:r>
+                <w:rPr>
+                  <w:rFonts w:ascii="Cambria Math" w:hAnsi="Cambria Math"/>
+                </w:rPr>
+                <m:t>+</m:t>
+              </m:r>
+              <m:sSup>
+                <m:sSupPr>
+                  <m:ctrlPr>
+                    <w:rPr>
+                      <w:rFonts w:ascii="Cambria Math" w:hAnsi="Cambria Math"/>
+                      <w:i/>
+                    </w:rPr>
+                  </m:ctrlPr>
+                </m:sSupPr>
+                <m:e>
+                  <m:r>
+                    <w:rPr>
+                      <w:rFonts w:ascii="Cambria Math" w:hAnsi="Cambria Math"/>
+                    </w:rPr>
+                    <m:t>x</m:t>
+                  </m:r>
+                </m:e>
+                <m:sup>
+                  <m:r>
+                    <w:rPr>
+                      <w:rFonts w:ascii="Cambria Math" w:hAnsi="Cambria Math"/>
+                    </w:rPr>
+                    <m:t>2</m:t>
+                  </m:r>
+                </m:sup>
+              </m:sSup>
+              <m:r>
+                <w:rPr>
+                  <w:rFonts w:ascii="Cambria Math" w:hAnsi="Cambria Math"/>
+                </w:rPr>
+                <m:t>+</m:t>
+              </m:r>
+              <m:sSup>
+                <m:sSupPr>
+                  <m:ctrlPr>
+                    <w:rPr>
+                      <w:rFonts w:ascii="Cambria Math" w:hAnsi="Cambria Math"/>
+                      <w:i/>
+                    </w:rPr>
+                  </m:ctrlPr>
+                </m:sSupPr>
+                <m:e>
+                  <m:r>
+                    <w:rPr>
+                      <w:rFonts w:ascii="Cambria Math" w:hAnsi="Cambria Math"/>
+                    </w:rPr>
+                    <m:t>y</m:t>
+                  </m:r>
+                </m:e>
+                <m:sup>
+                  <m:r>
+                    <w:rPr>
+                      <w:rFonts w:ascii="Cambria Math" w:hAnsi="Cambria Math"/>
+                    </w:rPr>
+                    <m:t>2</m:t>
+                  </m:r>
+                </m:sup>
+              </m:sSup>
+              <m:r>
+                <w:rPr>
+                  <w:rFonts w:ascii="Cambria Math" w:hAnsi="Cambria Math"/>
+                </w:rPr>
+                <m:t>+z²</m:t>
+              </m:r>
+            </m:e>
+          </m:rad>
+        </m:oMath>
+      </m:oMathPara>
+    </w:p>
+    <w:p>
       <w:r>
         <w:t>Einheitsquaternion:</w:t>
       </w:r>
@@ -2355,11 +4410,44 @@
       </w:r>
     </w:p>
     <w:p>
+      <m:oMathPara>
+        <m:oMath>
+          <m:d>
+            <m:dPr>
+              <m:begChr m:val="‖"/>
+              <m:endChr m:val="‖"/>
+              <m:ctrlPr>
+                <w:rPr>
+                  <w:rFonts w:ascii="Cambria Math" w:hAnsi="Cambria Math"/>
+                  <w:i/>
+                </w:rPr>
+              </m:ctrlPr>
+            </m:dPr>
+            <m:e>
+              <m:r>
+                <w:rPr>
+                  <w:rFonts w:ascii="Cambria Math" w:hAnsi="Cambria Math"/>
+                </w:rPr>
+                <m:t>q</m:t>
+              </m:r>
+            </m:e>
+          </m:d>
+          <m:r>
+            <w:rPr>
+              <w:rFonts w:ascii="Cambria Math" w:hAnsi="Cambria Math"/>
+            </w:rPr>
+            <m:t>=1</m:t>
+          </m:r>
+        </m:oMath>
+      </m:oMathPara>
+    </w:p>
+    <w:p>
       <w:pPr>
         <w:pStyle w:val="berschrift2"/>
       </w:pPr>
       <w:bookmarkStart w:id="7" w:name="_Toc73235699"/>
       <w:r>
+        <w:lastRenderedPageBreak/>
         <w:t>Inverse von Quaternionen</w:t>
       </w:r>
       <w:bookmarkEnd w:id="7"/>
@@ -2405,6 +4493,110 @@
           </wp:inline>
         </w:drawing>
       </w:r>
+    </w:p>
+    <w:p>
+      <m:oMathPara>
+        <m:oMath>
+          <m:sSup>
+            <m:sSupPr>
+              <m:ctrlPr>
+                <w:rPr>
+                  <w:rFonts w:ascii="Cambria Math" w:hAnsi="Cambria Math"/>
+                  <w:i/>
+                </w:rPr>
+              </m:ctrlPr>
+            </m:sSupPr>
+            <m:e>
+              <m:r>
+                <w:rPr>
+                  <w:rFonts w:ascii="Cambria Math" w:hAnsi="Cambria Math"/>
+                </w:rPr>
+                <m:t>q</m:t>
+              </m:r>
+            </m:e>
+            <m:sup>
+              <m:r>
+                <w:rPr>
+                  <w:rFonts w:ascii="Cambria Math" w:hAnsi="Cambria Math"/>
+                </w:rPr>
+                <m:t>-1</m:t>
+              </m:r>
+            </m:sup>
+          </m:sSup>
+          <m:r>
+            <w:rPr>
+              <w:rFonts w:ascii="Cambria Math" w:hAnsi="Cambria Math"/>
+            </w:rPr>
+            <m:t>=</m:t>
+          </m:r>
+          <m:f>
+            <m:fPr>
+              <m:ctrlPr>
+                <w:rPr>
+                  <w:rFonts w:ascii="Cambria Math" w:hAnsi="Cambria Math"/>
+                  <w:i/>
+                </w:rPr>
+              </m:ctrlPr>
+            </m:fPr>
+            <m:num>
+              <m:sSup>
+                <m:sSupPr>
+                  <m:ctrlPr>
+                    <w:rPr>
+                      <w:rFonts w:ascii="Cambria Math" w:hAnsi="Cambria Math"/>
+                      <w:i/>
+                    </w:rPr>
+                  </m:ctrlPr>
+                </m:sSupPr>
+                <m:e>
+                  <m:r>
+                    <w:rPr>
+                      <w:rFonts w:ascii="Cambria Math" w:hAnsi="Cambria Math"/>
+                    </w:rPr>
+                    <m:t>q</m:t>
+                  </m:r>
+                </m:e>
+                <m:sup>
+                  <m:r>
+                    <w:rPr>
+                      <w:rFonts w:ascii="Cambria Math" w:hAnsi="Cambria Math"/>
+                    </w:rPr>
+                    <m:t>*</m:t>
+                  </m:r>
+                </m:sup>
+              </m:sSup>
+            </m:num>
+            <m:den>
+              <m:d>
+                <m:dPr>
+                  <m:begChr m:val="‖"/>
+                  <m:endChr m:val="‖"/>
+                  <m:ctrlPr>
+                    <w:rPr>
+                      <w:rFonts w:ascii="Cambria Math" w:hAnsi="Cambria Math"/>
+                      <w:i/>
+                    </w:rPr>
+                  </m:ctrlPr>
+                </m:dPr>
+                <m:e>
+                  <m:r>
+                    <w:rPr>
+                      <w:rFonts w:ascii="Cambria Math" w:hAnsi="Cambria Math"/>
+                    </w:rPr>
+                    <m:t>q</m:t>
+                  </m:r>
+                </m:e>
+              </m:d>
+              <m:r>
+                <w:rPr>
+                  <w:rFonts w:ascii="Cambria Math" w:hAnsi="Cambria Math"/>
+                </w:rPr>
+                <m:t>²</m:t>
+              </m:r>
+            </m:den>
+          </m:f>
+        </m:oMath>
+      </m:oMathPara>
     </w:p>
     <w:p>
       <w:pPr>
@@ -2470,6 +4662,192 @@
       </w:r>
     </w:p>
     <w:p>
+      <m:oMathPara>
+        <m:oMath>
+          <m:r>
+            <w:rPr>
+              <w:rFonts w:ascii="Cambria Math" w:hAnsi="Cambria Math"/>
+            </w:rPr>
+            <m:t>q=</m:t>
+          </m:r>
+          <m:d>
+            <m:dPr>
+              <m:begChr m:val="‖"/>
+              <m:endChr m:val="‖"/>
+              <m:ctrlPr>
+                <w:rPr>
+                  <w:rFonts w:ascii="Cambria Math" w:hAnsi="Cambria Math"/>
+                  <w:i/>
+                </w:rPr>
+              </m:ctrlPr>
+            </m:dPr>
+            <m:e>
+              <m:r>
+                <w:rPr>
+                  <w:rFonts w:ascii="Cambria Math" w:hAnsi="Cambria Math"/>
+                </w:rPr>
+                <m:t>q</m:t>
+              </m:r>
+            </m:e>
+          </m:d>
+          <m:r>
+            <w:rPr>
+              <w:rFonts w:ascii="Cambria Math" w:hAnsi="Cambria Math"/>
+            </w:rPr>
+            <m:t>∙(</m:t>
+          </m:r>
+          <m:func>
+            <m:funcPr>
+              <m:ctrlPr>
+                <w:rPr>
+                  <w:rFonts w:ascii="Cambria Math" w:hAnsi="Cambria Math"/>
+                  <w:i/>
+                </w:rPr>
+              </m:ctrlPr>
+            </m:funcPr>
+            <m:fName>
+              <m:r>
+                <m:rPr>
+                  <m:sty m:val="p"/>
+                </m:rPr>
+                <w:rPr>
+                  <w:rFonts w:ascii="Cambria Math" w:hAnsi="Cambria Math"/>
+                </w:rPr>
+                <m:t>cos</m:t>
+              </m:r>
+            </m:fName>
+            <m:e>
+              <m:d>
+                <m:dPr>
+                  <m:ctrlPr>
+                    <w:rPr>
+                      <w:rFonts w:ascii="Cambria Math" w:hAnsi="Cambria Math"/>
+                      <w:i/>
+                    </w:rPr>
+                  </m:ctrlPr>
+                </m:dPr>
+                <m:e>
+                  <m:r>
+                    <w:rPr>
+                      <w:rFonts w:ascii="Cambria Math" w:hAnsi="Cambria Math"/>
+                    </w:rPr>
+                    <m:t>θ</m:t>
+                  </m:r>
+                </m:e>
+              </m:d>
+              <m:r>
+                <w:rPr>
+                  <w:rFonts w:ascii="Cambria Math" w:hAnsi="Cambria Math"/>
+                </w:rPr>
+                <m:t>+i∙</m:t>
+              </m:r>
+              <m:func>
+                <m:funcPr>
+                  <m:ctrlPr>
+                    <w:rPr>
+                      <w:rFonts w:ascii="Cambria Math" w:hAnsi="Cambria Math"/>
+                      <w:i/>
+                    </w:rPr>
+                  </m:ctrlPr>
+                </m:funcPr>
+                <m:fName>
+                  <m:r>
+                    <m:rPr>
+                      <m:sty m:val="p"/>
+                    </m:rPr>
+                    <w:rPr>
+                      <w:rFonts w:ascii="Cambria Math" w:hAnsi="Cambria Math"/>
+                    </w:rPr>
+                    <m:t>sin</m:t>
+                  </m:r>
+                </m:fName>
+                <m:e>
+                  <m:d>
+                    <m:dPr>
+                      <m:ctrlPr>
+                        <w:rPr>
+                          <w:rFonts w:ascii="Cambria Math" w:hAnsi="Cambria Math"/>
+                          <w:i/>
+                        </w:rPr>
+                      </m:ctrlPr>
+                    </m:dPr>
+                    <m:e>
+                      <m:r>
+                        <w:rPr>
+                          <w:rFonts w:ascii="Cambria Math" w:hAnsi="Cambria Math"/>
+                        </w:rPr>
+                        <m:t>θ</m:t>
+                      </m:r>
+                    </m:e>
+                  </m:d>
+                  <m:r>
+                    <w:rPr>
+                      <w:rFonts w:ascii="Cambria Math" w:hAnsi="Cambria Math"/>
+                    </w:rPr>
+                    <m:t>+j∙</m:t>
+                  </m:r>
+                  <m:r>
+                    <m:rPr>
+                      <m:sty m:val="p"/>
+                    </m:rPr>
+                    <w:rPr>
+                      <w:rFonts w:ascii="Cambria Math" w:hAnsi="Cambria Math"/>
+                    </w:rPr>
+                    <m:t>sin⁡</m:t>
+                  </m:r>
+                  <m:r>
+                    <w:rPr>
+                      <w:rFonts w:ascii="Cambria Math" w:hAnsi="Cambria Math"/>
+                    </w:rPr>
+                    <m:t>(θ)</m:t>
+                  </m:r>
+                  <m:r>
+                    <w:rPr>
+                      <w:rFonts w:ascii="Cambria Math" w:hAnsi="Cambria Math"/>
+                    </w:rPr>
+                    <m:t>+</m:t>
+                  </m:r>
+                  <m:r>
+                    <w:rPr>
+                      <w:rFonts w:ascii="Cambria Math" w:hAnsi="Cambria Math"/>
+                    </w:rPr>
+                    <m:t>k</m:t>
+                  </m:r>
+                  <m:r>
+                    <w:rPr>
+                      <w:rFonts w:ascii="Cambria Math" w:hAnsi="Cambria Math"/>
+                    </w:rPr>
+                    <m:t>∙</m:t>
+                  </m:r>
+                  <m:r>
+                    <m:rPr>
+                      <m:sty m:val="p"/>
+                    </m:rPr>
+                    <w:rPr>
+                      <w:rFonts w:ascii="Cambria Math" w:hAnsi="Cambria Math"/>
+                    </w:rPr>
+                    <m:t>sin⁡</m:t>
+                  </m:r>
+                  <m:r>
+                    <w:rPr>
+                      <w:rFonts w:ascii="Cambria Math" w:hAnsi="Cambria Math"/>
+                    </w:rPr>
+                    <m:t>(θ)</m:t>
+                  </m:r>
+                  <m:r>
+                    <w:rPr>
+                      <w:rFonts w:ascii="Cambria Math" w:hAnsi="Cambria Math"/>
+                    </w:rPr>
+                    <m:t>)</m:t>
+                  </m:r>
+                </m:e>
+              </m:func>
+            </m:e>
+          </m:func>
+        </m:oMath>
+      </m:oMathPara>
+    </w:p>
+    <w:p>
       <w:pPr>
         <w:pStyle w:val="berschrift1"/>
         <w:spacing w:line="360" w:lineRule="auto"/>
@@ -2504,6 +4882,11 @@
       <w:bookmarkEnd w:id="12"/>
     </w:p>
     <w:p>
+      <w:pPr>
+        <w:rPr>
+          <w:rStyle w:val="Hyperlink"/>
+        </w:rPr>
+      </w:pPr>
       <w:hyperlink r:id="rId30" w:history="1">
         <w:r>
           <w:rPr>
@@ -2512,6 +4895,11 @@
           <w:t>https://www.uni-koblenz.de/~cg/veranst/ws0001/sem/Bartz.pdf</w:t>
         </w:r>
       </w:hyperlink>
+    </w:p>
+    <w:p>
+      <w:r>
+        <w:t>https://www.uni-koblenz.de/~cg/veranst/ws0001/sem/Lust_quaternion.pdf</w:t>
+      </w:r>
     </w:p>
     <w:p/>
     <w:p>

</xml_diff>

<commit_message>
add rotation calculation example
</commit_message>
<xml_diff>
--- a/Quaternionen Hausarbeit.docx
+++ b/Quaternionen Hausarbeit.docx
@@ -1,6 +1,6 @@
 
 <file path=word/document.xml><?xml version="1.0" encoding="utf-8"?>
-<w:document xmlns:wpc="http://schemas.microsoft.com/office/word/2010/wordprocessingCanvas" xmlns:cx="http://schemas.microsoft.com/office/drawing/2014/chartex" xmlns:cx1="http://schemas.microsoft.com/office/drawing/2015/9/8/chartex" xmlns:cx2="http://schemas.microsoft.com/office/drawing/2015/10/21/chartex" xmlns:cx3="http://schemas.microsoft.com/office/drawing/2016/5/9/chartex" xmlns:cx4="http://schemas.microsoft.com/office/drawing/2016/5/10/chartex" xmlns:cx5="http://schemas.microsoft.com/office/drawing/2016/5/11/chartex" xmlns:cx6="http://schemas.microsoft.com/office/drawing/2016/5/12/chartex" xmlns:cx7="http://schemas.microsoft.com/office/drawing/2016/5/13/chartex" xmlns:cx8="http://schemas.microsoft.com/office/drawing/2016/5/14/chartex" xmlns:mc="http://schemas.openxmlformats.org/markup-compatibility/2006" xmlns:aink="http://schemas.microsoft.com/office/drawing/2016/ink" xmlns:am3d="http://schemas.microsoft.com/office/drawing/2017/model3d" xmlns:o="urn:schemas-microsoft-com:office:office" xmlns:r="http://schemas.openxmlformats.org/officeDocument/2006/relationships" xmlns:m="http://schemas.openxmlformats.org/officeDocument/2006/math" xmlns:v="urn:schemas-microsoft-com:vml" xmlns:wp14="http://schemas.microsoft.com/office/word/2010/wordprocessingDrawing" xmlns:wp="http://schemas.openxmlformats.org/drawingml/2006/wordprocessingDrawing" xmlns:w10="urn:schemas-microsoft-com:office:word" xmlns:w="http://schemas.openxmlformats.org/wordprocessingml/2006/main" xmlns:w14="http://schemas.microsoft.com/office/word/2010/wordml" xmlns:w15="http://schemas.microsoft.com/office/word/2012/wordml" xmlns:w16cex="http://schemas.microsoft.com/office/word/2018/wordml/cex" xmlns:w16cid="http://schemas.microsoft.com/office/word/2016/wordml/cid" xmlns:w16="http://schemas.microsoft.com/office/word/2018/wordml" xmlns:w16sdtdh="http://schemas.microsoft.com/office/word/2020/wordml/sdtdatahash" xmlns:w16se="http://schemas.microsoft.com/office/word/2015/wordml/symex" xmlns:wpg="http://schemas.microsoft.com/office/word/2010/wordprocessingGroup" xmlns:wpi="http://schemas.microsoft.com/office/word/2010/wordprocessingInk" xmlns:wne="http://schemas.microsoft.com/office/word/2006/wordml" xmlns:wps="http://schemas.microsoft.com/office/word/2010/wordprocessingShape" mc:Ignorable="w14 w15 w16se w16cid w16 w16cex w16sdtdh wp14">
+<w:document xmlns:wpc="http://schemas.microsoft.com/office/word/2010/wordprocessingCanvas" xmlns:cx="http://schemas.microsoft.com/office/drawing/2014/chartex" xmlns:cx1="http://schemas.microsoft.com/office/drawing/2015/9/8/chartex" xmlns:cx2="http://schemas.microsoft.com/office/drawing/2015/10/21/chartex" xmlns:cx3="http://schemas.microsoft.com/office/drawing/2016/5/9/chartex" xmlns:cx4="http://schemas.microsoft.com/office/drawing/2016/5/10/chartex" xmlns:cx5="http://schemas.microsoft.com/office/drawing/2016/5/11/chartex" xmlns:cx6="http://schemas.microsoft.com/office/drawing/2016/5/12/chartex" xmlns:cx7="http://schemas.microsoft.com/office/drawing/2016/5/13/chartex" xmlns:cx8="http://schemas.microsoft.com/office/drawing/2016/5/14/chartex" xmlns:mc="http://schemas.openxmlformats.org/markup-compatibility/2006" xmlns:aink="http://schemas.microsoft.com/office/drawing/2016/ink" xmlns:am3d="http://schemas.microsoft.com/office/drawing/2017/model3d" xmlns:o="urn:schemas-microsoft-com:office:office" xmlns:r="http://schemas.openxmlformats.org/officeDocument/2006/relationships" xmlns:m="http://schemas.openxmlformats.org/officeDocument/2006/math" xmlns:v="urn:schemas-microsoft-com:vml" xmlns:wp14="http://schemas.microsoft.com/office/word/2010/wordprocessingDrawing" xmlns:wp="http://schemas.openxmlformats.org/drawingml/2006/wordprocessingDrawing" xmlns:w10="urn:schemas-microsoft-com:office:word" xmlns:w="http://schemas.openxmlformats.org/wordprocessingml/2006/main" xmlns:w14="http://schemas.microsoft.com/office/word/2010/wordml" xmlns:w15="http://schemas.microsoft.com/office/word/2012/wordml" xmlns:w16cid="http://schemas.microsoft.com/office/word/2016/wordml/cid" xmlns:w16se="http://schemas.microsoft.com/office/word/2015/wordml/symex" xmlns:wpg="http://schemas.microsoft.com/office/word/2010/wordprocessingGroup" xmlns:wpi="http://schemas.microsoft.com/office/word/2010/wordprocessingInk" xmlns:wne="http://schemas.microsoft.com/office/word/2006/wordml" xmlns:wps="http://schemas.microsoft.com/office/word/2010/wordprocessingShape" mc:Ignorable="w14 w15 w16se w16cid wp14">
   <w:body>
     <w:p>
       <w:pPr>
@@ -4121,13 +4121,7 @@
             <w:rPr>
               <w:rFonts w:ascii="Cambria Math" w:hAnsi="Cambria Math"/>
             </w:rPr>
-            <m:t>q</m:t>
-          </m:r>
-          <m:r>
-            <w:rPr>
-              <w:rFonts w:ascii="Cambria Math" w:hAnsi="Cambria Math"/>
-            </w:rPr>
-            <m:t>-</m:t>
+            <m:t>q-</m:t>
           </m:r>
           <m:sSup>
             <m:sSupPr>
@@ -4177,19 +4171,7 @@
                 <w:rPr>
                   <w:rFonts w:ascii="Cambria Math" w:hAnsi="Cambria Math"/>
                 </w:rPr>
-                <m:t>s,v]</m:t>
-              </m:r>
-              <m:r>
-                <w:rPr>
-                  <w:rFonts w:ascii="Cambria Math" w:hAnsi="Cambria Math"/>
-                </w:rPr>
-                <m:t>-</m:t>
-              </m:r>
-              <m:r>
-                <w:rPr>
-                  <w:rFonts w:ascii="Cambria Math" w:hAnsi="Cambria Math"/>
-                </w:rPr>
-                <m:t>[</m:t>
+                <m:t>s,v]-[</m:t>
               </m:r>
               <m:sSup>
                 <m:sSupPr>
@@ -4255,13 +4237,7 @@
             <w:rPr>
               <w:rFonts w:ascii="Cambria Math" w:hAnsi="Cambria Math"/>
             </w:rPr>
-            <m:t>=[s</m:t>
-          </m:r>
-          <m:r>
-            <w:rPr>
-              <w:rFonts w:ascii="Cambria Math" w:hAnsi="Cambria Math"/>
-            </w:rPr>
-            <m:t>-</m:t>
+            <m:t>=[s-</m:t>
           </m:r>
           <m:sSup>
             <m:sSupPr>
@@ -4293,13 +4269,7 @@
             <w:rPr>
               <w:rFonts w:ascii="Cambria Math" w:hAnsi="Cambria Math"/>
             </w:rPr>
-            <m:t>, v</m:t>
-          </m:r>
-          <m:r>
-            <w:rPr>
-              <w:rFonts w:ascii="Cambria Math" w:hAnsi="Cambria Math"/>
-            </w:rPr>
-            <m:t>-</m:t>
+            <m:t>, v-</m:t>
           </m:r>
           <m:sSup>
             <m:sSupPr>
@@ -5752,49 +5722,251 @@
     </w:p>
     <w:p>
       <w:pPr>
-        <w:spacing w:line="360" w:lineRule="auto"/>
-      </w:pPr>
-      <w:r>
-        <w:rPr>
-          <w:noProof/>
-        </w:rPr>
-        <w:lastRenderedPageBreak/>
-        <w:drawing>
-          <wp:inline distT="0" distB="0" distL="0" distR="0" wp14:anchorId="21CFC521" wp14:editId="3ACA54A9">
-            <wp:extent cx="3895238" cy="1514286"/>
-            <wp:effectExtent l="0" t="0" r="0" b="0"/>
-            <wp:docPr id="10" name="Grafik 10"/>
-            <wp:cNvGraphicFramePr>
-              <a:graphicFrameLocks xmlns:a="http://schemas.openxmlformats.org/drawingml/2006/main" noChangeAspect="1"/>
-            </wp:cNvGraphicFramePr>
-            <a:graphic xmlns:a="http://schemas.openxmlformats.org/drawingml/2006/main">
-              <a:graphicData uri="http://schemas.openxmlformats.org/drawingml/2006/picture">
-                <pic:pic xmlns:pic="http://schemas.openxmlformats.org/drawingml/2006/picture">
-                  <pic:nvPicPr>
-                    <pic:cNvPr id="1" name=""/>
-                    <pic:cNvPicPr/>
-                  </pic:nvPicPr>
-                  <pic:blipFill>
-                    <a:blip r:embed="rId17"/>
-                    <a:stretch>
-                      <a:fillRect/>
-                    </a:stretch>
-                  </pic:blipFill>
-                  <pic:spPr>
-                    <a:xfrm>
-                      <a:off x="0" y="0"/>
-                      <a:ext cx="3895238" cy="1514286"/>
-                    </a:xfrm>
-                    <a:prstGeom prst="rect">
-                      <a:avLst/>
-                    </a:prstGeom>
-                  </pic:spPr>
-                </pic:pic>
-              </a:graphicData>
-            </a:graphic>
-          </wp:inline>
-        </w:drawing>
-      </w:r>
+        <w:pStyle w:val="DHBWText"/>
+      </w:pPr>
+      <m:oMathPara>
+        <m:oMathParaPr>
+          <m:jc m:val="left"/>
+        </m:oMathParaPr>
+        <m:oMath>
+          <m:d>
+            <m:dPr>
+              <m:begChr m:val="["/>
+              <m:endChr m:val="]"/>
+              <m:ctrlPr>
+                <w:rPr>
+                  <w:rFonts w:ascii="Cambria Math" w:hAnsi="Cambria Math"/>
+                  <w:i/>
+                </w:rPr>
+              </m:ctrlPr>
+            </m:dPr>
+            <m:e>
+              <m:r>
+                <w:rPr>
+                  <w:rFonts w:ascii="Cambria Math" w:hAnsi="Cambria Math"/>
+                </w:rPr>
+                <m:t>1,</m:t>
+              </m:r>
+              <m:d>
+                <m:dPr>
+                  <m:ctrlPr>
+                    <w:rPr>
+                      <w:rFonts w:ascii="Cambria Math" w:hAnsi="Cambria Math"/>
+                      <w:i/>
+                    </w:rPr>
+                  </m:ctrlPr>
+                </m:dPr>
+                <m:e>
+                  <m:r>
+                    <w:rPr>
+                      <w:rFonts w:ascii="Cambria Math" w:hAnsi="Cambria Math"/>
+                    </w:rPr>
+                    <m:t>0,1,1</m:t>
+                  </m:r>
+                </m:e>
+              </m:d>
+            </m:e>
+          </m:d>
+          <m:r>
+            <w:rPr>
+              <w:rFonts w:ascii="Cambria Math" w:hAnsi="Cambria Math"/>
+            </w:rPr>
+            <m:t>∙</m:t>
+          </m:r>
+          <m:d>
+            <m:dPr>
+              <m:begChr m:val="["/>
+              <m:endChr m:val="]"/>
+              <m:ctrlPr>
+                <w:rPr>
+                  <w:rFonts w:ascii="Cambria Math" w:hAnsi="Cambria Math"/>
+                  <w:i/>
+                </w:rPr>
+              </m:ctrlPr>
+            </m:dPr>
+            <m:e>
+              <m:r>
+                <w:rPr>
+                  <w:rFonts w:ascii="Cambria Math" w:hAnsi="Cambria Math"/>
+                </w:rPr>
+                <m:t>1,</m:t>
+              </m:r>
+              <m:d>
+                <m:dPr>
+                  <m:ctrlPr>
+                    <w:rPr>
+                      <w:rFonts w:ascii="Cambria Math" w:hAnsi="Cambria Math"/>
+                      <w:i/>
+                    </w:rPr>
+                  </m:ctrlPr>
+                </m:dPr>
+                <m:e>
+                  <m:r>
+                    <w:rPr>
+                      <w:rFonts w:ascii="Cambria Math" w:hAnsi="Cambria Math"/>
+                    </w:rPr>
+                    <m:t>1,0,0</m:t>
+                  </m:r>
+                </m:e>
+              </m:d>
+            </m:e>
+          </m:d>
+          <m:r>
+            <w:rPr>
+              <w:rFonts w:ascii="Cambria Math" w:hAnsi="Cambria Math"/>
+            </w:rPr>
+            <m:t>=</m:t>
+          </m:r>
+          <m:d>
+            <m:dPr>
+              <m:ctrlPr>
+                <w:rPr>
+                  <w:rFonts w:ascii="Cambria Math" w:hAnsi="Cambria Math"/>
+                  <w:i/>
+                </w:rPr>
+              </m:ctrlPr>
+            </m:dPr>
+            <m:e>
+              <m:r>
+                <w:rPr>
+                  <w:rFonts w:ascii="Cambria Math" w:hAnsi="Cambria Math"/>
+                </w:rPr>
+                <m:t>1+0i+j+k</m:t>
+              </m:r>
+            </m:e>
+          </m:d>
+          <m:r>
+            <w:rPr>
+              <w:rFonts w:ascii="Cambria Math" w:eastAsiaTheme="minorEastAsia" w:hAnsi="Cambria Math"/>
+            </w:rPr>
+            <m:t>∙</m:t>
+          </m:r>
+          <m:d>
+            <m:dPr>
+              <m:ctrlPr>
+                <w:rPr>
+                  <w:rFonts w:ascii="Cambria Math" w:eastAsiaTheme="minorEastAsia" w:hAnsi="Cambria Math"/>
+                  <w:i/>
+                </w:rPr>
+              </m:ctrlPr>
+            </m:dPr>
+            <m:e>
+              <m:r>
+                <w:rPr>
+                  <w:rFonts w:ascii="Cambria Math" w:eastAsiaTheme="minorEastAsia" w:hAnsi="Cambria Math"/>
+                </w:rPr>
+                <m:t>1+i+0j+0k</m:t>
+              </m:r>
+            </m:e>
+          </m:d>
+          <m:r>
+            <m:rPr>
+              <m:sty m:val="p"/>
+            </m:rPr>
+            <w:rPr>
+              <w:rFonts w:ascii="Cambria Math" w:eastAsiaTheme="minorEastAsia" w:hAnsi="Cambria Math"/>
+            </w:rPr>
+            <w:br/>
+          </m:r>
+        </m:oMath>
+        <m:oMath>
+          <m:r>
+            <w:rPr>
+              <w:rFonts w:ascii="Cambria Math" w:eastAsiaTheme="minorEastAsia" w:hAnsi="Cambria Math"/>
+            </w:rPr>
+            <m:t xml:space="preserve">                                             =1+i+j∙i+k∙i</m:t>
+          </m:r>
+          <m:r>
+            <m:rPr>
+              <m:sty m:val="p"/>
+            </m:rPr>
+            <w:rPr>
+              <w:rFonts w:ascii="Cambria Math" w:eastAsiaTheme="minorEastAsia" w:hAnsi="Cambria Math"/>
+            </w:rPr>
+            <w:br/>
+          </m:r>
+        </m:oMath>
+        <m:oMath>
+          <m:r>
+            <w:rPr>
+              <w:rFonts w:ascii="Cambria Math" w:eastAsiaTheme="minorEastAsia" w:hAnsi="Cambria Math"/>
+            </w:rPr>
+            <m:t xml:space="preserve">                                             =1+i-k+k+j</m:t>
+          </m:r>
+          <m:r>
+            <m:rPr>
+              <m:sty m:val="p"/>
+            </m:rPr>
+            <w:rPr>
+              <w:rFonts w:ascii="Cambria Math" w:eastAsiaTheme="minorEastAsia" w:hAnsi="Cambria Math"/>
+            </w:rPr>
+            <w:br/>
+          </m:r>
+        </m:oMath>
+        <m:oMath>
+          <m:r>
+            <w:rPr>
+              <w:rFonts w:ascii="Cambria Math" w:eastAsiaTheme="minorEastAsia" w:hAnsi="Cambria Math"/>
+            </w:rPr>
+            <m:t xml:space="preserve">                                             =1+i+j</m:t>
+          </m:r>
+          <m:r>
+            <m:rPr>
+              <m:sty m:val="p"/>
+            </m:rPr>
+            <w:rPr>
+              <w:rFonts w:ascii="Cambria Math" w:eastAsiaTheme="minorEastAsia" w:hAnsi="Cambria Math"/>
+            </w:rPr>
+            <w:br/>
+          </m:r>
+        </m:oMath>
+        <m:oMath>
+          <m:r>
+            <w:rPr>
+              <w:rFonts w:ascii="Cambria Math" w:eastAsiaTheme="minorEastAsia" w:hAnsi="Cambria Math"/>
+            </w:rPr>
+            <m:t xml:space="preserve">                                             =</m:t>
+          </m:r>
+          <m:d>
+            <m:dPr>
+              <m:begChr m:val="["/>
+              <m:endChr m:val="]"/>
+              <m:ctrlPr>
+                <w:rPr>
+                  <w:rFonts w:ascii="Cambria Math" w:eastAsiaTheme="minorEastAsia" w:hAnsi="Cambria Math"/>
+                  <w:i/>
+                </w:rPr>
+              </m:ctrlPr>
+            </m:dPr>
+            <m:e>
+              <m:r>
+                <w:rPr>
+                  <w:rFonts w:ascii="Cambria Math" w:eastAsiaTheme="minorEastAsia" w:hAnsi="Cambria Math"/>
+                </w:rPr>
+                <m:t>1,</m:t>
+              </m:r>
+              <m:d>
+                <m:dPr>
+                  <m:ctrlPr>
+                    <w:rPr>
+                      <w:rFonts w:ascii="Cambria Math" w:eastAsiaTheme="minorEastAsia" w:hAnsi="Cambria Math"/>
+                      <w:i/>
+                    </w:rPr>
+                  </m:ctrlPr>
+                </m:dPr>
+                <m:e>
+                  <m:r>
+                    <w:rPr>
+                      <w:rFonts w:ascii="Cambria Math" w:eastAsiaTheme="minorEastAsia" w:hAnsi="Cambria Math"/>
+                    </w:rPr>
+                    <m:t>1,1,0</m:t>
+                  </m:r>
+                </m:e>
+              </m:d>
+            </m:e>
+          </m:d>
+        </m:oMath>
+      </m:oMathPara>
     </w:p>
     <w:p>
       <w:pPr>
@@ -5803,6 +5975,7 @@
       </w:pPr>
       <w:bookmarkStart w:id="5" w:name="_Toc73277760"/>
       <w:r>
+        <w:lastRenderedPageBreak/>
         <w:t>Konjugation von Quaternionen</w:t>
       </w:r>
       <w:bookmarkEnd w:id="5"/>
@@ -6501,7 +6674,6 @@
         <w:rPr>
           <w:rFonts w:eastAsiaTheme="minorEastAsia"/>
         </w:rPr>
-        <w:lastRenderedPageBreak/>
         <w:t>Die Formel kann vereinfacht werden, falls es sich bei der Quaternion um die Einheitsquaternion handelt. Dann gilt:</w:t>
       </w:r>
     </w:p>
@@ -6590,6 +6762,7 @@
       </w:pPr>
       <w:bookmarkStart w:id="8" w:name="_Toc73277763"/>
       <w:r>
+        <w:lastRenderedPageBreak/>
         <w:t>Rotation</w:t>
       </w:r>
       <w:bookmarkEnd w:id="8"/>
@@ -6887,25 +7060,7 @@
                 <w:rPr>
                   <w:rFonts w:ascii="Cambria Math" w:hAnsi="Cambria Math"/>
                 </w:rPr>
-                <m:t>,</m:t>
-              </m:r>
-              <m:r>
-                <w:rPr>
-                  <w:rFonts w:ascii="Cambria Math" w:hAnsi="Cambria Math"/>
-                </w:rPr>
-                <m:t>+</m:t>
-              </m:r>
-              <m:r>
-                <w:rPr>
-                  <w:rFonts w:ascii="Cambria Math" w:hAnsi="Cambria Math"/>
-                </w:rPr>
-                <m:t>n</m:t>
-              </m:r>
-              <m:r>
-                <w:rPr>
-                  <w:rFonts w:ascii="Cambria Math" w:hAnsi="Cambria Math"/>
-                </w:rPr>
-                <m:t>∙</m:t>
+                <m:t>,+n∙</m:t>
               </m:r>
               <m:func>
                 <m:funcPr>
@@ -7103,25 +7258,7 @@
             <w:rPr>
               <w:rFonts w:ascii="Cambria Math" w:hAnsi="Cambria Math"/>
             </w:rPr>
-            <m:t>q</m:t>
-          </m:r>
-          <m:r>
-            <w:rPr>
-              <w:rFonts w:ascii="Cambria Math" w:hAnsi="Cambria Math"/>
-            </w:rPr>
-            <m:t>∙</m:t>
-          </m:r>
-          <m:r>
-            <w:rPr>
-              <w:rFonts w:ascii="Cambria Math" w:hAnsi="Cambria Math"/>
-            </w:rPr>
-            <m:t>p</m:t>
-          </m:r>
-          <m:r>
-            <w:rPr>
-              <w:rFonts w:ascii="Cambria Math" w:hAnsi="Cambria Math"/>
-            </w:rPr>
-            <m:t>∙</m:t>
+            <m:t>q∙p∙</m:t>
           </m:r>
           <w:bookmarkStart w:id="11" w:name="_Hlk73278439"/>
           <m:sSup>
@@ -7273,7 +7410,7 @@
                     <pic:cNvPicPr/>
                   </pic:nvPicPr>
                   <pic:blipFill>
-                    <a:blip r:embed="rId18"/>
+                    <a:blip r:embed="rId17"/>
                     <a:stretch>
                       <a:fillRect/>
                     </a:stretch>
@@ -7320,6 +7457,8 @@
         <w:spacing w:line="360" w:lineRule="auto"/>
       </w:pPr>
       <w:bookmarkStart w:id="12" w:name="_Toc73277766"/>
+      <w:bookmarkStart w:id="13" w:name="_GoBack"/>
+      <w:bookmarkEnd w:id="13"/>
       <w:r>
         <w:t>Beispiel einer einfachen Rotation</w:t>
       </w:r>
@@ -7405,16 +7544,7 @@
                   <w:rPr>
                     <w:rFonts w:ascii="Cambria Math" w:hAnsi="Cambria Math"/>
                   </w:rPr>
-                  <m:t>-</m:t>
-                </m:r>
-                <m:r>
-                  <m:rPr>
-                    <m:sty m:val="p"/>
-                  </m:rPr>
-                  <w:rPr>
-                    <w:rFonts w:ascii="Cambria Math" w:hAnsi="Cambria Math"/>
-                  </w:rPr>
-                  <m:t>1</m:t>
+                  <m:t>-1</m:t>
                 </m:r>
               </m:e>
             </m:eqArr>
@@ -7482,7 +7612,7 @@
                     <pic:cNvPicPr/>
                   </pic:nvPicPr>
                   <pic:blipFill>
-                    <a:blip r:embed="rId19"/>
+                    <a:blip r:embed="rId18"/>
                     <a:stretch>
                       <a:fillRect/>
                     </a:stretch>
@@ -7521,13 +7651,7 @@
           <w:rPr>
             <w:rFonts w:ascii="Cambria Math" w:hAnsi="Cambria Math"/>
           </w:rPr>
-          <m:t>3</m:t>
-        </m:r>
-        <m:r>
-          <w:rPr>
-            <w:rFonts w:ascii="Cambria Math" w:hAnsi="Cambria Math"/>
-          </w:rPr>
-          <m:t>0°</m:t>
+          <m:t>30°</m:t>
         </m:r>
       </m:oMath>
       <w:r>
@@ -7579,16 +7703,7 @@
                 <w:rPr>
                   <w:rFonts w:ascii="Cambria Math" w:hAnsi="Cambria Math"/>
                 </w:rPr>
-                <m:t>cos⁡(30°)</m:t>
-              </m:r>
-              <m:r>
-                <m:rPr>
-                  <m:sty m:val="p"/>
-                </m:rPr>
-                <w:rPr>
-                  <w:rFonts w:ascii="Cambria Math" w:hAnsi="Cambria Math"/>
-                </w:rPr>
-                <m:t>,</m:t>
+                <m:t>cos⁡(30°),</m:t>
               </m:r>
               <m:d>
                 <m:dPr>
@@ -7776,16 +7891,7 @@
                 <w:rPr>
                   <w:rFonts w:ascii="Cambria Math" w:hAnsi="Cambria Math"/>
                 </w:rPr>
-                <m:t>0</m:t>
-              </m:r>
-              <m:r>
-                <m:rPr>
-                  <m:sty m:val="p"/>
-                </m:rPr>
-                <w:rPr>
-                  <w:rFonts w:ascii="Cambria Math" w:hAnsi="Cambria Math"/>
-                </w:rPr>
-                <m:t>,</m:t>
+                <m:t>0,</m:t>
               </m:r>
               <m:d>
                 <m:dPr>
@@ -7861,31 +7967,7 @@
             <w:rPr>
               <w:rFonts w:ascii="Cambria Math" w:hAnsi="Cambria Math"/>
             </w:rPr>
-            <m:t>∙</m:t>
-          </m:r>
-          <m:r>
-            <w:rPr>
-              <w:rFonts w:ascii="Cambria Math" w:hAnsi="Cambria Math"/>
-            </w:rPr>
-            <m:t>j+6</m:t>
-          </m:r>
-          <m:r>
-            <w:rPr>
-              <w:rFonts w:ascii="Cambria Math" w:hAnsi="Cambria Math"/>
-            </w:rPr>
-            <m:t>∙</m:t>
-          </m:r>
-          <m:r>
-            <w:rPr>
-              <w:rFonts w:ascii="Cambria Math" w:hAnsi="Cambria Math"/>
-            </w:rPr>
-            <m:t>k</m:t>
-          </m:r>
-          <m:r>
-            <w:rPr>
-              <w:rFonts w:ascii="Cambria Math" w:hAnsi="Cambria Math"/>
-            </w:rPr>
-            <m:t>]</m:t>
+            <m:t>∙j+6∙k]</m:t>
           </m:r>
         </m:oMath>
       </m:oMathPara>
@@ -7954,16 +8036,2123 @@
     <w:p>
       <w:pPr>
         <w:pStyle w:val="DHBWText"/>
-        <w:rPr>
-          <w:rFonts w:eastAsiaTheme="minorEastAsia"/>
-        </w:rPr>
-      </w:pPr>
-      <w:r>
-        <w:rPr>
-          <w:rFonts w:eastAsiaTheme="minorEastAsia"/>
-        </w:rPr>
-        <w:t>TODO</w:t>
-      </w:r>
+      </w:pPr>
+      <m:oMathPara>
+        <m:oMath>
+          <m:r>
+            <w:rPr>
+              <w:rFonts w:ascii="Cambria Math" w:hAnsi="Cambria Math"/>
+            </w:rPr>
+            <m:t>q</m:t>
+          </m:r>
+          <m:r>
+            <m:rPr>
+              <m:sty m:val="p"/>
+            </m:rPr>
+            <w:rPr>
+              <w:rFonts w:ascii="Cambria Math" w:hAnsi="Cambria Math"/>
+            </w:rPr>
+            <m:t>∙</m:t>
+          </m:r>
+          <m:r>
+            <w:rPr>
+              <w:rFonts w:ascii="Cambria Math" w:hAnsi="Cambria Math"/>
+            </w:rPr>
+            <m:t>p</m:t>
+          </m:r>
+          <m:r>
+            <m:rPr>
+              <m:sty m:val="p"/>
+            </m:rPr>
+            <w:rPr>
+              <w:rFonts w:ascii="Cambria Math" w:hAnsi="Cambria Math"/>
+            </w:rPr>
+            <m:t>∙</m:t>
+          </m:r>
+          <m:sSup>
+            <m:sSupPr>
+              <m:ctrlPr>
+                <w:rPr>
+                  <w:rFonts w:ascii="Cambria Math" w:hAnsi="Cambria Math"/>
+                </w:rPr>
+              </m:ctrlPr>
+            </m:sSupPr>
+            <m:e>
+              <m:r>
+                <w:rPr>
+                  <w:rFonts w:ascii="Cambria Math" w:hAnsi="Cambria Math"/>
+                </w:rPr>
+                <m:t>q</m:t>
+              </m:r>
+            </m:e>
+            <m:sup>
+              <m:r>
+                <m:rPr>
+                  <m:sty m:val="p"/>
+                </m:rPr>
+                <w:rPr>
+                  <w:rFonts w:ascii="Cambria Math" w:hAnsi="Cambria Math"/>
+                </w:rPr>
+                <m:t>*</m:t>
+              </m:r>
+            </m:sup>
+          </m:sSup>
+          <m:r>
+            <m:rPr>
+              <m:sty m:val="p"/>
+            </m:rPr>
+            <w:rPr>
+              <w:rFonts w:ascii="Cambria Math" w:hAnsi="Cambria Math"/>
+            </w:rPr>
+            <m:t>=</m:t>
+          </m:r>
+          <m:d>
+            <m:dPr>
+              <m:ctrlPr>
+                <w:rPr>
+                  <w:rFonts w:ascii="Cambria Math" w:hAnsi="Cambria Math"/>
+                </w:rPr>
+              </m:ctrlPr>
+            </m:dPr>
+            <m:e>
+              <m:func>
+                <m:funcPr>
+                  <m:ctrlPr>
+                    <w:rPr>
+                      <w:rFonts w:ascii="Cambria Math" w:hAnsi="Cambria Math"/>
+                    </w:rPr>
+                  </m:ctrlPr>
+                </m:funcPr>
+                <m:fName>
+                  <m:r>
+                    <m:rPr>
+                      <m:sty m:val="p"/>
+                    </m:rPr>
+                    <w:rPr>
+                      <w:rFonts w:ascii="Cambria Math" w:hAnsi="Cambria Math"/>
+                    </w:rPr>
+                    <m:t>cos</m:t>
+                  </m:r>
+                </m:fName>
+                <m:e>
+                  <m:d>
+                    <m:dPr>
+                      <m:ctrlPr>
+                        <w:rPr>
+                          <w:rFonts w:ascii="Cambria Math" w:hAnsi="Cambria Math"/>
+                        </w:rPr>
+                      </m:ctrlPr>
+                    </m:dPr>
+                    <m:e>
+                      <m:r>
+                        <m:rPr>
+                          <m:sty m:val="p"/>
+                        </m:rPr>
+                        <w:rPr>
+                          <w:rFonts w:ascii="Cambria Math" w:hAnsi="Cambria Math"/>
+                        </w:rPr>
+                        <m:t>30°</m:t>
+                      </m:r>
+                    </m:e>
+                  </m:d>
+                </m:e>
+              </m:func>
+              <m:r>
+                <m:rPr>
+                  <m:sty m:val="p"/>
+                </m:rPr>
+                <w:rPr>
+                  <w:rFonts w:ascii="Cambria Math" w:hAnsi="Cambria Math"/>
+                </w:rPr>
+                <m:t>-0,5</m:t>
+              </m:r>
+              <m:r>
+                <w:rPr>
+                  <w:rFonts w:ascii="Cambria Math" w:hAnsi="Cambria Math"/>
+                </w:rPr>
+                <m:t>k</m:t>
+              </m:r>
+            </m:e>
+          </m:d>
+          <m:r>
+            <m:rPr>
+              <m:sty m:val="p"/>
+            </m:rPr>
+            <w:rPr>
+              <w:rFonts w:ascii="Cambria Math" w:hAnsi="Cambria Math"/>
+            </w:rPr>
+            <m:t>∙</m:t>
+          </m:r>
+          <m:d>
+            <m:dPr>
+              <m:ctrlPr>
+                <w:rPr>
+                  <w:rFonts w:ascii="Cambria Math" w:hAnsi="Cambria Math"/>
+                </w:rPr>
+              </m:ctrlPr>
+            </m:dPr>
+            <m:e>
+              <m:r>
+                <m:rPr>
+                  <m:sty m:val="p"/>
+                </m:rPr>
+                <w:rPr>
+                  <w:rFonts w:ascii="Cambria Math" w:hAnsi="Cambria Math"/>
+                </w:rPr>
+                <m:t>2</m:t>
+              </m:r>
+              <m:r>
+                <w:rPr>
+                  <w:rFonts w:ascii="Cambria Math" w:hAnsi="Cambria Math"/>
+                </w:rPr>
+                <m:t>j</m:t>
+              </m:r>
+              <m:r>
+                <m:rPr>
+                  <m:sty m:val="p"/>
+                </m:rPr>
+                <w:rPr>
+                  <w:rFonts w:ascii="Cambria Math" w:hAnsi="Cambria Math"/>
+                </w:rPr>
+                <m:t>+6</m:t>
+              </m:r>
+              <m:r>
+                <w:rPr>
+                  <w:rFonts w:ascii="Cambria Math" w:hAnsi="Cambria Math"/>
+                </w:rPr>
+                <m:t>k</m:t>
+              </m:r>
+            </m:e>
+          </m:d>
+          <m:r>
+            <m:rPr>
+              <m:sty m:val="p"/>
+            </m:rPr>
+            <w:rPr>
+              <w:rFonts w:ascii="Cambria Math" w:hAnsi="Cambria Math"/>
+            </w:rPr>
+            <m:t>∙</m:t>
+          </m:r>
+          <m:d>
+            <m:dPr>
+              <m:ctrlPr>
+                <w:rPr>
+                  <w:rFonts w:ascii="Cambria Math" w:hAnsi="Cambria Math"/>
+                </w:rPr>
+              </m:ctrlPr>
+            </m:dPr>
+            <m:e>
+              <m:func>
+                <m:funcPr>
+                  <m:ctrlPr>
+                    <w:rPr>
+                      <w:rFonts w:ascii="Cambria Math" w:hAnsi="Cambria Math"/>
+                    </w:rPr>
+                  </m:ctrlPr>
+                </m:funcPr>
+                <m:fName>
+                  <m:r>
+                    <m:rPr>
+                      <m:sty m:val="p"/>
+                    </m:rPr>
+                    <w:rPr>
+                      <w:rFonts w:ascii="Cambria Math" w:hAnsi="Cambria Math"/>
+                    </w:rPr>
+                    <m:t>cos</m:t>
+                  </m:r>
+                </m:fName>
+                <m:e>
+                  <m:d>
+                    <m:dPr>
+                      <m:ctrlPr>
+                        <w:rPr>
+                          <w:rFonts w:ascii="Cambria Math" w:hAnsi="Cambria Math"/>
+                        </w:rPr>
+                      </m:ctrlPr>
+                    </m:dPr>
+                    <m:e>
+                      <m:r>
+                        <m:rPr>
+                          <m:sty m:val="p"/>
+                        </m:rPr>
+                        <w:rPr>
+                          <w:rFonts w:ascii="Cambria Math" w:hAnsi="Cambria Math"/>
+                        </w:rPr>
+                        <m:t>30°</m:t>
+                      </m:r>
+                    </m:e>
+                  </m:d>
+                  <m:r>
+                    <m:rPr>
+                      <m:sty m:val="p"/>
+                    </m:rPr>
+                    <w:rPr>
+                      <w:rFonts w:ascii="Cambria Math" w:hAnsi="Cambria Math"/>
+                    </w:rPr>
+                    <m:t>+0,5</m:t>
+                  </m:r>
+                  <m:r>
+                    <w:rPr>
+                      <w:rFonts w:ascii="Cambria Math" w:hAnsi="Cambria Math"/>
+                    </w:rPr>
+                    <m:t>k</m:t>
+                  </m:r>
+                </m:e>
+              </m:func>
+            </m:e>
+          </m:d>
+          <m:r>
+            <m:rPr>
+              <m:sty m:val="p"/>
+            </m:rPr>
+            <w:rPr>
+              <w:rFonts w:ascii="Cambria Math" w:hAnsi="Cambria Math"/>
+            </w:rPr>
+            <w:br/>
+          </m:r>
+        </m:oMath>
+        <m:oMath>
+          <m:r>
+            <m:rPr>
+              <m:sty m:val="p"/>
+            </m:rPr>
+            <w:rPr>
+              <w:rFonts w:ascii="Cambria Math" w:hAnsi="Cambria Math"/>
+            </w:rPr>
+            <m:t xml:space="preserve">                 =</m:t>
+          </m:r>
+          <m:d>
+            <m:dPr>
+              <m:ctrlPr>
+                <w:rPr>
+                  <w:rFonts w:ascii="Cambria Math" w:hAnsi="Cambria Math"/>
+                </w:rPr>
+              </m:ctrlPr>
+            </m:dPr>
+            <m:e>
+              <m:func>
+                <m:funcPr>
+                  <m:ctrlPr>
+                    <w:rPr>
+                      <w:rFonts w:ascii="Cambria Math" w:hAnsi="Cambria Math"/>
+                    </w:rPr>
+                  </m:ctrlPr>
+                </m:funcPr>
+                <m:fName>
+                  <m:r>
+                    <m:rPr>
+                      <m:sty m:val="p"/>
+                    </m:rPr>
+                    <w:rPr>
+                      <w:rFonts w:ascii="Cambria Math" w:hAnsi="Cambria Math"/>
+                    </w:rPr>
+                    <m:t>cos</m:t>
+                  </m:r>
+                </m:fName>
+                <m:e>
+                  <m:d>
+                    <m:dPr>
+                      <m:ctrlPr>
+                        <w:rPr>
+                          <w:rFonts w:ascii="Cambria Math" w:hAnsi="Cambria Math"/>
+                        </w:rPr>
+                      </m:ctrlPr>
+                    </m:dPr>
+                    <m:e>
+                      <m:r>
+                        <m:rPr>
+                          <m:sty m:val="p"/>
+                        </m:rPr>
+                        <w:rPr>
+                          <w:rFonts w:ascii="Cambria Math" w:hAnsi="Cambria Math"/>
+                        </w:rPr>
+                        <m:t>30°</m:t>
+                      </m:r>
+                    </m:e>
+                  </m:d>
+                </m:e>
+              </m:func>
+              <m:r>
+                <m:rPr>
+                  <m:sty m:val="p"/>
+                </m:rPr>
+                <w:rPr>
+                  <w:rFonts w:ascii="Cambria Math" w:hAnsi="Cambria Math"/>
+                </w:rPr>
+                <m:t>+6</m:t>
+              </m:r>
+              <m:r>
+                <w:rPr>
+                  <w:rFonts w:ascii="Cambria Math" w:hAnsi="Cambria Math"/>
+                </w:rPr>
+                <m:t>k</m:t>
+              </m:r>
+              <m:r>
+                <m:rPr>
+                  <m:sty m:val="p"/>
+                </m:rPr>
+                <w:rPr>
+                  <w:rFonts w:ascii="Cambria Math" w:hAnsi="Cambria Math"/>
+                </w:rPr>
+                <m:t>∙</m:t>
+              </m:r>
+              <m:func>
+                <m:funcPr>
+                  <m:ctrlPr>
+                    <w:rPr>
+                      <w:rFonts w:ascii="Cambria Math" w:hAnsi="Cambria Math"/>
+                    </w:rPr>
+                  </m:ctrlPr>
+                </m:funcPr>
+                <m:fName>
+                  <m:r>
+                    <m:rPr>
+                      <m:sty m:val="p"/>
+                    </m:rPr>
+                    <w:rPr>
+                      <w:rFonts w:ascii="Cambria Math" w:hAnsi="Cambria Math"/>
+                    </w:rPr>
+                    <m:t>cos</m:t>
+                  </m:r>
+                </m:fName>
+                <m:e>
+                  <m:d>
+                    <m:dPr>
+                      <m:ctrlPr>
+                        <w:rPr>
+                          <w:rFonts w:ascii="Cambria Math" w:hAnsi="Cambria Math"/>
+                        </w:rPr>
+                      </m:ctrlPr>
+                    </m:dPr>
+                    <m:e>
+                      <m:r>
+                        <m:rPr>
+                          <m:sty m:val="p"/>
+                        </m:rPr>
+                        <w:rPr>
+                          <w:rFonts w:ascii="Cambria Math" w:hAnsi="Cambria Math"/>
+                        </w:rPr>
+                        <m:t>30°</m:t>
+                      </m:r>
+                    </m:e>
+                  </m:d>
+                  <m:r>
+                    <m:rPr>
+                      <m:sty m:val="p"/>
+                    </m:rPr>
+                    <w:rPr>
+                      <w:rFonts w:ascii="Cambria Math" w:hAnsi="Cambria Math"/>
+                    </w:rPr>
+                    <m:t>-0,5</m:t>
+                  </m:r>
+                  <m:r>
+                    <w:rPr>
+                      <w:rFonts w:ascii="Cambria Math" w:hAnsi="Cambria Math"/>
+                    </w:rPr>
+                    <m:t>k</m:t>
+                  </m:r>
+                  <m:r>
+                    <m:rPr>
+                      <m:sty m:val="p"/>
+                    </m:rPr>
+                    <w:rPr>
+                      <w:rFonts w:ascii="Cambria Math" w:hAnsi="Cambria Math"/>
+                    </w:rPr>
+                    <m:t>∙2</m:t>
+                  </m:r>
+                  <m:r>
+                    <w:rPr>
+                      <w:rFonts w:ascii="Cambria Math" w:hAnsi="Cambria Math"/>
+                    </w:rPr>
+                    <m:t>j</m:t>
+                  </m:r>
+                  <m:r>
+                    <m:rPr>
+                      <m:sty m:val="p"/>
+                    </m:rPr>
+                    <w:rPr>
+                      <w:rFonts w:ascii="Cambria Math" w:hAnsi="Cambria Math"/>
+                    </w:rPr>
+                    <m:t>-0,5</m:t>
+                  </m:r>
+                  <m:r>
+                    <w:rPr>
+                      <w:rFonts w:ascii="Cambria Math" w:hAnsi="Cambria Math"/>
+                    </w:rPr>
+                    <m:t>k</m:t>
+                  </m:r>
+                  <m:r>
+                    <m:rPr>
+                      <m:sty m:val="p"/>
+                    </m:rPr>
+                    <w:rPr>
+                      <w:rFonts w:ascii="Cambria Math" w:hAnsi="Cambria Math"/>
+                    </w:rPr>
+                    <m:t>∙6</m:t>
+                  </m:r>
+                  <m:r>
+                    <w:rPr>
+                      <w:rFonts w:ascii="Cambria Math" w:hAnsi="Cambria Math"/>
+                    </w:rPr>
+                    <m:t>k</m:t>
+                  </m:r>
+                </m:e>
+              </m:func>
+            </m:e>
+          </m:d>
+          <m:r>
+            <m:rPr>
+              <m:sty m:val="p"/>
+            </m:rPr>
+            <w:rPr>
+              <w:rFonts w:ascii="Cambria Math" w:hAnsi="Cambria Math"/>
+            </w:rPr>
+            <m:t>∙</m:t>
+          </m:r>
+          <m:d>
+            <m:dPr>
+              <m:ctrlPr>
+                <w:rPr>
+                  <w:rFonts w:ascii="Cambria Math" w:hAnsi="Cambria Math"/>
+                </w:rPr>
+              </m:ctrlPr>
+            </m:dPr>
+            <m:e>
+              <m:func>
+                <m:funcPr>
+                  <m:ctrlPr>
+                    <w:rPr>
+                      <w:rFonts w:ascii="Cambria Math" w:hAnsi="Cambria Math"/>
+                    </w:rPr>
+                  </m:ctrlPr>
+                </m:funcPr>
+                <m:fName>
+                  <m:r>
+                    <m:rPr>
+                      <m:sty m:val="p"/>
+                    </m:rPr>
+                    <w:rPr>
+                      <w:rFonts w:ascii="Cambria Math" w:hAnsi="Cambria Math"/>
+                    </w:rPr>
+                    <m:t>cos</m:t>
+                  </m:r>
+                </m:fName>
+                <m:e>
+                  <m:d>
+                    <m:dPr>
+                      <m:ctrlPr>
+                        <w:rPr>
+                          <w:rFonts w:ascii="Cambria Math" w:hAnsi="Cambria Math"/>
+                        </w:rPr>
+                      </m:ctrlPr>
+                    </m:dPr>
+                    <m:e>
+                      <m:r>
+                        <m:rPr>
+                          <m:sty m:val="p"/>
+                        </m:rPr>
+                        <w:rPr>
+                          <w:rFonts w:ascii="Cambria Math" w:hAnsi="Cambria Math"/>
+                        </w:rPr>
+                        <m:t>30°</m:t>
+                      </m:r>
+                    </m:e>
+                  </m:d>
+                </m:e>
+              </m:func>
+              <m:r>
+                <m:rPr>
+                  <m:sty m:val="p"/>
+                </m:rPr>
+                <w:rPr>
+                  <w:rFonts w:ascii="Cambria Math" w:hAnsi="Cambria Math"/>
+                </w:rPr>
+                <m:t>+0,5</m:t>
+              </m:r>
+              <m:r>
+                <w:rPr>
+                  <w:rFonts w:ascii="Cambria Math" w:hAnsi="Cambria Math"/>
+                </w:rPr>
+                <m:t>k</m:t>
+              </m:r>
+            </m:e>
+          </m:d>
+          <m:r>
+            <m:rPr>
+              <m:sty m:val="p"/>
+            </m:rPr>
+            <w:rPr>
+              <w:rFonts w:ascii="Cambria Math" w:eastAsiaTheme="minorEastAsia" w:hAnsi="Cambria Math"/>
+            </w:rPr>
+            <w:br/>
+          </m:r>
+        </m:oMath>
+        <m:oMath>
+          <m:r>
+            <m:rPr>
+              <m:sty m:val="p"/>
+            </m:rPr>
+            <w:rPr>
+              <w:rFonts w:ascii="Cambria Math" w:hAnsi="Cambria Math"/>
+            </w:rPr>
+            <m:t xml:space="preserve">                 </m:t>
+          </m:r>
+          <m:r>
+            <m:rPr>
+              <m:sty m:val="p"/>
+            </m:rPr>
+            <w:rPr>
+              <w:rFonts w:ascii="Cambria Math" w:eastAsiaTheme="minorEastAsia" w:hAnsi="Cambria Math"/>
+            </w:rPr>
+            <m:t>=</m:t>
+          </m:r>
+          <m:d>
+            <m:dPr>
+              <m:ctrlPr>
+                <w:rPr>
+                  <w:rFonts w:ascii="Cambria Math" w:eastAsiaTheme="minorEastAsia" w:hAnsi="Cambria Math"/>
+                </w:rPr>
+              </m:ctrlPr>
+            </m:dPr>
+            <m:e>
+              <m:r>
+                <m:rPr>
+                  <m:sty m:val="p"/>
+                </m:rPr>
+                <w:rPr>
+                  <w:rFonts w:ascii="Cambria Math" w:eastAsiaTheme="minorEastAsia" w:hAnsi="Cambria Math"/>
+                </w:rPr>
+                <m:t>2</m:t>
+              </m:r>
+              <m:r>
+                <w:rPr>
+                  <w:rFonts w:ascii="Cambria Math" w:eastAsiaTheme="minorEastAsia" w:hAnsi="Cambria Math"/>
+                </w:rPr>
+                <m:t>j</m:t>
+              </m:r>
+              <m:r>
+                <m:rPr>
+                  <m:sty m:val="p"/>
+                </m:rPr>
+                <w:rPr>
+                  <w:rFonts w:ascii="Cambria Math" w:eastAsiaTheme="minorEastAsia" w:hAnsi="Cambria Math"/>
+                </w:rPr>
+                <m:t>∙</m:t>
+              </m:r>
+              <m:func>
+                <m:funcPr>
+                  <m:ctrlPr>
+                    <w:rPr>
+                      <w:rFonts w:ascii="Cambria Math" w:hAnsi="Cambria Math"/>
+                    </w:rPr>
+                  </m:ctrlPr>
+                </m:funcPr>
+                <m:fName>
+                  <m:r>
+                    <m:rPr>
+                      <m:sty m:val="p"/>
+                    </m:rPr>
+                    <w:rPr>
+                      <w:rFonts w:ascii="Cambria Math" w:hAnsi="Cambria Math"/>
+                    </w:rPr>
+                    <m:t>cos</m:t>
+                  </m:r>
+                </m:fName>
+                <m:e>
+                  <m:d>
+                    <m:dPr>
+                      <m:ctrlPr>
+                        <w:rPr>
+                          <w:rFonts w:ascii="Cambria Math" w:hAnsi="Cambria Math"/>
+                        </w:rPr>
+                      </m:ctrlPr>
+                    </m:dPr>
+                    <m:e>
+                      <m:r>
+                        <m:rPr>
+                          <m:sty m:val="p"/>
+                        </m:rPr>
+                        <w:rPr>
+                          <w:rFonts w:ascii="Cambria Math" w:hAnsi="Cambria Math"/>
+                        </w:rPr>
+                        <m:t>30°</m:t>
+                      </m:r>
+                    </m:e>
+                  </m:d>
+                </m:e>
+              </m:func>
+              <m:r>
+                <m:rPr>
+                  <m:sty m:val="p"/>
+                </m:rPr>
+                <w:rPr>
+                  <w:rFonts w:ascii="Cambria Math" w:hAnsi="Cambria Math"/>
+                </w:rPr>
+                <m:t>+6</m:t>
+              </m:r>
+              <m:r>
+                <w:rPr>
+                  <w:rFonts w:ascii="Cambria Math" w:hAnsi="Cambria Math"/>
+                </w:rPr>
+                <m:t>k</m:t>
+              </m:r>
+              <m:r>
+                <m:rPr>
+                  <m:sty m:val="p"/>
+                </m:rPr>
+                <w:rPr>
+                  <w:rFonts w:ascii="Cambria Math" w:hAnsi="Cambria Math"/>
+                </w:rPr>
+                <m:t>∙</m:t>
+              </m:r>
+              <m:func>
+                <m:funcPr>
+                  <m:ctrlPr>
+                    <w:rPr>
+                      <w:rFonts w:ascii="Cambria Math" w:hAnsi="Cambria Math"/>
+                    </w:rPr>
+                  </m:ctrlPr>
+                </m:funcPr>
+                <m:fName>
+                  <m:r>
+                    <m:rPr>
+                      <m:sty m:val="p"/>
+                    </m:rPr>
+                    <w:rPr>
+                      <w:rFonts w:ascii="Cambria Math" w:hAnsi="Cambria Math"/>
+                    </w:rPr>
+                    <m:t>cos</m:t>
+                  </m:r>
+                </m:fName>
+                <m:e>
+                  <m:d>
+                    <m:dPr>
+                      <m:ctrlPr>
+                        <w:rPr>
+                          <w:rFonts w:ascii="Cambria Math" w:hAnsi="Cambria Math"/>
+                        </w:rPr>
+                      </m:ctrlPr>
+                    </m:dPr>
+                    <m:e>
+                      <m:r>
+                        <m:rPr>
+                          <m:sty m:val="p"/>
+                        </m:rPr>
+                        <w:rPr>
+                          <w:rFonts w:ascii="Cambria Math" w:hAnsi="Cambria Math"/>
+                        </w:rPr>
+                        <m:t>30°</m:t>
+                      </m:r>
+                    </m:e>
+                  </m:d>
+                </m:e>
+              </m:func>
+              <m:r>
+                <m:rPr>
+                  <m:sty m:val="p"/>
+                </m:rPr>
+                <w:rPr>
+                  <w:rFonts w:ascii="Cambria Math" w:hAnsi="Cambria Math"/>
+                </w:rPr>
+                <m:t>+</m:t>
+              </m:r>
+              <m:r>
+                <w:rPr>
+                  <w:rFonts w:ascii="Cambria Math" w:hAnsi="Cambria Math"/>
+                </w:rPr>
+                <m:t>i</m:t>
+              </m:r>
+              <m:r>
+                <m:rPr>
+                  <m:sty m:val="p"/>
+                </m:rPr>
+                <w:rPr>
+                  <w:rFonts w:ascii="Cambria Math" w:hAnsi="Cambria Math"/>
+                </w:rPr>
+                <m:t>+3</m:t>
+              </m:r>
+            </m:e>
+          </m:d>
+          <m:r>
+            <m:rPr>
+              <m:sty m:val="p"/>
+            </m:rPr>
+            <w:rPr>
+              <w:rFonts w:ascii="Cambria Math" w:eastAsiaTheme="minorEastAsia" w:hAnsi="Cambria Math"/>
+            </w:rPr>
+            <m:t>∙</m:t>
+          </m:r>
+          <m:d>
+            <m:dPr>
+              <m:ctrlPr>
+                <w:rPr>
+                  <w:rFonts w:ascii="Cambria Math" w:eastAsiaTheme="minorEastAsia" w:hAnsi="Cambria Math"/>
+                </w:rPr>
+              </m:ctrlPr>
+            </m:dPr>
+            <m:e>
+              <m:func>
+                <m:funcPr>
+                  <m:ctrlPr>
+                    <w:rPr>
+                      <w:rFonts w:ascii="Cambria Math" w:hAnsi="Cambria Math"/>
+                    </w:rPr>
+                  </m:ctrlPr>
+                </m:funcPr>
+                <m:fName>
+                  <m:r>
+                    <m:rPr>
+                      <m:sty m:val="p"/>
+                    </m:rPr>
+                    <w:rPr>
+                      <w:rFonts w:ascii="Cambria Math" w:hAnsi="Cambria Math"/>
+                    </w:rPr>
+                    <m:t>cos</m:t>
+                  </m:r>
+                </m:fName>
+                <m:e>
+                  <m:d>
+                    <m:dPr>
+                      <m:ctrlPr>
+                        <w:rPr>
+                          <w:rFonts w:ascii="Cambria Math" w:hAnsi="Cambria Math"/>
+                        </w:rPr>
+                      </m:ctrlPr>
+                    </m:dPr>
+                    <m:e>
+                      <m:r>
+                        <m:rPr>
+                          <m:sty m:val="p"/>
+                        </m:rPr>
+                        <w:rPr>
+                          <w:rFonts w:ascii="Cambria Math" w:hAnsi="Cambria Math"/>
+                        </w:rPr>
+                        <m:t>30°</m:t>
+                      </m:r>
+                    </m:e>
+                  </m:d>
+                </m:e>
+              </m:func>
+              <m:r>
+                <m:rPr>
+                  <m:sty m:val="p"/>
+                </m:rPr>
+                <w:rPr>
+                  <w:rFonts w:ascii="Cambria Math" w:hAnsi="Cambria Math"/>
+                </w:rPr>
+                <m:t>+0,5</m:t>
+              </m:r>
+              <m:r>
+                <w:rPr>
+                  <w:rFonts w:ascii="Cambria Math" w:hAnsi="Cambria Math"/>
+                </w:rPr>
+                <m:t>k</m:t>
+              </m:r>
+            </m:e>
+          </m:d>
+          <m:r>
+            <m:rPr>
+              <m:sty m:val="p"/>
+            </m:rPr>
+            <w:rPr>
+              <w:rFonts w:ascii="Cambria Math" w:eastAsiaTheme="minorEastAsia" w:hAnsi="Cambria Math"/>
+            </w:rPr>
+            <w:br/>
+          </m:r>
+        </m:oMath>
+        <m:oMath>
+          <m:r>
+            <m:rPr>
+              <m:sty m:val="p"/>
+            </m:rPr>
+            <w:rPr>
+              <w:rFonts w:ascii="Cambria Math" w:hAnsi="Cambria Math"/>
+            </w:rPr>
+            <m:t xml:space="preserve">                 </m:t>
+          </m:r>
+          <m:r>
+            <m:rPr>
+              <m:sty m:val="p"/>
+            </m:rPr>
+            <w:rPr>
+              <w:rFonts w:ascii="Cambria Math" w:eastAsiaTheme="minorEastAsia" w:hAnsi="Cambria Math"/>
+            </w:rPr>
+            <m:t>=2</m:t>
+          </m:r>
+          <m:r>
+            <w:rPr>
+              <w:rFonts w:ascii="Cambria Math" w:eastAsiaTheme="minorEastAsia" w:hAnsi="Cambria Math"/>
+            </w:rPr>
+            <m:t>j</m:t>
+          </m:r>
+          <m:r>
+            <m:rPr>
+              <m:sty m:val="p"/>
+            </m:rPr>
+            <w:rPr>
+              <w:rFonts w:ascii="Cambria Math" w:eastAsiaTheme="minorEastAsia" w:hAnsi="Cambria Math"/>
+            </w:rPr>
+            <m:t>∙</m:t>
+          </m:r>
+          <m:func>
+            <m:funcPr>
+              <m:ctrlPr>
+                <w:rPr>
+                  <w:rFonts w:ascii="Cambria Math" w:hAnsi="Cambria Math"/>
+                </w:rPr>
+              </m:ctrlPr>
+            </m:funcPr>
+            <m:fName>
+              <m:sSup>
+                <m:sSupPr>
+                  <m:ctrlPr>
+                    <w:rPr>
+                      <w:rFonts w:ascii="Cambria Math" w:hAnsi="Cambria Math"/>
+                    </w:rPr>
+                  </m:ctrlPr>
+                </m:sSupPr>
+                <m:e>
+                  <m:r>
+                    <m:rPr>
+                      <m:sty m:val="p"/>
+                    </m:rPr>
+                    <w:rPr>
+                      <w:rFonts w:ascii="Cambria Math" w:hAnsi="Cambria Math"/>
+                    </w:rPr>
+                    <m:t>cos</m:t>
+                  </m:r>
+                </m:e>
+                <m:sup>
+                  <m:r>
+                    <m:rPr>
+                      <m:sty m:val="p"/>
+                    </m:rPr>
+                    <w:rPr>
+                      <w:rFonts w:ascii="Cambria Math" w:hAnsi="Cambria Math"/>
+                    </w:rPr>
+                    <m:t>2</m:t>
+                  </m:r>
+                </m:sup>
+              </m:sSup>
+            </m:fName>
+            <m:e>
+              <m:d>
+                <m:dPr>
+                  <m:ctrlPr>
+                    <w:rPr>
+                      <w:rFonts w:ascii="Cambria Math" w:hAnsi="Cambria Math"/>
+                    </w:rPr>
+                  </m:ctrlPr>
+                </m:dPr>
+                <m:e>
+                  <m:r>
+                    <m:rPr>
+                      <m:sty m:val="p"/>
+                    </m:rPr>
+                    <w:rPr>
+                      <w:rFonts w:ascii="Cambria Math" w:hAnsi="Cambria Math"/>
+                    </w:rPr>
+                    <m:t>30°</m:t>
+                  </m:r>
+                </m:e>
+              </m:d>
+            </m:e>
+          </m:func>
+          <m:r>
+            <m:rPr>
+              <m:sty m:val="p"/>
+            </m:rPr>
+            <w:rPr>
+              <w:rFonts w:ascii="Cambria Math" w:eastAsiaTheme="minorEastAsia" w:hAnsi="Cambria Math"/>
+            </w:rPr>
+            <m:t>+6</m:t>
+          </m:r>
+          <m:r>
+            <w:rPr>
+              <w:rFonts w:ascii="Cambria Math" w:eastAsiaTheme="minorEastAsia" w:hAnsi="Cambria Math"/>
+            </w:rPr>
+            <m:t>k</m:t>
+          </m:r>
+          <m:r>
+            <m:rPr>
+              <m:sty m:val="p"/>
+            </m:rPr>
+            <w:rPr>
+              <w:rFonts w:ascii="Cambria Math" w:eastAsiaTheme="minorEastAsia" w:hAnsi="Cambria Math"/>
+            </w:rPr>
+            <m:t>∙</m:t>
+          </m:r>
+          <m:func>
+            <m:funcPr>
+              <m:ctrlPr>
+                <w:rPr>
+                  <w:rFonts w:ascii="Cambria Math" w:hAnsi="Cambria Math"/>
+                </w:rPr>
+              </m:ctrlPr>
+            </m:funcPr>
+            <m:fName>
+              <m:sSup>
+                <m:sSupPr>
+                  <m:ctrlPr>
+                    <w:rPr>
+                      <w:rFonts w:ascii="Cambria Math" w:hAnsi="Cambria Math"/>
+                    </w:rPr>
+                  </m:ctrlPr>
+                </m:sSupPr>
+                <m:e>
+                  <m:r>
+                    <m:rPr>
+                      <m:sty m:val="p"/>
+                    </m:rPr>
+                    <w:rPr>
+                      <w:rFonts w:ascii="Cambria Math" w:hAnsi="Cambria Math"/>
+                    </w:rPr>
+                    <m:t>cos</m:t>
+                  </m:r>
+                </m:e>
+                <m:sup>
+                  <m:r>
+                    <m:rPr>
+                      <m:sty m:val="p"/>
+                    </m:rPr>
+                    <w:rPr>
+                      <w:rFonts w:ascii="Cambria Math" w:hAnsi="Cambria Math"/>
+                    </w:rPr>
+                    <m:t>2</m:t>
+                  </m:r>
+                </m:sup>
+              </m:sSup>
+            </m:fName>
+            <m:e>
+              <m:d>
+                <m:dPr>
+                  <m:ctrlPr>
+                    <w:rPr>
+                      <w:rFonts w:ascii="Cambria Math" w:hAnsi="Cambria Math"/>
+                    </w:rPr>
+                  </m:ctrlPr>
+                </m:dPr>
+                <m:e>
+                  <m:r>
+                    <m:rPr>
+                      <m:sty m:val="p"/>
+                    </m:rPr>
+                    <w:rPr>
+                      <w:rFonts w:ascii="Cambria Math" w:hAnsi="Cambria Math"/>
+                    </w:rPr>
+                    <m:t>30°</m:t>
+                  </m:r>
+                </m:e>
+              </m:d>
+            </m:e>
+          </m:func>
+          <m:r>
+            <m:rPr>
+              <m:sty m:val="p"/>
+            </m:rPr>
+            <w:rPr>
+              <w:rFonts w:ascii="Cambria Math" w:eastAsiaTheme="minorEastAsia" w:hAnsi="Cambria Math"/>
+            </w:rPr>
+            <m:t>+</m:t>
+          </m:r>
+          <m:r>
+            <w:rPr>
+              <w:rFonts w:ascii="Cambria Math" w:eastAsiaTheme="minorEastAsia" w:hAnsi="Cambria Math"/>
+            </w:rPr>
+            <m:t>i</m:t>
+          </m:r>
+          <m:r>
+            <m:rPr>
+              <m:sty m:val="p"/>
+            </m:rPr>
+            <w:rPr>
+              <w:rFonts w:ascii="Cambria Math" w:eastAsiaTheme="minorEastAsia" w:hAnsi="Cambria Math"/>
+            </w:rPr>
+            <m:t>∙</m:t>
+          </m:r>
+          <m:d>
+            <m:dPr>
+              <m:ctrlPr>
+                <w:rPr>
+                  <w:rFonts w:ascii="Cambria Math" w:eastAsiaTheme="minorEastAsia" w:hAnsi="Cambria Math"/>
+                </w:rPr>
+              </m:ctrlPr>
+            </m:dPr>
+            <m:e>
+              <m:r>
+                <m:rPr>
+                  <m:sty m:val="p"/>
+                </m:rPr>
+                <w:rPr>
+                  <w:rFonts w:ascii="Cambria Math" w:eastAsiaTheme="minorEastAsia" w:hAnsi="Cambria Math"/>
+                </w:rPr>
+                <m:t>30°</m:t>
+              </m:r>
+            </m:e>
+          </m:d>
+          <m:r>
+            <m:rPr>
+              <m:sty m:val="p"/>
+            </m:rPr>
+            <w:rPr>
+              <w:rFonts w:ascii="Cambria Math" w:eastAsiaTheme="minorEastAsia" w:hAnsi="Cambria Math"/>
+            </w:rPr>
+            <m:t>+3∙</m:t>
+          </m:r>
+          <m:func>
+            <m:funcPr>
+              <m:ctrlPr>
+                <w:rPr>
+                  <w:rFonts w:ascii="Cambria Math" w:hAnsi="Cambria Math"/>
+                </w:rPr>
+              </m:ctrlPr>
+            </m:funcPr>
+            <m:fName>
+              <m:r>
+                <m:rPr>
+                  <m:sty m:val="p"/>
+                </m:rPr>
+                <w:rPr>
+                  <w:rFonts w:ascii="Cambria Math" w:hAnsi="Cambria Math"/>
+                </w:rPr>
+                <m:t>cos</m:t>
+              </m:r>
+            </m:fName>
+            <m:e>
+              <m:d>
+                <m:dPr>
+                  <m:ctrlPr>
+                    <w:rPr>
+                      <w:rFonts w:ascii="Cambria Math" w:hAnsi="Cambria Math"/>
+                    </w:rPr>
+                  </m:ctrlPr>
+                </m:dPr>
+                <m:e>
+                  <m:r>
+                    <m:rPr>
+                      <m:sty m:val="p"/>
+                    </m:rPr>
+                    <w:rPr>
+                      <w:rFonts w:ascii="Cambria Math" w:hAnsi="Cambria Math"/>
+                    </w:rPr>
+                    <m:t>30°</m:t>
+                  </m:r>
+                </m:e>
+              </m:d>
+            </m:e>
+          </m:func>
+          <m:r>
+            <m:rPr>
+              <m:sty m:val="p"/>
+            </m:rPr>
+            <w:rPr>
+              <w:rFonts w:ascii="Cambria Math" w:eastAsiaTheme="minorEastAsia" w:hAnsi="Cambria Math"/>
+            </w:rPr>
+            <m:t>+2</m:t>
+          </m:r>
+          <m:r>
+            <w:rPr>
+              <w:rFonts w:ascii="Cambria Math" w:eastAsiaTheme="minorEastAsia" w:hAnsi="Cambria Math"/>
+            </w:rPr>
+            <m:t>j</m:t>
+          </m:r>
+          <m:r>
+            <m:rPr>
+              <m:sty m:val="p"/>
+            </m:rPr>
+            <w:rPr>
+              <w:rFonts w:ascii="Cambria Math" w:eastAsiaTheme="minorEastAsia" w:hAnsi="Cambria Math"/>
+            </w:rPr>
+            <m:t>∙</m:t>
+          </m:r>
+          <m:func>
+            <m:funcPr>
+              <m:ctrlPr>
+                <w:rPr>
+                  <w:rFonts w:ascii="Cambria Math" w:hAnsi="Cambria Math"/>
+                </w:rPr>
+              </m:ctrlPr>
+            </m:funcPr>
+            <m:fName>
+              <m:r>
+                <m:rPr>
+                  <m:sty m:val="p"/>
+                </m:rPr>
+                <w:rPr>
+                  <w:rFonts w:ascii="Cambria Math" w:hAnsi="Cambria Math"/>
+                </w:rPr>
+                <m:t>cos</m:t>
+              </m:r>
+            </m:fName>
+            <m:e>
+              <m:d>
+                <m:dPr>
+                  <m:ctrlPr>
+                    <w:rPr>
+                      <w:rFonts w:ascii="Cambria Math" w:hAnsi="Cambria Math"/>
+                    </w:rPr>
+                  </m:ctrlPr>
+                </m:dPr>
+                <m:e>
+                  <m:r>
+                    <m:rPr>
+                      <m:sty m:val="p"/>
+                    </m:rPr>
+                    <w:rPr>
+                      <w:rFonts w:ascii="Cambria Math" w:hAnsi="Cambria Math"/>
+                    </w:rPr>
+                    <m:t>30°</m:t>
+                  </m:r>
+                </m:e>
+              </m:d>
+            </m:e>
+          </m:func>
+          <m:r>
+            <m:rPr>
+              <m:sty m:val="p"/>
+            </m:rPr>
+            <w:rPr>
+              <w:rFonts w:ascii="Cambria Math" w:eastAsiaTheme="minorEastAsia" w:hAnsi="Cambria Math"/>
+            </w:rPr>
+            <m:t>+</m:t>
+          </m:r>
+          <m:sSup>
+            <m:sSupPr>
+              <m:ctrlPr>
+                <w:rPr>
+                  <w:rFonts w:ascii="Cambria Math" w:eastAsiaTheme="minorEastAsia" w:hAnsi="Cambria Math"/>
+                </w:rPr>
+              </m:ctrlPr>
+            </m:sSupPr>
+            <m:e>
+              <m:r>
+                <m:rPr>
+                  <m:sty m:val="p"/>
+                </m:rPr>
+                <w:rPr>
+                  <w:rFonts w:ascii="Cambria Math" w:eastAsiaTheme="minorEastAsia" w:hAnsi="Cambria Math"/>
+                </w:rPr>
+                <m:t>3</m:t>
+              </m:r>
+              <m:r>
+                <w:rPr>
+                  <w:rFonts w:ascii="Cambria Math" w:eastAsiaTheme="minorEastAsia" w:hAnsi="Cambria Math"/>
+                </w:rPr>
+                <m:t>k</m:t>
+              </m:r>
+            </m:e>
+            <m:sup>
+              <m:r>
+                <m:rPr>
+                  <m:sty m:val="p"/>
+                </m:rPr>
+                <w:rPr>
+                  <w:rFonts w:ascii="Cambria Math" w:eastAsiaTheme="minorEastAsia" w:hAnsi="Cambria Math"/>
+                </w:rPr>
+                <m:t>2</m:t>
+              </m:r>
+            </m:sup>
+          </m:sSup>
+          <m:r>
+            <m:rPr>
+              <m:sty m:val="p"/>
+            </m:rPr>
+            <w:rPr>
+              <w:rFonts w:ascii="Cambria Math" w:eastAsiaTheme="minorEastAsia" w:hAnsi="Cambria Math"/>
+            </w:rPr>
+            <m:t>∙</m:t>
+          </m:r>
+          <m:func>
+            <m:funcPr>
+              <m:ctrlPr>
+                <w:rPr>
+                  <w:rFonts w:ascii="Cambria Math" w:hAnsi="Cambria Math"/>
+                </w:rPr>
+              </m:ctrlPr>
+            </m:funcPr>
+            <m:fName>
+              <m:r>
+                <m:rPr>
+                  <m:sty m:val="p"/>
+                </m:rPr>
+                <w:rPr>
+                  <w:rFonts w:ascii="Cambria Math" w:hAnsi="Cambria Math"/>
+                </w:rPr>
+                <m:t>cos</m:t>
+              </m:r>
+            </m:fName>
+            <m:e>
+              <m:d>
+                <m:dPr>
+                  <m:ctrlPr>
+                    <w:rPr>
+                      <w:rFonts w:ascii="Cambria Math" w:hAnsi="Cambria Math"/>
+                    </w:rPr>
+                  </m:ctrlPr>
+                </m:dPr>
+                <m:e>
+                  <m:r>
+                    <m:rPr>
+                      <m:sty m:val="p"/>
+                    </m:rPr>
+                    <w:rPr>
+                      <w:rFonts w:ascii="Cambria Math" w:hAnsi="Cambria Math"/>
+                    </w:rPr>
+                    <m:t>30°</m:t>
+                  </m:r>
+                </m:e>
+              </m:d>
+            </m:e>
+          </m:func>
+          <m:r>
+            <m:rPr>
+              <m:sty m:val="p"/>
+            </m:rPr>
+            <w:rPr>
+              <w:rFonts w:ascii="Cambria Math" w:eastAsiaTheme="minorEastAsia" w:hAnsi="Cambria Math"/>
+            </w:rPr>
+            <m:t>+</m:t>
+          </m:r>
+          <m:r>
+            <w:rPr>
+              <w:rFonts w:ascii="Cambria Math" w:eastAsiaTheme="minorEastAsia" w:hAnsi="Cambria Math"/>
+            </w:rPr>
+            <m:t>i</m:t>
+          </m:r>
+          <m:r>
+            <m:rPr>
+              <m:sty m:val="p"/>
+            </m:rPr>
+            <w:rPr>
+              <w:rFonts w:ascii="Cambria Math" w:eastAsiaTheme="minorEastAsia" w:hAnsi="Cambria Math"/>
+            </w:rPr>
+            <m:t>∙0,5</m:t>
+          </m:r>
+          <m:r>
+            <w:rPr>
+              <w:rFonts w:ascii="Cambria Math" w:eastAsiaTheme="minorEastAsia" w:hAnsi="Cambria Math"/>
+            </w:rPr>
+            <m:t>k</m:t>
+          </m:r>
+          <m:r>
+            <m:rPr>
+              <m:sty m:val="p"/>
+            </m:rPr>
+            <w:rPr>
+              <w:rFonts w:ascii="Cambria Math" w:eastAsiaTheme="minorEastAsia" w:hAnsi="Cambria Math"/>
+            </w:rPr>
+            <m:t>+1,5</m:t>
+          </m:r>
+          <m:r>
+            <w:rPr>
+              <w:rFonts w:ascii="Cambria Math" w:eastAsiaTheme="minorEastAsia" w:hAnsi="Cambria Math"/>
+            </w:rPr>
+            <m:t>k</m:t>
+          </m:r>
+          <m:r>
+            <m:rPr>
+              <m:sty m:val="p"/>
+            </m:rPr>
+            <w:rPr>
+              <w:rFonts w:ascii="Cambria Math" w:hAnsi="Cambria Math"/>
+            </w:rPr>
+            <w:br/>
+          </m:r>
+        </m:oMath>
+        <m:oMath>
+          <m:r>
+            <m:rPr>
+              <m:sty m:val="p"/>
+            </m:rPr>
+            <w:rPr>
+              <w:rFonts w:ascii="Cambria Math" w:hAnsi="Cambria Math"/>
+            </w:rPr>
+            <m:t xml:space="preserve">                 =2</m:t>
+          </m:r>
+          <m:r>
+            <w:rPr>
+              <w:rFonts w:ascii="Cambria Math" w:hAnsi="Cambria Math"/>
+            </w:rPr>
+            <m:t>j</m:t>
+          </m:r>
+          <m:r>
+            <m:rPr>
+              <m:sty m:val="p"/>
+            </m:rPr>
+            <w:rPr>
+              <w:rFonts w:ascii="Cambria Math" w:hAnsi="Cambria Math"/>
+            </w:rPr>
+            <m:t>∙</m:t>
+          </m:r>
+          <m:func>
+            <m:funcPr>
+              <m:ctrlPr>
+                <w:rPr>
+                  <w:rFonts w:ascii="Cambria Math" w:hAnsi="Cambria Math"/>
+                </w:rPr>
+              </m:ctrlPr>
+            </m:funcPr>
+            <m:fName>
+              <m:sSup>
+                <m:sSupPr>
+                  <m:ctrlPr>
+                    <w:rPr>
+                      <w:rFonts w:ascii="Cambria Math" w:hAnsi="Cambria Math"/>
+                    </w:rPr>
+                  </m:ctrlPr>
+                </m:sSupPr>
+                <m:e>
+                  <m:r>
+                    <m:rPr>
+                      <m:sty m:val="p"/>
+                    </m:rPr>
+                    <w:rPr>
+                      <w:rFonts w:ascii="Cambria Math" w:hAnsi="Cambria Math"/>
+                    </w:rPr>
+                    <m:t>cos</m:t>
+                  </m:r>
+                </m:e>
+                <m:sup>
+                  <m:r>
+                    <m:rPr>
+                      <m:sty m:val="p"/>
+                    </m:rPr>
+                    <w:rPr>
+                      <w:rFonts w:ascii="Cambria Math" w:hAnsi="Cambria Math"/>
+                    </w:rPr>
+                    <m:t>2</m:t>
+                  </m:r>
+                </m:sup>
+              </m:sSup>
+            </m:fName>
+            <m:e>
+              <m:d>
+                <m:dPr>
+                  <m:ctrlPr>
+                    <w:rPr>
+                      <w:rFonts w:ascii="Cambria Math" w:hAnsi="Cambria Math"/>
+                    </w:rPr>
+                  </m:ctrlPr>
+                </m:dPr>
+                <m:e>
+                  <m:r>
+                    <m:rPr>
+                      <m:sty m:val="p"/>
+                    </m:rPr>
+                    <w:rPr>
+                      <w:rFonts w:ascii="Cambria Math" w:hAnsi="Cambria Math"/>
+                    </w:rPr>
+                    <m:t>30°</m:t>
+                  </m:r>
+                </m:e>
+              </m:d>
+            </m:e>
+          </m:func>
+          <m:r>
+            <w:rPr>
+              <w:rFonts w:ascii="Cambria Math" w:eastAsiaTheme="minorEastAsia" w:hAnsi="Cambria Math"/>
+            </w:rPr>
+            <m:t>+</m:t>
+          </m:r>
+          <m:r>
+            <m:rPr>
+              <m:sty m:val="p"/>
+            </m:rPr>
+            <w:rPr>
+              <w:rFonts w:ascii="Cambria Math" w:hAnsi="Cambria Math"/>
+            </w:rPr>
+            <m:t>6</m:t>
+          </m:r>
+          <m:r>
+            <w:rPr>
+              <w:rFonts w:ascii="Cambria Math" w:hAnsi="Cambria Math"/>
+            </w:rPr>
+            <m:t>k</m:t>
+          </m:r>
+          <m:r>
+            <m:rPr>
+              <m:sty m:val="p"/>
+            </m:rPr>
+            <w:rPr>
+              <w:rFonts w:ascii="Cambria Math" w:hAnsi="Cambria Math"/>
+            </w:rPr>
+            <m:t>∙</m:t>
+          </m:r>
+          <m:func>
+            <m:funcPr>
+              <m:ctrlPr>
+                <w:rPr>
+                  <w:rFonts w:ascii="Cambria Math" w:hAnsi="Cambria Math"/>
+                </w:rPr>
+              </m:ctrlPr>
+            </m:funcPr>
+            <m:fName>
+              <m:sSup>
+                <m:sSupPr>
+                  <m:ctrlPr>
+                    <w:rPr>
+                      <w:rFonts w:ascii="Cambria Math" w:hAnsi="Cambria Math"/>
+                    </w:rPr>
+                  </m:ctrlPr>
+                </m:sSupPr>
+                <m:e>
+                  <m:r>
+                    <m:rPr>
+                      <m:sty m:val="p"/>
+                    </m:rPr>
+                    <w:rPr>
+                      <w:rFonts w:ascii="Cambria Math" w:hAnsi="Cambria Math"/>
+                    </w:rPr>
+                    <m:t>cos</m:t>
+                  </m:r>
+                </m:e>
+                <m:sup>
+                  <m:r>
+                    <m:rPr>
+                      <m:sty m:val="p"/>
+                    </m:rPr>
+                    <w:rPr>
+                      <w:rFonts w:ascii="Cambria Math" w:hAnsi="Cambria Math"/>
+                    </w:rPr>
+                    <m:t>2</m:t>
+                  </m:r>
+                </m:sup>
+              </m:sSup>
+            </m:fName>
+            <m:e>
+              <m:d>
+                <m:dPr>
+                  <m:ctrlPr>
+                    <w:rPr>
+                      <w:rFonts w:ascii="Cambria Math" w:hAnsi="Cambria Math"/>
+                    </w:rPr>
+                  </m:ctrlPr>
+                </m:dPr>
+                <m:e>
+                  <m:r>
+                    <m:rPr>
+                      <m:sty m:val="p"/>
+                    </m:rPr>
+                    <w:rPr>
+                      <w:rFonts w:ascii="Cambria Math" w:hAnsi="Cambria Math"/>
+                    </w:rPr>
+                    <m:t>30°</m:t>
+                  </m:r>
+                </m:e>
+              </m:d>
+            </m:e>
+          </m:func>
+          <m:r>
+            <m:rPr>
+              <m:sty m:val="p"/>
+            </m:rPr>
+            <w:rPr>
+              <w:rFonts w:ascii="Cambria Math" w:hAnsi="Cambria Math"/>
+            </w:rPr>
+            <m:t>+</m:t>
+          </m:r>
+          <m:r>
+            <w:rPr>
+              <w:rFonts w:ascii="Cambria Math" w:hAnsi="Cambria Math"/>
+            </w:rPr>
+            <m:t>i</m:t>
+          </m:r>
+          <m:r>
+            <m:rPr>
+              <m:sty m:val="p"/>
+            </m:rPr>
+            <w:rPr>
+              <w:rFonts w:ascii="Cambria Math" w:hAnsi="Cambria Math"/>
+            </w:rPr>
+            <m:t>∙</m:t>
+          </m:r>
+          <m:func>
+            <m:funcPr>
+              <m:ctrlPr>
+                <w:rPr>
+                  <w:rFonts w:ascii="Cambria Math" w:hAnsi="Cambria Math"/>
+                </w:rPr>
+              </m:ctrlPr>
+            </m:funcPr>
+            <m:fName>
+              <m:r>
+                <m:rPr>
+                  <m:sty m:val="p"/>
+                </m:rPr>
+                <w:rPr>
+                  <w:rFonts w:ascii="Cambria Math" w:hAnsi="Cambria Math"/>
+                </w:rPr>
+                <m:t>cos</m:t>
+              </m:r>
+            </m:fName>
+            <m:e>
+              <m:d>
+                <m:dPr>
+                  <m:ctrlPr>
+                    <w:rPr>
+                      <w:rFonts w:ascii="Cambria Math" w:hAnsi="Cambria Math"/>
+                    </w:rPr>
+                  </m:ctrlPr>
+                </m:dPr>
+                <m:e>
+                  <m:r>
+                    <m:rPr>
+                      <m:sty m:val="p"/>
+                    </m:rPr>
+                    <w:rPr>
+                      <w:rFonts w:ascii="Cambria Math" w:hAnsi="Cambria Math"/>
+                    </w:rPr>
+                    <m:t>30°</m:t>
+                  </m:r>
+                </m:e>
+              </m:d>
+            </m:e>
+          </m:func>
+          <m:r>
+            <m:rPr>
+              <m:sty m:val="p"/>
+            </m:rPr>
+            <w:rPr>
+              <w:rFonts w:ascii="Cambria Math" w:hAnsi="Cambria Math"/>
+            </w:rPr>
+            <m:t>+3∙</m:t>
+          </m:r>
+          <m:func>
+            <m:funcPr>
+              <m:ctrlPr>
+                <w:rPr>
+                  <w:rFonts w:ascii="Cambria Math" w:hAnsi="Cambria Math"/>
+                </w:rPr>
+              </m:ctrlPr>
+            </m:funcPr>
+            <m:fName>
+              <m:r>
+                <m:rPr>
+                  <m:sty m:val="p"/>
+                </m:rPr>
+                <w:rPr>
+                  <w:rFonts w:ascii="Cambria Math" w:hAnsi="Cambria Math"/>
+                </w:rPr>
+                <m:t>cos</m:t>
+              </m:r>
+            </m:fName>
+            <m:e>
+              <m:d>
+                <m:dPr>
+                  <m:ctrlPr>
+                    <w:rPr>
+                      <w:rFonts w:ascii="Cambria Math" w:hAnsi="Cambria Math"/>
+                    </w:rPr>
+                  </m:ctrlPr>
+                </m:dPr>
+                <m:e>
+                  <m:r>
+                    <m:rPr>
+                      <m:sty m:val="p"/>
+                    </m:rPr>
+                    <w:rPr>
+                      <w:rFonts w:ascii="Cambria Math" w:hAnsi="Cambria Math"/>
+                    </w:rPr>
+                    <m:t>30°</m:t>
+                  </m:r>
+                </m:e>
+              </m:d>
+            </m:e>
+          </m:func>
+          <m:r>
+            <m:rPr>
+              <m:sty m:val="p"/>
+            </m:rPr>
+            <w:rPr>
+              <w:rFonts w:ascii="Cambria Math" w:hAnsi="Cambria Math"/>
+            </w:rPr>
+            <m:t>+</m:t>
+          </m:r>
+          <m:r>
+            <w:rPr>
+              <w:rFonts w:ascii="Cambria Math" w:hAnsi="Cambria Math"/>
+            </w:rPr>
+            <m:t>i</m:t>
+          </m:r>
+          <m:r>
+            <m:rPr>
+              <m:sty m:val="p"/>
+            </m:rPr>
+            <w:rPr>
+              <w:rFonts w:ascii="Cambria Math" w:hAnsi="Cambria Math"/>
+            </w:rPr>
+            <m:t>∙</m:t>
+          </m:r>
+          <m:func>
+            <m:funcPr>
+              <m:ctrlPr>
+                <w:rPr>
+                  <w:rFonts w:ascii="Cambria Math" w:hAnsi="Cambria Math"/>
+                </w:rPr>
+              </m:ctrlPr>
+            </m:funcPr>
+            <m:fName>
+              <m:r>
+                <m:rPr>
+                  <m:sty m:val="p"/>
+                </m:rPr>
+                <w:rPr>
+                  <w:rFonts w:ascii="Cambria Math" w:hAnsi="Cambria Math"/>
+                </w:rPr>
+                <m:t>cos</m:t>
+              </m:r>
+            </m:fName>
+            <m:e>
+              <m:d>
+                <m:dPr>
+                  <m:ctrlPr>
+                    <w:rPr>
+                      <w:rFonts w:ascii="Cambria Math" w:hAnsi="Cambria Math"/>
+                    </w:rPr>
+                  </m:ctrlPr>
+                </m:dPr>
+                <m:e>
+                  <m:r>
+                    <m:rPr>
+                      <m:sty m:val="p"/>
+                    </m:rPr>
+                    <w:rPr>
+                      <w:rFonts w:ascii="Cambria Math" w:hAnsi="Cambria Math"/>
+                    </w:rPr>
+                    <m:t>30°</m:t>
+                  </m:r>
+                </m:e>
+              </m:d>
+            </m:e>
+          </m:func>
+          <m:r>
+            <m:rPr>
+              <m:sty m:val="p"/>
+            </m:rPr>
+            <w:rPr>
+              <w:rFonts w:ascii="Cambria Math" w:hAnsi="Cambria Math"/>
+            </w:rPr>
+            <m:t>-0,5</m:t>
+          </m:r>
+          <m:r>
+            <w:rPr>
+              <w:rFonts w:ascii="Cambria Math" w:hAnsi="Cambria Math"/>
+            </w:rPr>
+            <m:t>j</m:t>
+          </m:r>
+          <m:r>
+            <m:rPr>
+              <m:sty m:val="p"/>
+            </m:rPr>
+            <w:rPr>
+              <w:rFonts w:ascii="Cambria Math" w:hAnsi="Cambria Math"/>
+            </w:rPr>
+            <m:t>+1,5</m:t>
+          </m:r>
+          <m:r>
+            <w:rPr>
+              <w:rFonts w:ascii="Cambria Math" w:hAnsi="Cambria Math"/>
+            </w:rPr>
+            <m:t>k</m:t>
+          </m:r>
+          <m:r>
+            <m:rPr>
+              <m:sty m:val="p"/>
+            </m:rPr>
+            <w:rPr>
+              <w:rFonts w:ascii="Cambria Math" w:hAnsi="Cambria Math"/>
+            </w:rPr>
+            <w:br/>
+          </m:r>
+        </m:oMath>
+        <m:oMath>
+          <m:r>
+            <m:rPr>
+              <m:sty m:val="p"/>
+            </m:rPr>
+            <w:rPr>
+              <w:rFonts w:ascii="Cambria Math" w:hAnsi="Cambria Math"/>
+            </w:rPr>
+            <m:t xml:space="preserve">                 =</m:t>
+          </m:r>
+          <m:r>
+            <w:rPr>
+              <w:rFonts w:ascii="Cambria Math" w:hAnsi="Cambria Math"/>
+            </w:rPr>
+            <m:t>i</m:t>
+          </m:r>
+          <m:r>
+            <m:rPr>
+              <m:sty m:val="p"/>
+            </m:rPr>
+            <w:rPr>
+              <w:rFonts w:ascii="Cambria Math" w:hAnsi="Cambria Math"/>
+            </w:rPr>
+            <m:t>∙</m:t>
+          </m:r>
+          <m:d>
+            <m:dPr>
+              <m:ctrlPr>
+                <w:rPr>
+                  <w:rFonts w:ascii="Cambria Math" w:hAnsi="Cambria Math"/>
+                </w:rPr>
+              </m:ctrlPr>
+            </m:dPr>
+            <m:e>
+              <m:r>
+                <m:rPr>
+                  <m:sty m:val="p"/>
+                </m:rPr>
+                <w:rPr>
+                  <w:rFonts w:ascii="Cambria Math" w:hAnsi="Cambria Math"/>
+                </w:rPr>
+                <m:t>2</m:t>
+              </m:r>
+              <m:func>
+                <m:funcPr>
+                  <m:ctrlPr>
+                    <w:rPr>
+                      <w:rFonts w:ascii="Cambria Math" w:hAnsi="Cambria Math"/>
+                    </w:rPr>
+                  </m:ctrlPr>
+                </m:funcPr>
+                <m:fName>
+                  <m:r>
+                    <m:rPr>
+                      <m:sty m:val="p"/>
+                    </m:rPr>
+                    <w:rPr>
+                      <w:rFonts w:ascii="Cambria Math" w:hAnsi="Cambria Math"/>
+                    </w:rPr>
+                    <m:t>cos</m:t>
+                  </m:r>
+                </m:fName>
+                <m:e>
+                  <m:d>
+                    <m:dPr>
+                      <m:ctrlPr>
+                        <w:rPr>
+                          <w:rFonts w:ascii="Cambria Math" w:hAnsi="Cambria Math"/>
+                        </w:rPr>
+                      </m:ctrlPr>
+                    </m:dPr>
+                    <m:e>
+                      <m:r>
+                        <m:rPr>
+                          <m:sty m:val="p"/>
+                        </m:rPr>
+                        <w:rPr>
+                          <w:rFonts w:ascii="Cambria Math" w:hAnsi="Cambria Math"/>
+                        </w:rPr>
+                        <m:t>30°</m:t>
+                      </m:r>
+                    </m:e>
+                  </m:d>
+                </m:e>
+              </m:func>
+            </m:e>
+          </m:d>
+          <m:r>
+            <m:rPr>
+              <m:sty m:val="p"/>
+            </m:rPr>
+            <w:rPr>
+              <w:rFonts w:ascii="Cambria Math" w:hAnsi="Cambria Math"/>
+            </w:rPr>
+            <m:t>+</m:t>
+          </m:r>
+          <m:r>
+            <w:rPr>
+              <w:rFonts w:ascii="Cambria Math" w:hAnsi="Cambria Math"/>
+            </w:rPr>
+            <m:t>j</m:t>
+          </m:r>
+          <m:r>
+            <m:rPr>
+              <m:sty m:val="p"/>
+            </m:rPr>
+            <w:rPr>
+              <w:rFonts w:ascii="Cambria Math" w:hAnsi="Cambria Math"/>
+            </w:rPr>
+            <m:t>∙</m:t>
+          </m:r>
+          <m:d>
+            <m:dPr>
+              <m:ctrlPr>
+                <w:rPr>
+                  <w:rFonts w:ascii="Cambria Math" w:hAnsi="Cambria Math"/>
+                </w:rPr>
+              </m:ctrlPr>
+            </m:dPr>
+            <m:e>
+              <m:r>
+                <m:rPr>
+                  <m:sty m:val="p"/>
+                </m:rPr>
+                <w:rPr>
+                  <w:rFonts w:ascii="Cambria Math" w:hAnsi="Cambria Math"/>
+                </w:rPr>
+                <m:t>2</m:t>
+              </m:r>
+              <m:func>
+                <m:funcPr>
+                  <m:ctrlPr>
+                    <w:rPr>
+                      <w:rFonts w:ascii="Cambria Math" w:hAnsi="Cambria Math"/>
+                    </w:rPr>
+                  </m:ctrlPr>
+                </m:funcPr>
+                <m:fName>
+                  <m:sSup>
+                    <m:sSupPr>
+                      <m:ctrlPr>
+                        <w:rPr>
+                          <w:rFonts w:ascii="Cambria Math" w:hAnsi="Cambria Math"/>
+                        </w:rPr>
+                      </m:ctrlPr>
+                    </m:sSupPr>
+                    <m:e>
+                      <m:r>
+                        <m:rPr>
+                          <m:sty m:val="p"/>
+                        </m:rPr>
+                        <w:rPr>
+                          <w:rFonts w:ascii="Cambria Math" w:hAnsi="Cambria Math"/>
+                        </w:rPr>
+                        <m:t>cos</m:t>
+                      </m:r>
+                    </m:e>
+                    <m:sup>
+                      <m:r>
+                        <m:rPr>
+                          <m:sty m:val="p"/>
+                        </m:rPr>
+                        <w:rPr>
+                          <w:rFonts w:ascii="Cambria Math" w:hAnsi="Cambria Math"/>
+                        </w:rPr>
+                        <m:t>2</m:t>
+                      </m:r>
+                    </m:sup>
+                  </m:sSup>
+                </m:fName>
+                <m:e>
+                  <m:d>
+                    <m:dPr>
+                      <m:ctrlPr>
+                        <w:rPr>
+                          <w:rFonts w:ascii="Cambria Math" w:hAnsi="Cambria Math"/>
+                        </w:rPr>
+                      </m:ctrlPr>
+                    </m:dPr>
+                    <m:e>
+                      <m:r>
+                        <m:rPr>
+                          <m:sty m:val="p"/>
+                        </m:rPr>
+                        <w:rPr>
+                          <w:rFonts w:ascii="Cambria Math" w:hAnsi="Cambria Math"/>
+                        </w:rPr>
+                        <m:t>30°</m:t>
+                      </m:r>
+                    </m:e>
+                  </m:d>
+                  <m:r>
+                    <m:rPr>
+                      <m:sty m:val="p"/>
+                    </m:rPr>
+                    <w:rPr>
+                      <w:rFonts w:ascii="Cambria Math" w:hAnsi="Cambria Math"/>
+                    </w:rPr>
+                    <m:t>-0,5</m:t>
+                  </m:r>
+                </m:e>
+              </m:func>
+            </m:e>
+          </m:d>
+          <m:r>
+            <m:rPr>
+              <m:sty m:val="p"/>
+            </m:rPr>
+            <w:rPr>
+              <w:rFonts w:ascii="Cambria Math" w:hAnsi="Cambria Math"/>
+            </w:rPr>
+            <m:t>+</m:t>
+          </m:r>
+          <m:r>
+            <w:rPr>
+              <w:rFonts w:ascii="Cambria Math" w:hAnsi="Cambria Math"/>
+            </w:rPr>
+            <m:t>k</m:t>
+          </m:r>
+          <m:r>
+            <m:rPr>
+              <m:sty m:val="p"/>
+            </m:rPr>
+            <w:rPr>
+              <w:rFonts w:ascii="Cambria Math" w:hAnsi="Cambria Math"/>
+            </w:rPr>
+            <m:t>∙</m:t>
+          </m:r>
+          <m:d>
+            <m:dPr>
+              <m:ctrlPr>
+                <w:rPr>
+                  <w:rFonts w:ascii="Cambria Math" w:hAnsi="Cambria Math"/>
+                </w:rPr>
+              </m:ctrlPr>
+            </m:dPr>
+            <m:e>
+              <m:r>
+                <m:rPr>
+                  <m:sty m:val="p"/>
+                </m:rPr>
+                <w:rPr>
+                  <w:rFonts w:ascii="Cambria Math" w:hAnsi="Cambria Math"/>
+                </w:rPr>
+                <m:t>6</m:t>
+              </m:r>
+              <m:func>
+                <m:funcPr>
+                  <m:ctrlPr>
+                    <w:rPr>
+                      <w:rFonts w:ascii="Cambria Math" w:hAnsi="Cambria Math"/>
+                    </w:rPr>
+                  </m:ctrlPr>
+                </m:funcPr>
+                <m:fName>
+                  <m:sSup>
+                    <m:sSupPr>
+                      <m:ctrlPr>
+                        <w:rPr>
+                          <w:rFonts w:ascii="Cambria Math" w:hAnsi="Cambria Math"/>
+                        </w:rPr>
+                      </m:ctrlPr>
+                    </m:sSupPr>
+                    <m:e>
+                      <m:r>
+                        <m:rPr>
+                          <m:sty m:val="p"/>
+                        </m:rPr>
+                        <w:rPr>
+                          <w:rFonts w:ascii="Cambria Math" w:hAnsi="Cambria Math"/>
+                        </w:rPr>
+                        <m:t>cos</m:t>
+                      </m:r>
+                    </m:e>
+                    <m:sup>
+                      <m:r>
+                        <m:rPr>
+                          <m:sty m:val="p"/>
+                        </m:rPr>
+                        <w:rPr>
+                          <w:rFonts w:ascii="Cambria Math" w:hAnsi="Cambria Math"/>
+                        </w:rPr>
+                        <m:t>2</m:t>
+                      </m:r>
+                    </m:sup>
+                  </m:sSup>
+                </m:fName>
+                <m:e>
+                  <m:d>
+                    <m:dPr>
+                      <m:ctrlPr>
+                        <w:rPr>
+                          <w:rFonts w:ascii="Cambria Math" w:hAnsi="Cambria Math"/>
+                        </w:rPr>
+                      </m:ctrlPr>
+                    </m:dPr>
+                    <m:e>
+                      <m:r>
+                        <m:rPr>
+                          <m:sty m:val="p"/>
+                        </m:rPr>
+                        <w:rPr>
+                          <w:rFonts w:ascii="Cambria Math" w:hAnsi="Cambria Math"/>
+                        </w:rPr>
+                        <m:t>30°</m:t>
+                      </m:r>
+                    </m:e>
+                  </m:d>
+                  <m:r>
+                    <m:rPr>
+                      <m:sty m:val="p"/>
+                    </m:rPr>
+                    <w:rPr>
+                      <w:rFonts w:ascii="Cambria Math" w:hAnsi="Cambria Math"/>
+                    </w:rPr>
+                    <m:t>+1,5</m:t>
+                  </m:r>
+                </m:e>
+              </m:func>
+            </m:e>
+          </m:d>
+          <m:r>
+            <m:rPr>
+              <m:sty m:val="p"/>
+            </m:rPr>
+            <w:rPr>
+              <w:rFonts w:ascii="Cambria Math" w:hAnsi="Cambria Math"/>
+            </w:rPr>
+            <w:br/>
+          </m:r>
+        </m:oMath>
+        <m:oMath>
+          <m:r>
+            <m:rPr>
+              <m:sty m:val="p"/>
+            </m:rPr>
+            <w:rPr>
+              <w:rFonts w:ascii="Cambria Math" w:hAnsi="Cambria Math"/>
+            </w:rPr>
+            <m:t xml:space="preserve">                 =</m:t>
+          </m:r>
+          <m:r>
+            <w:rPr>
+              <w:rFonts w:ascii="Cambria Math" w:hAnsi="Cambria Math"/>
+            </w:rPr>
+            <m:t>i</m:t>
+          </m:r>
+          <m:r>
+            <m:rPr>
+              <m:sty m:val="p"/>
+            </m:rPr>
+            <w:rPr>
+              <w:rFonts w:ascii="Cambria Math" w:hAnsi="Cambria Math"/>
+            </w:rPr>
+            <m:t>∙1,73+</m:t>
+          </m:r>
+          <m:r>
+            <w:rPr>
+              <w:rFonts w:ascii="Cambria Math" w:hAnsi="Cambria Math"/>
+            </w:rPr>
+            <m:t>j</m:t>
+          </m:r>
+          <m:r>
+            <m:rPr>
+              <m:sty m:val="p"/>
+            </m:rPr>
+            <w:rPr>
+              <w:rFonts w:ascii="Cambria Math" w:hAnsi="Cambria Math"/>
+            </w:rPr>
+            <m:t>∙1+</m:t>
+          </m:r>
+          <m:r>
+            <w:rPr>
+              <w:rFonts w:ascii="Cambria Math" w:hAnsi="Cambria Math"/>
+            </w:rPr>
+            <m:t>k</m:t>
+          </m:r>
+          <m:r>
+            <m:rPr>
+              <m:sty m:val="p"/>
+            </m:rPr>
+            <w:rPr>
+              <w:rFonts w:ascii="Cambria Math" w:hAnsi="Cambria Math"/>
+            </w:rPr>
+            <m:t>∙6</m:t>
+          </m:r>
+        </m:oMath>
+      </m:oMathPara>
     </w:p>
     <w:p>
       <w:pPr>
@@ -8102,11 +10291,11 @@
         <w:pStyle w:val="berschrift2"/>
         <w:spacing w:line="360" w:lineRule="auto"/>
       </w:pPr>
-      <w:bookmarkStart w:id="13" w:name="_Toc73277767"/>
+      <w:bookmarkStart w:id="14" w:name="_Toc73277767"/>
       <w:r>
         <w:t>Die Rotationsmatrix für Quaternionen</w:t>
       </w:r>
-      <w:bookmarkEnd w:id="13"/>
+      <w:bookmarkEnd w:id="14"/>
     </w:p>
     <w:p>
       <w:pPr>
@@ -8484,7 +10673,7 @@
         <w:pStyle w:val="berschrift1"/>
         <w:spacing w:line="360" w:lineRule="auto"/>
       </w:pPr>
-      <w:bookmarkStart w:id="14" w:name="_Toc73277768"/>
+      <w:bookmarkStart w:id="15" w:name="_Toc73277768"/>
       <w:r>
         <w:t xml:space="preserve">Wiederholung: </w:t>
       </w:r>
@@ -8496,7 +10685,7 @@
       <w:r>
         <w:t xml:space="preserve"> Lock</w:t>
       </w:r>
-      <w:bookmarkEnd w:id="14"/>
+      <w:bookmarkEnd w:id="15"/>
     </w:p>
     <w:p>
       <w:pPr>
@@ -8508,12 +10697,12 @@
         <w:pStyle w:val="berschrift2"/>
         <w:spacing w:line="360" w:lineRule="auto"/>
       </w:pPr>
-      <w:bookmarkStart w:id="15" w:name="_Toc73277769"/>
+      <w:bookmarkStart w:id="16" w:name="_Toc73277769"/>
       <w:r>
         <w:lastRenderedPageBreak/>
         <w:t>Wiederholung: Eulerwinkel</w:t>
       </w:r>
-      <w:bookmarkEnd w:id="15"/>
+      <w:bookmarkEnd w:id="16"/>
     </w:p>
     <w:p>
       <w:pPr>
@@ -8539,7 +10728,7 @@
                     <pic:cNvPicPr/>
                   </pic:nvPicPr>
                   <pic:blipFill>
-                    <a:blip r:embed="rId20"/>
+                    <a:blip r:embed="rId19"/>
                     <a:stretch>
                       <a:fillRect/>
                     </a:stretch>
@@ -8585,7 +10774,7 @@
                     <pic:cNvPicPr/>
                   </pic:nvPicPr>
                   <pic:blipFill>
-                    <a:blip r:embed="rId21"/>
+                    <a:blip r:embed="rId20"/>
                     <a:stretch>
                       <a:fillRect/>
                     </a:stretch>
@@ -8631,7 +10820,7 @@
                     <pic:cNvPicPr/>
                   </pic:nvPicPr>
                   <pic:blipFill>
-                    <a:blip r:embed="rId22"/>
+                    <a:blip r:embed="rId21"/>
                     <a:stretch>
                       <a:fillRect/>
                     </a:stretch>
@@ -8657,54 +10846,54 @@
         <w:pStyle w:val="berschrift2"/>
         <w:spacing w:line="360" w:lineRule="auto"/>
       </w:pPr>
-      <w:bookmarkStart w:id="16" w:name="_Toc73277770"/>
+      <w:bookmarkStart w:id="17" w:name="_Toc73277770"/>
       <w:r>
         <w:t>Problem mit Freiheitsgraden</w:t>
-      </w:r>
-      <w:bookmarkEnd w:id="16"/>
-    </w:p>
-    <w:p>
-      <w:pPr>
-        <w:spacing w:line="360" w:lineRule="auto"/>
-      </w:pPr>
-    </w:p>
-    <w:p>
-      <w:pPr>
-        <w:pStyle w:val="berschrift1"/>
-        <w:spacing w:line="360" w:lineRule="auto"/>
-      </w:pPr>
-      <w:bookmarkStart w:id="17" w:name="_Toc73277771"/>
-      <w:r>
-        <w:t>Vor- und Nachteile</w:t>
       </w:r>
       <w:bookmarkEnd w:id="17"/>
     </w:p>
     <w:p>
       <w:pPr>
-        <w:pStyle w:val="berschrift2"/>
         <w:spacing w:line="360" w:lineRule="auto"/>
       </w:pPr>
-      <w:bookmarkStart w:id="18" w:name="_Toc73277772"/>
+    </w:p>
+    <w:p>
+      <w:pPr>
+        <w:pStyle w:val="berschrift1"/>
+        <w:spacing w:line="360" w:lineRule="auto"/>
+      </w:pPr>
+      <w:bookmarkStart w:id="18" w:name="_Toc73277771"/>
       <w:r>
-        <w:t>Vorteile von Quaternionen</w:t>
+        <w:t>Vor- und Nachteile</w:t>
       </w:r>
       <w:bookmarkEnd w:id="18"/>
     </w:p>
     <w:p>
       <w:pPr>
+        <w:pStyle w:val="berschrift2"/>
         <w:spacing w:line="360" w:lineRule="auto"/>
       </w:pPr>
+      <w:bookmarkStart w:id="19" w:name="_Toc73277772"/>
+      <w:r>
+        <w:t>Vorteile von Quaternionen</w:t>
+      </w:r>
+      <w:bookmarkEnd w:id="19"/>
     </w:p>
     <w:p>
       <w:pPr>
+        <w:spacing w:line="360" w:lineRule="auto"/>
+      </w:pPr>
+    </w:p>
+    <w:p>
+      <w:pPr>
         <w:pStyle w:val="berschrift2"/>
         <w:spacing w:line="360" w:lineRule="auto"/>
       </w:pPr>
-      <w:bookmarkStart w:id="19" w:name="_Toc73277773"/>
+      <w:bookmarkStart w:id="20" w:name="_Toc73277773"/>
       <w:r>
         <w:t>Nachteile von Quaternionen</w:t>
       </w:r>
-      <w:bookmarkEnd w:id="19"/>
+      <w:bookmarkEnd w:id="20"/>
     </w:p>
     <w:p>
       <w:pPr>
@@ -8725,12 +10914,12 @@
       <w:pPr>
         <w:pStyle w:val="berschrift1"/>
       </w:pPr>
-      <w:bookmarkStart w:id="20" w:name="_Toc73277774"/>
+      <w:bookmarkStart w:id="21" w:name="_Toc73277774"/>
       <w:r>
         <w:lastRenderedPageBreak/>
         <w:t>Quellen</w:t>
       </w:r>
-      <w:bookmarkEnd w:id="20"/>
+      <w:bookmarkEnd w:id="21"/>
     </w:p>
     <w:p>
       <w:pPr>
@@ -8739,7 +10928,7 @@
           <w:rStyle w:val="Hyperlink"/>
         </w:rPr>
       </w:pPr>
-      <w:hyperlink r:id="rId23" w:history="1">
+      <w:hyperlink r:id="rId22" w:history="1">
         <w:r>
           <w:rPr>
             <w:rStyle w:val="Hyperlink"/>
@@ -8755,7 +10944,7 @@
           <w:rStyle w:val="Hyperlink"/>
         </w:rPr>
       </w:pPr>
-      <w:hyperlink r:id="rId24" w:history="1">
+      <w:hyperlink r:id="rId23" w:history="1">
         <w:r>
           <w:rPr>
             <w:rStyle w:val="Hyperlink"/>
@@ -8768,7 +10957,7 @@
       <w:pPr>
         <w:pStyle w:val="DHBWText"/>
       </w:pPr>
-      <w:hyperlink r:id="rId25" w:history="1">
+      <w:hyperlink r:id="rId24" w:history="1">
         <w:r>
           <w:rPr>
             <w:rStyle w:val="Hyperlink"/>
@@ -8781,7 +10970,7 @@
       <w:pPr>
         <w:pStyle w:val="DHBWText"/>
       </w:pPr>
-      <w:hyperlink r:id="rId26" w:history="1">
+      <w:hyperlink r:id="rId25" w:history="1">
         <w:r>
           <w:rPr>
             <w:rStyle w:val="Hyperlink"/>
@@ -8794,7 +10983,7 @@
       <w:pPr>
         <w:pStyle w:val="DHBWText"/>
       </w:pPr>
-      <w:hyperlink r:id="rId27" w:history="1">
+      <w:hyperlink r:id="rId26" w:history="1">
         <w:r>
           <w:rPr>
             <w:rStyle w:val="Hyperlink"/>
@@ -8807,7 +10996,7 @@
       <w:pPr>
         <w:pStyle w:val="DHBWText"/>
       </w:pPr>
-      <w:hyperlink r:id="rId28" w:history="1">
+      <w:hyperlink r:id="rId27" w:history="1">
         <w:r>
           <w:rPr>
             <w:rStyle w:val="Hyperlink"/>
@@ -8828,7 +11017,7 @@
     </w:p>
     <w:p/>
     <w:sectPr>
-      <w:footerReference w:type="default" r:id="rId29"/>
+      <w:footerReference w:type="default" r:id="rId28"/>
       <w:pgSz w:w="11906" w:h="16838"/>
       <w:pgMar w:top="1417" w:right="1417" w:bottom="1134" w:left="1417" w:header="709" w:footer="709" w:gutter="0"/>
       <w:pgNumType w:start="1"/>
@@ -8840,7 +11029,7 @@
 </file>
 
 <file path=word/endnotes.xml><?xml version="1.0" encoding="utf-8"?>
-<w:endnotes xmlns:wpc="http://schemas.microsoft.com/office/word/2010/wordprocessingCanvas" xmlns:cx="http://schemas.microsoft.com/office/drawing/2014/chartex" xmlns:cx1="http://schemas.microsoft.com/office/drawing/2015/9/8/chartex" xmlns:cx2="http://schemas.microsoft.com/office/drawing/2015/10/21/chartex" xmlns:cx3="http://schemas.microsoft.com/office/drawing/2016/5/9/chartex" xmlns:cx4="http://schemas.microsoft.com/office/drawing/2016/5/10/chartex" xmlns:cx5="http://schemas.microsoft.com/office/drawing/2016/5/11/chartex" xmlns:cx6="http://schemas.microsoft.com/office/drawing/2016/5/12/chartex" xmlns:cx7="http://schemas.microsoft.com/office/drawing/2016/5/13/chartex" xmlns:cx8="http://schemas.microsoft.com/office/drawing/2016/5/14/chartex" xmlns:mc="http://schemas.openxmlformats.org/markup-compatibility/2006" xmlns:aink="http://schemas.microsoft.com/office/drawing/2016/ink" xmlns:am3d="http://schemas.microsoft.com/office/drawing/2017/model3d" xmlns:o="urn:schemas-microsoft-com:office:office" xmlns:r="http://schemas.openxmlformats.org/officeDocument/2006/relationships" xmlns:m="http://schemas.openxmlformats.org/officeDocument/2006/math" xmlns:v="urn:schemas-microsoft-com:vml" xmlns:wp14="http://schemas.microsoft.com/office/word/2010/wordprocessingDrawing" xmlns:wp="http://schemas.openxmlformats.org/drawingml/2006/wordprocessingDrawing" xmlns:w10="urn:schemas-microsoft-com:office:word" xmlns:w="http://schemas.openxmlformats.org/wordprocessingml/2006/main" xmlns:w14="http://schemas.microsoft.com/office/word/2010/wordml" xmlns:w15="http://schemas.microsoft.com/office/word/2012/wordml" xmlns:w16cex="http://schemas.microsoft.com/office/word/2018/wordml/cex" xmlns:w16cid="http://schemas.microsoft.com/office/word/2016/wordml/cid" xmlns:w16="http://schemas.microsoft.com/office/word/2018/wordml" xmlns:w16sdtdh="http://schemas.microsoft.com/office/word/2020/wordml/sdtdatahash" xmlns:w16se="http://schemas.microsoft.com/office/word/2015/wordml/symex" xmlns:wpg="http://schemas.microsoft.com/office/word/2010/wordprocessingGroup" xmlns:wpi="http://schemas.microsoft.com/office/word/2010/wordprocessingInk" xmlns:wne="http://schemas.microsoft.com/office/word/2006/wordml" xmlns:wps="http://schemas.microsoft.com/office/word/2010/wordprocessingShape" mc:Ignorable="w14 w15 w16se w16cid w16 w16cex w16sdtdh wp14">
+<w:endnotes xmlns:wpc="http://schemas.microsoft.com/office/word/2010/wordprocessingCanvas" xmlns:cx="http://schemas.microsoft.com/office/drawing/2014/chartex" xmlns:cx1="http://schemas.microsoft.com/office/drawing/2015/9/8/chartex" xmlns:cx2="http://schemas.microsoft.com/office/drawing/2015/10/21/chartex" xmlns:cx3="http://schemas.microsoft.com/office/drawing/2016/5/9/chartex" xmlns:cx4="http://schemas.microsoft.com/office/drawing/2016/5/10/chartex" xmlns:cx5="http://schemas.microsoft.com/office/drawing/2016/5/11/chartex" xmlns:cx6="http://schemas.microsoft.com/office/drawing/2016/5/12/chartex" xmlns:cx7="http://schemas.microsoft.com/office/drawing/2016/5/13/chartex" xmlns:cx8="http://schemas.microsoft.com/office/drawing/2016/5/14/chartex" xmlns:mc="http://schemas.openxmlformats.org/markup-compatibility/2006" xmlns:aink="http://schemas.microsoft.com/office/drawing/2016/ink" xmlns:am3d="http://schemas.microsoft.com/office/drawing/2017/model3d" xmlns:o="urn:schemas-microsoft-com:office:office" xmlns:r="http://schemas.openxmlformats.org/officeDocument/2006/relationships" xmlns:m="http://schemas.openxmlformats.org/officeDocument/2006/math" xmlns:v="urn:schemas-microsoft-com:vml" xmlns:wp14="http://schemas.microsoft.com/office/word/2010/wordprocessingDrawing" xmlns:wp="http://schemas.openxmlformats.org/drawingml/2006/wordprocessingDrawing" xmlns:w10="urn:schemas-microsoft-com:office:word" xmlns:w="http://schemas.openxmlformats.org/wordprocessingml/2006/main" xmlns:w14="http://schemas.microsoft.com/office/word/2010/wordml" xmlns:w15="http://schemas.microsoft.com/office/word/2012/wordml" xmlns:w16cid="http://schemas.microsoft.com/office/word/2016/wordml/cid" xmlns:w16se="http://schemas.microsoft.com/office/word/2015/wordml/symex" xmlns:wpg="http://schemas.microsoft.com/office/word/2010/wordprocessingGroup" xmlns:wpi="http://schemas.microsoft.com/office/word/2010/wordprocessingInk" xmlns:wne="http://schemas.microsoft.com/office/word/2006/wordml" xmlns:wps="http://schemas.microsoft.com/office/word/2010/wordprocessingShape" mc:Ignorable="w14 w15 w16se w16cid wp14">
   <w:endnote w:type="separator" w:id="-1">
     <w:p>
       <w:pPr>
@@ -8865,7 +11054,7 @@
 </file>
 
 <file path=word/footer1.xml><?xml version="1.0" encoding="utf-8"?>
-<w:ftr xmlns:wpc="http://schemas.microsoft.com/office/word/2010/wordprocessingCanvas" xmlns:cx="http://schemas.microsoft.com/office/drawing/2014/chartex" xmlns:cx1="http://schemas.microsoft.com/office/drawing/2015/9/8/chartex" xmlns:cx2="http://schemas.microsoft.com/office/drawing/2015/10/21/chartex" xmlns:cx3="http://schemas.microsoft.com/office/drawing/2016/5/9/chartex" xmlns:cx4="http://schemas.microsoft.com/office/drawing/2016/5/10/chartex" xmlns:cx5="http://schemas.microsoft.com/office/drawing/2016/5/11/chartex" xmlns:cx6="http://schemas.microsoft.com/office/drawing/2016/5/12/chartex" xmlns:cx7="http://schemas.microsoft.com/office/drawing/2016/5/13/chartex" xmlns:cx8="http://schemas.microsoft.com/office/drawing/2016/5/14/chartex" xmlns:mc="http://schemas.openxmlformats.org/markup-compatibility/2006" xmlns:aink="http://schemas.microsoft.com/office/drawing/2016/ink" xmlns:am3d="http://schemas.microsoft.com/office/drawing/2017/model3d" xmlns:o="urn:schemas-microsoft-com:office:office" xmlns:r="http://schemas.openxmlformats.org/officeDocument/2006/relationships" xmlns:m="http://schemas.openxmlformats.org/officeDocument/2006/math" xmlns:v="urn:schemas-microsoft-com:vml" xmlns:wp14="http://schemas.microsoft.com/office/word/2010/wordprocessingDrawing" xmlns:wp="http://schemas.openxmlformats.org/drawingml/2006/wordprocessingDrawing" xmlns:w10="urn:schemas-microsoft-com:office:word" xmlns:w="http://schemas.openxmlformats.org/wordprocessingml/2006/main" xmlns:w14="http://schemas.microsoft.com/office/word/2010/wordml" xmlns:w15="http://schemas.microsoft.com/office/word/2012/wordml" xmlns:w16cex="http://schemas.microsoft.com/office/word/2018/wordml/cex" xmlns:w16cid="http://schemas.microsoft.com/office/word/2016/wordml/cid" xmlns:w16="http://schemas.microsoft.com/office/word/2018/wordml" xmlns:w16sdtdh="http://schemas.microsoft.com/office/word/2020/wordml/sdtdatahash" xmlns:w16se="http://schemas.microsoft.com/office/word/2015/wordml/symex" xmlns:wpg="http://schemas.microsoft.com/office/word/2010/wordprocessingGroup" xmlns:wpi="http://schemas.microsoft.com/office/word/2010/wordprocessingInk" xmlns:wne="http://schemas.microsoft.com/office/word/2006/wordml" xmlns:wps="http://schemas.microsoft.com/office/word/2010/wordprocessingShape" mc:Ignorable="w14 w15 w16se w16cid w16 w16cex w16sdtdh wp14">
+<w:ftr xmlns:wpc="http://schemas.microsoft.com/office/word/2010/wordprocessingCanvas" xmlns:cx="http://schemas.microsoft.com/office/drawing/2014/chartex" xmlns:cx1="http://schemas.microsoft.com/office/drawing/2015/9/8/chartex" xmlns:cx2="http://schemas.microsoft.com/office/drawing/2015/10/21/chartex" xmlns:cx3="http://schemas.microsoft.com/office/drawing/2016/5/9/chartex" xmlns:cx4="http://schemas.microsoft.com/office/drawing/2016/5/10/chartex" xmlns:cx5="http://schemas.microsoft.com/office/drawing/2016/5/11/chartex" xmlns:cx6="http://schemas.microsoft.com/office/drawing/2016/5/12/chartex" xmlns:cx7="http://schemas.microsoft.com/office/drawing/2016/5/13/chartex" xmlns:cx8="http://schemas.microsoft.com/office/drawing/2016/5/14/chartex" xmlns:mc="http://schemas.openxmlformats.org/markup-compatibility/2006" xmlns:aink="http://schemas.microsoft.com/office/drawing/2016/ink" xmlns:am3d="http://schemas.microsoft.com/office/drawing/2017/model3d" xmlns:o="urn:schemas-microsoft-com:office:office" xmlns:r="http://schemas.openxmlformats.org/officeDocument/2006/relationships" xmlns:m="http://schemas.openxmlformats.org/officeDocument/2006/math" xmlns:v="urn:schemas-microsoft-com:vml" xmlns:wp14="http://schemas.microsoft.com/office/word/2010/wordprocessingDrawing" xmlns:wp="http://schemas.openxmlformats.org/drawingml/2006/wordprocessingDrawing" xmlns:w10="urn:schemas-microsoft-com:office:word" xmlns:w="http://schemas.openxmlformats.org/wordprocessingml/2006/main" xmlns:w14="http://schemas.microsoft.com/office/word/2010/wordml" xmlns:w15="http://schemas.microsoft.com/office/word/2012/wordml" xmlns:w16cid="http://schemas.microsoft.com/office/word/2016/wordml/cid" xmlns:w16se="http://schemas.microsoft.com/office/word/2015/wordml/symex" xmlns:wpg="http://schemas.microsoft.com/office/word/2010/wordprocessingGroup" xmlns:wpi="http://schemas.microsoft.com/office/word/2010/wordprocessingInk" xmlns:wne="http://schemas.microsoft.com/office/word/2006/wordml" xmlns:wps="http://schemas.microsoft.com/office/word/2010/wordprocessingShape" mc:Ignorable="w14 w15 w16se w16cid wp14">
   <w:p>
     <w:pPr>
       <w:pStyle w:val="Fuzeile"/>
@@ -8875,7 +11064,7 @@
 </file>
 
 <file path=word/footer2.xml><?xml version="1.0" encoding="utf-8"?>
-<w:ftr xmlns:wpc="http://schemas.microsoft.com/office/word/2010/wordprocessingCanvas" xmlns:cx="http://schemas.microsoft.com/office/drawing/2014/chartex" xmlns:cx1="http://schemas.microsoft.com/office/drawing/2015/9/8/chartex" xmlns:cx2="http://schemas.microsoft.com/office/drawing/2015/10/21/chartex" xmlns:cx3="http://schemas.microsoft.com/office/drawing/2016/5/9/chartex" xmlns:cx4="http://schemas.microsoft.com/office/drawing/2016/5/10/chartex" xmlns:cx5="http://schemas.microsoft.com/office/drawing/2016/5/11/chartex" xmlns:cx6="http://schemas.microsoft.com/office/drawing/2016/5/12/chartex" xmlns:cx7="http://schemas.microsoft.com/office/drawing/2016/5/13/chartex" xmlns:cx8="http://schemas.microsoft.com/office/drawing/2016/5/14/chartex" xmlns:mc="http://schemas.openxmlformats.org/markup-compatibility/2006" xmlns:aink="http://schemas.microsoft.com/office/drawing/2016/ink" xmlns:am3d="http://schemas.microsoft.com/office/drawing/2017/model3d" xmlns:o="urn:schemas-microsoft-com:office:office" xmlns:r="http://schemas.openxmlformats.org/officeDocument/2006/relationships" xmlns:m="http://schemas.openxmlformats.org/officeDocument/2006/math" xmlns:v="urn:schemas-microsoft-com:vml" xmlns:wp14="http://schemas.microsoft.com/office/word/2010/wordprocessingDrawing" xmlns:wp="http://schemas.openxmlformats.org/drawingml/2006/wordprocessingDrawing" xmlns:w10="urn:schemas-microsoft-com:office:word" xmlns:w="http://schemas.openxmlformats.org/wordprocessingml/2006/main" xmlns:w14="http://schemas.microsoft.com/office/word/2010/wordml" xmlns:w15="http://schemas.microsoft.com/office/word/2012/wordml" xmlns:w16cex="http://schemas.microsoft.com/office/word/2018/wordml/cex" xmlns:w16cid="http://schemas.microsoft.com/office/word/2016/wordml/cid" xmlns:w16="http://schemas.microsoft.com/office/word/2018/wordml" xmlns:w16sdtdh="http://schemas.microsoft.com/office/word/2020/wordml/sdtdatahash" xmlns:w16se="http://schemas.microsoft.com/office/word/2015/wordml/symex" xmlns:wpg="http://schemas.microsoft.com/office/word/2010/wordprocessingGroup" xmlns:wpi="http://schemas.microsoft.com/office/word/2010/wordprocessingInk" xmlns:wne="http://schemas.microsoft.com/office/word/2006/wordml" xmlns:wps="http://schemas.microsoft.com/office/word/2010/wordprocessingShape" mc:Ignorable="w14 w15 w16se w16cid w16 w16cex w16sdtdh wp14">
+<w:ftr xmlns:wpc="http://schemas.microsoft.com/office/word/2010/wordprocessingCanvas" xmlns:cx="http://schemas.microsoft.com/office/drawing/2014/chartex" xmlns:cx1="http://schemas.microsoft.com/office/drawing/2015/9/8/chartex" xmlns:cx2="http://schemas.microsoft.com/office/drawing/2015/10/21/chartex" xmlns:cx3="http://schemas.microsoft.com/office/drawing/2016/5/9/chartex" xmlns:cx4="http://schemas.microsoft.com/office/drawing/2016/5/10/chartex" xmlns:cx5="http://schemas.microsoft.com/office/drawing/2016/5/11/chartex" xmlns:cx6="http://schemas.microsoft.com/office/drawing/2016/5/12/chartex" xmlns:cx7="http://schemas.microsoft.com/office/drawing/2016/5/13/chartex" xmlns:cx8="http://schemas.microsoft.com/office/drawing/2016/5/14/chartex" xmlns:mc="http://schemas.openxmlformats.org/markup-compatibility/2006" xmlns:aink="http://schemas.microsoft.com/office/drawing/2016/ink" xmlns:am3d="http://schemas.microsoft.com/office/drawing/2017/model3d" xmlns:o="urn:schemas-microsoft-com:office:office" xmlns:r="http://schemas.openxmlformats.org/officeDocument/2006/relationships" xmlns:m="http://schemas.openxmlformats.org/officeDocument/2006/math" xmlns:v="urn:schemas-microsoft-com:vml" xmlns:wp14="http://schemas.microsoft.com/office/word/2010/wordprocessingDrawing" xmlns:wp="http://schemas.openxmlformats.org/drawingml/2006/wordprocessingDrawing" xmlns:w10="urn:schemas-microsoft-com:office:word" xmlns:w="http://schemas.openxmlformats.org/wordprocessingml/2006/main" xmlns:w14="http://schemas.microsoft.com/office/word/2010/wordml" xmlns:w15="http://schemas.microsoft.com/office/word/2012/wordml" xmlns:w16cid="http://schemas.microsoft.com/office/word/2016/wordml/cid" xmlns:w16se="http://schemas.microsoft.com/office/word/2015/wordml/symex" xmlns:wpg="http://schemas.microsoft.com/office/word/2010/wordprocessingGroup" xmlns:wpi="http://schemas.microsoft.com/office/word/2010/wordprocessingInk" xmlns:wne="http://schemas.microsoft.com/office/word/2006/wordml" xmlns:wps="http://schemas.microsoft.com/office/word/2010/wordprocessingShape" mc:Ignorable="w14 w15 w16se w16cid wp14">
   <w:p>
     <w:pPr>
       <w:pStyle w:val="Fuzeile"/>
@@ -8901,7 +11090,7 @@
 </file>
 
 <file path=word/footer3.xml><?xml version="1.0" encoding="utf-8"?>
-<w:ftr xmlns:wpc="http://schemas.microsoft.com/office/word/2010/wordprocessingCanvas" xmlns:cx="http://schemas.microsoft.com/office/drawing/2014/chartex" xmlns:cx1="http://schemas.microsoft.com/office/drawing/2015/9/8/chartex" xmlns:cx2="http://schemas.microsoft.com/office/drawing/2015/10/21/chartex" xmlns:cx3="http://schemas.microsoft.com/office/drawing/2016/5/9/chartex" xmlns:cx4="http://schemas.microsoft.com/office/drawing/2016/5/10/chartex" xmlns:cx5="http://schemas.microsoft.com/office/drawing/2016/5/11/chartex" xmlns:cx6="http://schemas.microsoft.com/office/drawing/2016/5/12/chartex" xmlns:cx7="http://schemas.microsoft.com/office/drawing/2016/5/13/chartex" xmlns:cx8="http://schemas.microsoft.com/office/drawing/2016/5/14/chartex" xmlns:mc="http://schemas.openxmlformats.org/markup-compatibility/2006" xmlns:aink="http://schemas.microsoft.com/office/drawing/2016/ink" xmlns:am3d="http://schemas.microsoft.com/office/drawing/2017/model3d" xmlns:o="urn:schemas-microsoft-com:office:office" xmlns:r="http://schemas.openxmlformats.org/officeDocument/2006/relationships" xmlns:m="http://schemas.openxmlformats.org/officeDocument/2006/math" xmlns:v="urn:schemas-microsoft-com:vml" xmlns:wp14="http://schemas.microsoft.com/office/word/2010/wordprocessingDrawing" xmlns:wp="http://schemas.openxmlformats.org/drawingml/2006/wordprocessingDrawing" xmlns:w10="urn:schemas-microsoft-com:office:word" xmlns:w="http://schemas.openxmlformats.org/wordprocessingml/2006/main" xmlns:w14="http://schemas.microsoft.com/office/word/2010/wordml" xmlns:w15="http://schemas.microsoft.com/office/word/2012/wordml" xmlns:w16cex="http://schemas.microsoft.com/office/word/2018/wordml/cex" xmlns:w16cid="http://schemas.microsoft.com/office/word/2016/wordml/cid" xmlns:w16="http://schemas.microsoft.com/office/word/2018/wordml" xmlns:w16sdtdh="http://schemas.microsoft.com/office/word/2020/wordml/sdtdatahash" xmlns:w16se="http://schemas.microsoft.com/office/word/2015/wordml/symex" xmlns:wpg="http://schemas.microsoft.com/office/word/2010/wordprocessingGroup" xmlns:wpi="http://schemas.microsoft.com/office/word/2010/wordprocessingInk" xmlns:wne="http://schemas.microsoft.com/office/word/2006/wordml" xmlns:wps="http://schemas.microsoft.com/office/word/2010/wordprocessingShape" mc:Ignorable="w14 w15 w16se w16cid w16 w16cex w16sdtdh wp14">
+<w:ftr xmlns:wpc="http://schemas.microsoft.com/office/word/2010/wordprocessingCanvas" xmlns:cx="http://schemas.microsoft.com/office/drawing/2014/chartex" xmlns:cx1="http://schemas.microsoft.com/office/drawing/2015/9/8/chartex" xmlns:cx2="http://schemas.microsoft.com/office/drawing/2015/10/21/chartex" xmlns:cx3="http://schemas.microsoft.com/office/drawing/2016/5/9/chartex" xmlns:cx4="http://schemas.microsoft.com/office/drawing/2016/5/10/chartex" xmlns:cx5="http://schemas.microsoft.com/office/drawing/2016/5/11/chartex" xmlns:cx6="http://schemas.microsoft.com/office/drawing/2016/5/12/chartex" xmlns:cx7="http://schemas.microsoft.com/office/drawing/2016/5/13/chartex" xmlns:cx8="http://schemas.microsoft.com/office/drawing/2016/5/14/chartex" xmlns:mc="http://schemas.openxmlformats.org/markup-compatibility/2006" xmlns:aink="http://schemas.microsoft.com/office/drawing/2016/ink" xmlns:am3d="http://schemas.microsoft.com/office/drawing/2017/model3d" xmlns:o="urn:schemas-microsoft-com:office:office" xmlns:r="http://schemas.openxmlformats.org/officeDocument/2006/relationships" xmlns:m="http://schemas.openxmlformats.org/officeDocument/2006/math" xmlns:v="urn:schemas-microsoft-com:vml" xmlns:wp14="http://schemas.microsoft.com/office/word/2010/wordprocessingDrawing" xmlns:wp="http://schemas.openxmlformats.org/drawingml/2006/wordprocessingDrawing" xmlns:w10="urn:schemas-microsoft-com:office:word" xmlns:w="http://schemas.openxmlformats.org/wordprocessingml/2006/main" xmlns:w14="http://schemas.microsoft.com/office/word/2010/wordml" xmlns:w15="http://schemas.microsoft.com/office/word/2012/wordml" xmlns:w16cid="http://schemas.microsoft.com/office/word/2016/wordml/cid" xmlns:w16se="http://schemas.microsoft.com/office/word/2015/wordml/symex" xmlns:wpg="http://schemas.microsoft.com/office/word/2010/wordprocessingGroup" xmlns:wpi="http://schemas.microsoft.com/office/word/2010/wordprocessingInk" xmlns:wne="http://schemas.microsoft.com/office/word/2006/wordml" xmlns:wps="http://schemas.microsoft.com/office/word/2010/wordprocessingShape" mc:Ignorable="w14 w15 w16se w16cid wp14">
   <w:p>
     <w:pPr>
       <w:pStyle w:val="Fuzeile"/>
@@ -8911,7 +11100,7 @@
 </file>
 
 <file path=word/footer4.xml><?xml version="1.0" encoding="utf-8"?>
-<w:ftr xmlns:wpc="http://schemas.microsoft.com/office/word/2010/wordprocessingCanvas" xmlns:cx="http://schemas.microsoft.com/office/drawing/2014/chartex" xmlns:cx1="http://schemas.microsoft.com/office/drawing/2015/9/8/chartex" xmlns:cx2="http://schemas.microsoft.com/office/drawing/2015/10/21/chartex" xmlns:cx3="http://schemas.microsoft.com/office/drawing/2016/5/9/chartex" xmlns:cx4="http://schemas.microsoft.com/office/drawing/2016/5/10/chartex" xmlns:cx5="http://schemas.microsoft.com/office/drawing/2016/5/11/chartex" xmlns:cx6="http://schemas.microsoft.com/office/drawing/2016/5/12/chartex" xmlns:cx7="http://schemas.microsoft.com/office/drawing/2016/5/13/chartex" xmlns:cx8="http://schemas.microsoft.com/office/drawing/2016/5/14/chartex" xmlns:mc="http://schemas.openxmlformats.org/markup-compatibility/2006" xmlns:aink="http://schemas.microsoft.com/office/drawing/2016/ink" xmlns:am3d="http://schemas.microsoft.com/office/drawing/2017/model3d" xmlns:o="urn:schemas-microsoft-com:office:office" xmlns:r="http://schemas.openxmlformats.org/officeDocument/2006/relationships" xmlns:m="http://schemas.openxmlformats.org/officeDocument/2006/math" xmlns:v="urn:schemas-microsoft-com:vml" xmlns:wp14="http://schemas.microsoft.com/office/word/2010/wordprocessingDrawing" xmlns:wp="http://schemas.openxmlformats.org/drawingml/2006/wordprocessingDrawing" xmlns:w10="urn:schemas-microsoft-com:office:word" xmlns:w="http://schemas.openxmlformats.org/wordprocessingml/2006/main" xmlns:w14="http://schemas.microsoft.com/office/word/2010/wordml" xmlns:w15="http://schemas.microsoft.com/office/word/2012/wordml" xmlns:w16cex="http://schemas.microsoft.com/office/word/2018/wordml/cex" xmlns:w16cid="http://schemas.microsoft.com/office/word/2016/wordml/cid" xmlns:w16="http://schemas.microsoft.com/office/word/2018/wordml" xmlns:w16sdtdh="http://schemas.microsoft.com/office/word/2020/wordml/sdtdatahash" xmlns:w16se="http://schemas.microsoft.com/office/word/2015/wordml/symex" xmlns:wpg="http://schemas.microsoft.com/office/word/2010/wordprocessingGroup" xmlns:wpi="http://schemas.microsoft.com/office/word/2010/wordprocessingInk" xmlns:wne="http://schemas.microsoft.com/office/word/2006/wordml" xmlns:wps="http://schemas.microsoft.com/office/word/2010/wordprocessingShape" mc:Ignorable="w14 w15 w16se w16cid w16 w16cex w16sdtdh wp14">
+<w:ftr xmlns:wpc="http://schemas.microsoft.com/office/word/2010/wordprocessingCanvas" xmlns:cx="http://schemas.microsoft.com/office/drawing/2014/chartex" xmlns:cx1="http://schemas.microsoft.com/office/drawing/2015/9/8/chartex" xmlns:cx2="http://schemas.microsoft.com/office/drawing/2015/10/21/chartex" xmlns:cx3="http://schemas.microsoft.com/office/drawing/2016/5/9/chartex" xmlns:cx4="http://schemas.microsoft.com/office/drawing/2016/5/10/chartex" xmlns:cx5="http://schemas.microsoft.com/office/drawing/2016/5/11/chartex" xmlns:cx6="http://schemas.microsoft.com/office/drawing/2016/5/12/chartex" xmlns:cx7="http://schemas.microsoft.com/office/drawing/2016/5/13/chartex" xmlns:cx8="http://schemas.microsoft.com/office/drawing/2016/5/14/chartex" xmlns:mc="http://schemas.openxmlformats.org/markup-compatibility/2006" xmlns:aink="http://schemas.microsoft.com/office/drawing/2016/ink" xmlns:am3d="http://schemas.microsoft.com/office/drawing/2017/model3d" xmlns:o="urn:schemas-microsoft-com:office:office" xmlns:r="http://schemas.openxmlformats.org/officeDocument/2006/relationships" xmlns:m="http://schemas.openxmlformats.org/officeDocument/2006/math" xmlns:v="urn:schemas-microsoft-com:vml" xmlns:wp14="http://schemas.microsoft.com/office/word/2010/wordprocessingDrawing" xmlns:wp="http://schemas.openxmlformats.org/drawingml/2006/wordprocessingDrawing" xmlns:w10="urn:schemas-microsoft-com:office:word" xmlns:w="http://schemas.openxmlformats.org/wordprocessingml/2006/main" xmlns:w14="http://schemas.microsoft.com/office/word/2010/wordml" xmlns:w15="http://schemas.microsoft.com/office/word/2012/wordml" xmlns:w16cid="http://schemas.microsoft.com/office/word/2016/wordml/cid" xmlns:w16se="http://schemas.microsoft.com/office/word/2015/wordml/symex" xmlns:wpg="http://schemas.microsoft.com/office/word/2010/wordprocessingGroup" xmlns:wpi="http://schemas.microsoft.com/office/word/2010/wordprocessingInk" xmlns:wne="http://schemas.microsoft.com/office/word/2006/wordml" xmlns:wps="http://schemas.microsoft.com/office/word/2010/wordprocessingShape" mc:Ignorable="w14 w15 w16se w16cid wp14">
   <w:sdt>
     <w:sdtPr>
       <w:id w:val="-1297831221"/>
@@ -8920,7 +11109,6 @@
         <w:docPartUnique/>
       </w:docPartObj>
     </w:sdtPr>
-    <w:sdtEndPr/>
     <w:sdtContent>
       <w:p>
         <w:pPr>
@@ -8962,7 +11150,7 @@
 </file>
 
 <file path=word/footnotes.xml><?xml version="1.0" encoding="utf-8"?>
-<w:footnotes xmlns:wpc="http://schemas.microsoft.com/office/word/2010/wordprocessingCanvas" xmlns:cx="http://schemas.microsoft.com/office/drawing/2014/chartex" xmlns:cx1="http://schemas.microsoft.com/office/drawing/2015/9/8/chartex" xmlns:cx2="http://schemas.microsoft.com/office/drawing/2015/10/21/chartex" xmlns:cx3="http://schemas.microsoft.com/office/drawing/2016/5/9/chartex" xmlns:cx4="http://schemas.microsoft.com/office/drawing/2016/5/10/chartex" xmlns:cx5="http://schemas.microsoft.com/office/drawing/2016/5/11/chartex" xmlns:cx6="http://schemas.microsoft.com/office/drawing/2016/5/12/chartex" xmlns:cx7="http://schemas.microsoft.com/office/drawing/2016/5/13/chartex" xmlns:cx8="http://schemas.microsoft.com/office/drawing/2016/5/14/chartex" xmlns:mc="http://schemas.openxmlformats.org/markup-compatibility/2006" xmlns:aink="http://schemas.microsoft.com/office/drawing/2016/ink" xmlns:am3d="http://schemas.microsoft.com/office/drawing/2017/model3d" xmlns:o="urn:schemas-microsoft-com:office:office" xmlns:r="http://schemas.openxmlformats.org/officeDocument/2006/relationships" xmlns:m="http://schemas.openxmlformats.org/officeDocument/2006/math" xmlns:v="urn:schemas-microsoft-com:vml" xmlns:wp14="http://schemas.microsoft.com/office/word/2010/wordprocessingDrawing" xmlns:wp="http://schemas.openxmlformats.org/drawingml/2006/wordprocessingDrawing" xmlns:w10="urn:schemas-microsoft-com:office:word" xmlns:w="http://schemas.openxmlformats.org/wordprocessingml/2006/main" xmlns:w14="http://schemas.microsoft.com/office/word/2010/wordml" xmlns:w15="http://schemas.microsoft.com/office/word/2012/wordml" xmlns:w16cex="http://schemas.microsoft.com/office/word/2018/wordml/cex" xmlns:w16cid="http://schemas.microsoft.com/office/word/2016/wordml/cid" xmlns:w16="http://schemas.microsoft.com/office/word/2018/wordml" xmlns:w16sdtdh="http://schemas.microsoft.com/office/word/2020/wordml/sdtdatahash" xmlns:w16se="http://schemas.microsoft.com/office/word/2015/wordml/symex" xmlns:wpg="http://schemas.microsoft.com/office/word/2010/wordprocessingGroup" xmlns:wpi="http://schemas.microsoft.com/office/word/2010/wordprocessingInk" xmlns:wne="http://schemas.microsoft.com/office/word/2006/wordml" xmlns:wps="http://schemas.microsoft.com/office/word/2010/wordprocessingShape" mc:Ignorable="w14 w15 w16se w16cid w16 w16cex w16sdtdh wp14">
+<w:footnotes xmlns:wpc="http://schemas.microsoft.com/office/word/2010/wordprocessingCanvas" xmlns:cx="http://schemas.microsoft.com/office/drawing/2014/chartex" xmlns:cx1="http://schemas.microsoft.com/office/drawing/2015/9/8/chartex" xmlns:cx2="http://schemas.microsoft.com/office/drawing/2015/10/21/chartex" xmlns:cx3="http://schemas.microsoft.com/office/drawing/2016/5/9/chartex" xmlns:cx4="http://schemas.microsoft.com/office/drawing/2016/5/10/chartex" xmlns:cx5="http://schemas.microsoft.com/office/drawing/2016/5/11/chartex" xmlns:cx6="http://schemas.microsoft.com/office/drawing/2016/5/12/chartex" xmlns:cx7="http://schemas.microsoft.com/office/drawing/2016/5/13/chartex" xmlns:cx8="http://schemas.microsoft.com/office/drawing/2016/5/14/chartex" xmlns:mc="http://schemas.openxmlformats.org/markup-compatibility/2006" xmlns:aink="http://schemas.microsoft.com/office/drawing/2016/ink" xmlns:am3d="http://schemas.microsoft.com/office/drawing/2017/model3d" xmlns:o="urn:schemas-microsoft-com:office:office" xmlns:r="http://schemas.openxmlformats.org/officeDocument/2006/relationships" xmlns:m="http://schemas.openxmlformats.org/officeDocument/2006/math" xmlns:v="urn:schemas-microsoft-com:vml" xmlns:wp14="http://schemas.microsoft.com/office/word/2010/wordprocessingDrawing" xmlns:wp="http://schemas.openxmlformats.org/drawingml/2006/wordprocessingDrawing" xmlns:w10="urn:schemas-microsoft-com:office:word" xmlns:w="http://schemas.openxmlformats.org/wordprocessingml/2006/main" xmlns:w14="http://schemas.microsoft.com/office/word/2010/wordml" xmlns:w15="http://schemas.microsoft.com/office/word/2012/wordml" xmlns:w16cid="http://schemas.microsoft.com/office/word/2016/wordml/cid" xmlns:w16se="http://schemas.microsoft.com/office/word/2015/wordml/symex" xmlns:wpg="http://schemas.microsoft.com/office/word/2010/wordprocessingGroup" xmlns:wpi="http://schemas.microsoft.com/office/word/2010/wordprocessingInk" xmlns:wne="http://schemas.microsoft.com/office/word/2006/wordml" xmlns:wps="http://schemas.microsoft.com/office/word/2010/wordprocessingShape" mc:Ignorable="w14 w15 w16se w16cid wp14">
   <w:footnote w:type="separator" w:id="-1">
     <w:p>
       <w:pPr>
@@ -8987,7 +11175,7 @@
 </file>
 
 <file path=word/header1.xml><?xml version="1.0" encoding="utf-8"?>
-<w:hdr xmlns:wpc="http://schemas.microsoft.com/office/word/2010/wordprocessingCanvas" xmlns:cx="http://schemas.microsoft.com/office/drawing/2014/chartex" xmlns:cx1="http://schemas.microsoft.com/office/drawing/2015/9/8/chartex" xmlns:cx2="http://schemas.microsoft.com/office/drawing/2015/10/21/chartex" xmlns:cx3="http://schemas.microsoft.com/office/drawing/2016/5/9/chartex" xmlns:cx4="http://schemas.microsoft.com/office/drawing/2016/5/10/chartex" xmlns:cx5="http://schemas.microsoft.com/office/drawing/2016/5/11/chartex" xmlns:cx6="http://schemas.microsoft.com/office/drawing/2016/5/12/chartex" xmlns:cx7="http://schemas.microsoft.com/office/drawing/2016/5/13/chartex" xmlns:cx8="http://schemas.microsoft.com/office/drawing/2016/5/14/chartex" xmlns:mc="http://schemas.openxmlformats.org/markup-compatibility/2006" xmlns:aink="http://schemas.microsoft.com/office/drawing/2016/ink" xmlns:am3d="http://schemas.microsoft.com/office/drawing/2017/model3d" xmlns:o="urn:schemas-microsoft-com:office:office" xmlns:r="http://schemas.openxmlformats.org/officeDocument/2006/relationships" xmlns:m="http://schemas.openxmlformats.org/officeDocument/2006/math" xmlns:v="urn:schemas-microsoft-com:vml" xmlns:wp14="http://schemas.microsoft.com/office/word/2010/wordprocessingDrawing" xmlns:wp="http://schemas.openxmlformats.org/drawingml/2006/wordprocessingDrawing" xmlns:w10="urn:schemas-microsoft-com:office:word" xmlns:w="http://schemas.openxmlformats.org/wordprocessingml/2006/main" xmlns:w14="http://schemas.microsoft.com/office/word/2010/wordml" xmlns:w15="http://schemas.microsoft.com/office/word/2012/wordml" xmlns:w16cex="http://schemas.microsoft.com/office/word/2018/wordml/cex" xmlns:w16cid="http://schemas.microsoft.com/office/word/2016/wordml/cid" xmlns:w16="http://schemas.microsoft.com/office/word/2018/wordml" xmlns:w16sdtdh="http://schemas.microsoft.com/office/word/2020/wordml/sdtdatahash" xmlns:w16se="http://schemas.microsoft.com/office/word/2015/wordml/symex" xmlns:wpg="http://schemas.microsoft.com/office/word/2010/wordprocessingGroup" xmlns:wpi="http://schemas.microsoft.com/office/word/2010/wordprocessingInk" xmlns:wne="http://schemas.microsoft.com/office/word/2006/wordml" xmlns:wps="http://schemas.microsoft.com/office/word/2010/wordprocessingShape" mc:Ignorable="w14 w15 w16se w16cid w16 w16cex w16sdtdh wp14">
+<w:hdr xmlns:wpc="http://schemas.microsoft.com/office/word/2010/wordprocessingCanvas" xmlns:cx="http://schemas.microsoft.com/office/drawing/2014/chartex" xmlns:cx1="http://schemas.microsoft.com/office/drawing/2015/9/8/chartex" xmlns:cx2="http://schemas.microsoft.com/office/drawing/2015/10/21/chartex" xmlns:cx3="http://schemas.microsoft.com/office/drawing/2016/5/9/chartex" xmlns:cx4="http://schemas.microsoft.com/office/drawing/2016/5/10/chartex" xmlns:cx5="http://schemas.microsoft.com/office/drawing/2016/5/11/chartex" xmlns:cx6="http://schemas.microsoft.com/office/drawing/2016/5/12/chartex" xmlns:cx7="http://schemas.microsoft.com/office/drawing/2016/5/13/chartex" xmlns:cx8="http://schemas.microsoft.com/office/drawing/2016/5/14/chartex" xmlns:mc="http://schemas.openxmlformats.org/markup-compatibility/2006" xmlns:aink="http://schemas.microsoft.com/office/drawing/2016/ink" xmlns:am3d="http://schemas.microsoft.com/office/drawing/2017/model3d" xmlns:o="urn:schemas-microsoft-com:office:office" xmlns:r="http://schemas.openxmlformats.org/officeDocument/2006/relationships" xmlns:m="http://schemas.openxmlformats.org/officeDocument/2006/math" xmlns:v="urn:schemas-microsoft-com:vml" xmlns:wp14="http://schemas.microsoft.com/office/word/2010/wordprocessingDrawing" xmlns:wp="http://schemas.openxmlformats.org/drawingml/2006/wordprocessingDrawing" xmlns:w10="urn:schemas-microsoft-com:office:word" xmlns:w="http://schemas.openxmlformats.org/wordprocessingml/2006/main" xmlns:w14="http://schemas.microsoft.com/office/word/2010/wordml" xmlns:w15="http://schemas.microsoft.com/office/word/2012/wordml" xmlns:w16cid="http://schemas.microsoft.com/office/word/2016/wordml/cid" xmlns:w16se="http://schemas.microsoft.com/office/word/2015/wordml/symex" xmlns:wpg="http://schemas.microsoft.com/office/word/2010/wordprocessingGroup" xmlns:wpi="http://schemas.microsoft.com/office/word/2010/wordprocessingInk" xmlns:wne="http://schemas.microsoft.com/office/word/2006/wordml" xmlns:wps="http://schemas.microsoft.com/office/word/2010/wordprocessingShape" mc:Ignorable="w14 w15 w16se w16cid wp14">
   <w:p>
     <w:pPr>
       <w:pStyle w:val="Kopfzeile"/>
@@ -8997,7 +11185,7 @@
 </file>
 
 <file path=word/header2.xml><?xml version="1.0" encoding="utf-8"?>
-<w:hdr xmlns:wpc="http://schemas.microsoft.com/office/word/2010/wordprocessingCanvas" xmlns:cx="http://schemas.microsoft.com/office/drawing/2014/chartex" xmlns:cx1="http://schemas.microsoft.com/office/drawing/2015/9/8/chartex" xmlns:cx2="http://schemas.microsoft.com/office/drawing/2015/10/21/chartex" xmlns:cx3="http://schemas.microsoft.com/office/drawing/2016/5/9/chartex" xmlns:cx4="http://schemas.microsoft.com/office/drawing/2016/5/10/chartex" xmlns:cx5="http://schemas.microsoft.com/office/drawing/2016/5/11/chartex" xmlns:cx6="http://schemas.microsoft.com/office/drawing/2016/5/12/chartex" xmlns:cx7="http://schemas.microsoft.com/office/drawing/2016/5/13/chartex" xmlns:cx8="http://schemas.microsoft.com/office/drawing/2016/5/14/chartex" xmlns:mc="http://schemas.openxmlformats.org/markup-compatibility/2006" xmlns:aink="http://schemas.microsoft.com/office/drawing/2016/ink" xmlns:am3d="http://schemas.microsoft.com/office/drawing/2017/model3d" xmlns:o="urn:schemas-microsoft-com:office:office" xmlns:r="http://schemas.openxmlformats.org/officeDocument/2006/relationships" xmlns:m="http://schemas.openxmlformats.org/officeDocument/2006/math" xmlns:v="urn:schemas-microsoft-com:vml" xmlns:wp14="http://schemas.microsoft.com/office/word/2010/wordprocessingDrawing" xmlns:wp="http://schemas.openxmlformats.org/drawingml/2006/wordprocessingDrawing" xmlns:w10="urn:schemas-microsoft-com:office:word" xmlns:w="http://schemas.openxmlformats.org/wordprocessingml/2006/main" xmlns:w14="http://schemas.microsoft.com/office/word/2010/wordml" xmlns:w15="http://schemas.microsoft.com/office/word/2012/wordml" xmlns:w16cex="http://schemas.microsoft.com/office/word/2018/wordml/cex" xmlns:w16cid="http://schemas.microsoft.com/office/word/2016/wordml/cid" xmlns:w16="http://schemas.microsoft.com/office/word/2018/wordml" xmlns:w16sdtdh="http://schemas.microsoft.com/office/word/2020/wordml/sdtdatahash" xmlns:w16se="http://schemas.microsoft.com/office/word/2015/wordml/symex" xmlns:wpg="http://schemas.microsoft.com/office/word/2010/wordprocessingGroup" xmlns:wpi="http://schemas.microsoft.com/office/word/2010/wordprocessingInk" xmlns:wne="http://schemas.microsoft.com/office/word/2006/wordml" xmlns:wps="http://schemas.microsoft.com/office/word/2010/wordprocessingShape" mc:Ignorable="w14 w15 w16se w16cid w16 w16cex w16sdtdh wp14">
+<w:hdr xmlns:wpc="http://schemas.microsoft.com/office/word/2010/wordprocessingCanvas" xmlns:cx="http://schemas.microsoft.com/office/drawing/2014/chartex" xmlns:cx1="http://schemas.microsoft.com/office/drawing/2015/9/8/chartex" xmlns:cx2="http://schemas.microsoft.com/office/drawing/2015/10/21/chartex" xmlns:cx3="http://schemas.microsoft.com/office/drawing/2016/5/9/chartex" xmlns:cx4="http://schemas.microsoft.com/office/drawing/2016/5/10/chartex" xmlns:cx5="http://schemas.microsoft.com/office/drawing/2016/5/11/chartex" xmlns:cx6="http://schemas.microsoft.com/office/drawing/2016/5/12/chartex" xmlns:cx7="http://schemas.microsoft.com/office/drawing/2016/5/13/chartex" xmlns:cx8="http://schemas.microsoft.com/office/drawing/2016/5/14/chartex" xmlns:mc="http://schemas.openxmlformats.org/markup-compatibility/2006" xmlns:aink="http://schemas.microsoft.com/office/drawing/2016/ink" xmlns:am3d="http://schemas.microsoft.com/office/drawing/2017/model3d" xmlns:o="urn:schemas-microsoft-com:office:office" xmlns:r="http://schemas.openxmlformats.org/officeDocument/2006/relationships" xmlns:m="http://schemas.openxmlformats.org/officeDocument/2006/math" xmlns:v="urn:schemas-microsoft-com:vml" xmlns:wp14="http://schemas.microsoft.com/office/word/2010/wordprocessingDrawing" xmlns:wp="http://schemas.openxmlformats.org/drawingml/2006/wordprocessingDrawing" xmlns:w10="urn:schemas-microsoft-com:office:word" xmlns:w="http://schemas.openxmlformats.org/wordprocessingml/2006/main" xmlns:w14="http://schemas.microsoft.com/office/word/2010/wordml" xmlns:w15="http://schemas.microsoft.com/office/word/2012/wordml" xmlns:w16cid="http://schemas.microsoft.com/office/word/2016/wordml/cid" xmlns:w16se="http://schemas.microsoft.com/office/word/2015/wordml/symex" xmlns:wpg="http://schemas.microsoft.com/office/word/2010/wordprocessingGroup" xmlns:wpi="http://schemas.microsoft.com/office/word/2010/wordprocessingInk" xmlns:wne="http://schemas.microsoft.com/office/word/2006/wordml" xmlns:wps="http://schemas.microsoft.com/office/word/2010/wordprocessingShape" mc:Ignorable="w14 w15 w16se w16cid wp14">
   <w:p>
     <w:pPr>
       <w:pStyle w:val="Kopfzeile"/>
@@ -9007,7 +11195,7 @@
 </file>
 
 <file path=word/header3.xml><?xml version="1.0" encoding="utf-8"?>
-<w:hdr xmlns:wpc="http://schemas.microsoft.com/office/word/2010/wordprocessingCanvas" xmlns:cx="http://schemas.microsoft.com/office/drawing/2014/chartex" xmlns:cx1="http://schemas.microsoft.com/office/drawing/2015/9/8/chartex" xmlns:cx2="http://schemas.microsoft.com/office/drawing/2015/10/21/chartex" xmlns:cx3="http://schemas.microsoft.com/office/drawing/2016/5/9/chartex" xmlns:cx4="http://schemas.microsoft.com/office/drawing/2016/5/10/chartex" xmlns:cx5="http://schemas.microsoft.com/office/drawing/2016/5/11/chartex" xmlns:cx6="http://schemas.microsoft.com/office/drawing/2016/5/12/chartex" xmlns:cx7="http://schemas.microsoft.com/office/drawing/2016/5/13/chartex" xmlns:cx8="http://schemas.microsoft.com/office/drawing/2016/5/14/chartex" xmlns:mc="http://schemas.openxmlformats.org/markup-compatibility/2006" xmlns:aink="http://schemas.microsoft.com/office/drawing/2016/ink" xmlns:am3d="http://schemas.microsoft.com/office/drawing/2017/model3d" xmlns:o="urn:schemas-microsoft-com:office:office" xmlns:r="http://schemas.openxmlformats.org/officeDocument/2006/relationships" xmlns:m="http://schemas.openxmlformats.org/officeDocument/2006/math" xmlns:v="urn:schemas-microsoft-com:vml" xmlns:wp14="http://schemas.microsoft.com/office/word/2010/wordprocessingDrawing" xmlns:wp="http://schemas.openxmlformats.org/drawingml/2006/wordprocessingDrawing" xmlns:w10="urn:schemas-microsoft-com:office:word" xmlns:w="http://schemas.openxmlformats.org/wordprocessingml/2006/main" xmlns:w14="http://schemas.microsoft.com/office/word/2010/wordml" xmlns:w15="http://schemas.microsoft.com/office/word/2012/wordml" xmlns:w16cex="http://schemas.microsoft.com/office/word/2018/wordml/cex" xmlns:w16cid="http://schemas.microsoft.com/office/word/2016/wordml/cid" xmlns:w16="http://schemas.microsoft.com/office/word/2018/wordml" xmlns:w16sdtdh="http://schemas.microsoft.com/office/word/2020/wordml/sdtdatahash" xmlns:w16se="http://schemas.microsoft.com/office/word/2015/wordml/symex" xmlns:wpg="http://schemas.microsoft.com/office/word/2010/wordprocessingGroup" xmlns:wpi="http://schemas.microsoft.com/office/word/2010/wordprocessingInk" xmlns:wne="http://schemas.microsoft.com/office/word/2006/wordml" xmlns:wps="http://schemas.microsoft.com/office/word/2010/wordprocessingShape" mc:Ignorable="w14 w15 w16se w16cid w16 w16cex w16sdtdh wp14">
+<w:hdr xmlns:wpc="http://schemas.microsoft.com/office/word/2010/wordprocessingCanvas" xmlns:cx="http://schemas.microsoft.com/office/drawing/2014/chartex" xmlns:cx1="http://schemas.microsoft.com/office/drawing/2015/9/8/chartex" xmlns:cx2="http://schemas.microsoft.com/office/drawing/2015/10/21/chartex" xmlns:cx3="http://schemas.microsoft.com/office/drawing/2016/5/9/chartex" xmlns:cx4="http://schemas.microsoft.com/office/drawing/2016/5/10/chartex" xmlns:cx5="http://schemas.microsoft.com/office/drawing/2016/5/11/chartex" xmlns:cx6="http://schemas.microsoft.com/office/drawing/2016/5/12/chartex" xmlns:cx7="http://schemas.microsoft.com/office/drawing/2016/5/13/chartex" xmlns:cx8="http://schemas.microsoft.com/office/drawing/2016/5/14/chartex" xmlns:mc="http://schemas.openxmlformats.org/markup-compatibility/2006" xmlns:aink="http://schemas.microsoft.com/office/drawing/2016/ink" xmlns:am3d="http://schemas.microsoft.com/office/drawing/2017/model3d" xmlns:o="urn:schemas-microsoft-com:office:office" xmlns:r="http://schemas.openxmlformats.org/officeDocument/2006/relationships" xmlns:m="http://schemas.openxmlformats.org/officeDocument/2006/math" xmlns:v="urn:schemas-microsoft-com:vml" xmlns:wp14="http://schemas.microsoft.com/office/word/2010/wordprocessingDrawing" xmlns:wp="http://schemas.openxmlformats.org/drawingml/2006/wordprocessingDrawing" xmlns:w10="urn:schemas-microsoft-com:office:word" xmlns:w="http://schemas.openxmlformats.org/wordprocessingml/2006/main" xmlns:w14="http://schemas.microsoft.com/office/word/2010/wordml" xmlns:w15="http://schemas.microsoft.com/office/word/2012/wordml" xmlns:w16cid="http://schemas.microsoft.com/office/word/2016/wordml/cid" xmlns:w16se="http://schemas.microsoft.com/office/word/2015/wordml/symex" xmlns:wpg="http://schemas.microsoft.com/office/word/2010/wordprocessingGroup" xmlns:wpi="http://schemas.microsoft.com/office/word/2010/wordprocessingInk" xmlns:wne="http://schemas.microsoft.com/office/word/2006/wordml" xmlns:wps="http://schemas.microsoft.com/office/word/2010/wordprocessingShape" mc:Ignorable="w14 w15 w16se w16cid wp14">
   <w:p>
     <w:pPr>
       <w:pStyle w:val="Kopfzeile"/>
@@ -9017,7 +11205,7 @@
 </file>
 
 <file path=word/numbering.xml><?xml version="1.0" encoding="utf-8"?>
-<w:numbering xmlns:wpc="http://schemas.microsoft.com/office/word/2010/wordprocessingCanvas" xmlns:cx="http://schemas.microsoft.com/office/drawing/2014/chartex" xmlns:cx1="http://schemas.microsoft.com/office/drawing/2015/9/8/chartex" xmlns:cx2="http://schemas.microsoft.com/office/drawing/2015/10/21/chartex" xmlns:cx3="http://schemas.microsoft.com/office/drawing/2016/5/9/chartex" xmlns:cx4="http://schemas.microsoft.com/office/drawing/2016/5/10/chartex" xmlns:cx5="http://schemas.microsoft.com/office/drawing/2016/5/11/chartex" xmlns:cx6="http://schemas.microsoft.com/office/drawing/2016/5/12/chartex" xmlns:cx7="http://schemas.microsoft.com/office/drawing/2016/5/13/chartex" xmlns:cx8="http://schemas.microsoft.com/office/drawing/2016/5/14/chartex" xmlns:mc="http://schemas.openxmlformats.org/markup-compatibility/2006" xmlns:aink="http://schemas.microsoft.com/office/drawing/2016/ink" xmlns:am3d="http://schemas.microsoft.com/office/drawing/2017/model3d" xmlns:o="urn:schemas-microsoft-com:office:office" xmlns:r="http://schemas.openxmlformats.org/officeDocument/2006/relationships" xmlns:m="http://schemas.openxmlformats.org/officeDocument/2006/math" xmlns:v="urn:schemas-microsoft-com:vml" xmlns:wp14="http://schemas.microsoft.com/office/word/2010/wordprocessingDrawing" xmlns:wp="http://schemas.openxmlformats.org/drawingml/2006/wordprocessingDrawing" xmlns:w10="urn:schemas-microsoft-com:office:word" xmlns:w="http://schemas.openxmlformats.org/wordprocessingml/2006/main" xmlns:w14="http://schemas.microsoft.com/office/word/2010/wordml" xmlns:w15="http://schemas.microsoft.com/office/word/2012/wordml" xmlns:w16cex="http://schemas.microsoft.com/office/word/2018/wordml/cex" xmlns:w16cid="http://schemas.microsoft.com/office/word/2016/wordml/cid" xmlns:w16="http://schemas.microsoft.com/office/word/2018/wordml" xmlns:w16sdtdh="http://schemas.microsoft.com/office/word/2020/wordml/sdtdatahash" xmlns:w16se="http://schemas.microsoft.com/office/word/2015/wordml/symex" xmlns:wpg="http://schemas.microsoft.com/office/word/2010/wordprocessingGroup" xmlns:wpi="http://schemas.microsoft.com/office/word/2010/wordprocessingInk" xmlns:wne="http://schemas.microsoft.com/office/word/2006/wordml" xmlns:wps="http://schemas.microsoft.com/office/word/2010/wordprocessingShape" mc:Ignorable="w14 w15 w16se w16cid w16 w16cex w16sdtdh wp14">
+<w:numbering xmlns:wpc="http://schemas.microsoft.com/office/word/2010/wordprocessingCanvas" xmlns:cx="http://schemas.microsoft.com/office/drawing/2014/chartex" xmlns:cx1="http://schemas.microsoft.com/office/drawing/2015/9/8/chartex" xmlns:cx2="http://schemas.microsoft.com/office/drawing/2015/10/21/chartex" xmlns:cx3="http://schemas.microsoft.com/office/drawing/2016/5/9/chartex" xmlns:cx4="http://schemas.microsoft.com/office/drawing/2016/5/10/chartex" xmlns:cx5="http://schemas.microsoft.com/office/drawing/2016/5/11/chartex" xmlns:cx6="http://schemas.microsoft.com/office/drawing/2016/5/12/chartex" xmlns:cx7="http://schemas.microsoft.com/office/drawing/2016/5/13/chartex" xmlns:cx8="http://schemas.microsoft.com/office/drawing/2016/5/14/chartex" xmlns:mc="http://schemas.openxmlformats.org/markup-compatibility/2006" xmlns:aink="http://schemas.microsoft.com/office/drawing/2016/ink" xmlns:am3d="http://schemas.microsoft.com/office/drawing/2017/model3d" xmlns:o="urn:schemas-microsoft-com:office:office" xmlns:r="http://schemas.openxmlformats.org/officeDocument/2006/relationships" xmlns:m="http://schemas.openxmlformats.org/officeDocument/2006/math" xmlns:v="urn:schemas-microsoft-com:vml" xmlns:wp14="http://schemas.microsoft.com/office/word/2010/wordprocessingDrawing" xmlns:wp="http://schemas.openxmlformats.org/drawingml/2006/wordprocessingDrawing" xmlns:w10="urn:schemas-microsoft-com:office:word" xmlns:w="http://schemas.openxmlformats.org/wordprocessingml/2006/main" xmlns:w14="http://schemas.microsoft.com/office/word/2010/wordml" xmlns:w15="http://schemas.microsoft.com/office/word/2012/wordml" xmlns:w16cid="http://schemas.microsoft.com/office/word/2016/wordml/cid" xmlns:w16se="http://schemas.microsoft.com/office/word/2015/wordml/symex" xmlns:wpg="http://schemas.microsoft.com/office/word/2010/wordprocessingGroup" xmlns:wpi="http://schemas.microsoft.com/office/word/2010/wordprocessingInk" xmlns:wne="http://schemas.microsoft.com/office/word/2006/wordml" xmlns:wps="http://schemas.microsoft.com/office/word/2010/wordprocessingShape" mc:Ignorable="w14 w15 w16se w16cid wp14">
   <w:abstractNum w:abstractNumId="0" w15:restartNumberingAfterBreak="0">
     <w:nsid w:val="FFFFFF7C"/>
     <w:multiLevelType w:val="singleLevel"/>
@@ -11710,7 +13898,7 @@
 </file>
 
 <file path=word/styles.xml><?xml version="1.0" encoding="utf-8"?>
-<w:styles xmlns:mc="http://schemas.openxmlformats.org/markup-compatibility/2006" xmlns:r="http://schemas.openxmlformats.org/officeDocument/2006/relationships" xmlns:w="http://schemas.openxmlformats.org/wordprocessingml/2006/main" xmlns:w14="http://schemas.microsoft.com/office/word/2010/wordml" xmlns:w15="http://schemas.microsoft.com/office/word/2012/wordml" xmlns:w16cex="http://schemas.microsoft.com/office/word/2018/wordml/cex" xmlns:w16cid="http://schemas.microsoft.com/office/word/2016/wordml/cid" xmlns:w16="http://schemas.microsoft.com/office/word/2018/wordml" xmlns:w16sdtdh="http://schemas.microsoft.com/office/word/2020/wordml/sdtdatahash" xmlns:w16se="http://schemas.microsoft.com/office/word/2015/wordml/symex" mc:Ignorable="w14 w15 w16se w16cid w16 w16cex w16sdtdh">
+<w:styles xmlns:mc="http://schemas.openxmlformats.org/markup-compatibility/2006" xmlns:r="http://schemas.openxmlformats.org/officeDocument/2006/relationships" xmlns:w="http://schemas.openxmlformats.org/wordprocessingml/2006/main" xmlns:w14="http://schemas.microsoft.com/office/word/2010/wordml" xmlns:w15="http://schemas.microsoft.com/office/word/2012/wordml" xmlns:w16cid="http://schemas.microsoft.com/office/word/2016/wordml/cid" xmlns:w16se="http://schemas.microsoft.com/office/word/2015/wordml/symex" mc:Ignorable="w14 w15 w16se w16cid">
   <w:docDefaults>
     <w:rPrDefault>
       <w:rPr>
@@ -11726,7 +13914,7 @@
       </w:pPr>
     </w:pPrDefault>
   </w:docDefaults>
-  <w:latentStyles w:defLockedState="0" w:defUIPriority="99" w:defSemiHidden="0" w:defUnhideWhenUsed="0" w:defQFormat="0" w:count="376">
+  <w:latentStyles w:defLockedState="0" w:defUIPriority="99" w:defSemiHidden="0" w:defUnhideWhenUsed="0" w:defQFormat="0" w:count="375">
     <w:lsdException w:name="Normal" w:uiPriority="0" w:qFormat="1"/>
     <w:lsdException w:name="heading 1" w:uiPriority="9" w:qFormat="1"/>
     <w:lsdException w:name="heading 2" w:semiHidden="1" w:uiPriority="9" w:unhideWhenUsed="1" w:qFormat="1"/>
@@ -12102,7 +14290,6 @@
     <w:lsdException w:name="Smart Hyperlink" w:semiHidden="1" w:unhideWhenUsed="1"/>
     <w:lsdException w:name="Hashtag" w:semiHidden="1" w:unhideWhenUsed="1"/>
     <w:lsdException w:name="Unresolved Mention" w:semiHidden="1" w:unhideWhenUsed="1"/>
-    <w:lsdException w:name="Smart Link" w:semiHidden="1" w:unhideWhenUsed="1"/>
   </w:latentStyles>
   <w:style w:type="paragraph" w:default="1" w:styleId="Standard">
     <w:name w:val="Normal"/>
@@ -17052,7 +19239,7 @@
 </file>
 
 <file path=customXml/itemProps1.xml><?xml version="1.0" encoding="utf-8"?>
-<ds:datastoreItem xmlns:ds="http://schemas.openxmlformats.org/officeDocument/2006/customXml" ds:itemID="{DBD0394C-8696-4B39-8E98-66AB3B4EA547}">
+<ds:datastoreItem xmlns:ds="http://schemas.openxmlformats.org/officeDocument/2006/customXml" ds:itemID="{24028B05-AE54-423C-9852-6757563F6709}">
   <ds:schemaRefs>
     <ds:schemaRef ds:uri="http://schemas.openxmlformats.org/officeDocument/2006/bibliography"/>
   </ds:schemaRefs>

</xml_diff>

<commit_message>
Korrektur, Rotation und Rotationsmatrix mit Konkatenation
</commit_message>
<xml_diff>
--- a/Quaternionen Hausarbeit.docx
+++ b/Quaternionen Hausarbeit.docx
@@ -3831,7 +3831,21 @@
         <w:rPr>
           <w:rFonts w:eastAsiaTheme="minorEastAsia"/>
         </w:rPr>
-        <w:t>Als nächstes soll noch ein kleines Beispiel gegeben werden. Hierbei wird die Schreibweise mit dem Vektor als Imaginärteil verwendet:</w:t>
+        <w:t>Als nächstes soll noch ein kleines Beispiel gegeben werden. Hierbei wird die S</w:t>
+      </w:r>
+      <w:proofErr w:type="spellStart"/>
+      <w:r>
+        <w:rPr>
+          <w:rFonts w:eastAsiaTheme="minorEastAsia"/>
+        </w:rPr>
+        <w:t>chreibweise</w:t>
+      </w:r>
+      <w:proofErr w:type="spellEnd"/>
+      <w:r>
+        <w:rPr>
+          <w:rFonts w:eastAsiaTheme="minorEastAsia"/>
+        </w:rPr>
+        <w:t xml:space="preserve"> mit dem Vektor als Imaginärteil verwendet:</w:t>
       </w:r>
     </w:p>
     <w:p>
@@ -4303,15 +4317,6 @@
             </w:rPr>
             <m:t>]</m:t>
           </m:r>
-          <m:r>
-            <m:rPr>
-              <m:sty m:val="p"/>
-            </m:rPr>
-            <w:rPr>
-              <w:rFonts w:ascii="Cambria Math" w:hAnsi="Cambria Math"/>
-            </w:rPr>
-            <w:br/>
-          </m:r>
         </m:oMath>
       </m:oMathPara>
     </w:p>
@@ -5757,12 +5762,40 @@
                   </m:ctrlPr>
                 </m:dPr>
                 <m:e>
-                  <m:r>
-                    <w:rPr>
-                      <w:rFonts w:ascii="Cambria Math" w:hAnsi="Cambria Math"/>
-                    </w:rPr>
-                    <m:t>0,1,1</m:t>
-                  </m:r>
+                  <m:eqArr>
+                    <m:eqArrPr>
+                      <m:ctrlPr>
+                        <w:rPr>
+                          <w:rFonts w:ascii="Cambria Math" w:hAnsi="Cambria Math"/>
+                          <w:i/>
+                        </w:rPr>
+                      </m:ctrlPr>
+                    </m:eqArrPr>
+                    <m:e>
+                      <m:r>
+                        <w:rPr>
+                          <w:rFonts w:ascii="Cambria Math" w:hAnsi="Cambria Math"/>
+                        </w:rPr>
+                        <m:t>0</m:t>
+                      </m:r>
+                    </m:e>
+                    <m:e>
+                      <m:r>
+                        <w:rPr>
+                          <w:rFonts w:ascii="Cambria Math" w:hAnsi="Cambria Math"/>
+                        </w:rPr>
+                        <m:t>1</m:t>
+                      </m:r>
+                    </m:e>
+                    <m:e>
+                      <m:r>
+                        <w:rPr>
+                          <w:rFonts w:ascii="Cambria Math" w:hAnsi="Cambria Math"/>
+                        </w:rPr>
+                        <m:t>1</m:t>
+                      </m:r>
+                    </m:e>
+                  </m:eqArr>
                 </m:e>
               </m:d>
             </m:e>
@@ -5801,12 +5834,40 @@
                   </m:ctrlPr>
                 </m:dPr>
                 <m:e>
-                  <m:r>
-                    <w:rPr>
-                      <w:rFonts w:ascii="Cambria Math" w:hAnsi="Cambria Math"/>
-                    </w:rPr>
-                    <m:t>1,0,0</m:t>
-                  </m:r>
+                  <m:eqArr>
+                    <m:eqArrPr>
+                      <m:ctrlPr>
+                        <w:rPr>
+                          <w:rFonts w:ascii="Cambria Math" w:hAnsi="Cambria Math"/>
+                          <w:i/>
+                        </w:rPr>
+                      </m:ctrlPr>
+                    </m:eqArrPr>
+                    <m:e>
+                      <m:r>
+                        <w:rPr>
+                          <w:rFonts w:ascii="Cambria Math" w:hAnsi="Cambria Math"/>
+                        </w:rPr>
+                        <m:t>1</m:t>
+                      </m:r>
+                    </m:e>
+                    <m:e>
+                      <m:r>
+                        <w:rPr>
+                          <w:rFonts w:ascii="Cambria Math" w:hAnsi="Cambria Math"/>
+                        </w:rPr>
+                        <m:t>0</m:t>
+                      </m:r>
+                    </m:e>
+                    <m:e>
+                      <m:r>
+                        <w:rPr>
+                          <w:rFonts w:ascii="Cambria Math" w:hAnsi="Cambria Math"/>
+                        </w:rPr>
+                        <m:t>0</m:t>
+                      </m:r>
+                    </m:e>
+                  </m:eqArr>
                 </m:e>
               </m:d>
             </m:e>
@@ -5874,7 +5935,7 @@
             <w:rPr>
               <w:rFonts w:ascii="Cambria Math" w:eastAsiaTheme="minorEastAsia" w:hAnsi="Cambria Math"/>
             </w:rPr>
-            <m:t xml:space="preserve">                                             =1+i+j∙i+k∙i</m:t>
+            <m:t xml:space="preserve">                                     =1+i+j∙i+k∙i</m:t>
           </m:r>
           <m:r>
             <m:rPr>
@@ -5891,7 +5952,7 @@
             <w:rPr>
               <w:rFonts w:ascii="Cambria Math" w:eastAsiaTheme="minorEastAsia" w:hAnsi="Cambria Math"/>
             </w:rPr>
-            <m:t xml:space="preserve">                                             =1+i-k+k+j</m:t>
+            <m:t xml:space="preserve">                                     =1+i-k+k+j</m:t>
           </m:r>
           <m:r>
             <m:rPr>
@@ -5908,7 +5969,7 @@
             <w:rPr>
               <w:rFonts w:ascii="Cambria Math" w:eastAsiaTheme="minorEastAsia" w:hAnsi="Cambria Math"/>
             </w:rPr>
-            <m:t xml:space="preserve">                                             =1+i+j</m:t>
+            <m:t xml:space="preserve">                                     =1+i+j</m:t>
           </m:r>
           <m:r>
             <m:rPr>
@@ -5925,7 +5986,7 @@
             <w:rPr>
               <w:rFonts w:ascii="Cambria Math" w:eastAsiaTheme="minorEastAsia" w:hAnsi="Cambria Math"/>
             </w:rPr>
-            <m:t xml:space="preserve">                                             =</m:t>
+            <m:t xml:space="preserve">                                      =</m:t>
           </m:r>
           <m:d>
             <m:dPr>
@@ -7656,7 +7717,21 @@
         <w:rPr>
           <w:rFonts w:eastAsiaTheme="minorEastAsia"/>
         </w:rPr>
-        <w:t xml:space="preserve"> halbiert wird. Nun kann das Quaternion q aufgestellt werden:</w:t>
+        <w:t xml:space="preserve"> halbiert wird. Nun kann das Quaternion q a</w:t>
+      </w:r>
+      <w:proofErr w:type="spellStart"/>
+      <w:r>
+        <w:rPr>
+          <w:rFonts w:eastAsiaTheme="minorEastAsia"/>
+        </w:rPr>
+        <w:t>ufgestellt</w:t>
+      </w:r>
+      <w:proofErr w:type="spellEnd"/>
+      <w:r>
+        <w:rPr>
+          <w:rFonts w:eastAsiaTheme="minorEastAsia"/>
+        </w:rPr>
+        <w:t xml:space="preserve"> werden:</w:t>
       </w:r>
     </w:p>
     <w:p>
@@ -10163,7 +10238,13 @@
         <w:rPr>
           <w:rFonts w:eastAsiaTheme="minorEastAsia"/>
         </w:rPr>
-        <w:t>Nun kann man das Ergebnis wieder als Vektor darstellen und erhält somit;</w:t>
+        <w:t>Nun kann man das Ergebnis wieder als Vektor darstellen und erhält somit</w:t>
+      </w:r>
+      <w:r>
+        <w:rPr>
+          <w:rFonts w:eastAsiaTheme="minorEastAsia"/>
+        </w:rPr>
+        <w:t>:</w:t>
       </w:r>
     </w:p>
     <w:p>
@@ -10189,7 +10270,7 @@
                 <w:rPr>
                   <w:rFonts w:ascii="Cambria Math" w:hAnsi="Cambria Math"/>
                 </w:rPr>
-                <m:t>P</m:t>
+                <m:t>p</m:t>
               </m:r>
             </m:e>
             <m:sup>
@@ -10267,22 +10348,194 @@
       <w:pPr>
         <w:pStyle w:val="DHBWText"/>
       </w:pPr>
+      <w:r>
+        <w:t>Zur Korrektur gibt es einige Verfahren, um zu schauen ob das Ergebnis schlüssig ist:</w:t>
+      </w:r>
     </w:p>
     <w:p>
       <w:pPr>
         <w:pStyle w:val="DHBWText"/>
-      </w:pPr>
+        <w:numPr>
+          <w:ilvl w:val="0"/>
+          <w:numId w:val="32"/>
+        </w:numPr>
+      </w:pPr>
+      <w:r>
+        <w:t>Quaternion p hat immer noch den gleichen Wert für den Realteil, nämlich 0.</w:t>
+      </w:r>
     </w:p>
     <w:p>
       <w:pPr>
-        <w:spacing w:line="360" w:lineRule="auto"/>
-      </w:pPr>
-      <w:r>
+        <w:pStyle w:val="DHBWText"/>
+        <w:numPr>
+          <w:ilvl w:val="0"/>
+          <w:numId w:val="32"/>
+        </w:numPr>
+      </w:pPr>
+      <w:r>
+        <w:t>Da es sich um eine Rotation um die z-Achse handelt, darf sich an dieser am Ergebnisvektor natürlich nichts ändern und muss gleichbleiben.</w:t>
+      </w:r>
+    </w:p>
+    <w:p>
+      <w:pPr>
+        <w:pStyle w:val="DHBWText"/>
+        <w:numPr>
+          <w:ilvl w:val="0"/>
+          <w:numId w:val="32"/>
+        </w:numPr>
         <w:rPr>
           <w:rFonts w:eastAsiaTheme="minorEastAsia"/>
         </w:rPr>
-        <w:t xml:space="preserve"> </w:t>
-      </w:r>
+      </w:pPr>
+      <w:r>
+        <w:t xml:space="preserve">Auch ist die Länge des Vektors unverändert. Das bedeutet es muss gelten: </w:t>
+      </w:r>
+      <m:oMath>
+        <m:d>
+          <m:dPr>
+            <m:begChr m:val="‖"/>
+            <m:endChr m:val="‖"/>
+            <m:ctrlPr>
+              <w:rPr>
+                <w:rFonts w:ascii="Cambria Math" w:hAnsi="Cambria Math"/>
+                <w:i/>
+              </w:rPr>
+            </m:ctrlPr>
+          </m:dPr>
+          <m:e>
+            <m:r>
+              <w:rPr>
+                <w:rFonts w:ascii="Cambria Math" w:hAnsi="Cambria Math"/>
+              </w:rPr>
+              <m:t>p</m:t>
+            </m:r>
+          </m:e>
+        </m:d>
+        <m:r>
+          <w:rPr>
+            <w:rFonts w:ascii="Cambria Math" w:hAnsi="Cambria Math"/>
+          </w:rPr>
+          <m:t xml:space="preserve">= </m:t>
+        </m:r>
+        <m:d>
+          <m:dPr>
+            <m:begChr m:val="‖"/>
+            <m:endChr m:val="‖"/>
+            <m:ctrlPr>
+              <w:rPr>
+                <w:rFonts w:ascii="Cambria Math" w:hAnsi="Cambria Math"/>
+                <w:i/>
+              </w:rPr>
+            </m:ctrlPr>
+          </m:dPr>
+          <m:e>
+            <m:sSup>
+              <m:sSupPr>
+                <m:ctrlPr>
+                  <w:rPr>
+                    <w:rFonts w:ascii="Cambria Math" w:hAnsi="Cambria Math"/>
+                    <w:i/>
+                  </w:rPr>
+                </m:ctrlPr>
+              </m:sSupPr>
+              <m:e>
+                <m:r>
+                  <w:rPr>
+                    <w:rFonts w:ascii="Cambria Math" w:hAnsi="Cambria Math"/>
+                  </w:rPr>
+                  <m:t>p</m:t>
+                </m:r>
+              </m:e>
+              <m:sup>
+                <m:r>
+                  <w:rPr>
+                    <w:rFonts w:ascii="Cambria Math" w:hAnsi="Cambria Math"/>
+                  </w:rPr>
+                  <m:t>neu</m:t>
+                </m:r>
+              </m:sup>
+            </m:sSup>
+          </m:e>
+        </m:d>
+        <m:r>
+          <w:rPr>
+            <w:rFonts w:ascii="Cambria Math" w:hAnsi="Cambria Math"/>
+          </w:rPr>
+          <m:t>=</m:t>
+        </m:r>
+        <m:rad>
+          <m:radPr>
+            <m:degHide m:val="1"/>
+            <m:ctrlPr>
+              <w:rPr>
+                <w:rFonts w:ascii="Cambria Math" w:hAnsi="Cambria Math"/>
+                <w:i/>
+              </w:rPr>
+            </m:ctrlPr>
+          </m:radPr>
+          <m:deg/>
+          <m:e>
+            <m:r>
+              <w:rPr>
+                <w:rFonts w:ascii="Cambria Math" w:hAnsi="Cambria Math"/>
+              </w:rPr>
+              <m:t>0+4+36</m:t>
+            </m:r>
+          </m:e>
+        </m:rad>
+        <m:r>
+          <w:rPr>
+            <w:rFonts w:ascii="Cambria Math" w:hAnsi="Cambria Math"/>
+          </w:rPr>
+          <m:t>=</m:t>
+        </m:r>
+        <m:rad>
+          <m:radPr>
+            <m:degHide m:val="1"/>
+            <m:ctrlPr>
+              <w:rPr>
+                <w:rFonts w:ascii="Cambria Math" w:hAnsi="Cambria Math"/>
+                <w:i/>
+              </w:rPr>
+            </m:ctrlPr>
+          </m:radPr>
+          <m:deg/>
+          <m:e>
+            <m:r>
+              <w:rPr>
+                <w:rFonts w:ascii="Cambria Math" w:hAnsi="Cambria Math"/>
+              </w:rPr>
+              <m:t>40</m:t>
+            </m:r>
+          </m:e>
+        </m:rad>
+        <m:r>
+          <w:rPr>
+            <w:rFonts w:ascii="Cambria Math" w:hAnsi="Cambria Math"/>
+          </w:rPr>
+          <m:t>=</m:t>
+        </m:r>
+        <m:rad>
+          <m:radPr>
+            <m:degHide m:val="1"/>
+            <m:ctrlPr>
+              <w:rPr>
+                <w:rFonts w:ascii="Cambria Math" w:hAnsi="Cambria Math"/>
+                <w:i/>
+              </w:rPr>
+            </m:ctrlPr>
+          </m:radPr>
+          <m:deg/>
+          <m:e>
+            <m:r>
+              <w:rPr>
+                <w:rFonts w:ascii="Cambria Math" w:hAnsi="Cambria Math"/>
+              </w:rPr>
+              <m:t>1,73+1+6</m:t>
+            </m:r>
+          </m:e>
+        </m:rad>
+      </m:oMath>
     </w:p>
     <w:p>
       <w:pPr>
@@ -10300,7 +10553,994 @@
         <w:pStyle w:val="DHBWText"/>
       </w:pPr>
       <w:r>
-        <w:t xml:space="preserve">Für ein Quaternion </w:t>
+        <w:t>Für die Quaternionen gibt es zudem eine Rotationsmatrix. Dafür muss man zuerst wissen, wie man zwei Rotationen miteinander verbinden (konkatenieren) kann. Dafür gibt es folgenden Satz:</w:t>
+      </w:r>
+    </w:p>
+    <w:p>
+      <w:pPr>
+        <w:pStyle w:val="DHBWText"/>
+        <w:ind w:left="708"/>
+        <w:rPr>
+          <w:rFonts w:eastAsiaTheme="minorEastAsia"/>
+        </w:rPr>
+      </w:pPr>
+      <w:r>
+        <w:t xml:space="preserve">Für die Rotationen </w:t>
+      </w:r>
+      <m:oMath>
+        <m:sSub>
+          <m:sSubPr>
+            <m:ctrlPr>
+              <w:rPr>
+                <w:rFonts w:ascii="Cambria Math" w:hAnsi="Cambria Math"/>
+                <w:i/>
+              </w:rPr>
+            </m:ctrlPr>
+          </m:sSubPr>
+          <m:e>
+            <m:r>
+              <w:rPr>
+                <w:rFonts w:ascii="Cambria Math" w:hAnsi="Cambria Math"/>
+              </w:rPr>
+              <m:t>R</m:t>
+            </m:r>
+          </m:e>
+          <m:sub>
+            <m:r>
+              <w:rPr>
+                <w:rFonts w:ascii="Cambria Math" w:hAnsi="Cambria Math"/>
+              </w:rPr>
+              <m:t>1</m:t>
+            </m:r>
+          </m:sub>
+        </m:sSub>
+      </m:oMath>
+      <w:r>
+        <w:rPr>
+          <w:rFonts w:eastAsiaTheme="minorEastAsia"/>
+        </w:rPr>
+        <w:t xml:space="preserve"> und </w:t>
+      </w:r>
+      <m:oMath>
+        <m:sSub>
+          <m:sSubPr>
+            <m:ctrlPr>
+              <w:rPr>
+                <w:rFonts w:ascii="Cambria Math" w:hAnsi="Cambria Math"/>
+                <w:i/>
+              </w:rPr>
+            </m:ctrlPr>
+          </m:sSubPr>
+          <m:e>
+            <m:r>
+              <w:rPr>
+                <w:rFonts w:ascii="Cambria Math" w:hAnsi="Cambria Math"/>
+              </w:rPr>
+              <m:t>R</m:t>
+            </m:r>
+          </m:e>
+          <m:sub>
+            <m:r>
+              <w:rPr>
+                <w:rFonts w:ascii="Cambria Math" w:hAnsi="Cambria Math"/>
+              </w:rPr>
+              <m:t>2</m:t>
+            </m:r>
+          </m:sub>
+        </m:sSub>
+      </m:oMath>
+      <w:r>
+        <w:rPr>
+          <w:rFonts w:eastAsiaTheme="minorEastAsia"/>
+        </w:rPr>
+        <w:t xml:space="preserve"> mit den zugehörigen Quaternionen </w:t>
+      </w:r>
+      <m:oMath>
+        <m:sSub>
+          <m:sSubPr>
+            <m:ctrlPr>
+              <w:rPr>
+                <w:rFonts w:ascii="Cambria Math" w:hAnsi="Cambria Math"/>
+                <w:i/>
+              </w:rPr>
+            </m:ctrlPr>
+          </m:sSubPr>
+          <m:e>
+            <m:r>
+              <w:rPr>
+                <w:rFonts w:ascii="Cambria Math" w:hAnsi="Cambria Math"/>
+              </w:rPr>
+              <m:t>q</m:t>
+            </m:r>
+          </m:e>
+          <m:sub>
+            <m:r>
+              <w:rPr>
+                <w:rFonts w:ascii="Cambria Math" w:hAnsi="Cambria Math"/>
+              </w:rPr>
+              <m:t>1</m:t>
+            </m:r>
+          </m:sub>
+        </m:sSub>
+      </m:oMath>
+      <w:r>
+        <w:rPr>
+          <w:rFonts w:eastAsiaTheme="minorEastAsia"/>
+        </w:rPr>
+        <w:t xml:space="preserve"> und </w:t>
+      </w:r>
+      <m:oMath>
+        <m:sSub>
+          <m:sSubPr>
+            <m:ctrlPr>
+              <w:rPr>
+                <w:rFonts w:ascii="Cambria Math" w:hAnsi="Cambria Math"/>
+                <w:i/>
+              </w:rPr>
+            </m:ctrlPr>
+          </m:sSubPr>
+          <m:e>
+            <m:r>
+              <w:rPr>
+                <w:rFonts w:ascii="Cambria Math" w:hAnsi="Cambria Math"/>
+              </w:rPr>
+              <m:t>q</m:t>
+            </m:r>
+          </m:e>
+          <m:sub>
+            <m:r>
+              <w:rPr>
+                <w:rFonts w:ascii="Cambria Math" w:hAnsi="Cambria Math"/>
+              </w:rPr>
+              <m:t>2</m:t>
+            </m:r>
+          </m:sub>
+        </m:sSub>
+      </m:oMath>
+      <w:r>
+        <w:rPr>
+          <w:rFonts w:eastAsiaTheme="minorEastAsia"/>
+        </w:rPr>
+        <w:t xml:space="preserve"> gilt: </w:t>
+      </w:r>
+      <m:oMath>
+        <m:sSub>
+          <m:sSubPr>
+            <m:ctrlPr>
+              <w:rPr>
+                <w:rFonts w:ascii="Cambria Math" w:hAnsi="Cambria Math"/>
+                <w:i/>
+              </w:rPr>
+            </m:ctrlPr>
+          </m:sSubPr>
+          <m:e>
+            <m:r>
+              <w:rPr>
+                <w:rFonts w:ascii="Cambria Math" w:hAnsi="Cambria Math"/>
+              </w:rPr>
+              <m:t>q=q</m:t>
+            </m:r>
+          </m:e>
+          <m:sub>
+            <m:r>
+              <w:rPr>
+                <w:rFonts w:ascii="Cambria Math" w:hAnsi="Cambria Math"/>
+              </w:rPr>
+              <m:t>2</m:t>
+            </m:r>
+          </m:sub>
+        </m:sSub>
+        <m:r>
+          <m:rPr>
+            <m:sty m:val="p"/>
+          </m:rPr>
+          <w:rPr>
+            <w:rFonts w:ascii="Cambria Math" w:hAnsi="Cambria Math"/>
+          </w:rPr>
+          <m:t>∙</m:t>
+        </m:r>
+        <m:sSub>
+          <m:sSubPr>
+            <m:ctrlPr>
+              <w:rPr>
+                <w:rFonts w:ascii="Cambria Math" w:hAnsi="Cambria Math"/>
+                <w:i/>
+              </w:rPr>
+            </m:ctrlPr>
+          </m:sSubPr>
+          <m:e>
+            <m:r>
+              <w:rPr>
+                <w:rFonts w:ascii="Cambria Math" w:hAnsi="Cambria Math"/>
+              </w:rPr>
+              <m:t>q</m:t>
+            </m:r>
+          </m:e>
+          <m:sub>
+            <m:r>
+              <w:rPr>
+                <w:rFonts w:ascii="Cambria Math" w:hAnsi="Cambria Math"/>
+              </w:rPr>
+              <m:t>1</m:t>
+            </m:r>
+          </m:sub>
+        </m:sSub>
+      </m:oMath>
+      <w:r>
+        <w:rPr>
+          <w:rFonts w:eastAsiaTheme="minorEastAsia"/>
+        </w:rPr>
+        <w:t xml:space="preserve"> repräsentiert die Rotation </w:t>
+      </w:r>
+      <m:oMath>
+        <m:r>
+          <w:rPr>
+            <w:rFonts w:ascii="Cambria Math" w:eastAsiaTheme="minorEastAsia" w:hAnsi="Cambria Math"/>
+          </w:rPr>
+          <m:t>R=</m:t>
+        </m:r>
+        <m:sSub>
+          <m:sSubPr>
+            <m:ctrlPr>
+              <w:rPr>
+                <w:rFonts w:ascii="Cambria Math" w:hAnsi="Cambria Math"/>
+                <w:i/>
+              </w:rPr>
+            </m:ctrlPr>
+          </m:sSubPr>
+          <m:e>
+            <m:r>
+              <w:rPr>
+                <w:rFonts w:ascii="Cambria Math" w:hAnsi="Cambria Math"/>
+              </w:rPr>
+              <m:t>R</m:t>
+            </m:r>
+          </m:e>
+          <m:sub>
+            <m:r>
+              <w:rPr>
+                <w:rFonts w:ascii="Cambria Math" w:hAnsi="Cambria Math"/>
+              </w:rPr>
+              <m:t>1</m:t>
+            </m:r>
+          </m:sub>
+        </m:sSub>
+        <m:r>
+          <m:rPr>
+            <m:sty m:val="p"/>
+          </m:rPr>
+          <w:rPr>
+            <w:rFonts w:ascii="Cambria Math" w:hAnsi="Cambria Math"/>
+          </w:rPr>
+          <m:t>∙</m:t>
+        </m:r>
+        <m:sSub>
+          <m:sSubPr>
+            <m:ctrlPr>
+              <w:rPr>
+                <w:rFonts w:ascii="Cambria Math" w:hAnsi="Cambria Math"/>
+                <w:i/>
+              </w:rPr>
+            </m:ctrlPr>
+          </m:sSubPr>
+          <m:e>
+            <m:r>
+              <w:rPr>
+                <w:rFonts w:ascii="Cambria Math" w:hAnsi="Cambria Math"/>
+              </w:rPr>
+              <m:t>R</m:t>
+            </m:r>
+          </m:e>
+          <m:sub>
+            <m:r>
+              <w:rPr>
+                <w:rFonts w:ascii="Cambria Math" w:hAnsi="Cambria Math"/>
+              </w:rPr>
+              <m:t>2</m:t>
+            </m:r>
+          </m:sub>
+        </m:sSub>
+      </m:oMath>
+    </w:p>
+    <w:p>
+      <w:pPr>
+        <w:pStyle w:val="DHBWText"/>
+        <w:ind w:left="708"/>
+        <w:rPr>
+          <w:rFonts w:eastAsiaTheme="minorEastAsia"/>
+        </w:rPr>
+      </w:pPr>
+    </w:p>
+    <w:p>
+      <w:pPr>
+        <w:pStyle w:val="DHBWText"/>
+        <w:ind w:left="708"/>
+        <w:rPr>
+          <w:rFonts w:eastAsiaTheme="minorEastAsia"/>
+        </w:rPr>
+      </w:pPr>
+    </w:p>
+    <w:p>
+      <w:pPr>
+        <w:pStyle w:val="DHBWText"/>
+        <w:rPr>
+          <w:rFonts w:eastAsiaTheme="minorEastAsia"/>
+        </w:rPr>
+      </w:pPr>
+      <w:r>
+        <w:rPr>
+          <w:rFonts w:eastAsiaTheme="minorEastAsia"/>
+        </w:rPr>
+        <w:lastRenderedPageBreak/>
+        <w:t>Der Beweis hierfür sieht wie folgt aus:</w:t>
+      </w:r>
+    </w:p>
+    <w:p>
+      <w:pPr>
+        <w:pStyle w:val="DHBWText"/>
+        <w:rPr>
+          <w:rFonts w:eastAsiaTheme="minorEastAsia"/>
+        </w:rPr>
+      </w:pPr>
+      <m:oMathPara>
+        <m:oMathParaPr>
+          <m:jc m:val="left"/>
+        </m:oMathParaPr>
+        <m:oMath>
+          <m:sSub>
+            <m:sSubPr>
+              <m:ctrlPr>
+                <w:rPr>
+                  <w:rFonts w:ascii="Cambria Math" w:hAnsi="Cambria Math"/>
+                  <w:i/>
+                </w:rPr>
+              </m:ctrlPr>
+            </m:sSubPr>
+            <m:e>
+              <m:r>
+                <w:rPr>
+                  <w:rFonts w:ascii="Cambria Math" w:hAnsi="Cambria Math"/>
+                </w:rPr>
+                <m:t>q</m:t>
+              </m:r>
+            </m:e>
+            <m:sub>
+              <m:r>
+                <w:rPr>
+                  <w:rFonts w:ascii="Cambria Math" w:hAnsi="Cambria Math"/>
+                </w:rPr>
+                <m:t>2</m:t>
+              </m:r>
+            </m:sub>
+          </m:sSub>
+          <m:r>
+            <m:rPr>
+              <m:sty m:val="p"/>
+            </m:rPr>
+            <w:rPr>
+              <w:rFonts w:ascii="Cambria Math" w:hAnsi="Cambria Math"/>
+            </w:rPr>
+            <m:t>∙</m:t>
+          </m:r>
+          <m:sSub>
+            <m:sSubPr>
+              <m:ctrlPr>
+                <w:rPr>
+                  <w:rFonts w:ascii="Cambria Math" w:hAnsi="Cambria Math"/>
+                  <w:i/>
+                </w:rPr>
+              </m:ctrlPr>
+            </m:sSubPr>
+            <m:e>
+              <m:r>
+                <w:rPr>
+                  <w:rFonts w:ascii="Cambria Math" w:hAnsi="Cambria Math"/>
+                </w:rPr>
+                <m:t>(q</m:t>
+              </m:r>
+            </m:e>
+            <m:sub>
+              <m:r>
+                <w:rPr>
+                  <w:rFonts w:ascii="Cambria Math" w:hAnsi="Cambria Math"/>
+                </w:rPr>
+                <m:t>1</m:t>
+              </m:r>
+            </m:sub>
+          </m:sSub>
+          <m:r>
+            <m:rPr>
+              <m:sty m:val="p"/>
+            </m:rPr>
+            <w:rPr>
+              <w:rFonts w:ascii="Cambria Math" w:hAnsi="Cambria Math"/>
+            </w:rPr>
+            <m:t>∙p∙</m:t>
+          </m:r>
+          <m:sSubSup>
+            <m:sSubSupPr>
+              <m:ctrlPr>
+                <w:rPr>
+                  <w:rFonts w:ascii="Cambria Math" w:hAnsi="Cambria Math"/>
+                </w:rPr>
+              </m:ctrlPr>
+            </m:sSubSupPr>
+            <m:e>
+              <m:r>
+                <w:rPr>
+                  <w:rFonts w:ascii="Cambria Math" w:hAnsi="Cambria Math"/>
+                </w:rPr>
+                <m:t>q</m:t>
+              </m:r>
+            </m:e>
+            <m:sub>
+              <m:r>
+                <w:rPr>
+                  <w:rFonts w:ascii="Cambria Math" w:hAnsi="Cambria Math"/>
+                </w:rPr>
+                <m:t>1</m:t>
+              </m:r>
+            </m:sub>
+            <m:sup>
+              <m:r>
+                <w:rPr>
+                  <w:rFonts w:ascii="Cambria Math" w:hAnsi="Cambria Math"/>
+                </w:rPr>
+                <m:t>*</m:t>
+              </m:r>
+            </m:sup>
+          </m:sSubSup>
+          <m:r>
+            <w:rPr>
+              <w:rFonts w:ascii="Cambria Math" w:hAnsi="Cambria Math"/>
+            </w:rPr>
+            <m:t>)</m:t>
+          </m:r>
+          <m:r>
+            <m:rPr>
+              <m:sty m:val="p"/>
+            </m:rPr>
+            <w:rPr>
+              <w:rFonts w:ascii="Cambria Math" w:hAnsi="Cambria Math"/>
+            </w:rPr>
+            <m:t>∙</m:t>
+          </m:r>
+          <m:sSubSup>
+            <m:sSubSupPr>
+              <m:ctrlPr>
+                <w:rPr>
+                  <w:rFonts w:ascii="Cambria Math" w:hAnsi="Cambria Math"/>
+                </w:rPr>
+              </m:ctrlPr>
+            </m:sSubSupPr>
+            <m:e>
+              <m:r>
+                <w:rPr>
+                  <w:rFonts w:ascii="Cambria Math" w:hAnsi="Cambria Math"/>
+                </w:rPr>
+                <m:t>q</m:t>
+              </m:r>
+            </m:e>
+            <m:sub>
+              <m:r>
+                <w:rPr>
+                  <w:rFonts w:ascii="Cambria Math" w:hAnsi="Cambria Math"/>
+                </w:rPr>
+                <m:t>2</m:t>
+              </m:r>
+            </m:sub>
+            <m:sup>
+              <m:r>
+                <w:rPr>
+                  <w:rFonts w:ascii="Cambria Math" w:hAnsi="Cambria Math"/>
+                </w:rPr>
+                <m:t>*</m:t>
+              </m:r>
+            </m:sup>
+          </m:sSubSup>
+          <m:r>
+            <w:rPr>
+              <w:rFonts w:ascii="Cambria Math" w:hAnsi="Cambria Math"/>
+            </w:rPr>
+            <m:t>=</m:t>
+          </m:r>
+          <m:sSub>
+            <m:sSubPr>
+              <m:ctrlPr>
+                <w:rPr>
+                  <w:rFonts w:ascii="Cambria Math" w:hAnsi="Cambria Math"/>
+                  <w:i/>
+                </w:rPr>
+              </m:ctrlPr>
+            </m:sSubPr>
+            <m:e>
+              <m:r>
+                <w:rPr>
+                  <w:rFonts w:ascii="Cambria Math" w:hAnsi="Cambria Math"/>
+                </w:rPr>
+                <m:t>(q</m:t>
+              </m:r>
+            </m:e>
+            <m:sub>
+              <m:r>
+                <w:rPr>
+                  <w:rFonts w:ascii="Cambria Math" w:hAnsi="Cambria Math"/>
+                </w:rPr>
+                <m:t>2</m:t>
+              </m:r>
+            </m:sub>
+          </m:sSub>
+          <m:r>
+            <m:rPr>
+              <m:sty m:val="p"/>
+            </m:rPr>
+            <w:rPr>
+              <w:rFonts w:ascii="Cambria Math" w:hAnsi="Cambria Math"/>
+            </w:rPr>
+            <m:t>∙</m:t>
+          </m:r>
+          <m:sSub>
+            <m:sSubPr>
+              <m:ctrlPr>
+                <w:rPr>
+                  <w:rFonts w:ascii="Cambria Math" w:hAnsi="Cambria Math"/>
+                  <w:i/>
+                </w:rPr>
+              </m:ctrlPr>
+            </m:sSubPr>
+            <m:e>
+              <m:r>
+                <w:rPr>
+                  <w:rFonts w:ascii="Cambria Math" w:hAnsi="Cambria Math"/>
+                </w:rPr>
+                <m:t>q</m:t>
+              </m:r>
+            </m:e>
+            <m:sub>
+              <m:r>
+                <w:rPr>
+                  <w:rFonts w:ascii="Cambria Math" w:hAnsi="Cambria Math"/>
+                </w:rPr>
+                <m:t>1</m:t>
+              </m:r>
+            </m:sub>
+          </m:sSub>
+          <m:r>
+            <w:rPr>
+              <w:rFonts w:ascii="Cambria Math" w:hAnsi="Cambria Math"/>
+            </w:rPr>
+            <m:t>)</m:t>
+          </m:r>
+          <m:r>
+            <m:rPr>
+              <m:sty m:val="p"/>
+            </m:rPr>
+            <w:rPr>
+              <w:rFonts w:ascii="Cambria Math" w:hAnsi="Cambria Math"/>
+            </w:rPr>
+            <m:t>∙p∙(</m:t>
+          </m:r>
+          <m:sSubSup>
+            <m:sSubSupPr>
+              <m:ctrlPr>
+                <w:rPr>
+                  <w:rFonts w:ascii="Cambria Math" w:hAnsi="Cambria Math"/>
+                </w:rPr>
+              </m:ctrlPr>
+            </m:sSubSupPr>
+            <m:e>
+              <m:r>
+                <w:rPr>
+                  <w:rFonts w:ascii="Cambria Math" w:hAnsi="Cambria Math"/>
+                </w:rPr>
+                <m:t>q</m:t>
+              </m:r>
+            </m:e>
+            <m:sub>
+              <m:r>
+                <w:rPr>
+                  <w:rFonts w:ascii="Cambria Math" w:hAnsi="Cambria Math"/>
+                </w:rPr>
+                <m:t>1</m:t>
+              </m:r>
+            </m:sub>
+            <m:sup>
+              <m:r>
+                <w:rPr>
+                  <w:rFonts w:ascii="Cambria Math" w:hAnsi="Cambria Math"/>
+                </w:rPr>
+                <m:t>*</m:t>
+              </m:r>
+            </m:sup>
+          </m:sSubSup>
+          <m:r>
+            <m:rPr>
+              <m:sty m:val="p"/>
+            </m:rPr>
+            <w:rPr>
+              <w:rFonts w:ascii="Cambria Math" w:hAnsi="Cambria Math"/>
+            </w:rPr>
+            <m:t>∙</m:t>
+          </m:r>
+          <m:sSubSup>
+            <m:sSubSupPr>
+              <m:ctrlPr>
+                <w:rPr>
+                  <w:rFonts w:ascii="Cambria Math" w:hAnsi="Cambria Math"/>
+                </w:rPr>
+              </m:ctrlPr>
+            </m:sSubSupPr>
+            <m:e>
+              <m:r>
+                <w:rPr>
+                  <w:rFonts w:ascii="Cambria Math" w:hAnsi="Cambria Math"/>
+                </w:rPr>
+                <m:t>q</m:t>
+              </m:r>
+            </m:e>
+            <m:sub>
+              <m:r>
+                <w:rPr>
+                  <w:rFonts w:ascii="Cambria Math" w:hAnsi="Cambria Math"/>
+                </w:rPr>
+                <m:t>2</m:t>
+              </m:r>
+            </m:sub>
+            <m:sup>
+              <m:r>
+                <w:rPr>
+                  <w:rFonts w:ascii="Cambria Math" w:hAnsi="Cambria Math"/>
+                </w:rPr>
+                <m:t>*</m:t>
+              </m:r>
+            </m:sup>
+          </m:sSubSup>
+          <m:r>
+            <w:rPr>
+              <w:rFonts w:ascii="Cambria Math" w:hAnsi="Cambria Math"/>
+            </w:rPr>
+            <m:t>)</m:t>
+          </m:r>
+        </m:oMath>
+      </m:oMathPara>
+    </w:p>
+    <w:p>
+      <w:pPr>
+        <w:pStyle w:val="DHBWText"/>
+        <w:rPr>
+          <w:rFonts w:eastAsiaTheme="minorEastAsia"/>
+        </w:rPr>
+      </w:pPr>
+      <m:oMathPara>
+        <m:oMathParaPr>
+          <m:jc m:val="left"/>
+        </m:oMathParaPr>
+        <m:oMath>
+          <m:r>
+            <w:rPr>
+              <w:rFonts w:ascii="Cambria Math" w:hAnsi="Cambria Math"/>
+            </w:rPr>
+            <m:t xml:space="preserve">                                     =</m:t>
+          </m:r>
+          <m:sSub>
+            <m:sSubPr>
+              <m:ctrlPr>
+                <w:rPr>
+                  <w:rFonts w:ascii="Cambria Math" w:hAnsi="Cambria Math"/>
+                  <w:i/>
+                </w:rPr>
+              </m:ctrlPr>
+            </m:sSubPr>
+            <m:e>
+              <m:r>
+                <w:rPr>
+                  <w:rFonts w:ascii="Cambria Math" w:hAnsi="Cambria Math"/>
+                </w:rPr>
+                <m:t>(q</m:t>
+              </m:r>
+            </m:e>
+            <m:sub>
+              <m:r>
+                <w:rPr>
+                  <w:rFonts w:ascii="Cambria Math" w:hAnsi="Cambria Math"/>
+                </w:rPr>
+                <m:t>2</m:t>
+              </m:r>
+            </m:sub>
+          </m:sSub>
+          <m:r>
+            <m:rPr>
+              <m:sty m:val="p"/>
+            </m:rPr>
+            <w:rPr>
+              <w:rFonts w:ascii="Cambria Math" w:hAnsi="Cambria Math"/>
+            </w:rPr>
+            <m:t>∙</m:t>
+          </m:r>
+          <m:sSub>
+            <m:sSubPr>
+              <m:ctrlPr>
+                <w:rPr>
+                  <w:rFonts w:ascii="Cambria Math" w:hAnsi="Cambria Math"/>
+                  <w:i/>
+                </w:rPr>
+              </m:ctrlPr>
+            </m:sSubPr>
+            <m:e>
+              <m:r>
+                <w:rPr>
+                  <w:rFonts w:ascii="Cambria Math" w:hAnsi="Cambria Math"/>
+                </w:rPr>
+                <m:t>q</m:t>
+              </m:r>
+            </m:e>
+            <m:sub>
+              <m:r>
+                <w:rPr>
+                  <w:rFonts w:ascii="Cambria Math" w:hAnsi="Cambria Math"/>
+                </w:rPr>
+                <m:t>1</m:t>
+              </m:r>
+            </m:sub>
+          </m:sSub>
+          <m:r>
+            <w:rPr>
+              <w:rFonts w:ascii="Cambria Math" w:hAnsi="Cambria Math"/>
+            </w:rPr>
+            <m:t>)</m:t>
+          </m:r>
+          <m:r>
+            <m:rPr>
+              <m:sty m:val="p"/>
+            </m:rPr>
+            <w:rPr>
+              <w:rFonts w:ascii="Cambria Math" w:hAnsi="Cambria Math"/>
+            </w:rPr>
+            <m:t>∙</m:t>
+          </m:r>
+          <m:sSup>
+            <m:sSupPr>
+              <m:ctrlPr>
+                <w:rPr>
+                  <w:rFonts w:ascii="Cambria Math" w:hAnsi="Cambria Math"/>
+                  <w:i/>
+                </w:rPr>
+              </m:ctrlPr>
+            </m:sSupPr>
+            <m:e>
+              <m:r>
+                <m:rPr>
+                  <m:sty m:val="p"/>
+                </m:rPr>
+                <w:rPr>
+                  <w:rFonts w:ascii="Cambria Math" w:hAnsi="Cambria Math"/>
+                </w:rPr>
+                <m:t>(</m:t>
+              </m:r>
+              <m:sSub>
+                <m:sSubPr>
+                  <m:ctrlPr>
+                    <w:rPr>
+                      <w:rFonts w:ascii="Cambria Math" w:hAnsi="Cambria Math"/>
+                      <w:i/>
+                    </w:rPr>
+                  </m:ctrlPr>
+                </m:sSubPr>
+                <m:e>
+                  <m:r>
+                    <w:rPr>
+                      <w:rFonts w:ascii="Cambria Math" w:hAnsi="Cambria Math"/>
+                    </w:rPr>
+                    <m:t>q</m:t>
+                  </m:r>
+                </m:e>
+                <m:sub>
+                  <m:r>
+                    <w:rPr>
+                      <w:rFonts w:ascii="Cambria Math" w:hAnsi="Cambria Math"/>
+                    </w:rPr>
+                    <m:t>2</m:t>
+                  </m:r>
+                </m:sub>
+              </m:sSub>
+              <m:r>
+                <m:rPr>
+                  <m:sty m:val="p"/>
+                </m:rPr>
+                <w:rPr>
+                  <w:rFonts w:ascii="Cambria Math" w:hAnsi="Cambria Math"/>
+                </w:rPr>
+                <m:t>∙</m:t>
+              </m:r>
+              <m:sSub>
+                <m:sSubPr>
+                  <m:ctrlPr>
+                    <w:rPr>
+                      <w:rFonts w:ascii="Cambria Math" w:hAnsi="Cambria Math"/>
+                      <w:i/>
+                    </w:rPr>
+                  </m:ctrlPr>
+                </m:sSubPr>
+                <m:e>
+                  <m:r>
+                    <w:rPr>
+                      <w:rFonts w:ascii="Cambria Math" w:hAnsi="Cambria Math"/>
+                    </w:rPr>
+                    <m:t>q</m:t>
+                  </m:r>
+                </m:e>
+                <m:sub>
+                  <m:r>
+                    <w:rPr>
+                      <w:rFonts w:ascii="Cambria Math" w:hAnsi="Cambria Math"/>
+                    </w:rPr>
+                    <m:t>1</m:t>
+                  </m:r>
+                </m:sub>
+              </m:sSub>
+              <m:r>
+                <w:rPr>
+                  <w:rFonts w:ascii="Cambria Math" w:hAnsi="Cambria Math"/>
+                </w:rPr>
+                <m:t>)</m:t>
+              </m:r>
+            </m:e>
+            <m:sup>
+              <m:r>
+                <w:rPr>
+                  <w:rFonts w:ascii="Cambria Math" w:hAnsi="Cambria Math"/>
+                </w:rPr>
+                <m:t>*</m:t>
+              </m:r>
+            </m:sup>
+          </m:sSup>
+        </m:oMath>
+      </m:oMathPara>
+    </w:p>
+    <w:p>
+      <w:pPr>
+        <w:pStyle w:val="DHBWText"/>
+        <w:rPr>
+          <w:rFonts w:eastAsiaTheme="minorEastAsia"/>
+        </w:rPr>
+      </w:pPr>
+      <m:oMath>
+        <m:r>
+          <w:rPr>
+            <w:rFonts w:ascii="Cambria Math" w:hAnsi="Cambria Math"/>
+          </w:rPr>
+          <m:t xml:space="preserve">                                     =q</m:t>
+        </m:r>
+        <m:r>
+          <m:rPr>
+            <m:sty m:val="p"/>
+          </m:rPr>
+          <w:rPr>
+            <w:rFonts w:ascii="Cambria Math" w:hAnsi="Cambria Math"/>
+          </w:rPr>
+          <m:t>∙p∙</m:t>
+        </m:r>
+        <m:sSup>
+          <m:sSupPr>
+            <m:ctrlPr>
+              <w:rPr>
+                <w:rFonts w:ascii="Cambria Math" w:hAnsi="Cambria Math"/>
+                <w:i/>
+              </w:rPr>
+            </m:ctrlPr>
+          </m:sSupPr>
+          <m:e>
+            <m:r>
+              <m:rPr>
+                <m:sty m:val="p"/>
+              </m:rPr>
+              <w:rPr>
+                <w:rFonts w:ascii="Cambria Math" w:hAnsi="Cambria Math"/>
+              </w:rPr>
+              <m:t>q</m:t>
+            </m:r>
+          </m:e>
+          <m:sup>
+            <m:r>
+              <w:rPr>
+                <w:rFonts w:ascii="Cambria Math" w:hAnsi="Cambria Math"/>
+              </w:rPr>
+              <m:t>*</m:t>
+            </m:r>
+          </m:sup>
+        </m:sSup>
+      </m:oMath>
+      <w:r>
+        <w:rPr>
+          <w:rFonts w:eastAsiaTheme="minorEastAsia"/>
+        </w:rPr>
+        <w:t xml:space="preserve"> mit </w:t>
+      </w:r>
+      <m:oMath>
+        <m:r>
+          <w:rPr>
+            <w:rFonts w:ascii="Cambria Math" w:hAnsi="Cambria Math"/>
+          </w:rPr>
+          <m:t>q=</m:t>
+        </m:r>
+        <m:sSub>
+          <m:sSubPr>
+            <m:ctrlPr>
+              <w:rPr>
+                <w:rFonts w:ascii="Cambria Math" w:hAnsi="Cambria Math"/>
+                <w:i/>
+              </w:rPr>
+            </m:ctrlPr>
+          </m:sSubPr>
+          <m:e>
+            <m:r>
+              <w:rPr>
+                <w:rFonts w:ascii="Cambria Math" w:hAnsi="Cambria Math"/>
+              </w:rPr>
+              <m:t>q</m:t>
+            </m:r>
+          </m:e>
+          <m:sub>
+            <m:r>
+              <w:rPr>
+                <w:rFonts w:ascii="Cambria Math" w:hAnsi="Cambria Math"/>
+              </w:rPr>
+              <m:t>2</m:t>
+            </m:r>
+          </m:sub>
+        </m:sSub>
+        <m:r>
+          <m:rPr>
+            <m:sty m:val="p"/>
+          </m:rPr>
+          <w:rPr>
+            <w:rFonts w:ascii="Cambria Math" w:hAnsi="Cambria Math"/>
+          </w:rPr>
+          <m:t>∙</m:t>
+        </m:r>
+        <m:sSub>
+          <m:sSubPr>
+            <m:ctrlPr>
+              <w:rPr>
+                <w:rFonts w:ascii="Cambria Math" w:hAnsi="Cambria Math"/>
+                <w:i/>
+              </w:rPr>
+            </m:ctrlPr>
+          </m:sSubPr>
+          <m:e>
+            <m:r>
+              <w:rPr>
+                <w:rFonts w:ascii="Cambria Math" w:hAnsi="Cambria Math"/>
+              </w:rPr>
+              <m:t>q</m:t>
+            </m:r>
+          </m:e>
+          <m:sub>
+            <m:r>
+              <w:rPr>
+                <w:rFonts w:ascii="Cambria Math" w:hAnsi="Cambria Math"/>
+              </w:rPr>
+              <m:t>1</m:t>
+            </m:r>
+          </m:sub>
+        </m:sSub>
+      </m:oMath>
+    </w:p>
+    <w:p>
+      <w:pPr>
+        <w:pStyle w:val="DHBWText"/>
+        <w:rPr>
+          <w:rFonts w:eastAsiaTheme="minorEastAsia"/>
+        </w:rPr>
+      </w:pPr>
+      <w:r>
+        <w:rPr>
+          <w:rFonts w:eastAsiaTheme="minorEastAsia"/>
+        </w:rPr>
+        <w:t xml:space="preserve">Mit dieser Formel lassen sich nun Drehungen miteinander verbinden und somit lässt sich auch eine Rotationsmatrix aufstellen. </w:t>
+      </w:r>
+      <w:r>
+        <w:t xml:space="preserve">Für eine Quaternion </w:t>
       </w:r>
       <m:oMath>
         <m:r>
@@ -10363,7 +11603,6 @@
               <m:ctrlPr>
                 <w:rPr>
                   <w:rFonts w:ascii="Cambria Math" w:hAnsi="Cambria Math"/>
-                  <w:i/>
                 </w:rPr>
               </m:ctrlPr>
             </m:dPr>
@@ -10381,13 +11620,15 @@
                   <m:ctrlPr>
                     <w:rPr>
                       <w:rFonts w:ascii="Cambria Math" w:hAnsi="Cambria Math"/>
-                      <w:i/>
                     </w:rPr>
                   </m:ctrlPr>
                 </m:mPr>
                 <m:mr>
                   <m:e>
                     <m:r>
+                      <m:rPr>
+                        <m:sty m:val="p"/>
+                      </m:rPr>
                       <w:rPr>
                         <w:rFonts w:ascii="Cambria Math" w:hAnsi="Cambria Math"/>
                       </w:rPr>
@@ -10398,7 +11639,6 @@
                         <m:ctrlPr>
                           <w:rPr>
                             <w:rFonts w:ascii="Cambria Math" w:hAnsi="Cambria Math"/>
-                            <w:i/>
                           </w:rPr>
                         </m:ctrlPr>
                       </m:sSupPr>
@@ -10412,6 +11652,9 @@
                       </m:e>
                       <m:sup>
                         <m:r>
+                          <m:rPr>
+                            <m:sty m:val="p"/>
+                          </m:rPr>
                           <w:rPr>
                             <w:rFonts w:ascii="Cambria Math" w:hAnsi="Cambria Math"/>
                           </w:rPr>
@@ -10420,6 +11663,9 @@
                       </m:sup>
                     </m:sSup>
                     <m:r>
+                      <m:rPr>
+                        <m:sty m:val="p"/>
+                      </m:rPr>
                       <w:rPr>
                         <w:rFonts w:ascii="Cambria Math" w:hAnsi="Cambria Math"/>
                       </w:rPr>
@@ -10430,7 +11676,6 @@
                         <m:ctrlPr>
                           <w:rPr>
                             <w:rFonts w:ascii="Cambria Math" w:hAnsi="Cambria Math"/>
-                            <w:i/>
                           </w:rPr>
                         </m:ctrlPr>
                       </m:sSupPr>
@@ -10444,6 +11689,9 @@
                       </m:e>
                       <m:sup>
                         <m:r>
+                          <m:rPr>
+                            <m:sty m:val="p"/>
+                          </m:rPr>
                           <w:rPr>
                             <w:rFonts w:ascii="Cambria Math" w:hAnsi="Cambria Math"/>
                           </w:rPr>
@@ -10452,6 +11700,50 @@
                       </m:sup>
                     </m:sSup>
                     <m:r>
+                      <m:rPr>
+                        <m:sty m:val="p"/>
+                      </m:rPr>
+                      <w:rPr>
+                        <w:rFonts w:ascii="Cambria Math" w:hAnsi="Cambria Math"/>
+                      </w:rPr>
+                      <m:t>)</m:t>
+                    </m:r>
+                  </m:e>
+                  <m:e>
+                    <m:r>
+                      <m:rPr>
+                        <m:sty m:val="p"/>
+                      </m:rPr>
+                      <w:rPr>
+                        <w:rFonts w:ascii="Cambria Math" w:hAnsi="Cambria Math"/>
+                      </w:rPr>
+                      <m:t>2(</m:t>
+                    </m:r>
+                    <m:r>
+                      <w:rPr>
+                        <w:rFonts w:ascii="Cambria Math" w:hAnsi="Cambria Math"/>
+                      </w:rPr>
+                      <m:t>xy</m:t>
+                    </m:r>
+                    <m:r>
+                      <m:rPr>
+                        <m:sty m:val="p"/>
+                      </m:rPr>
+                      <w:rPr>
+                        <w:rFonts w:ascii="Cambria Math" w:hAnsi="Cambria Math"/>
+                      </w:rPr>
+                      <m:t>-</m:t>
+                    </m:r>
+                    <m:r>
+                      <w:rPr>
+                        <w:rFonts w:ascii="Cambria Math" w:hAnsi="Cambria Math"/>
+                      </w:rPr>
+                      <m:t>sz</m:t>
+                    </m:r>
+                    <m:r>
+                      <m:rPr>
+                        <m:sty m:val="p"/>
+                      </m:rPr>
                       <w:rPr>
                         <w:rFonts w:ascii="Cambria Math" w:hAnsi="Cambria Math"/>
                       </w:rPr>
@@ -10463,29 +11755,96 @@
                       <w:rPr>
                         <w:rFonts w:ascii="Cambria Math" w:hAnsi="Cambria Math"/>
                       </w:rPr>
-                      <m:t>2(xy-sz)</m:t>
+                      <m:t>s</m:t>
                     </m:r>
-                  </m:e>
-                  <m:e>
+                    <m:r>
+                      <m:rPr>
+                        <m:sty m:val="p"/>
+                      </m:rPr>
+                      <w:rPr>
+                        <w:rFonts w:ascii="Cambria Math" w:hAnsi="Cambria Math"/>
+                      </w:rPr>
+                      <m:t>(</m:t>
+                    </m:r>
                     <m:r>
                       <w:rPr>
                         <w:rFonts w:ascii="Cambria Math" w:hAnsi="Cambria Math"/>
                       </w:rPr>
-                      <m:t>s(xz-sy)</m:t>
+                      <m:t>xz</m:t>
+                    </m:r>
+                    <m:r>
+                      <m:rPr>
+                        <m:sty m:val="p"/>
+                      </m:rPr>
+                      <w:rPr>
+                        <w:rFonts w:ascii="Cambria Math" w:hAnsi="Cambria Math"/>
+                      </w:rPr>
+                      <m:t>-</m:t>
+                    </m:r>
+                    <m:r>
+                      <w:rPr>
+                        <w:rFonts w:ascii="Cambria Math" w:hAnsi="Cambria Math"/>
+                      </w:rPr>
+                      <m:t>sy</m:t>
+                    </m:r>
+                    <m:r>
+                      <m:rPr>
+                        <m:sty m:val="p"/>
+                      </m:rPr>
+                      <w:rPr>
+                        <w:rFonts w:ascii="Cambria Math" w:hAnsi="Cambria Math"/>
+                      </w:rPr>
+                      <m:t>)</m:t>
                     </m:r>
                   </m:e>
                 </m:mr>
                 <m:mr>
                   <m:e>
                     <m:r>
+                      <m:rPr>
+                        <m:sty m:val="p"/>
+                      </m:rPr>
                       <w:rPr>
                         <w:rFonts w:ascii="Cambria Math" w:hAnsi="Cambria Math"/>
                       </w:rPr>
-                      <m:t>2(xy+sz)</m:t>
+                      <m:t>2(</m:t>
+                    </m:r>
+                    <m:r>
+                      <w:rPr>
+                        <w:rFonts w:ascii="Cambria Math" w:hAnsi="Cambria Math"/>
+                      </w:rPr>
+                      <m:t>xy</m:t>
+                    </m:r>
+                    <m:r>
+                      <m:rPr>
+                        <m:sty m:val="p"/>
+                      </m:rPr>
+                      <w:rPr>
+                        <w:rFonts w:ascii="Cambria Math" w:hAnsi="Cambria Math"/>
+                      </w:rPr>
+                      <m:t>+</m:t>
+                    </m:r>
+                    <m:r>
+                      <w:rPr>
+                        <w:rFonts w:ascii="Cambria Math" w:hAnsi="Cambria Math"/>
+                      </w:rPr>
+                      <m:t>sz</m:t>
+                    </m:r>
+                    <m:r>
+                      <m:rPr>
+                        <m:sty m:val="p"/>
+                      </m:rPr>
+                      <w:rPr>
+                        <w:rFonts w:ascii="Cambria Math" w:hAnsi="Cambria Math"/>
+                      </w:rPr>
+                      <m:t>)</m:t>
                     </m:r>
                   </m:e>
                   <m:e>
                     <m:r>
+                      <m:rPr>
+                        <m:sty m:val="p"/>
+                      </m:rPr>
                       <w:rPr>
                         <w:rFonts w:ascii="Cambria Math" w:hAnsi="Cambria Math"/>
                       </w:rPr>
@@ -10496,7 +11855,6 @@
                         <m:ctrlPr>
                           <w:rPr>
                             <w:rFonts w:ascii="Cambria Math" w:hAnsi="Cambria Math"/>
-                            <w:i/>
                           </w:rPr>
                         </m:ctrlPr>
                       </m:sSupPr>
@@ -10510,6 +11868,9 @@
                       </m:e>
                       <m:sup>
                         <m:r>
+                          <m:rPr>
+                            <m:sty m:val="p"/>
+                          </m:rPr>
                           <w:rPr>
                             <w:rFonts w:ascii="Cambria Math" w:hAnsi="Cambria Math"/>
                           </w:rPr>
@@ -10518,6 +11879,9 @@
                       </m:sup>
                     </m:sSup>
                     <m:r>
+                      <m:rPr>
+                        <m:sty m:val="p"/>
+                      </m:rPr>
                       <w:rPr>
                         <w:rFonts w:ascii="Cambria Math" w:hAnsi="Cambria Math"/>
                       </w:rPr>
@@ -10528,7 +11892,6 @@
                         <m:ctrlPr>
                           <w:rPr>
                             <w:rFonts w:ascii="Cambria Math" w:hAnsi="Cambria Math"/>
-                            <w:i/>
                           </w:rPr>
                         </m:ctrlPr>
                       </m:sSupPr>
@@ -10542,6 +11905,9 @@
                       </m:e>
                       <m:sup>
                         <m:r>
+                          <m:rPr>
+                            <m:sty m:val="p"/>
+                          </m:rPr>
                           <w:rPr>
                             <w:rFonts w:ascii="Cambria Math" w:hAnsi="Cambria Math"/>
                           </w:rPr>
@@ -10550,6 +11916,9 @@
                       </m:sup>
                     </m:sSup>
                     <m:r>
+                      <m:rPr>
+                        <m:sty m:val="p"/>
+                      </m:rPr>
                       <w:rPr>
                         <w:rFonts w:ascii="Cambria Math" w:hAnsi="Cambria Math"/>
                       </w:rPr>
@@ -10558,32 +11927,134 @@
                   </m:e>
                   <m:e>
                     <m:r>
+                      <m:rPr>
+                        <m:sty m:val="p"/>
+                      </m:rPr>
                       <w:rPr>
                         <w:rFonts w:ascii="Cambria Math" w:hAnsi="Cambria Math"/>
                       </w:rPr>
-                      <m:t>2(yz-sx)</m:t>
+                      <m:t>2(</m:t>
+                    </m:r>
+                    <m:r>
+                      <w:rPr>
+                        <w:rFonts w:ascii="Cambria Math" w:hAnsi="Cambria Math"/>
+                      </w:rPr>
+                      <m:t>yz</m:t>
+                    </m:r>
+                    <m:r>
+                      <m:rPr>
+                        <m:sty m:val="p"/>
+                      </m:rPr>
+                      <w:rPr>
+                        <w:rFonts w:ascii="Cambria Math" w:hAnsi="Cambria Math"/>
+                      </w:rPr>
+                      <m:t>-</m:t>
+                    </m:r>
+                    <m:r>
+                      <w:rPr>
+                        <w:rFonts w:ascii="Cambria Math" w:hAnsi="Cambria Math"/>
+                      </w:rPr>
+                      <m:t>sx</m:t>
+                    </m:r>
+                    <m:r>
+                      <m:rPr>
+                        <m:sty m:val="p"/>
+                      </m:rPr>
+                      <w:rPr>
+                        <w:rFonts w:ascii="Cambria Math" w:hAnsi="Cambria Math"/>
+                      </w:rPr>
+                      <m:t>)</m:t>
                     </m:r>
                   </m:e>
                 </m:mr>
                 <m:mr>
                   <m:e>
                     <m:r>
+                      <m:rPr>
+                        <m:sty m:val="p"/>
+                      </m:rPr>
                       <w:rPr>
                         <w:rFonts w:ascii="Cambria Math" w:hAnsi="Cambria Math"/>
                       </w:rPr>
-                      <m:t>2(xz-sy)</m:t>
+                      <m:t>2(</m:t>
+                    </m:r>
+                    <m:r>
+                      <w:rPr>
+                        <w:rFonts w:ascii="Cambria Math" w:hAnsi="Cambria Math"/>
+                      </w:rPr>
+                      <m:t>xz</m:t>
+                    </m:r>
+                    <m:r>
+                      <m:rPr>
+                        <m:sty m:val="p"/>
+                      </m:rPr>
+                      <w:rPr>
+                        <w:rFonts w:ascii="Cambria Math" w:hAnsi="Cambria Math"/>
+                      </w:rPr>
+                      <m:t>-</m:t>
+                    </m:r>
+                    <m:r>
+                      <w:rPr>
+                        <w:rFonts w:ascii="Cambria Math" w:hAnsi="Cambria Math"/>
+                      </w:rPr>
+                      <m:t>sy</m:t>
+                    </m:r>
+                    <m:r>
+                      <m:rPr>
+                        <m:sty m:val="p"/>
+                      </m:rPr>
+                      <w:rPr>
+                        <w:rFonts w:ascii="Cambria Math" w:hAnsi="Cambria Math"/>
+                      </w:rPr>
+                      <m:t>)</m:t>
                     </m:r>
                   </m:e>
                   <m:e>
                     <m:r>
+                      <m:rPr>
+                        <m:sty m:val="p"/>
+                      </m:rPr>
                       <w:rPr>
                         <w:rFonts w:ascii="Cambria Math" w:hAnsi="Cambria Math"/>
                       </w:rPr>
-                      <m:t>2(yz+sx)</m:t>
+                      <m:t>2(</m:t>
+                    </m:r>
+                    <m:r>
+                      <w:rPr>
+                        <w:rFonts w:ascii="Cambria Math" w:hAnsi="Cambria Math"/>
+                      </w:rPr>
+                      <m:t>yz</m:t>
+                    </m:r>
+                    <m:r>
+                      <m:rPr>
+                        <m:sty m:val="p"/>
+                      </m:rPr>
+                      <w:rPr>
+                        <w:rFonts w:ascii="Cambria Math" w:hAnsi="Cambria Math"/>
+                      </w:rPr>
+                      <m:t>+</m:t>
+                    </m:r>
+                    <m:r>
+                      <w:rPr>
+                        <w:rFonts w:ascii="Cambria Math" w:hAnsi="Cambria Math"/>
+                      </w:rPr>
+                      <m:t>sx</m:t>
+                    </m:r>
+                    <m:r>
+                      <m:rPr>
+                        <m:sty m:val="p"/>
+                      </m:rPr>
+                      <w:rPr>
+                        <w:rFonts w:ascii="Cambria Math" w:hAnsi="Cambria Math"/>
+                      </w:rPr>
+                      <m:t>)</m:t>
                     </m:r>
                   </m:e>
                   <m:e>
                     <m:r>
+                      <m:rPr>
+                        <m:sty m:val="p"/>
+                      </m:rPr>
                       <w:rPr>
                         <w:rFonts w:ascii="Cambria Math" w:hAnsi="Cambria Math"/>
                       </w:rPr>
@@ -10594,7 +12065,6 @@
                         <m:ctrlPr>
                           <w:rPr>
                             <w:rFonts w:ascii="Cambria Math" w:hAnsi="Cambria Math"/>
-                            <w:i/>
                           </w:rPr>
                         </m:ctrlPr>
                       </m:sSupPr>
@@ -10608,6 +12078,9 @@
                       </m:e>
                       <m:sup>
                         <m:r>
+                          <m:rPr>
+                            <m:sty m:val="p"/>
+                          </m:rPr>
                           <w:rPr>
                             <w:rFonts w:ascii="Cambria Math" w:hAnsi="Cambria Math"/>
                           </w:rPr>
@@ -10616,6 +12089,9 @@
                       </m:sup>
                     </m:sSup>
                     <m:r>
+                      <m:rPr>
+                        <m:sty m:val="p"/>
+                      </m:rPr>
                       <w:rPr>
                         <w:rFonts w:ascii="Cambria Math" w:hAnsi="Cambria Math"/>
                       </w:rPr>
@@ -10626,7 +12102,6 @@
                         <m:ctrlPr>
                           <w:rPr>
                             <w:rFonts w:ascii="Cambria Math" w:hAnsi="Cambria Math"/>
-                            <w:i/>
                           </w:rPr>
                         </m:ctrlPr>
                       </m:sSupPr>
@@ -10640,6 +12115,9 @@
                       </m:e>
                       <m:sup>
                         <m:r>
+                          <m:rPr>
+                            <m:sty m:val="p"/>
+                          </m:rPr>
                           <w:rPr>
                             <w:rFonts w:ascii="Cambria Math" w:hAnsi="Cambria Math"/>
                           </w:rPr>
@@ -10648,6 +12126,9 @@
                       </m:sup>
                     </m:sSup>
                     <m:r>
+                      <m:rPr>
+                        <m:sty m:val="p"/>
+                      </m:rPr>
                       <w:rPr>
                         <w:rFonts w:ascii="Cambria Math" w:hAnsi="Cambria Math"/>
                       </w:rPr>
@@ -10663,17 +12144,98 @@
     </w:p>
     <w:p>
       <w:pPr>
-        <w:spacing w:line="360" w:lineRule="auto"/>
-      </w:pPr>
+        <w:pStyle w:val="DHBWText"/>
+      </w:pPr>
+      <w:r>
+        <w:t>Es scheint bei dieser Darstellung, als ob sie ehr effizient ist, da keine trigonometrischen Funktionen aufkommen. Diese sind jedoch durch die Aufstellung in die Polarform indirekt doch vorhanden. Hier zudem nochmal als Referenz die Rotationsmatrix für die Euler-Winkel:</w:t>
+      </w:r>
     </w:p>
     <w:p>
       <w:pPr>
+        <w:pStyle w:val="DHBWText"/>
+        <w:jc w:val="center"/>
+      </w:pPr>
+      <w:r>
+        <w:rPr>
+          <w:noProof/>
+        </w:rPr>
+        <w:drawing>
+          <wp:inline distT="0" distB="0" distL="0" distR="0" wp14:anchorId="4AA35175" wp14:editId="7678D42C">
+            <wp:extent cx="5760720" cy="1117600"/>
+            <wp:effectExtent l="0" t="0" r="0" b="6350"/>
+            <wp:docPr id="8" name="Grafik 8"/>
+            <wp:cNvGraphicFramePr>
+              <a:graphicFrameLocks xmlns:a="http://schemas.openxmlformats.org/drawingml/2006/main" noChangeAspect="1"/>
+            </wp:cNvGraphicFramePr>
+            <a:graphic xmlns:a="http://schemas.openxmlformats.org/drawingml/2006/main">
+              <a:graphicData uri="http://schemas.openxmlformats.org/drawingml/2006/picture">
+                <pic:pic xmlns:pic="http://schemas.openxmlformats.org/drawingml/2006/picture">
+                  <pic:nvPicPr>
+                    <pic:cNvPr id="1" name=""/>
+                    <pic:cNvPicPr/>
+                  </pic:nvPicPr>
+                  <pic:blipFill>
+                    <a:blip r:embed="rId19"/>
+                    <a:stretch>
+                      <a:fillRect/>
+                    </a:stretch>
+                  </pic:blipFill>
+                  <pic:spPr>
+                    <a:xfrm>
+                      <a:off x="0" y="0"/>
+                      <a:ext cx="5760720" cy="1117600"/>
+                    </a:xfrm>
+                    <a:prstGeom prst="rect">
+                      <a:avLst/>
+                    </a:prstGeom>
+                  </pic:spPr>
+                </pic:pic>
+              </a:graphicData>
+            </a:graphic>
+          </wp:inline>
+        </w:drawing>
+      </w:r>
+    </w:p>
+    <w:p>
+      <w:pPr>
+        <w:pStyle w:val="DHBWText"/>
+        <w:jc w:val="left"/>
+      </w:pPr>
+      <w:r>
+        <w:t>Hier lassen sich durch eine Matrix eine beliebige 3D-Rotation durchführen. Dabei wird eine Rotation zuerst um die z-Achse, dann um die y-Achse und zuletzt um die x-Achse durchgeführt.</w:t>
+      </w:r>
+    </w:p>
+    <w:p>
+      <w:pPr>
+        <w:pStyle w:val="DHBWText"/>
+        <w:jc w:val="left"/>
+      </w:pPr>
+      <w:r>
+        <w:t>Die Vorteile waren, dass die Matrix intuitiv ist, für Kamerabewegungen gut geeignet ist. Jedoch sind die Winkel nicht eindeutig und hängen von der Reihenfolge ab. Zudem kann es passieren, dass bei ungünstigen Winkeln Freiheitsgrade verloren gehen. Diese Vor- und Nachteile werden in den folgenden Kapiteln noch näher beleuchtet.</w:t>
+      </w:r>
+    </w:p>
+    <w:p>
+      <w:pPr>
+        <w:spacing w:line="360" w:lineRule="auto"/>
+      </w:pPr>
+    </w:p>
+    <w:p>
+      <w:pPr>
         <w:pStyle w:val="berschrift1"/>
         <w:spacing w:line="360" w:lineRule="auto"/>
       </w:pPr>
       <w:bookmarkStart w:id="14" w:name="_Toc73277768"/>
       <w:r>
-        <w:t>Wiederholung: Gimbal Lock</w:t>
+        <w:lastRenderedPageBreak/>
+        <w:t xml:space="preserve">Wiederholung: </w:t>
+      </w:r>
+      <w:proofErr w:type="spellStart"/>
+      <w:r>
+        <w:t>Gimbal</w:t>
+      </w:r>
+      <w:proofErr w:type="spellEnd"/>
+      <w:r>
+        <w:t xml:space="preserve"> Lock</w:t>
       </w:r>
       <w:bookmarkEnd w:id="14"/>
     </w:p>
@@ -10682,23 +12244,29 @@
         <w:pStyle w:val="DHBWText"/>
       </w:pPr>
       <w:r>
-        <w:t xml:space="preserve">Das nicht auftreten des Gimbal Locks ist eines der größten Vorteile der </w:t>
-      </w:r>
-      <w:r>
-        <w:t>Quaternion</w:t>
-      </w:r>
-      <w:r>
-        <w:t xml:space="preserve"> gegenüber dem Eulerschen Verfahren. Der Gimbal Lock bezeichnet im mathematischen den Verlust eines Freiheitsgrades</w:t>
+        <w:t xml:space="preserve">Das nicht auftreten des </w:t>
+      </w:r>
+      <w:proofErr w:type="spellStart"/>
+      <w:r>
+        <w:t>Gimbal</w:t>
+      </w:r>
+      <w:proofErr w:type="spellEnd"/>
+      <w:r>
+        <w:t xml:space="preserve"> Locks ist eines der größten Vorteile der Quaternion gegenüber dem Eulerschen Verfahren. Der </w:t>
+      </w:r>
+      <w:proofErr w:type="spellStart"/>
+      <w:r>
+        <w:t>Gimbal</w:t>
+      </w:r>
+      <w:proofErr w:type="spellEnd"/>
+      <w:r>
+        <w:t xml:space="preserve"> Lock bezeichnet im mathematischen den Verlust eines Freiheitsgrades</w:t>
       </w:r>
       <w:r>
         <w:t>, dies geschieht durch eine Serie an Drehungen an den Rotationsachsen</w:t>
       </w:r>
       <w:r>
-        <w:t xml:space="preserve">. Das Problem lässt sich am besten durch das </w:t>
-      </w:r>
-      <w:r>
-        <w:lastRenderedPageBreak/>
-        <w:t>in der Luft- und Raumfahrt genutzte Gyroskop verdeutlichen (TODO siehe Abbildung).</w:t>
+        <w:t>. Das Problem lässt sich am besten durch das in der Luft- und Raumfahrt genutzte Gyroskop verdeutlichen (TODO siehe Abbildung).</w:t>
       </w:r>
       <w:r>
         <w:t xml:space="preserve"> Jede</w:t>
@@ -10790,7 +12358,7 @@
                     <pic:cNvPicPr/>
                   </pic:nvPicPr>
                   <pic:blipFill>
-                    <a:blip r:embed="rId19"/>
+                    <a:blip r:embed="rId20"/>
                     <a:stretch>
                       <a:fillRect/>
                     </a:stretch>
@@ -10836,7 +12404,7 @@
                     <pic:cNvPicPr/>
                   </pic:nvPicPr>
                   <pic:blipFill>
-                    <a:blip r:embed="rId20"/>
+                    <a:blip r:embed="rId21"/>
                     <a:stretch>
                       <a:fillRect/>
                     </a:stretch>
@@ -10882,7 +12450,7 @@
                     <pic:cNvPicPr/>
                   </pic:nvPicPr>
                   <pic:blipFill>
-                    <a:blip r:embed="rId21"/>
+                    <a:blip r:embed="rId22"/>
                     <a:stretch>
                       <a:fillRect/>
                     </a:stretch>
@@ -10990,7 +12558,7 @@
           <w:rStyle w:val="Hyperlink"/>
         </w:rPr>
       </w:pPr>
-      <w:hyperlink r:id="rId22" w:history="1">
+      <w:hyperlink r:id="rId23" w:history="1">
         <w:r>
           <w:rPr>
             <w:rStyle w:val="Hyperlink"/>
@@ -11006,7 +12574,7 @@
           <w:rStyle w:val="Hyperlink"/>
         </w:rPr>
       </w:pPr>
-      <w:hyperlink r:id="rId23" w:history="1">
+      <w:hyperlink r:id="rId24" w:history="1">
         <w:r>
           <w:rPr>
             <w:rStyle w:val="Hyperlink"/>
@@ -11019,7 +12587,7 @@
       <w:pPr>
         <w:pStyle w:val="DHBWText"/>
       </w:pPr>
-      <w:hyperlink r:id="rId24" w:history="1">
+      <w:hyperlink r:id="rId25" w:history="1">
         <w:r>
           <w:rPr>
             <w:rStyle w:val="Hyperlink"/>
@@ -11032,7 +12600,7 @@
       <w:pPr>
         <w:pStyle w:val="DHBWText"/>
       </w:pPr>
-      <w:hyperlink r:id="rId25" w:history="1">
+      <w:hyperlink r:id="rId26" w:history="1">
         <w:r>
           <w:rPr>
             <w:rStyle w:val="Hyperlink"/>
@@ -11045,7 +12613,7 @@
       <w:pPr>
         <w:pStyle w:val="DHBWText"/>
       </w:pPr>
-      <w:hyperlink r:id="rId26" w:history="1">
+      <w:hyperlink r:id="rId27" w:history="1">
         <w:r>
           <w:rPr>
             <w:rStyle w:val="Hyperlink"/>
@@ -11058,7 +12626,7 @@
       <w:pPr>
         <w:pStyle w:val="DHBWText"/>
       </w:pPr>
-      <w:hyperlink r:id="rId27" w:history="1">
+      <w:hyperlink r:id="rId28" w:history="1">
         <w:r>
           <w:rPr>
             <w:rStyle w:val="Hyperlink"/>
@@ -11079,7 +12647,7 @@
     </w:p>
     <w:p/>
     <w:sectPr>
-      <w:footerReference w:type="default" r:id="rId28"/>
+      <w:footerReference w:type="default" r:id="rId29"/>
       <w:pgSz w:w="11906" w:h="16838"/>
       <w:pgMar w:top="1417" w:right="1417" w:bottom="1134" w:left="1417" w:header="709" w:footer="709" w:gutter="0"/>
       <w:pgNumType w:start="1"/>
@@ -12901,6 +14469,119 @@
     </w:lvl>
   </w:abstractNum>
   <w:abstractNum w:abstractNumId="22" w15:restartNumberingAfterBreak="0">
+    <w:nsid w:val="48971613"/>
+    <w:multiLevelType w:val="hybridMultilevel"/>
+    <w:tmpl w:val="6B5E6300"/>
+    <w:lvl w:ilvl="0" w:tplc="04070001">
+      <w:start w:val="1"/>
+      <w:numFmt w:val="bullet"/>
+      <w:lvlText w:val=""/>
+      <w:lvlJc w:val="left"/>
+      <w:pPr>
+        <w:ind w:left="720" w:hanging="360"/>
+      </w:pPr>
+      <w:rPr>
+        <w:rFonts w:ascii="Symbol" w:hAnsi="Symbol" w:hint="default"/>
+      </w:rPr>
+    </w:lvl>
+    <w:lvl w:ilvl="1" w:tplc="04070003" w:tentative="1">
+      <w:start w:val="1"/>
+      <w:numFmt w:val="bullet"/>
+      <w:lvlText w:val="o"/>
+      <w:lvlJc w:val="left"/>
+      <w:pPr>
+        <w:ind w:left="1440" w:hanging="360"/>
+      </w:pPr>
+      <w:rPr>
+        <w:rFonts w:ascii="Courier New" w:hAnsi="Courier New" w:cs="Courier New" w:hint="default"/>
+      </w:rPr>
+    </w:lvl>
+    <w:lvl w:ilvl="2" w:tplc="04070005" w:tentative="1">
+      <w:start w:val="1"/>
+      <w:numFmt w:val="bullet"/>
+      <w:lvlText w:val=""/>
+      <w:lvlJc w:val="left"/>
+      <w:pPr>
+        <w:ind w:left="2160" w:hanging="360"/>
+      </w:pPr>
+      <w:rPr>
+        <w:rFonts w:ascii="Wingdings" w:hAnsi="Wingdings" w:hint="default"/>
+      </w:rPr>
+    </w:lvl>
+    <w:lvl w:ilvl="3" w:tplc="04070001" w:tentative="1">
+      <w:start w:val="1"/>
+      <w:numFmt w:val="bullet"/>
+      <w:lvlText w:val=""/>
+      <w:lvlJc w:val="left"/>
+      <w:pPr>
+        <w:ind w:left="2880" w:hanging="360"/>
+      </w:pPr>
+      <w:rPr>
+        <w:rFonts w:ascii="Symbol" w:hAnsi="Symbol" w:hint="default"/>
+      </w:rPr>
+    </w:lvl>
+    <w:lvl w:ilvl="4" w:tplc="04070003" w:tentative="1">
+      <w:start w:val="1"/>
+      <w:numFmt w:val="bullet"/>
+      <w:lvlText w:val="o"/>
+      <w:lvlJc w:val="left"/>
+      <w:pPr>
+        <w:ind w:left="3600" w:hanging="360"/>
+      </w:pPr>
+      <w:rPr>
+        <w:rFonts w:ascii="Courier New" w:hAnsi="Courier New" w:cs="Courier New" w:hint="default"/>
+      </w:rPr>
+    </w:lvl>
+    <w:lvl w:ilvl="5" w:tplc="04070005" w:tentative="1">
+      <w:start w:val="1"/>
+      <w:numFmt w:val="bullet"/>
+      <w:lvlText w:val=""/>
+      <w:lvlJc w:val="left"/>
+      <w:pPr>
+        <w:ind w:left="4320" w:hanging="360"/>
+      </w:pPr>
+      <w:rPr>
+        <w:rFonts w:ascii="Wingdings" w:hAnsi="Wingdings" w:hint="default"/>
+      </w:rPr>
+    </w:lvl>
+    <w:lvl w:ilvl="6" w:tplc="04070001" w:tentative="1">
+      <w:start w:val="1"/>
+      <w:numFmt w:val="bullet"/>
+      <w:lvlText w:val=""/>
+      <w:lvlJc w:val="left"/>
+      <w:pPr>
+        <w:ind w:left="5040" w:hanging="360"/>
+      </w:pPr>
+      <w:rPr>
+        <w:rFonts w:ascii="Symbol" w:hAnsi="Symbol" w:hint="default"/>
+      </w:rPr>
+    </w:lvl>
+    <w:lvl w:ilvl="7" w:tplc="04070003" w:tentative="1">
+      <w:start w:val="1"/>
+      <w:numFmt w:val="bullet"/>
+      <w:lvlText w:val="o"/>
+      <w:lvlJc w:val="left"/>
+      <w:pPr>
+        <w:ind w:left="5760" w:hanging="360"/>
+      </w:pPr>
+      <w:rPr>
+        <w:rFonts w:ascii="Courier New" w:hAnsi="Courier New" w:cs="Courier New" w:hint="default"/>
+      </w:rPr>
+    </w:lvl>
+    <w:lvl w:ilvl="8" w:tplc="04070005" w:tentative="1">
+      <w:start w:val="1"/>
+      <w:numFmt w:val="bullet"/>
+      <w:lvlText w:val=""/>
+      <w:lvlJc w:val="left"/>
+      <w:pPr>
+        <w:ind w:left="6480" w:hanging="360"/>
+      </w:pPr>
+      <w:rPr>
+        <w:rFonts w:ascii="Wingdings" w:hAnsi="Wingdings" w:hint="default"/>
+      </w:rPr>
+    </w:lvl>
+  </w:abstractNum>
+  <w:abstractNum w:abstractNumId="23" w15:restartNumberingAfterBreak="0">
     <w:nsid w:val="5B840F3A"/>
     <w:multiLevelType w:val="hybridMultilevel"/>
     <w:tmpl w:val="63DA11B4"/>
@@ -13013,7 +14694,7 @@
       </w:rPr>
     </w:lvl>
   </w:abstractNum>
-  <w:abstractNum w:abstractNumId="23" w15:restartNumberingAfterBreak="0">
+  <w:abstractNum w:abstractNumId="24" w15:restartNumberingAfterBreak="0">
     <w:nsid w:val="5D0C5CA1"/>
     <w:multiLevelType w:val="hybridMultilevel"/>
     <w:tmpl w:val="48BE27AC"/>
@@ -13126,7 +14807,7 @@
       </w:rPr>
     </w:lvl>
   </w:abstractNum>
-  <w:abstractNum w:abstractNumId="24" w15:restartNumberingAfterBreak="0">
+  <w:abstractNum w:abstractNumId="25" w15:restartNumberingAfterBreak="0">
     <w:nsid w:val="5DE55729"/>
     <w:multiLevelType w:val="hybridMultilevel"/>
     <w:tmpl w:val="2DC8AC14"/>
@@ -13239,7 +14920,7 @@
       </w:rPr>
     </w:lvl>
   </w:abstractNum>
-  <w:abstractNum w:abstractNumId="25" w15:restartNumberingAfterBreak="0">
+  <w:abstractNum w:abstractNumId="26" w15:restartNumberingAfterBreak="0">
     <w:nsid w:val="5E4E185D"/>
     <w:multiLevelType w:val="hybridMultilevel"/>
     <w:tmpl w:val="F5D2FD08"/>
@@ -13352,7 +15033,7 @@
       </w:rPr>
     </w:lvl>
   </w:abstractNum>
-  <w:abstractNum w:abstractNumId="26" w15:restartNumberingAfterBreak="0">
+  <w:abstractNum w:abstractNumId="27" w15:restartNumberingAfterBreak="0">
     <w:nsid w:val="6B2F471F"/>
     <w:multiLevelType w:val="hybridMultilevel"/>
     <w:tmpl w:val="72825CF0"/>
@@ -13464,7 +15145,7 @@
       </w:rPr>
     </w:lvl>
   </w:abstractNum>
-  <w:abstractNum w:abstractNumId="27" w15:restartNumberingAfterBreak="0">
+  <w:abstractNum w:abstractNumId="28" w15:restartNumberingAfterBreak="0">
     <w:nsid w:val="6B9C003F"/>
     <w:multiLevelType w:val="hybridMultilevel"/>
     <w:tmpl w:val="BF6E9602"/>
@@ -13553,7 +15234,7 @@
       </w:pPr>
     </w:lvl>
   </w:abstractNum>
-  <w:abstractNum w:abstractNumId="28" w15:restartNumberingAfterBreak="0">
+  <w:abstractNum w:abstractNumId="29" w15:restartNumberingAfterBreak="0">
     <w:nsid w:val="6FE1479E"/>
     <w:multiLevelType w:val="hybridMultilevel"/>
     <w:tmpl w:val="6D1E91A2"/>
@@ -13666,7 +15347,7 @@
       </w:rPr>
     </w:lvl>
   </w:abstractNum>
-  <w:abstractNum w:abstractNumId="29" w15:restartNumberingAfterBreak="0">
+  <w:abstractNum w:abstractNumId="30" w15:restartNumberingAfterBreak="0">
     <w:nsid w:val="71410A5E"/>
     <w:multiLevelType w:val="hybridMultilevel"/>
     <w:tmpl w:val="BD448484"/>
@@ -13752,7 +15433,7 @@
       </w:pPr>
     </w:lvl>
   </w:abstractNum>
-  <w:abstractNum w:abstractNumId="30" w15:restartNumberingAfterBreak="0">
+  <w:abstractNum w:abstractNumId="31" w15:restartNumberingAfterBreak="0">
     <w:nsid w:val="79D81CB8"/>
     <w:multiLevelType w:val="hybridMultilevel"/>
     <w:tmpl w:val="EAA0A7D2"/>
@@ -13898,16 +15579,16 @@
     <w:abstractNumId w:val="9"/>
   </w:num>
   <w:num w:numId="12">
+    <w:abstractNumId w:val="24"/>
+  </w:num>
+  <w:num w:numId="13">
     <w:abstractNumId w:val="23"/>
   </w:num>
-  <w:num w:numId="13">
-    <w:abstractNumId w:val="22"/>
-  </w:num>
   <w:num w:numId="14">
-    <w:abstractNumId w:val="24"/>
+    <w:abstractNumId w:val="25"/>
   </w:num>
   <w:num w:numId="15">
-    <w:abstractNumId w:val="27"/>
+    <w:abstractNumId w:val="28"/>
   </w:num>
   <w:num w:numId="16">
     <w:abstractNumId w:val="19"/>
@@ -13925,19 +15606,19 @@
     <w:abstractNumId w:val="12"/>
   </w:num>
   <w:num w:numId="21">
-    <w:abstractNumId w:val="26"/>
+    <w:abstractNumId w:val="27"/>
   </w:num>
   <w:num w:numId="22">
-    <w:abstractNumId w:val="30"/>
+    <w:abstractNumId w:val="31"/>
   </w:num>
   <w:num w:numId="23">
-    <w:abstractNumId w:val="28"/>
+    <w:abstractNumId w:val="29"/>
   </w:num>
   <w:num w:numId="24">
     <w:abstractNumId w:val="16"/>
   </w:num>
   <w:num w:numId="25">
-    <w:abstractNumId w:val="29"/>
+    <w:abstractNumId w:val="30"/>
   </w:num>
   <w:num w:numId="26">
     <w:abstractNumId w:val="13"/>
@@ -13949,13 +15630,16 @@
     <w:abstractNumId w:val="14"/>
   </w:num>
   <w:num w:numId="29">
-    <w:abstractNumId w:val="25"/>
+    <w:abstractNumId w:val="26"/>
   </w:num>
   <w:num w:numId="30">
     <w:abstractNumId w:val="11"/>
   </w:num>
   <w:num w:numId="31">
     <w:abstractNumId w:val="18"/>
+  </w:num>
+  <w:num w:numId="32">
+    <w:abstractNumId w:val="22"/>
   </w:num>
 </w:numbering>
 </file>
@@ -14083,6 +15767,7 @@
     <w:lsdException w:name="HTML Sample" w:semiHidden="1" w:unhideWhenUsed="1"/>
     <w:lsdException w:name="HTML Typewriter" w:semiHidden="1" w:unhideWhenUsed="1"/>
     <w:lsdException w:name="HTML Variable" w:semiHidden="1" w:unhideWhenUsed="1"/>
+    <w:lsdException w:name="Normal Table" w:semiHidden="1" w:unhideWhenUsed="1"/>
     <w:lsdException w:name="annotation subject" w:semiHidden="1" w:unhideWhenUsed="1"/>
     <w:lsdException w:name="No List" w:semiHidden="1" w:unhideWhenUsed="1"/>
     <w:lsdException w:name="Outline List 1" w:semiHidden="1" w:unhideWhenUsed="1"/>
@@ -14129,8 +15814,10 @@
     <w:lsdException w:name="Table Subtle 2" w:semiHidden="1" w:unhideWhenUsed="1"/>
     <w:lsdException w:name="Table Web 1" w:semiHidden="1" w:unhideWhenUsed="1"/>
     <w:lsdException w:name="Table Web 2" w:semiHidden="1" w:unhideWhenUsed="1"/>
+    <w:lsdException w:name="Table Web 3" w:semiHidden="1" w:unhideWhenUsed="1"/>
     <w:lsdException w:name="Balloon Text" w:semiHidden="1" w:unhideWhenUsed="1"/>
     <w:lsdException w:name="Table Grid" w:uiPriority="39"/>
+    <w:lsdException w:name="Table Theme" w:semiHidden="1" w:unhideWhenUsed="1"/>
     <w:lsdException w:name="Placeholder Text" w:semiHidden="1"/>
     <w:lsdException w:name="No Spacing" w:uiPriority="1" w:qFormat="1"/>
     <w:lsdException w:name="Light Shading" w:uiPriority="60"/>

</xml_diff>

<commit_message>
Gimbal Lock bilder formatiert und beschriftung rein
</commit_message>
<xml_diff>
--- a/Quaternionen Hausarbeit.docx
+++ b/Quaternionen Hausarbeit.docx
@@ -13287,15 +13287,7 @@
       <w:bookmarkStart w:id="14" w:name="_Toc73277768"/>
       <w:r>
         <w:lastRenderedPageBreak/>
-        <w:t xml:space="preserve">Wiederholung: </w:t>
-      </w:r>
-      <w:proofErr w:type="spellStart"/>
-      <w:r>
-        <w:t>Gimbal</w:t>
-      </w:r>
-      <w:proofErr w:type="spellEnd"/>
-      <w:r>
-        <w:t xml:space="preserve"> Lock</w:t>
+        <w:t>Wiederholung: Gimbal Lock</w:t>
       </w:r>
       <w:bookmarkEnd w:id="14"/>
     </w:p>
@@ -13304,29 +13296,43 @@
         <w:pStyle w:val="DHBWText"/>
       </w:pPr>
       <w:r>
-        <w:t xml:space="preserve">Das nicht auftreten des </w:t>
-      </w:r>
-      <w:proofErr w:type="spellStart"/>
-      <w:r>
-        <w:t>Gimbal</w:t>
-      </w:r>
-      <w:proofErr w:type="spellEnd"/>
-      <w:r>
-        <w:t xml:space="preserve"> Locks ist eines der größten Vorteile der Quaternion gegenüber dem Eulerschen Verfahren. Der </w:t>
-      </w:r>
-      <w:proofErr w:type="spellStart"/>
-      <w:r>
-        <w:t>Gimbal</w:t>
-      </w:r>
-      <w:proofErr w:type="spellEnd"/>
-      <w:r>
-        <w:t xml:space="preserve"> Lock bezeichnet im mathematischen den Verlust eines Freiheitsgrades</w:t>
+        <w:t>Das nicht auftreten des Gimbal Locks ist eines der größten Vorteile der Quaternion gegenüber dem Eulerschen Verfahren. Der Gimbal Lock bezeichnet im mathematischen den Verlust eines Freiheitsgrades</w:t>
       </w:r>
       <w:r>
         <w:t>, dies geschieht durch eine Serie an Drehungen an den Rotationsachsen</w:t>
       </w:r>
       <w:r>
-        <w:t>. Das Problem lässt sich am besten durch das in der Luft- und Raumfahrt genutzte Gyroskop verdeutlichen (TODO siehe Abbildung).</w:t>
+        <w:t>. Das Problem lässt sich am besten durch das in der Luft- und Raumfahrt genutzte Gyroskop verdeutlichen (</w:t>
+      </w:r>
+      <w:r>
+        <w:t xml:space="preserve">siehe </w:t>
+      </w:r>
+      <w:r>
+        <w:fldChar w:fldCharType="begin"/>
+      </w:r>
+      <w:r>
+        <w:instrText xml:space="preserve"> REF _Ref73294096 \h </w:instrText>
+      </w:r>
+      <w:r>
+        <w:fldChar w:fldCharType="separate"/>
+      </w:r>
+      <w:r>
+        <w:t xml:space="preserve">Abbildung </w:t>
+      </w:r>
+      <w:r>
+        <w:rPr>
+          <w:noProof/>
+        </w:rPr>
+        <w:t>1</w:t>
+      </w:r>
+      <w:r>
+        <w:t xml:space="preserve">  Gyroskop</w:t>
+      </w:r>
+      <w:r>
+        <w:fldChar w:fldCharType="end"/>
+      </w:r>
+      <w:r>
+        <w:t>).</w:t>
       </w:r>
       <w:r>
         <w:t xml:space="preserve"> Jede</w:t>
@@ -13380,7 +13386,46 @@
         <w:t>die z-Achse. Durch eine Serie an Rotationen an den</w:t>
       </w:r>
       <w:r>
-        <w:t xml:space="preserve"> Ringen kann es zu der in (TODO) Abbildung soundso abgebildeten Situation kommen. In diesem Fall ist die Rotation um die z-Achse nicht mehr möglich.</w:t>
+        <w:t xml:space="preserve"> Ringen kann es zu der in</w:t>
+      </w:r>
+      <w:r>
+        <w:t xml:space="preserve"> der </w:t>
+      </w:r>
+      <w:r>
+        <w:fldChar w:fldCharType="begin"/>
+      </w:r>
+      <w:r>
+        <w:instrText xml:space="preserve"> REF _Ref73294053 \h </w:instrText>
+      </w:r>
+      <w:r>
+        <w:fldChar w:fldCharType="separate"/>
+      </w:r>
+      <w:r>
+        <w:t xml:space="preserve">Abbildung </w:t>
+      </w:r>
+      <w:r>
+        <w:rPr>
+          <w:noProof/>
+        </w:rPr>
+        <w:t>2</w:t>
+      </w:r>
+      <w:r>
+        <w:t xml:space="preserve"> (Gyroskop im Gimbal Lock</w:t>
+      </w:r>
+      <w:r>
+        <w:fldChar w:fldCharType="end"/>
+      </w:r>
+      <w:r>
+        <w:t>)</w:t>
+      </w:r>
+      <w:r>
+        <w:t xml:space="preserve"> abgebildeten Situation kommen. In diesem Fall ist die Rotation</w:t>
+      </w:r>
+      <w:r>
+        <w:t xml:space="preserve"> des Gyroskops eingeschränkt</w:t>
+      </w:r>
+      <w:r>
+        <w:t>.</w:t>
       </w:r>
     </w:p>
     <w:p>
@@ -13396,16 +13441,23 @@
     </w:p>
     <w:p>
       <w:pPr>
+        <w:keepNext/>
         <w:spacing w:line="360" w:lineRule="auto"/>
       </w:pPr>
+      <w:r>
+        <w:rPr>
+          <w:noProof/>
+        </w:rPr>
+        <w:t xml:space="preserve"> </w:t>
+      </w:r>
       <w:r>
         <w:rPr>
           <w:noProof/>
         </w:rPr>
         <w:drawing>
-          <wp:inline distT="0" distB="0" distL="0" distR="0" wp14:anchorId="41E58E19" wp14:editId="1E893EE2">
-            <wp:extent cx="5180952" cy="4523809"/>
-            <wp:effectExtent l="0" t="0" r="1270" b="0"/>
+          <wp:inline distT="0" distB="0" distL="0" distR="0" wp14:anchorId="41E58E19" wp14:editId="0DFB8D8C">
+            <wp:extent cx="2676525" cy="2721510"/>
+            <wp:effectExtent l="0" t="0" r="0" b="3175"/>
             <wp:docPr id="2" name="Grafik 2"/>
             <wp:cNvGraphicFramePr>
               <a:graphicFrameLocks xmlns:a="http://schemas.openxmlformats.org/drawingml/2006/main" noChangeAspect="1"/>
@@ -13417,20 +13469,27 @@
                     <pic:cNvPr id="1" name=""/>
                     <pic:cNvPicPr/>
                   </pic:nvPicPr>
-                  <pic:blipFill>
+                  <pic:blipFill rotWithShape="1">
                     <a:blip r:embed="rId19"/>
-                    <a:stretch>
-                      <a:fillRect/>
-                    </a:stretch>
+                    <a:srcRect l="11122" t="4495" r="11025" b="4845"/>
+                    <a:stretch/>
                   </pic:blipFill>
-                  <pic:spPr>
+                  <pic:spPr bwMode="auto">
                     <a:xfrm>
                       <a:off x="0" y="0"/>
-                      <a:ext cx="5180952" cy="4523809"/>
+                      <a:ext cx="2693992" cy="2739270"/>
                     </a:xfrm>
                     <a:prstGeom prst="rect">
                       <a:avLst/>
                     </a:prstGeom>
+                    <a:ln>
+                      <a:noFill/>
+                    </a:ln>
+                    <a:extLst>
+                      <a:ext uri="{53640926-AAD7-44D8-BBD7-CCE9431645EC}">
+                        <a14:shadowObscured xmlns:a14="http://schemas.microsoft.com/office/drawing/2010/main"/>
+                      </a:ext>
+                    </a:extLst>
                   </pic:spPr>
                 </pic:pic>
               </a:graphicData>
@@ -13438,20 +13497,14 @@
           </wp:inline>
         </w:drawing>
       </w:r>
-    </w:p>
-    <w:p>
-      <w:pPr>
-        <w:spacing w:line="360" w:lineRule="auto"/>
-      </w:pPr>
       <w:r>
         <w:rPr>
           <w:noProof/>
         </w:rPr>
-        <w:lastRenderedPageBreak/>
         <w:drawing>
-          <wp:inline distT="0" distB="0" distL="0" distR="0" wp14:anchorId="205761B0" wp14:editId="534B6791">
-            <wp:extent cx="5695238" cy="5228571"/>
-            <wp:effectExtent l="0" t="0" r="1270" b="0"/>
+          <wp:inline distT="0" distB="0" distL="0" distR="0" wp14:anchorId="78F7EB0A" wp14:editId="5A00E73A">
+            <wp:extent cx="2724150" cy="2779182"/>
+            <wp:effectExtent l="0" t="0" r="0" b="2540"/>
             <wp:docPr id="4" name="Grafik 4"/>
             <wp:cNvGraphicFramePr>
               <a:graphicFrameLocks xmlns:a="http://schemas.openxmlformats.org/drawingml/2006/main" noChangeAspect="1"/>
@@ -13463,20 +13516,27 @@
                     <pic:cNvPr id="1" name=""/>
                     <pic:cNvPicPr/>
                   </pic:nvPicPr>
-                  <pic:blipFill>
+                  <pic:blipFill rotWithShape="1">
                     <a:blip r:embed="rId20"/>
-                    <a:stretch>
-                      <a:fillRect/>
-                    </a:stretch>
+                    <a:srcRect l="11479" t="10080" r="15202" b="8444"/>
+                    <a:stretch/>
                   </pic:blipFill>
-                  <pic:spPr>
+                  <pic:spPr bwMode="auto">
                     <a:xfrm>
                       <a:off x="0" y="0"/>
-                      <a:ext cx="5695238" cy="5228571"/>
+                      <a:ext cx="2728928" cy="2784057"/>
                     </a:xfrm>
                     <a:prstGeom prst="rect">
                       <a:avLst/>
                     </a:prstGeom>
+                    <a:ln>
+                      <a:noFill/>
+                    </a:ln>
+                    <a:extLst>
+                      <a:ext uri="{53640926-AAD7-44D8-BBD7-CCE9431645EC}">
+                        <a14:shadowObscured xmlns:a14="http://schemas.microsoft.com/office/drawing/2010/main"/>
+                      </a:ext>
+                    </a:extLst>
                   </pic:spPr>
                 </pic:pic>
               </a:graphicData>
@@ -13487,6 +13547,39 @@
     </w:p>
     <w:p>
       <w:pPr>
+        <w:pStyle w:val="Beschriftung"/>
+      </w:pPr>
+      <w:bookmarkStart w:id="16" w:name="_Ref73294096"/>
+      <w:r>
+        <w:t xml:space="preserve">Abbildung </w:t>
+      </w:r>
+      <w:fldSimple w:instr=" SEQ Abbildung \* ARABIC ">
+        <w:r>
+          <w:rPr>
+            <w:noProof/>
+          </w:rPr>
+          <w:t>1</w:t>
+        </w:r>
+      </w:fldSimple>
+      <w:r>
+        <w:t xml:space="preserve">  Gyroskop</w:t>
+      </w:r>
+      <w:bookmarkEnd w:id="16"/>
+    </w:p>
+    <w:p>
+      <w:pPr>
+        <w:spacing w:line="360" w:lineRule="auto"/>
+      </w:pPr>
+      <w:r>
+        <w:rPr>
+          <w:noProof/>
+        </w:rPr>
+        <w:t xml:space="preserve">          </w:t>
+      </w:r>
+    </w:p>
+    <w:p>
+      <w:pPr>
+        <w:keepNext/>
         <w:spacing w:line="360" w:lineRule="auto"/>
       </w:pPr>
       <w:r>
@@ -13495,9 +13588,9 @@
         </w:rPr>
         <w:lastRenderedPageBreak/>
         <w:drawing>
-          <wp:inline distT="0" distB="0" distL="0" distR="0" wp14:anchorId="31157417" wp14:editId="078CEB63">
-            <wp:extent cx="5760720" cy="4272915"/>
-            <wp:effectExtent l="0" t="0" r="0" b="0"/>
+          <wp:inline distT="0" distB="0" distL="0" distR="0" wp14:anchorId="31157417" wp14:editId="4AC1B5AB">
+            <wp:extent cx="3250847" cy="2714625"/>
+            <wp:effectExtent l="0" t="0" r="6985" b="0"/>
             <wp:docPr id="5" name="Grafik 5"/>
             <wp:cNvGraphicFramePr>
               <a:graphicFrameLocks xmlns:a="http://schemas.openxmlformats.org/drawingml/2006/main" noChangeAspect="1"/>
@@ -13509,20 +13602,27 @@
                     <pic:cNvPr id="1" name=""/>
                     <pic:cNvPicPr/>
                   </pic:nvPicPr>
-                  <pic:blipFill>
+                  <pic:blipFill rotWithShape="1">
                     <a:blip r:embed="rId21"/>
-                    <a:stretch>
-                      <a:fillRect/>
-                    </a:stretch>
+                    <a:srcRect l="17527" t="20955" r="18319" b="6821"/>
+                    <a:stretch/>
                   </pic:blipFill>
-                  <pic:spPr>
+                  <pic:spPr bwMode="auto">
                     <a:xfrm>
                       <a:off x="0" y="0"/>
-                      <a:ext cx="5760720" cy="4272915"/>
+                      <a:ext cx="3254748" cy="2717883"/>
                     </a:xfrm>
                     <a:prstGeom prst="rect">
                       <a:avLst/>
                     </a:prstGeom>
+                    <a:ln>
+                      <a:noFill/>
+                    </a:ln>
+                    <a:extLst>
+                      <a:ext uri="{53640926-AAD7-44D8-BBD7-CCE9431645EC}">
+                        <a14:shadowObscured xmlns:a14="http://schemas.microsoft.com/office/drawing/2010/main"/>
+                      </a:ext>
+                    </a:extLst>
                   </pic:spPr>
                 </pic:pic>
               </a:graphicData>
@@ -13533,28 +13633,22 @@
     </w:p>
     <w:p>
       <w:pPr>
-        <w:pStyle w:val="berschrift2"/>
-        <w:spacing w:line="360" w:lineRule="auto"/>
-      </w:pPr>
-      <w:bookmarkStart w:id="16" w:name="_Toc73277770"/>
-      <w:r>
-        <w:t>Problem mit Freiheitsgraden</w:t>
-      </w:r>
-      <w:bookmarkEnd w:id="16"/>
-    </w:p>
-    <w:p>
-      <w:pPr>
-        <w:spacing w:line="360" w:lineRule="auto"/>
-      </w:pPr>
-    </w:p>
-    <w:p>
-      <w:pPr>
-        <w:pStyle w:val="berschrift1"/>
-        <w:spacing w:line="360" w:lineRule="auto"/>
-      </w:pPr>
-      <w:bookmarkStart w:id="17" w:name="_Toc73277771"/>
-      <w:r>
-        <w:t>Vor- und Nachteile</w:t>
+        <w:pStyle w:val="Beschriftung"/>
+      </w:pPr>
+      <w:bookmarkStart w:id="17" w:name="_Ref73294053"/>
+      <w:r>
+        <w:t xml:space="preserve">Abbildung </w:t>
+      </w:r>
+      <w:fldSimple w:instr=" SEQ Abbildung \* ARABIC ">
+        <w:r>
+          <w:rPr>
+            <w:noProof/>
+          </w:rPr>
+          <w:t>2</w:t>
+        </w:r>
+      </w:fldSimple>
+      <w:r>
+        <w:t xml:space="preserve"> Gyroskop im Gimbal Lock</w:t>
       </w:r>
       <w:bookmarkEnd w:id="17"/>
     </w:p>
@@ -13563,11 +13657,38 @@
         <w:pStyle w:val="berschrift2"/>
         <w:spacing w:line="360" w:lineRule="auto"/>
       </w:pPr>
-      <w:bookmarkStart w:id="18" w:name="_Toc73277772"/>
+      <w:bookmarkStart w:id="18" w:name="_Toc73277770"/>
+      <w:r>
+        <w:t>Problem mit Freiheitsgraden</w:t>
+      </w:r>
+      <w:bookmarkEnd w:id="18"/>
+    </w:p>
+    <w:p>
+      <w:pPr>
+        <w:spacing w:line="360" w:lineRule="auto"/>
+      </w:pPr>
+    </w:p>
+    <w:p>
+      <w:pPr>
+        <w:pStyle w:val="berschrift1"/>
+        <w:spacing w:line="360" w:lineRule="auto"/>
+      </w:pPr>
+      <w:bookmarkStart w:id="19" w:name="_Toc73277771"/>
+      <w:r>
+        <w:t>Vor- und Nachteile</w:t>
+      </w:r>
+      <w:bookmarkEnd w:id="19"/>
+    </w:p>
+    <w:p>
+      <w:pPr>
+        <w:pStyle w:val="berschrift2"/>
+        <w:spacing w:line="360" w:lineRule="auto"/>
+      </w:pPr>
+      <w:bookmarkStart w:id="20" w:name="_Toc73277772"/>
       <w:r>
         <w:t>Vorteile von Quaternionen</w:t>
       </w:r>
-      <w:bookmarkEnd w:id="18"/>
+      <w:bookmarkEnd w:id="20"/>
     </w:p>
     <w:p>
       <w:pPr>
@@ -13590,15 +13711,7 @@
         </w:numPr>
       </w:pPr>
       <w:r>
-        <w:t xml:space="preserve">Der </w:t>
-      </w:r>
-      <w:proofErr w:type="spellStart"/>
-      <w:r>
-        <w:t>Gimbal</w:t>
-      </w:r>
-      <w:proofErr w:type="spellEnd"/>
-      <w:r>
-        <w:t xml:space="preserve"> Lock der Matrixdarstellung bei Euler-Winkeln existiert bei Quaternionen nicht.</w:t>
+        <w:t>Der Gimbal Lock der Matrixdarstellung bei Euler-Winkeln existiert bei Quaternionen nicht.</w:t>
       </w:r>
     </w:p>
     <w:p>
@@ -13610,15 +13723,7 @@
         </w:numPr>
       </w:pPr>
       <w:r>
-        <w:t xml:space="preserve">Die Rotation mit Quaternionen ist kompakt in dem Sinne, dass sie vierdimensional ist und dabei nur die Freiheitsgrade enthält, welche nach </w:t>
-      </w:r>
-      <w:proofErr w:type="spellStart"/>
-      <w:r>
-        <w:t>Euler’s</w:t>
-      </w:r>
-      <w:proofErr w:type="spellEnd"/>
-      <w:r>
-        <w:t xml:space="preserve"> Theorem erforderlich sind. Somit müssen nicht ständig alle 6 Bedingungen der Eulerschen Geometrie geprüft werden.</w:t>
+        <w:t>Die Rotation mit Quaternionen ist kompakt in dem Sinne, dass sie vierdimensional ist und dabei nur die Freiheitsgrade enthält, welche nach Euler’s Theorem erforderlich sind. Somit müssen nicht ständig alle 6 Bedingungen der Eulerschen Geometrie geprüft werden.</w:t>
       </w:r>
     </w:p>
     <w:p>
@@ -13630,7 +13735,6 @@
         </w:numPr>
       </w:pPr>
       <w:r>
-        <w:lastRenderedPageBreak/>
         <w:t>Quaternionen haben eine offensichtlichere geometrische Interpretation, da sie Rotationen als Rotationswinkel um eine Rotationsachse ausdrücken. Dies ist somit eine natürlichere Art, eine solche Rotation / Drehung abzulesen als bei einem Eulerwinkel</w:t>
       </w:r>
       <w:r>
@@ -13658,6 +13762,7 @@
         </w:numPr>
       </w:pPr>
       <w:r>
+        <w:lastRenderedPageBreak/>
         <w:t>Bei Quaternionen lässt sich der Rechenaufwand bei einer 3x3-Matrix, mit einem entsprechenden Algorithmus von den notwendigen 27 Multiplikationen und 18 Additionen auf 8 Multiplikationen und 4 Divisionen beschränken.</w:t>
       </w:r>
     </w:p>
@@ -13666,11 +13771,11 @@
         <w:pStyle w:val="berschrift2"/>
         <w:spacing w:line="360" w:lineRule="auto"/>
       </w:pPr>
-      <w:bookmarkStart w:id="19" w:name="_Toc73277773"/>
+      <w:bookmarkStart w:id="21" w:name="_Toc73277773"/>
       <w:r>
         <w:t>Nachteile von Quaternionen</w:t>
       </w:r>
-      <w:bookmarkEnd w:id="19"/>
+      <w:bookmarkEnd w:id="21"/>
     </w:p>
     <w:p>
       <w:pPr>
@@ -13693,15 +13798,7 @@
         </w:numPr>
       </w:pPr>
       <w:r>
-        <w:t xml:space="preserve">Mit Hilfe von Quaternionen lassen sich Rotationen berechnen. Somit sollten </w:t>
-      </w:r>
-      <w:proofErr w:type="gramStart"/>
-      <w:r>
-        <w:t>am besten Quaternionen</w:t>
-      </w:r>
-      <w:proofErr w:type="gramEnd"/>
-      <w:r>
-        <w:t xml:space="preserve"> zusammen mit Matrizen benutzt werden. Dabei sind wiederum Umrechnungen zwischen Matrizen und Quaternionen und entgegengerichtet erforderlich.</w:t>
+        <w:t>Mit Hilfe von Quaternionen lassen sich Rotationen berechnen. Somit sollten am besten Quaternionen zusammen mit Matrizen benutzt werden. Dabei sind wiederum Umrechnungen zwischen Matrizen und Quaternionen und entgegengerichtet erforderlich.</w:t>
       </w:r>
     </w:p>
     <w:p/>
@@ -13713,11 +13810,11 @@
       <w:pPr>
         <w:pStyle w:val="berschrift1"/>
       </w:pPr>
-      <w:bookmarkStart w:id="20" w:name="_Toc73277774"/>
+      <w:bookmarkStart w:id="22" w:name="_Toc73277774"/>
       <w:r>
         <w:t>Quellen</w:t>
       </w:r>
-      <w:bookmarkEnd w:id="20"/>
+      <w:bookmarkEnd w:id="22"/>
     </w:p>
     <w:p>
       <w:pPr>
@@ -16935,6 +17032,7 @@
     <w:lsdException w:name="HTML Sample" w:semiHidden="1" w:unhideWhenUsed="1"/>
     <w:lsdException w:name="HTML Typewriter" w:semiHidden="1" w:unhideWhenUsed="1"/>
     <w:lsdException w:name="HTML Variable" w:semiHidden="1" w:unhideWhenUsed="1"/>
+    <w:lsdException w:name="Normal Table" w:semiHidden="1" w:unhideWhenUsed="1"/>
     <w:lsdException w:name="annotation subject" w:semiHidden="1" w:unhideWhenUsed="1"/>
     <w:lsdException w:name="No List" w:semiHidden="1" w:unhideWhenUsed="1"/>
     <w:lsdException w:name="Outline List 1" w:semiHidden="1" w:unhideWhenUsed="1"/>
@@ -16981,8 +17079,10 @@
     <w:lsdException w:name="Table Subtle 2" w:semiHidden="1" w:unhideWhenUsed="1"/>
     <w:lsdException w:name="Table Web 1" w:semiHidden="1" w:unhideWhenUsed="1"/>
     <w:lsdException w:name="Table Web 2" w:semiHidden="1" w:unhideWhenUsed="1"/>
+    <w:lsdException w:name="Table Web 3" w:semiHidden="1" w:unhideWhenUsed="1"/>
     <w:lsdException w:name="Balloon Text" w:semiHidden="1" w:unhideWhenUsed="1"/>
     <w:lsdException w:name="Table Grid" w:uiPriority="39"/>
+    <w:lsdException w:name="Table Theme" w:semiHidden="1" w:unhideWhenUsed="1"/>
     <w:lsdException w:name="Placeholder Text" w:semiHidden="1"/>
     <w:lsdException w:name="No Spacing" w:uiPriority="1" w:qFormat="1"/>
     <w:lsdException w:name="Light Shading" w:uiPriority="60"/>
@@ -21474,7 +21574,6 @@
     <w:basedOn w:val="Standard"/>
     <w:next w:val="Standard"/>
     <w:uiPriority w:val="35"/>
-    <w:semiHidden/>
     <w:unhideWhenUsed/>
     <w:qFormat/>
     <w:rsid w:val="00A94F6B"/>

</xml_diff>

<commit_message>
Update Verzeichnis + Fix
</commit_message>
<xml_diff>
--- a/Quaternionen Hausarbeit.docx
+++ b/Quaternionen Hausarbeit.docx
@@ -1,6 +1,6 @@
 
 <file path=word/document.xml><?xml version="1.0" encoding="utf-8"?>
-<w:document xmlns:wpc="http://schemas.microsoft.com/office/word/2010/wordprocessingCanvas" xmlns:cx="http://schemas.microsoft.com/office/drawing/2014/chartex" xmlns:cx1="http://schemas.microsoft.com/office/drawing/2015/9/8/chartex" xmlns:cx2="http://schemas.microsoft.com/office/drawing/2015/10/21/chartex" xmlns:cx3="http://schemas.microsoft.com/office/drawing/2016/5/9/chartex" xmlns:cx4="http://schemas.microsoft.com/office/drawing/2016/5/10/chartex" xmlns:cx5="http://schemas.microsoft.com/office/drawing/2016/5/11/chartex" xmlns:cx6="http://schemas.microsoft.com/office/drawing/2016/5/12/chartex" xmlns:cx7="http://schemas.microsoft.com/office/drawing/2016/5/13/chartex" xmlns:cx8="http://schemas.microsoft.com/office/drawing/2016/5/14/chartex" xmlns:mc="http://schemas.openxmlformats.org/markup-compatibility/2006" xmlns:aink="http://schemas.microsoft.com/office/drawing/2016/ink" xmlns:am3d="http://schemas.microsoft.com/office/drawing/2017/model3d" xmlns:o="urn:schemas-microsoft-com:office:office" xmlns:r="http://schemas.openxmlformats.org/officeDocument/2006/relationships" xmlns:m="http://schemas.openxmlformats.org/officeDocument/2006/math" xmlns:v="urn:schemas-microsoft-com:vml" xmlns:wp14="http://schemas.microsoft.com/office/word/2010/wordprocessingDrawing" xmlns:wp="http://schemas.openxmlformats.org/drawingml/2006/wordprocessingDrawing" xmlns:w10="urn:schemas-microsoft-com:office:word" xmlns:w="http://schemas.openxmlformats.org/wordprocessingml/2006/main" xmlns:w14="http://schemas.microsoft.com/office/word/2010/wordml" xmlns:w15="http://schemas.microsoft.com/office/word/2012/wordml" xmlns:w16cid="http://schemas.microsoft.com/office/word/2016/wordml/cid" xmlns:w16se="http://schemas.microsoft.com/office/word/2015/wordml/symex" xmlns:wpg="http://schemas.microsoft.com/office/word/2010/wordprocessingGroup" xmlns:wpi="http://schemas.microsoft.com/office/word/2010/wordprocessingInk" xmlns:wne="http://schemas.microsoft.com/office/word/2006/wordml" xmlns:wps="http://schemas.microsoft.com/office/word/2010/wordprocessingShape" mc:Ignorable="w14 w15 w16se w16cid wp14">
+<w:document xmlns:wpc="http://schemas.microsoft.com/office/word/2010/wordprocessingCanvas" xmlns:cx="http://schemas.microsoft.com/office/drawing/2014/chartex" xmlns:cx1="http://schemas.microsoft.com/office/drawing/2015/9/8/chartex" xmlns:cx2="http://schemas.microsoft.com/office/drawing/2015/10/21/chartex" xmlns:cx3="http://schemas.microsoft.com/office/drawing/2016/5/9/chartex" xmlns:cx4="http://schemas.microsoft.com/office/drawing/2016/5/10/chartex" xmlns:cx5="http://schemas.microsoft.com/office/drawing/2016/5/11/chartex" xmlns:cx6="http://schemas.microsoft.com/office/drawing/2016/5/12/chartex" xmlns:cx7="http://schemas.microsoft.com/office/drawing/2016/5/13/chartex" xmlns:cx8="http://schemas.microsoft.com/office/drawing/2016/5/14/chartex" xmlns:mc="http://schemas.openxmlformats.org/markup-compatibility/2006" xmlns:aink="http://schemas.microsoft.com/office/drawing/2016/ink" xmlns:am3d="http://schemas.microsoft.com/office/drawing/2017/model3d" xmlns:o="urn:schemas-microsoft-com:office:office" xmlns:r="http://schemas.openxmlformats.org/officeDocument/2006/relationships" xmlns:m="http://schemas.openxmlformats.org/officeDocument/2006/math" xmlns:v="urn:schemas-microsoft-com:vml" xmlns:wp14="http://schemas.microsoft.com/office/word/2010/wordprocessingDrawing" xmlns:wp="http://schemas.openxmlformats.org/drawingml/2006/wordprocessingDrawing" xmlns:w10="urn:schemas-microsoft-com:office:word" xmlns:w="http://schemas.openxmlformats.org/wordprocessingml/2006/main" xmlns:w14="http://schemas.microsoft.com/office/word/2010/wordml" xmlns:w15="http://schemas.microsoft.com/office/word/2012/wordml" xmlns:w16cex="http://schemas.microsoft.com/office/word/2018/wordml/cex" xmlns:w16cid="http://schemas.microsoft.com/office/word/2016/wordml/cid" xmlns:w16="http://schemas.microsoft.com/office/word/2018/wordml" xmlns:w16sdtdh="http://schemas.microsoft.com/office/word/2020/wordml/sdtdatahash" xmlns:w16se="http://schemas.microsoft.com/office/word/2015/wordml/symex" xmlns:wpg="http://schemas.microsoft.com/office/word/2010/wordprocessingGroup" xmlns:wpi="http://schemas.microsoft.com/office/word/2010/wordprocessingInk" xmlns:wne="http://schemas.microsoft.com/office/word/2006/wordml" xmlns:wps="http://schemas.microsoft.com/office/word/2010/wordprocessingShape" mc:Ignorable="w14 w15 w16se w16cid w16 w16cex w16sdtdh wp14">
   <w:body>
     <w:p>
       <w:pPr>
@@ -557,8 +557,6 @@
             <w:rPr>
               <w:rFonts w:eastAsiaTheme="minorEastAsia"/>
               <w:noProof/>
-              <w:sz w:val="24"/>
-              <w:szCs w:val="24"/>
               <w:lang w:eastAsia="de-DE"/>
             </w:rPr>
           </w:pPr>
@@ -583,13 +581,11 @@
             </w:rPr>
             <w:fldChar w:fldCharType="separate"/>
           </w:r>
-          <w:hyperlink w:anchor="_Toc73304233" w:history="1">
+          <w:hyperlink w:anchor="_Toc73306271" w:history="1">
             <w:r>
               <w:rPr>
                 <w:rStyle w:val="Hyperlink"/>
                 <w:noProof/>
-                <w:sz w:val="24"/>
-                <w:szCs w:val="24"/>
               </w:rPr>
               <w:t>1</w:t>
             </w:r>
@@ -597,8 +593,6 @@
               <w:rPr>
                 <w:rFonts w:eastAsiaTheme="minorEastAsia"/>
                 <w:noProof/>
-                <w:sz w:val="24"/>
-                <w:szCs w:val="24"/>
                 <w:lang w:eastAsia="de-DE"/>
               </w:rPr>
               <w:tab/>
@@ -607,8 +601,6 @@
               <w:rPr>
                 <w:rStyle w:val="Hyperlink"/>
                 <w:noProof/>
-                <w:sz w:val="24"/>
-                <w:szCs w:val="24"/>
               </w:rPr>
               <w:t>Einleitung</w:t>
             </w:r>
@@ -616,8 +608,6 @@
               <w:rPr>
                 <w:noProof/>
                 <w:webHidden/>
-                <w:sz w:val="24"/>
-                <w:szCs w:val="24"/>
               </w:rPr>
               <w:tab/>
             </w:r>
@@ -625,8 +615,6 @@
               <w:rPr>
                 <w:noProof/>
                 <w:webHidden/>
-                <w:sz w:val="24"/>
-                <w:szCs w:val="24"/>
               </w:rPr>
               <w:fldChar w:fldCharType="begin"/>
             </w:r>
@@ -634,25 +622,19 @@
               <w:rPr>
                 <w:noProof/>
                 <w:webHidden/>
-                <w:sz w:val="24"/>
-                <w:szCs w:val="24"/>
               </w:rPr>
-              <w:instrText xml:space="preserve"> PAGEREF _Toc73304233 \h </w:instrText>
+              <w:instrText xml:space="preserve"> PAGEREF _Toc73306271 \h </w:instrText>
             </w:r>
             <w:r>
               <w:rPr>
                 <w:noProof/>
                 <w:webHidden/>
-                <w:sz w:val="24"/>
-                <w:szCs w:val="24"/>
               </w:rPr>
             </w:r>
             <w:r>
               <w:rPr>
                 <w:noProof/>
                 <w:webHidden/>
-                <w:sz w:val="24"/>
-                <w:szCs w:val="24"/>
               </w:rPr>
               <w:fldChar w:fldCharType="separate"/>
             </w:r>
@@ -660,8 +642,6 @@
               <w:rPr>
                 <w:noProof/>
                 <w:webHidden/>
-                <w:sz w:val="24"/>
-                <w:szCs w:val="24"/>
               </w:rPr>
               <w:t>2</w:t>
             </w:r>
@@ -669,8 +649,6 @@
               <w:rPr>
                 <w:noProof/>
                 <w:webHidden/>
-                <w:sz w:val="24"/>
-                <w:szCs w:val="24"/>
               </w:rPr>
               <w:fldChar w:fldCharType="end"/>
             </w:r>
@@ -686,18 +664,14 @@
             <w:rPr>
               <w:rFonts w:eastAsiaTheme="minorEastAsia"/>
               <w:noProof/>
-              <w:sz w:val="24"/>
-              <w:szCs w:val="24"/>
               <w:lang w:eastAsia="de-DE"/>
             </w:rPr>
           </w:pPr>
-          <w:hyperlink w:anchor="_Toc73304234" w:history="1">
+          <w:hyperlink w:anchor="_Toc73306272" w:history="1">
             <w:r>
               <w:rPr>
                 <w:rStyle w:val="Hyperlink"/>
                 <w:noProof/>
-                <w:sz w:val="24"/>
-                <w:szCs w:val="24"/>
               </w:rPr>
               <w:t>2</w:t>
             </w:r>
@@ -705,8 +679,6 @@
               <w:rPr>
                 <w:rFonts w:eastAsiaTheme="minorEastAsia"/>
                 <w:noProof/>
-                <w:sz w:val="24"/>
-                <w:szCs w:val="24"/>
                 <w:lang w:eastAsia="de-DE"/>
               </w:rPr>
               <w:tab/>
@@ -715,8 +687,6 @@
               <w:rPr>
                 <w:rStyle w:val="Hyperlink"/>
                 <w:noProof/>
-                <w:sz w:val="24"/>
-                <w:szCs w:val="24"/>
               </w:rPr>
               <w:t>Mathematische Grundlagen</w:t>
             </w:r>
@@ -724,8 +694,6 @@
               <w:rPr>
                 <w:noProof/>
                 <w:webHidden/>
-                <w:sz w:val="24"/>
-                <w:szCs w:val="24"/>
               </w:rPr>
               <w:tab/>
             </w:r>
@@ -733,8 +701,6 @@
               <w:rPr>
                 <w:noProof/>
                 <w:webHidden/>
-                <w:sz w:val="24"/>
-                <w:szCs w:val="24"/>
               </w:rPr>
               <w:fldChar w:fldCharType="begin"/>
             </w:r>
@@ -742,25 +708,19 @@
               <w:rPr>
                 <w:noProof/>
                 <w:webHidden/>
-                <w:sz w:val="24"/>
-                <w:szCs w:val="24"/>
               </w:rPr>
-              <w:instrText xml:space="preserve"> PAGEREF _Toc73304234 \h </w:instrText>
+              <w:instrText xml:space="preserve"> PAGEREF _Toc73306272 \h </w:instrText>
             </w:r>
             <w:r>
               <w:rPr>
                 <w:noProof/>
                 <w:webHidden/>
-                <w:sz w:val="24"/>
-                <w:szCs w:val="24"/>
               </w:rPr>
             </w:r>
             <w:r>
               <w:rPr>
                 <w:noProof/>
                 <w:webHidden/>
-                <w:sz w:val="24"/>
-                <w:szCs w:val="24"/>
               </w:rPr>
               <w:fldChar w:fldCharType="separate"/>
             </w:r>
@@ -768,8 +728,6 @@
               <w:rPr>
                 <w:noProof/>
                 <w:webHidden/>
-                <w:sz w:val="24"/>
-                <w:szCs w:val="24"/>
               </w:rPr>
               <w:t>3</w:t>
             </w:r>
@@ -777,8 +735,6 @@
               <w:rPr>
                 <w:noProof/>
                 <w:webHidden/>
-                <w:sz w:val="24"/>
-                <w:szCs w:val="24"/>
               </w:rPr>
               <w:fldChar w:fldCharType="end"/>
             </w:r>
@@ -794,18 +750,14 @@
             <w:rPr>
               <w:rFonts w:eastAsiaTheme="minorEastAsia"/>
               <w:noProof/>
-              <w:sz w:val="24"/>
-              <w:szCs w:val="24"/>
               <w:lang w:eastAsia="de-DE"/>
             </w:rPr>
           </w:pPr>
-          <w:hyperlink w:anchor="_Toc73304235" w:history="1">
+          <w:hyperlink w:anchor="_Toc73306273" w:history="1">
             <w:r>
               <w:rPr>
                 <w:rStyle w:val="Hyperlink"/>
                 <w:noProof/>
-                <w:sz w:val="24"/>
-                <w:szCs w:val="24"/>
               </w:rPr>
               <w:t>2.1</w:t>
             </w:r>
@@ -813,8 +765,6 @@
               <w:rPr>
                 <w:rFonts w:eastAsiaTheme="minorEastAsia"/>
                 <w:noProof/>
-                <w:sz w:val="24"/>
-                <w:szCs w:val="24"/>
                 <w:lang w:eastAsia="de-DE"/>
               </w:rPr>
               <w:tab/>
@@ -823,8 +773,6 @@
               <w:rPr>
                 <w:rStyle w:val="Hyperlink"/>
                 <w:noProof/>
-                <w:sz w:val="24"/>
-                <w:szCs w:val="24"/>
               </w:rPr>
               <w:t>Definition und Konstruktion</w:t>
             </w:r>
@@ -832,8 +780,6 @@
               <w:rPr>
                 <w:noProof/>
                 <w:webHidden/>
-                <w:sz w:val="24"/>
-                <w:szCs w:val="24"/>
               </w:rPr>
               <w:tab/>
             </w:r>
@@ -841,8 +787,6 @@
               <w:rPr>
                 <w:noProof/>
                 <w:webHidden/>
-                <w:sz w:val="24"/>
-                <w:szCs w:val="24"/>
               </w:rPr>
               <w:fldChar w:fldCharType="begin"/>
             </w:r>
@@ -850,25 +794,19 @@
               <w:rPr>
                 <w:noProof/>
                 <w:webHidden/>
-                <w:sz w:val="24"/>
-                <w:szCs w:val="24"/>
               </w:rPr>
-              <w:instrText xml:space="preserve"> PAGEREF _Toc73304235 \h </w:instrText>
+              <w:instrText xml:space="preserve"> PAGEREF _Toc73306273 \h </w:instrText>
             </w:r>
             <w:r>
               <w:rPr>
                 <w:noProof/>
                 <w:webHidden/>
-                <w:sz w:val="24"/>
-                <w:szCs w:val="24"/>
               </w:rPr>
             </w:r>
             <w:r>
               <w:rPr>
                 <w:noProof/>
                 <w:webHidden/>
-                <w:sz w:val="24"/>
-                <w:szCs w:val="24"/>
               </w:rPr>
               <w:fldChar w:fldCharType="separate"/>
             </w:r>
@@ -876,8 +814,6 @@
               <w:rPr>
                 <w:noProof/>
                 <w:webHidden/>
-                <w:sz w:val="24"/>
-                <w:szCs w:val="24"/>
               </w:rPr>
               <w:t>3</w:t>
             </w:r>
@@ -885,8 +821,6 @@
               <w:rPr>
                 <w:noProof/>
                 <w:webHidden/>
-                <w:sz w:val="24"/>
-                <w:szCs w:val="24"/>
               </w:rPr>
               <w:fldChar w:fldCharType="end"/>
             </w:r>
@@ -902,18 +836,14 @@
             <w:rPr>
               <w:rFonts w:eastAsiaTheme="minorEastAsia"/>
               <w:noProof/>
-              <w:sz w:val="24"/>
-              <w:szCs w:val="24"/>
               <w:lang w:eastAsia="de-DE"/>
             </w:rPr>
           </w:pPr>
-          <w:hyperlink w:anchor="_Toc73304236" w:history="1">
+          <w:hyperlink w:anchor="_Toc73306274" w:history="1">
             <w:r>
               <w:rPr>
                 <w:rStyle w:val="Hyperlink"/>
                 <w:noProof/>
-                <w:sz w:val="24"/>
-                <w:szCs w:val="24"/>
               </w:rPr>
               <w:t>2.2</w:t>
             </w:r>
@@ -921,8 +851,6 @@
               <w:rPr>
                 <w:rFonts w:eastAsiaTheme="minorEastAsia"/>
                 <w:noProof/>
-                <w:sz w:val="24"/>
-                <w:szCs w:val="24"/>
                 <w:lang w:eastAsia="de-DE"/>
               </w:rPr>
               <w:tab/>
@@ -931,8 +859,6 @@
               <w:rPr>
                 <w:rStyle w:val="Hyperlink"/>
                 <w:noProof/>
-                <w:sz w:val="24"/>
-                <w:szCs w:val="24"/>
               </w:rPr>
               <w:t>Addition von Quaternionen</w:t>
             </w:r>
@@ -940,8 +866,6 @@
               <w:rPr>
                 <w:noProof/>
                 <w:webHidden/>
-                <w:sz w:val="24"/>
-                <w:szCs w:val="24"/>
               </w:rPr>
               <w:tab/>
             </w:r>
@@ -949,8 +873,6 @@
               <w:rPr>
                 <w:noProof/>
                 <w:webHidden/>
-                <w:sz w:val="24"/>
-                <w:szCs w:val="24"/>
               </w:rPr>
               <w:fldChar w:fldCharType="begin"/>
             </w:r>
@@ -958,25 +880,19 @@
               <w:rPr>
                 <w:noProof/>
                 <w:webHidden/>
-                <w:sz w:val="24"/>
-                <w:szCs w:val="24"/>
               </w:rPr>
-              <w:instrText xml:space="preserve"> PAGEREF _Toc73304236 \h </w:instrText>
+              <w:instrText xml:space="preserve"> PAGEREF _Toc73306274 \h </w:instrText>
             </w:r>
             <w:r>
               <w:rPr>
                 <w:noProof/>
                 <w:webHidden/>
-                <w:sz w:val="24"/>
-                <w:szCs w:val="24"/>
               </w:rPr>
             </w:r>
             <w:r>
               <w:rPr>
                 <w:noProof/>
                 <w:webHidden/>
-                <w:sz w:val="24"/>
-                <w:szCs w:val="24"/>
               </w:rPr>
               <w:fldChar w:fldCharType="separate"/>
             </w:r>
@@ -984,8 +900,6 @@
               <w:rPr>
                 <w:noProof/>
                 <w:webHidden/>
-                <w:sz w:val="24"/>
-                <w:szCs w:val="24"/>
               </w:rPr>
               <w:t>4</w:t>
             </w:r>
@@ -993,8 +907,6 @@
               <w:rPr>
                 <w:noProof/>
                 <w:webHidden/>
-                <w:sz w:val="24"/>
-                <w:szCs w:val="24"/>
               </w:rPr>
               <w:fldChar w:fldCharType="end"/>
             </w:r>
@@ -1010,18 +922,14 @@
             <w:rPr>
               <w:rFonts w:eastAsiaTheme="minorEastAsia"/>
               <w:noProof/>
-              <w:sz w:val="24"/>
-              <w:szCs w:val="24"/>
               <w:lang w:eastAsia="de-DE"/>
             </w:rPr>
           </w:pPr>
-          <w:hyperlink w:anchor="_Toc73304237" w:history="1">
+          <w:hyperlink w:anchor="_Toc73306275" w:history="1">
             <w:r>
               <w:rPr>
                 <w:rStyle w:val="Hyperlink"/>
                 <w:noProof/>
-                <w:sz w:val="24"/>
-                <w:szCs w:val="24"/>
               </w:rPr>
               <w:t>2.3</w:t>
             </w:r>
@@ -1029,8 +937,6 @@
               <w:rPr>
                 <w:rFonts w:eastAsiaTheme="minorEastAsia"/>
                 <w:noProof/>
-                <w:sz w:val="24"/>
-                <w:szCs w:val="24"/>
                 <w:lang w:eastAsia="de-DE"/>
               </w:rPr>
               <w:tab/>
@@ -1039,8 +945,6 @@
               <w:rPr>
                 <w:rStyle w:val="Hyperlink"/>
                 <w:noProof/>
-                <w:sz w:val="24"/>
-                <w:szCs w:val="24"/>
               </w:rPr>
               <w:t>Multiplikation von Quaternionen</w:t>
             </w:r>
@@ -1048,8 +952,6 @@
               <w:rPr>
                 <w:noProof/>
                 <w:webHidden/>
-                <w:sz w:val="24"/>
-                <w:szCs w:val="24"/>
               </w:rPr>
               <w:tab/>
             </w:r>
@@ -1057,8 +959,6 @@
               <w:rPr>
                 <w:noProof/>
                 <w:webHidden/>
-                <w:sz w:val="24"/>
-                <w:szCs w:val="24"/>
               </w:rPr>
               <w:fldChar w:fldCharType="begin"/>
             </w:r>
@@ -1066,25 +966,19 @@
               <w:rPr>
                 <w:noProof/>
                 <w:webHidden/>
-                <w:sz w:val="24"/>
-                <w:szCs w:val="24"/>
               </w:rPr>
-              <w:instrText xml:space="preserve"> PAGEREF _Toc73304237 \h </w:instrText>
+              <w:instrText xml:space="preserve"> PAGEREF _Toc73306275 \h </w:instrText>
             </w:r>
             <w:r>
               <w:rPr>
                 <w:noProof/>
                 <w:webHidden/>
-                <w:sz w:val="24"/>
-                <w:szCs w:val="24"/>
               </w:rPr>
             </w:r>
             <w:r>
               <w:rPr>
                 <w:noProof/>
                 <w:webHidden/>
-                <w:sz w:val="24"/>
-                <w:szCs w:val="24"/>
               </w:rPr>
               <w:fldChar w:fldCharType="separate"/>
             </w:r>
@@ -1092,8 +986,6 @@
               <w:rPr>
                 <w:noProof/>
                 <w:webHidden/>
-                <w:sz w:val="24"/>
-                <w:szCs w:val="24"/>
               </w:rPr>
               <w:t>5</w:t>
             </w:r>
@@ -1101,8 +993,6 @@
               <w:rPr>
                 <w:noProof/>
                 <w:webHidden/>
-                <w:sz w:val="24"/>
-                <w:szCs w:val="24"/>
               </w:rPr>
               <w:fldChar w:fldCharType="end"/>
             </w:r>
@@ -1118,18 +1008,14 @@
             <w:rPr>
               <w:rFonts w:eastAsiaTheme="minorEastAsia"/>
               <w:noProof/>
-              <w:sz w:val="24"/>
-              <w:szCs w:val="24"/>
               <w:lang w:eastAsia="de-DE"/>
             </w:rPr>
           </w:pPr>
-          <w:hyperlink w:anchor="_Toc73304238" w:history="1">
+          <w:hyperlink w:anchor="_Toc73306276" w:history="1">
             <w:r>
               <w:rPr>
                 <w:rStyle w:val="Hyperlink"/>
                 <w:noProof/>
-                <w:sz w:val="24"/>
-                <w:szCs w:val="24"/>
               </w:rPr>
               <w:t>2.4</w:t>
             </w:r>
@@ -1137,8 +1023,6 @@
               <w:rPr>
                 <w:rFonts w:eastAsiaTheme="minorEastAsia"/>
                 <w:noProof/>
-                <w:sz w:val="24"/>
-                <w:szCs w:val="24"/>
                 <w:lang w:eastAsia="de-DE"/>
               </w:rPr>
               <w:tab/>
@@ -1147,8 +1031,6 @@
               <w:rPr>
                 <w:rStyle w:val="Hyperlink"/>
                 <w:noProof/>
-                <w:sz w:val="24"/>
-                <w:szCs w:val="24"/>
               </w:rPr>
               <w:t>Konjugation von Quaternionen</w:t>
             </w:r>
@@ -1156,8 +1038,6 @@
               <w:rPr>
                 <w:noProof/>
                 <w:webHidden/>
-                <w:sz w:val="24"/>
-                <w:szCs w:val="24"/>
               </w:rPr>
               <w:tab/>
             </w:r>
@@ -1165,8 +1045,6 @@
               <w:rPr>
                 <w:noProof/>
                 <w:webHidden/>
-                <w:sz w:val="24"/>
-                <w:szCs w:val="24"/>
               </w:rPr>
               <w:fldChar w:fldCharType="begin"/>
             </w:r>
@@ -1174,25 +1052,19 @@
               <w:rPr>
                 <w:noProof/>
                 <w:webHidden/>
-                <w:sz w:val="24"/>
-                <w:szCs w:val="24"/>
               </w:rPr>
-              <w:instrText xml:space="preserve"> PAGEREF _Toc73304238 \h </w:instrText>
+              <w:instrText xml:space="preserve"> PAGEREF _Toc73306276 \h </w:instrText>
             </w:r>
             <w:r>
               <w:rPr>
                 <w:noProof/>
                 <w:webHidden/>
-                <w:sz w:val="24"/>
-                <w:szCs w:val="24"/>
               </w:rPr>
             </w:r>
             <w:r>
               <w:rPr>
                 <w:noProof/>
                 <w:webHidden/>
-                <w:sz w:val="24"/>
-                <w:szCs w:val="24"/>
               </w:rPr>
               <w:fldChar w:fldCharType="separate"/>
             </w:r>
@@ -1200,8 +1072,6 @@
               <w:rPr>
                 <w:noProof/>
                 <w:webHidden/>
-                <w:sz w:val="24"/>
-                <w:szCs w:val="24"/>
               </w:rPr>
               <w:t>5</w:t>
             </w:r>
@@ -1209,8 +1079,6 @@
               <w:rPr>
                 <w:noProof/>
                 <w:webHidden/>
-                <w:sz w:val="24"/>
-                <w:szCs w:val="24"/>
               </w:rPr>
               <w:fldChar w:fldCharType="end"/>
             </w:r>
@@ -1226,18 +1094,14 @@
             <w:rPr>
               <w:rFonts w:eastAsiaTheme="minorEastAsia"/>
               <w:noProof/>
-              <w:sz w:val="24"/>
-              <w:szCs w:val="24"/>
               <w:lang w:eastAsia="de-DE"/>
             </w:rPr>
           </w:pPr>
-          <w:hyperlink w:anchor="_Toc73304239" w:history="1">
+          <w:hyperlink w:anchor="_Toc73306277" w:history="1">
             <w:r>
               <w:rPr>
                 <w:rStyle w:val="Hyperlink"/>
                 <w:noProof/>
-                <w:sz w:val="24"/>
-                <w:szCs w:val="24"/>
               </w:rPr>
               <w:t>2.5</w:t>
             </w:r>
@@ -1245,8 +1109,6 @@
               <w:rPr>
                 <w:rFonts w:eastAsiaTheme="minorEastAsia"/>
                 <w:noProof/>
-                <w:sz w:val="24"/>
-                <w:szCs w:val="24"/>
                 <w:lang w:eastAsia="de-DE"/>
               </w:rPr>
               <w:tab/>
@@ -1255,8 +1117,6 @@
               <w:rPr>
                 <w:rStyle w:val="Hyperlink"/>
                 <w:noProof/>
-                <w:sz w:val="24"/>
-                <w:szCs w:val="24"/>
               </w:rPr>
               <w:t>Betrag von Quaternionen</w:t>
             </w:r>
@@ -1264,8 +1124,6 @@
               <w:rPr>
                 <w:noProof/>
                 <w:webHidden/>
-                <w:sz w:val="24"/>
-                <w:szCs w:val="24"/>
               </w:rPr>
               <w:tab/>
             </w:r>
@@ -1273,8 +1131,6 @@
               <w:rPr>
                 <w:noProof/>
                 <w:webHidden/>
-                <w:sz w:val="24"/>
-                <w:szCs w:val="24"/>
               </w:rPr>
               <w:fldChar w:fldCharType="begin"/>
             </w:r>
@@ -1282,25 +1138,19 @@
               <w:rPr>
                 <w:noProof/>
                 <w:webHidden/>
-                <w:sz w:val="24"/>
-                <w:szCs w:val="24"/>
               </w:rPr>
-              <w:instrText xml:space="preserve"> PAGEREF _Toc73304239 \h </w:instrText>
+              <w:instrText xml:space="preserve"> PAGEREF _Toc73306277 \h </w:instrText>
             </w:r>
             <w:r>
               <w:rPr>
                 <w:noProof/>
                 <w:webHidden/>
-                <w:sz w:val="24"/>
-                <w:szCs w:val="24"/>
               </w:rPr>
             </w:r>
             <w:r>
               <w:rPr>
                 <w:noProof/>
                 <w:webHidden/>
-                <w:sz w:val="24"/>
-                <w:szCs w:val="24"/>
               </w:rPr>
               <w:fldChar w:fldCharType="separate"/>
             </w:r>
@@ -1308,8 +1158,6 @@
               <w:rPr>
                 <w:noProof/>
                 <w:webHidden/>
-                <w:sz w:val="24"/>
-                <w:szCs w:val="24"/>
               </w:rPr>
               <w:t>6</w:t>
             </w:r>
@@ -1317,8 +1165,6 @@
               <w:rPr>
                 <w:noProof/>
                 <w:webHidden/>
-                <w:sz w:val="24"/>
-                <w:szCs w:val="24"/>
               </w:rPr>
               <w:fldChar w:fldCharType="end"/>
             </w:r>
@@ -1334,18 +1180,14 @@
             <w:rPr>
               <w:rFonts w:eastAsiaTheme="minorEastAsia"/>
               <w:noProof/>
-              <w:sz w:val="24"/>
-              <w:szCs w:val="24"/>
               <w:lang w:eastAsia="de-DE"/>
             </w:rPr>
           </w:pPr>
-          <w:hyperlink w:anchor="_Toc73304240" w:history="1">
+          <w:hyperlink w:anchor="_Toc73306278" w:history="1">
             <w:r>
               <w:rPr>
                 <w:rStyle w:val="Hyperlink"/>
                 <w:noProof/>
-                <w:sz w:val="24"/>
-                <w:szCs w:val="24"/>
               </w:rPr>
               <w:t>2.6</w:t>
             </w:r>
@@ -1353,8 +1195,6 @@
               <w:rPr>
                 <w:rFonts w:eastAsiaTheme="minorEastAsia"/>
                 <w:noProof/>
-                <w:sz w:val="24"/>
-                <w:szCs w:val="24"/>
                 <w:lang w:eastAsia="de-DE"/>
               </w:rPr>
               <w:tab/>
@@ -1363,8 +1203,6 @@
               <w:rPr>
                 <w:rStyle w:val="Hyperlink"/>
                 <w:noProof/>
-                <w:sz w:val="24"/>
-                <w:szCs w:val="24"/>
               </w:rPr>
               <w:t>Inverse von Quaternionen</w:t>
             </w:r>
@@ -1372,8 +1210,6 @@
               <w:rPr>
                 <w:noProof/>
                 <w:webHidden/>
-                <w:sz w:val="24"/>
-                <w:szCs w:val="24"/>
               </w:rPr>
               <w:tab/>
             </w:r>
@@ -1381,8 +1217,6 @@
               <w:rPr>
                 <w:noProof/>
                 <w:webHidden/>
-                <w:sz w:val="24"/>
-                <w:szCs w:val="24"/>
               </w:rPr>
               <w:fldChar w:fldCharType="begin"/>
             </w:r>
@@ -1390,25 +1224,19 @@
               <w:rPr>
                 <w:noProof/>
                 <w:webHidden/>
-                <w:sz w:val="24"/>
-                <w:szCs w:val="24"/>
               </w:rPr>
-              <w:instrText xml:space="preserve"> PAGEREF _Toc73304240 \h </w:instrText>
+              <w:instrText xml:space="preserve"> PAGEREF _Toc73306278 \h </w:instrText>
             </w:r>
             <w:r>
               <w:rPr>
                 <w:noProof/>
                 <w:webHidden/>
-                <w:sz w:val="24"/>
-                <w:szCs w:val="24"/>
               </w:rPr>
             </w:r>
             <w:r>
               <w:rPr>
                 <w:noProof/>
                 <w:webHidden/>
-                <w:sz w:val="24"/>
-                <w:szCs w:val="24"/>
               </w:rPr>
               <w:fldChar w:fldCharType="separate"/>
             </w:r>
@@ -1416,8 +1244,6 @@
               <w:rPr>
                 <w:noProof/>
                 <w:webHidden/>
-                <w:sz w:val="24"/>
-                <w:szCs w:val="24"/>
               </w:rPr>
               <w:t>6</w:t>
             </w:r>
@@ -1425,8 +1251,6 @@
               <w:rPr>
                 <w:noProof/>
                 <w:webHidden/>
-                <w:sz w:val="24"/>
-                <w:szCs w:val="24"/>
               </w:rPr>
               <w:fldChar w:fldCharType="end"/>
             </w:r>
@@ -1442,18 +1266,14 @@
             <w:rPr>
               <w:rFonts w:eastAsiaTheme="minorEastAsia"/>
               <w:noProof/>
-              <w:sz w:val="24"/>
-              <w:szCs w:val="24"/>
               <w:lang w:eastAsia="de-DE"/>
             </w:rPr>
           </w:pPr>
-          <w:hyperlink w:anchor="_Toc73304241" w:history="1">
+          <w:hyperlink w:anchor="_Toc73306279" w:history="1">
             <w:r>
               <w:rPr>
                 <w:rStyle w:val="Hyperlink"/>
                 <w:noProof/>
-                <w:sz w:val="24"/>
-                <w:szCs w:val="24"/>
               </w:rPr>
               <w:t>3</w:t>
             </w:r>
@@ -1461,8 +1281,6 @@
               <w:rPr>
                 <w:rFonts w:eastAsiaTheme="minorEastAsia"/>
                 <w:noProof/>
-                <w:sz w:val="24"/>
-                <w:szCs w:val="24"/>
                 <w:lang w:eastAsia="de-DE"/>
               </w:rPr>
               <w:tab/>
@@ -1471,8 +1289,6 @@
               <w:rPr>
                 <w:rStyle w:val="Hyperlink"/>
                 <w:noProof/>
-                <w:sz w:val="24"/>
-                <w:szCs w:val="24"/>
               </w:rPr>
               <w:t>Rotation</w:t>
             </w:r>
@@ -1480,8 +1296,6 @@
               <w:rPr>
                 <w:noProof/>
                 <w:webHidden/>
-                <w:sz w:val="24"/>
-                <w:szCs w:val="24"/>
               </w:rPr>
               <w:tab/>
             </w:r>
@@ -1489,8 +1303,6 @@
               <w:rPr>
                 <w:noProof/>
                 <w:webHidden/>
-                <w:sz w:val="24"/>
-                <w:szCs w:val="24"/>
               </w:rPr>
               <w:fldChar w:fldCharType="begin"/>
             </w:r>
@@ -1498,25 +1310,19 @@
               <w:rPr>
                 <w:noProof/>
                 <w:webHidden/>
-                <w:sz w:val="24"/>
-                <w:szCs w:val="24"/>
               </w:rPr>
-              <w:instrText xml:space="preserve"> PAGEREF _Toc73304241 \h </w:instrText>
+              <w:instrText xml:space="preserve"> PAGEREF _Toc73306279 \h </w:instrText>
             </w:r>
             <w:r>
               <w:rPr>
                 <w:noProof/>
                 <w:webHidden/>
-                <w:sz w:val="24"/>
-                <w:szCs w:val="24"/>
               </w:rPr>
             </w:r>
             <w:r>
               <w:rPr>
                 <w:noProof/>
                 <w:webHidden/>
-                <w:sz w:val="24"/>
-                <w:szCs w:val="24"/>
               </w:rPr>
               <w:fldChar w:fldCharType="separate"/>
             </w:r>
@@ -1524,8 +1330,6 @@
               <w:rPr>
                 <w:noProof/>
                 <w:webHidden/>
-                <w:sz w:val="24"/>
-                <w:szCs w:val="24"/>
               </w:rPr>
               <w:t>7</w:t>
             </w:r>
@@ -1533,8 +1337,6 @@
               <w:rPr>
                 <w:noProof/>
                 <w:webHidden/>
-                <w:sz w:val="24"/>
-                <w:szCs w:val="24"/>
               </w:rPr>
               <w:fldChar w:fldCharType="end"/>
             </w:r>
@@ -1550,18 +1352,14 @@
             <w:rPr>
               <w:rFonts w:eastAsiaTheme="minorEastAsia"/>
               <w:noProof/>
-              <w:sz w:val="24"/>
-              <w:szCs w:val="24"/>
               <w:lang w:eastAsia="de-DE"/>
             </w:rPr>
           </w:pPr>
-          <w:hyperlink w:anchor="_Toc73304242" w:history="1">
+          <w:hyperlink w:anchor="_Toc73306280" w:history="1">
             <w:r>
               <w:rPr>
                 <w:rStyle w:val="Hyperlink"/>
                 <w:noProof/>
-                <w:sz w:val="24"/>
-                <w:szCs w:val="24"/>
               </w:rPr>
               <w:t>3.1</w:t>
             </w:r>
@@ -1569,8 +1367,6 @@
               <w:rPr>
                 <w:rFonts w:eastAsiaTheme="minorEastAsia"/>
                 <w:noProof/>
-                <w:sz w:val="24"/>
-                <w:szCs w:val="24"/>
                 <w:lang w:eastAsia="de-DE"/>
               </w:rPr>
               <w:tab/>
@@ -1579,8 +1375,6 @@
               <w:rPr>
                 <w:rStyle w:val="Hyperlink"/>
                 <w:noProof/>
-                <w:sz w:val="24"/>
-                <w:szCs w:val="24"/>
               </w:rPr>
               <w:t>Polarform von Quaternionen</w:t>
             </w:r>
@@ -1588,8 +1382,6 @@
               <w:rPr>
                 <w:noProof/>
                 <w:webHidden/>
-                <w:sz w:val="24"/>
-                <w:szCs w:val="24"/>
               </w:rPr>
               <w:tab/>
             </w:r>
@@ -1597,8 +1389,6 @@
               <w:rPr>
                 <w:noProof/>
                 <w:webHidden/>
-                <w:sz w:val="24"/>
-                <w:szCs w:val="24"/>
               </w:rPr>
               <w:fldChar w:fldCharType="begin"/>
             </w:r>
@@ -1606,25 +1396,19 @@
               <w:rPr>
                 <w:noProof/>
                 <w:webHidden/>
-                <w:sz w:val="24"/>
-                <w:szCs w:val="24"/>
               </w:rPr>
-              <w:instrText xml:space="preserve"> PAGEREF _Toc73304242 \h </w:instrText>
+              <w:instrText xml:space="preserve"> PAGEREF _Toc73306280 \h </w:instrText>
             </w:r>
             <w:r>
               <w:rPr>
                 <w:noProof/>
                 <w:webHidden/>
-                <w:sz w:val="24"/>
-                <w:szCs w:val="24"/>
               </w:rPr>
             </w:r>
             <w:r>
               <w:rPr>
                 <w:noProof/>
                 <w:webHidden/>
-                <w:sz w:val="24"/>
-                <w:szCs w:val="24"/>
               </w:rPr>
               <w:fldChar w:fldCharType="separate"/>
             </w:r>
@@ -1632,8 +1416,6 @@
               <w:rPr>
                 <w:noProof/>
                 <w:webHidden/>
-                <w:sz w:val="24"/>
-                <w:szCs w:val="24"/>
               </w:rPr>
               <w:t>7</w:t>
             </w:r>
@@ -1641,8 +1423,6 @@
               <w:rPr>
                 <w:noProof/>
                 <w:webHidden/>
-                <w:sz w:val="24"/>
-                <w:szCs w:val="24"/>
               </w:rPr>
               <w:fldChar w:fldCharType="end"/>
             </w:r>
@@ -1658,18 +1438,14 @@
             <w:rPr>
               <w:rFonts w:eastAsiaTheme="minorEastAsia"/>
               <w:noProof/>
-              <w:sz w:val="24"/>
-              <w:szCs w:val="24"/>
               <w:lang w:eastAsia="de-DE"/>
             </w:rPr>
           </w:pPr>
-          <w:hyperlink w:anchor="_Toc73304243" w:history="1">
+          <w:hyperlink w:anchor="_Toc73306281" w:history="1">
             <w:r>
               <w:rPr>
                 <w:rStyle w:val="Hyperlink"/>
                 <w:noProof/>
-                <w:sz w:val="24"/>
-                <w:szCs w:val="24"/>
               </w:rPr>
               <w:t>3.2</w:t>
             </w:r>
@@ -1677,8 +1453,6 @@
               <w:rPr>
                 <w:rFonts w:eastAsiaTheme="minorEastAsia"/>
                 <w:noProof/>
-                <w:sz w:val="24"/>
-                <w:szCs w:val="24"/>
                 <w:lang w:eastAsia="de-DE"/>
               </w:rPr>
               <w:tab/>
@@ -1687,8 +1461,6 @@
               <w:rPr>
                 <w:rStyle w:val="Hyperlink"/>
                 <w:noProof/>
-                <w:sz w:val="24"/>
-                <w:szCs w:val="24"/>
               </w:rPr>
               <w:t>Definition einer Rotation</w:t>
             </w:r>
@@ -1696,8 +1468,6 @@
               <w:rPr>
                 <w:noProof/>
                 <w:webHidden/>
-                <w:sz w:val="24"/>
-                <w:szCs w:val="24"/>
               </w:rPr>
               <w:tab/>
             </w:r>
@@ -1705,8 +1475,6 @@
               <w:rPr>
                 <w:noProof/>
                 <w:webHidden/>
-                <w:sz w:val="24"/>
-                <w:szCs w:val="24"/>
               </w:rPr>
               <w:fldChar w:fldCharType="begin"/>
             </w:r>
@@ -1714,25 +1482,19 @@
               <w:rPr>
                 <w:noProof/>
                 <w:webHidden/>
-                <w:sz w:val="24"/>
-                <w:szCs w:val="24"/>
               </w:rPr>
-              <w:instrText xml:space="preserve"> PAGEREF _Toc73304243 \h </w:instrText>
+              <w:instrText xml:space="preserve"> PAGEREF _Toc73306281 \h </w:instrText>
             </w:r>
             <w:r>
               <w:rPr>
                 <w:noProof/>
                 <w:webHidden/>
-                <w:sz w:val="24"/>
-                <w:szCs w:val="24"/>
               </w:rPr>
             </w:r>
             <w:r>
               <w:rPr>
                 <w:noProof/>
                 <w:webHidden/>
-                <w:sz w:val="24"/>
-                <w:szCs w:val="24"/>
               </w:rPr>
               <w:fldChar w:fldCharType="separate"/>
             </w:r>
@@ -1740,8 +1502,6 @@
               <w:rPr>
                 <w:noProof/>
                 <w:webHidden/>
-                <w:sz w:val="24"/>
-                <w:szCs w:val="24"/>
               </w:rPr>
               <w:t>7</w:t>
             </w:r>
@@ -1749,8 +1509,6 @@
               <w:rPr>
                 <w:noProof/>
                 <w:webHidden/>
-                <w:sz w:val="24"/>
-                <w:szCs w:val="24"/>
               </w:rPr>
               <w:fldChar w:fldCharType="end"/>
             </w:r>
@@ -1766,18 +1524,14 @@
             <w:rPr>
               <w:rFonts w:eastAsiaTheme="minorEastAsia"/>
               <w:noProof/>
-              <w:sz w:val="24"/>
-              <w:szCs w:val="24"/>
               <w:lang w:eastAsia="de-DE"/>
             </w:rPr>
           </w:pPr>
-          <w:hyperlink w:anchor="_Toc73304244" w:history="1">
+          <w:hyperlink w:anchor="_Toc73306282" w:history="1">
             <w:r>
               <w:rPr>
                 <w:rStyle w:val="Hyperlink"/>
                 <w:noProof/>
-                <w:sz w:val="24"/>
-                <w:szCs w:val="24"/>
               </w:rPr>
               <w:t>3.3</w:t>
             </w:r>
@@ -1785,8 +1539,6 @@
               <w:rPr>
                 <w:rFonts w:eastAsiaTheme="minorEastAsia"/>
                 <w:noProof/>
-                <w:sz w:val="24"/>
-                <w:szCs w:val="24"/>
                 <w:lang w:eastAsia="de-DE"/>
               </w:rPr>
               <w:tab/>
@@ -1795,8 +1547,6 @@
               <w:rPr>
                 <w:rStyle w:val="Hyperlink"/>
                 <w:noProof/>
-                <w:sz w:val="24"/>
-                <w:szCs w:val="24"/>
               </w:rPr>
               <w:t>Beispiel einer einfachen Rotation</w:t>
             </w:r>
@@ -1804,8 +1554,6 @@
               <w:rPr>
                 <w:noProof/>
                 <w:webHidden/>
-                <w:sz w:val="24"/>
-                <w:szCs w:val="24"/>
               </w:rPr>
               <w:tab/>
             </w:r>
@@ -1813,8 +1561,6 @@
               <w:rPr>
                 <w:noProof/>
                 <w:webHidden/>
-                <w:sz w:val="24"/>
-                <w:szCs w:val="24"/>
               </w:rPr>
               <w:fldChar w:fldCharType="begin"/>
             </w:r>
@@ -1822,25 +1568,19 @@
               <w:rPr>
                 <w:noProof/>
                 <w:webHidden/>
-                <w:sz w:val="24"/>
-                <w:szCs w:val="24"/>
               </w:rPr>
-              <w:instrText xml:space="preserve"> PAGEREF _Toc73304244 \h </w:instrText>
+              <w:instrText xml:space="preserve"> PAGEREF _Toc73306282 \h </w:instrText>
             </w:r>
             <w:r>
               <w:rPr>
                 <w:noProof/>
                 <w:webHidden/>
-                <w:sz w:val="24"/>
-                <w:szCs w:val="24"/>
               </w:rPr>
             </w:r>
             <w:r>
               <w:rPr>
                 <w:noProof/>
                 <w:webHidden/>
-                <w:sz w:val="24"/>
-                <w:szCs w:val="24"/>
               </w:rPr>
               <w:fldChar w:fldCharType="separate"/>
             </w:r>
@@ -1848,8 +1588,6 @@
               <w:rPr>
                 <w:noProof/>
                 <w:webHidden/>
-                <w:sz w:val="24"/>
-                <w:szCs w:val="24"/>
               </w:rPr>
               <w:t>8</w:t>
             </w:r>
@@ -1857,8 +1595,6 @@
               <w:rPr>
                 <w:noProof/>
                 <w:webHidden/>
-                <w:sz w:val="24"/>
-                <w:szCs w:val="24"/>
               </w:rPr>
               <w:fldChar w:fldCharType="end"/>
             </w:r>
@@ -1874,18 +1610,14 @@
             <w:rPr>
               <w:rFonts w:eastAsiaTheme="minorEastAsia"/>
               <w:noProof/>
-              <w:sz w:val="24"/>
-              <w:szCs w:val="24"/>
               <w:lang w:eastAsia="de-DE"/>
             </w:rPr>
           </w:pPr>
-          <w:hyperlink w:anchor="_Toc73304245" w:history="1">
+          <w:hyperlink w:anchor="_Toc73306283" w:history="1">
             <w:r>
               <w:rPr>
                 <w:rStyle w:val="Hyperlink"/>
                 <w:noProof/>
-                <w:sz w:val="24"/>
-                <w:szCs w:val="24"/>
               </w:rPr>
               <w:t>3.4</w:t>
             </w:r>
@@ -1893,8 +1625,6 @@
               <w:rPr>
                 <w:rFonts w:eastAsiaTheme="minorEastAsia"/>
                 <w:noProof/>
-                <w:sz w:val="24"/>
-                <w:szCs w:val="24"/>
                 <w:lang w:eastAsia="de-DE"/>
               </w:rPr>
               <w:tab/>
@@ -1903,8 +1633,6 @@
               <w:rPr>
                 <w:rStyle w:val="Hyperlink"/>
                 <w:noProof/>
-                <w:sz w:val="24"/>
-                <w:szCs w:val="24"/>
               </w:rPr>
               <w:t>Die Rotationsmatrix für Quaternionen</w:t>
             </w:r>
@@ -1912,8 +1640,6 @@
               <w:rPr>
                 <w:noProof/>
                 <w:webHidden/>
-                <w:sz w:val="24"/>
-                <w:szCs w:val="24"/>
               </w:rPr>
               <w:tab/>
             </w:r>
@@ -1921,8 +1647,6 @@
               <w:rPr>
                 <w:noProof/>
                 <w:webHidden/>
-                <w:sz w:val="24"/>
-                <w:szCs w:val="24"/>
               </w:rPr>
               <w:fldChar w:fldCharType="begin"/>
             </w:r>
@@ -1930,25 +1654,19 @@
               <w:rPr>
                 <w:noProof/>
                 <w:webHidden/>
-                <w:sz w:val="24"/>
-                <w:szCs w:val="24"/>
               </w:rPr>
-              <w:instrText xml:space="preserve"> PAGEREF _Toc73304245 \h </w:instrText>
+              <w:instrText xml:space="preserve"> PAGEREF _Toc73306283 \h </w:instrText>
             </w:r>
             <w:r>
               <w:rPr>
                 <w:noProof/>
                 <w:webHidden/>
-                <w:sz w:val="24"/>
-                <w:szCs w:val="24"/>
               </w:rPr>
             </w:r>
             <w:r>
               <w:rPr>
                 <w:noProof/>
                 <w:webHidden/>
-                <w:sz w:val="24"/>
-                <w:szCs w:val="24"/>
               </w:rPr>
               <w:fldChar w:fldCharType="separate"/>
             </w:r>
@@ -1956,8 +1674,6 @@
               <w:rPr>
                 <w:noProof/>
                 <w:webHidden/>
-                <w:sz w:val="24"/>
-                <w:szCs w:val="24"/>
               </w:rPr>
               <w:t>9</w:t>
             </w:r>
@@ -1965,8 +1681,6 @@
               <w:rPr>
                 <w:noProof/>
                 <w:webHidden/>
-                <w:sz w:val="24"/>
-                <w:szCs w:val="24"/>
               </w:rPr>
               <w:fldChar w:fldCharType="end"/>
             </w:r>
@@ -1982,18 +1696,14 @@
             <w:rPr>
               <w:rFonts w:eastAsiaTheme="minorEastAsia"/>
               <w:noProof/>
-              <w:sz w:val="24"/>
-              <w:szCs w:val="24"/>
               <w:lang w:eastAsia="de-DE"/>
             </w:rPr>
           </w:pPr>
-          <w:hyperlink w:anchor="_Toc73304246" w:history="1">
+          <w:hyperlink w:anchor="_Toc73306284" w:history="1">
             <w:r>
               <w:rPr>
                 <w:rStyle w:val="Hyperlink"/>
                 <w:noProof/>
-                <w:sz w:val="24"/>
-                <w:szCs w:val="24"/>
               </w:rPr>
               <w:t>4</w:t>
             </w:r>
@@ -2001,8 +1711,6 @@
               <w:rPr>
                 <w:rFonts w:eastAsiaTheme="minorEastAsia"/>
                 <w:noProof/>
-                <w:sz w:val="24"/>
-                <w:szCs w:val="24"/>
                 <w:lang w:eastAsia="de-DE"/>
               </w:rPr>
               <w:tab/>
@@ -2011,17 +1719,13 @@
               <w:rPr>
                 <w:rStyle w:val="Hyperlink"/>
                 <w:noProof/>
-                <w:sz w:val="24"/>
-                <w:szCs w:val="24"/>
               </w:rPr>
-              <w:t>Wiederholung: Gimbal Lock</w:t>
+              <w:t>Gimbal Lock</w:t>
             </w:r>
             <w:r>
               <w:rPr>
                 <w:noProof/>
                 <w:webHidden/>
-                <w:sz w:val="24"/>
-                <w:szCs w:val="24"/>
               </w:rPr>
               <w:tab/>
             </w:r>
@@ -2029,8 +1733,6 @@
               <w:rPr>
                 <w:noProof/>
                 <w:webHidden/>
-                <w:sz w:val="24"/>
-                <w:szCs w:val="24"/>
               </w:rPr>
               <w:fldChar w:fldCharType="begin"/>
             </w:r>
@@ -2038,25 +1740,19 @@
               <w:rPr>
                 <w:noProof/>
                 <w:webHidden/>
-                <w:sz w:val="24"/>
-                <w:szCs w:val="24"/>
               </w:rPr>
-              <w:instrText xml:space="preserve"> PAGEREF _Toc73304246 \h </w:instrText>
+              <w:instrText xml:space="preserve"> PAGEREF _Toc73306284 \h </w:instrText>
             </w:r>
             <w:r>
               <w:rPr>
                 <w:noProof/>
                 <w:webHidden/>
-                <w:sz w:val="24"/>
-                <w:szCs w:val="24"/>
               </w:rPr>
             </w:r>
             <w:r>
               <w:rPr>
                 <w:noProof/>
                 <w:webHidden/>
-                <w:sz w:val="24"/>
-                <w:szCs w:val="24"/>
               </w:rPr>
               <w:fldChar w:fldCharType="separate"/>
             </w:r>
@@ -2064,8 +1760,6 @@
               <w:rPr>
                 <w:noProof/>
                 <w:webHidden/>
-                <w:sz w:val="24"/>
-                <w:szCs w:val="24"/>
               </w:rPr>
               <w:t>11</w:t>
             </w:r>
@@ -2073,8 +1767,6 @@
               <w:rPr>
                 <w:noProof/>
                 <w:webHidden/>
-                <w:sz w:val="24"/>
-                <w:szCs w:val="24"/>
               </w:rPr>
               <w:fldChar w:fldCharType="end"/>
             </w:r>
@@ -2090,18 +1782,14 @@
             <w:rPr>
               <w:rFonts w:eastAsiaTheme="minorEastAsia"/>
               <w:noProof/>
-              <w:sz w:val="24"/>
-              <w:szCs w:val="24"/>
               <w:lang w:eastAsia="de-DE"/>
             </w:rPr>
           </w:pPr>
-          <w:hyperlink w:anchor="_Toc73304247" w:history="1">
+          <w:hyperlink w:anchor="_Toc73306285" w:history="1">
             <w:r>
               <w:rPr>
                 <w:rStyle w:val="Hyperlink"/>
                 <w:noProof/>
-                <w:sz w:val="24"/>
-                <w:szCs w:val="24"/>
               </w:rPr>
               <w:t>5</w:t>
             </w:r>
@@ -2109,8 +1797,6 @@
               <w:rPr>
                 <w:rFonts w:eastAsiaTheme="minorEastAsia"/>
                 <w:noProof/>
-                <w:sz w:val="24"/>
-                <w:szCs w:val="24"/>
                 <w:lang w:eastAsia="de-DE"/>
               </w:rPr>
               <w:tab/>
@@ -2119,8 +1805,6 @@
               <w:rPr>
                 <w:rStyle w:val="Hyperlink"/>
                 <w:noProof/>
-                <w:sz w:val="24"/>
-                <w:szCs w:val="24"/>
               </w:rPr>
               <w:t>Vor- und Nachteile</w:t>
             </w:r>
@@ -2128,8 +1812,6 @@
               <w:rPr>
                 <w:noProof/>
                 <w:webHidden/>
-                <w:sz w:val="24"/>
-                <w:szCs w:val="24"/>
               </w:rPr>
               <w:tab/>
             </w:r>
@@ -2137,8 +1819,6 @@
               <w:rPr>
                 <w:noProof/>
                 <w:webHidden/>
-                <w:sz w:val="24"/>
-                <w:szCs w:val="24"/>
               </w:rPr>
               <w:fldChar w:fldCharType="begin"/>
             </w:r>
@@ -2146,25 +1826,19 @@
               <w:rPr>
                 <w:noProof/>
                 <w:webHidden/>
-                <w:sz w:val="24"/>
-                <w:szCs w:val="24"/>
               </w:rPr>
-              <w:instrText xml:space="preserve"> PAGEREF _Toc73304247 \h </w:instrText>
+              <w:instrText xml:space="preserve"> PAGEREF _Toc73306285 \h </w:instrText>
             </w:r>
             <w:r>
               <w:rPr>
                 <w:noProof/>
                 <w:webHidden/>
-                <w:sz w:val="24"/>
-                <w:szCs w:val="24"/>
               </w:rPr>
             </w:r>
             <w:r>
               <w:rPr>
                 <w:noProof/>
                 <w:webHidden/>
-                <w:sz w:val="24"/>
-                <w:szCs w:val="24"/>
               </w:rPr>
               <w:fldChar w:fldCharType="separate"/>
             </w:r>
@@ -2172,8 +1846,6 @@
               <w:rPr>
                 <w:noProof/>
                 <w:webHidden/>
-                <w:sz w:val="24"/>
-                <w:szCs w:val="24"/>
               </w:rPr>
               <w:t>12</w:t>
             </w:r>
@@ -2181,8 +1853,6 @@
               <w:rPr>
                 <w:noProof/>
                 <w:webHidden/>
-                <w:sz w:val="24"/>
-                <w:szCs w:val="24"/>
               </w:rPr>
               <w:fldChar w:fldCharType="end"/>
             </w:r>
@@ -2198,18 +1868,14 @@
             <w:rPr>
               <w:rFonts w:eastAsiaTheme="minorEastAsia"/>
               <w:noProof/>
-              <w:sz w:val="24"/>
-              <w:szCs w:val="24"/>
               <w:lang w:eastAsia="de-DE"/>
             </w:rPr>
           </w:pPr>
-          <w:hyperlink w:anchor="_Toc73304248" w:history="1">
+          <w:hyperlink w:anchor="_Toc73306286" w:history="1">
             <w:r>
               <w:rPr>
                 <w:rStyle w:val="Hyperlink"/>
                 <w:noProof/>
-                <w:sz w:val="24"/>
-                <w:szCs w:val="24"/>
               </w:rPr>
               <w:t>5.1</w:t>
             </w:r>
@@ -2217,8 +1883,6 @@
               <w:rPr>
                 <w:rFonts w:eastAsiaTheme="minorEastAsia"/>
                 <w:noProof/>
-                <w:sz w:val="24"/>
-                <w:szCs w:val="24"/>
                 <w:lang w:eastAsia="de-DE"/>
               </w:rPr>
               <w:tab/>
@@ -2227,8 +1891,6 @@
               <w:rPr>
                 <w:rStyle w:val="Hyperlink"/>
                 <w:noProof/>
-                <w:sz w:val="24"/>
-                <w:szCs w:val="24"/>
               </w:rPr>
               <w:t>Vorteile von Quaternionen</w:t>
             </w:r>
@@ -2236,8 +1898,6 @@
               <w:rPr>
                 <w:noProof/>
                 <w:webHidden/>
-                <w:sz w:val="24"/>
-                <w:szCs w:val="24"/>
               </w:rPr>
               <w:tab/>
             </w:r>
@@ -2245,8 +1905,6 @@
               <w:rPr>
                 <w:noProof/>
                 <w:webHidden/>
-                <w:sz w:val="24"/>
-                <w:szCs w:val="24"/>
               </w:rPr>
               <w:fldChar w:fldCharType="begin"/>
             </w:r>
@@ -2254,25 +1912,19 @@
               <w:rPr>
                 <w:noProof/>
                 <w:webHidden/>
-                <w:sz w:val="24"/>
-                <w:szCs w:val="24"/>
               </w:rPr>
-              <w:instrText xml:space="preserve"> PAGEREF _Toc73304248 \h </w:instrText>
+              <w:instrText xml:space="preserve"> PAGEREF _Toc73306286 \h </w:instrText>
             </w:r>
             <w:r>
               <w:rPr>
                 <w:noProof/>
                 <w:webHidden/>
-                <w:sz w:val="24"/>
-                <w:szCs w:val="24"/>
               </w:rPr>
             </w:r>
             <w:r>
               <w:rPr>
                 <w:noProof/>
                 <w:webHidden/>
-                <w:sz w:val="24"/>
-                <w:szCs w:val="24"/>
               </w:rPr>
               <w:fldChar w:fldCharType="separate"/>
             </w:r>
@@ -2280,8 +1932,6 @@
               <w:rPr>
                 <w:noProof/>
                 <w:webHidden/>
-                <w:sz w:val="24"/>
-                <w:szCs w:val="24"/>
               </w:rPr>
               <w:t>12</w:t>
             </w:r>
@@ -2289,8 +1939,6 @@
               <w:rPr>
                 <w:noProof/>
                 <w:webHidden/>
-                <w:sz w:val="24"/>
-                <w:szCs w:val="24"/>
               </w:rPr>
               <w:fldChar w:fldCharType="end"/>
             </w:r>
@@ -2306,18 +1954,14 @@
             <w:rPr>
               <w:rFonts w:eastAsiaTheme="minorEastAsia"/>
               <w:noProof/>
-              <w:sz w:val="24"/>
-              <w:szCs w:val="24"/>
               <w:lang w:eastAsia="de-DE"/>
             </w:rPr>
           </w:pPr>
-          <w:hyperlink w:anchor="_Toc73304249" w:history="1">
+          <w:hyperlink w:anchor="_Toc73306287" w:history="1">
             <w:r>
               <w:rPr>
                 <w:rStyle w:val="Hyperlink"/>
                 <w:noProof/>
-                <w:sz w:val="24"/>
-                <w:szCs w:val="24"/>
               </w:rPr>
               <w:t>5.2</w:t>
             </w:r>
@@ -2325,8 +1969,6 @@
               <w:rPr>
                 <w:rFonts w:eastAsiaTheme="minorEastAsia"/>
                 <w:noProof/>
-                <w:sz w:val="24"/>
-                <w:szCs w:val="24"/>
                 <w:lang w:eastAsia="de-DE"/>
               </w:rPr>
               <w:tab/>
@@ -2335,8 +1977,6 @@
               <w:rPr>
                 <w:rStyle w:val="Hyperlink"/>
                 <w:noProof/>
-                <w:sz w:val="24"/>
-                <w:szCs w:val="24"/>
               </w:rPr>
               <w:t>Nachteile von Quaternionen</w:t>
             </w:r>
@@ -2344,8 +1984,6 @@
               <w:rPr>
                 <w:noProof/>
                 <w:webHidden/>
-                <w:sz w:val="24"/>
-                <w:szCs w:val="24"/>
               </w:rPr>
               <w:tab/>
             </w:r>
@@ -2353,8 +1991,6 @@
               <w:rPr>
                 <w:noProof/>
                 <w:webHidden/>
-                <w:sz w:val="24"/>
-                <w:szCs w:val="24"/>
               </w:rPr>
               <w:fldChar w:fldCharType="begin"/>
             </w:r>
@@ -2362,25 +1998,19 @@
               <w:rPr>
                 <w:noProof/>
                 <w:webHidden/>
-                <w:sz w:val="24"/>
-                <w:szCs w:val="24"/>
               </w:rPr>
-              <w:instrText xml:space="preserve"> PAGEREF _Toc73304249 \h </w:instrText>
+              <w:instrText xml:space="preserve"> PAGEREF _Toc73306287 \h </w:instrText>
             </w:r>
             <w:r>
               <w:rPr>
                 <w:noProof/>
                 <w:webHidden/>
-                <w:sz w:val="24"/>
-                <w:szCs w:val="24"/>
               </w:rPr>
             </w:r>
             <w:r>
               <w:rPr>
                 <w:noProof/>
                 <w:webHidden/>
-                <w:sz w:val="24"/>
-                <w:szCs w:val="24"/>
               </w:rPr>
               <w:fldChar w:fldCharType="separate"/>
             </w:r>
@@ -2388,8 +2018,6 @@
               <w:rPr>
                 <w:noProof/>
                 <w:webHidden/>
-                <w:sz w:val="24"/>
-                <w:szCs w:val="24"/>
               </w:rPr>
               <w:t>12</w:t>
             </w:r>
@@ -2397,8 +2025,6 @@
               <w:rPr>
                 <w:noProof/>
                 <w:webHidden/>
-                <w:sz w:val="24"/>
-                <w:szCs w:val="24"/>
               </w:rPr>
               <w:fldChar w:fldCharType="end"/>
             </w:r>
@@ -2414,18 +2040,14 @@
             <w:rPr>
               <w:rFonts w:eastAsiaTheme="minorEastAsia"/>
               <w:noProof/>
-              <w:sz w:val="24"/>
-              <w:szCs w:val="24"/>
               <w:lang w:eastAsia="de-DE"/>
             </w:rPr>
           </w:pPr>
-          <w:hyperlink w:anchor="_Toc73304250" w:history="1">
+          <w:hyperlink w:anchor="_Toc73306288" w:history="1">
             <w:r>
               <w:rPr>
                 <w:rStyle w:val="Hyperlink"/>
                 <w:noProof/>
-                <w:sz w:val="24"/>
-                <w:szCs w:val="24"/>
               </w:rPr>
               <w:t>6</w:t>
             </w:r>
@@ -2433,8 +2055,6 @@
               <w:rPr>
                 <w:rFonts w:eastAsiaTheme="minorEastAsia"/>
                 <w:noProof/>
-                <w:sz w:val="24"/>
-                <w:szCs w:val="24"/>
                 <w:lang w:eastAsia="de-DE"/>
               </w:rPr>
               <w:tab/>
@@ -2443,8 +2063,6 @@
               <w:rPr>
                 <w:rStyle w:val="Hyperlink"/>
                 <w:noProof/>
-                <w:sz w:val="24"/>
-                <w:szCs w:val="24"/>
               </w:rPr>
               <w:t>Literaturverzeichnis</w:t>
             </w:r>
@@ -2452,8 +2070,6 @@
               <w:rPr>
                 <w:noProof/>
                 <w:webHidden/>
-                <w:sz w:val="24"/>
-                <w:szCs w:val="24"/>
               </w:rPr>
               <w:tab/>
             </w:r>
@@ -2461,8 +2077,6 @@
               <w:rPr>
                 <w:noProof/>
                 <w:webHidden/>
-                <w:sz w:val="24"/>
-                <w:szCs w:val="24"/>
               </w:rPr>
               <w:fldChar w:fldCharType="begin"/>
             </w:r>
@@ -2470,25 +2084,19 @@
               <w:rPr>
                 <w:noProof/>
                 <w:webHidden/>
-                <w:sz w:val="24"/>
-                <w:szCs w:val="24"/>
               </w:rPr>
-              <w:instrText xml:space="preserve"> PAGEREF _Toc73304250 \h </w:instrText>
+              <w:instrText xml:space="preserve"> PAGEREF _Toc73306288 \h </w:instrText>
             </w:r>
             <w:r>
               <w:rPr>
                 <w:noProof/>
                 <w:webHidden/>
-                <w:sz w:val="24"/>
-                <w:szCs w:val="24"/>
               </w:rPr>
             </w:r>
             <w:r>
               <w:rPr>
                 <w:noProof/>
                 <w:webHidden/>
-                <w:sz w:val="24"/>
-                <w:szCs w:val="24"/>
               </w:rPr>
               <w:fldChar w:fldCharType="separate"/>
             </w:r>
@@ -2496,8 +2104,6 @@
               <w:rPr>
                 <w:noProof/>
                 <w:webHidden/>
-                <w:sz w:val="24"/>
-                <w:szCs w:val="24"/>
               </w:rPr>
               <w:t>14</w:t>
             </w:r>
@@ -2505,8 +2111,6 @@
               <w:rPr>
                 <w:noProof/>
                 <w:webHidden/>
-                <w:sz w:val="24"/>
-                <w:szCs w:val="24"/>
               </w:rPr>
               <w:fldChar w:fldCharType="end"/>
             </w:r>
@@ -2557,7 +2161,7 @@
         <w:pStyle w:val="berschrift1"/>
         <w:spacing w:line="360" w:lineRule="auto"/>
       </w:pPr>
-      <w:bookmarkStart w:id="0" w:name="_Toc73304233"/>
+      <w:bookmarkStart w:id="0" w:name="_Toc73306271"/>
       <w:r>
         <w:lastRenderedPageBreak/>
         <w:t>Einleitung</w:t>
@@ -2603,15 +2207,7 @@
         </m:r>
       </m:oMath>
       <w:r>
-        <w:t>) best</w:t>
-      </w:r>
-      <w:proofErr w:type="spellStart"/>
-      <w:r>
-        <w:t>ehen</w:t>
-      </w:r>
-      <w:proofErr w:type="spellEnd"/>
-      <w:r>
-        <w:t>. Somit konnte man diesen Teil als heutigen Vektor interpretieren.</w:t>
+        <w:t>) bestehen. Somit konnte man diesen Teil als heutigen Vektor interpretieren.</w:t>
       </w:r>
       <w:r>
         <w:t xml:space="preserve"> </w:t>
@@ -2730,7 +2326,7 @@
         <w:pStyle w:val="berschrift1"/>
         <w:spacing w:line="360" w:lineRule="auto"/>
       </w:pPr>
-      <w:bookmarkStart w:id="1" w:name="_Toc73304234"/>
+      <w:bookmarkStart w:id="1" w:name="_Toc73306272"/>
       <w:r>
         <w:lastRenderedPageBreak/>
         <w:t>Mathematische Grundlagen</w:t>
@@ -2753,7 +2349,7 @@
         <w:pStyle w:val="berschrift2"/>
         <w:spacing w:line="360" w:lineRule="auto"/>
       </w:pPr>
-      <w:bookmarkStart w:id="2" w:name="_Toc73304235"/>
+      <w:bookmarkStart w:id="2" w:name="_Toc73306273"/>
       <w:r>
         <w:t>Definition und Konstruktion</w:t>
       </w:r>
@@ -3796,7 +3392,7 @@
         <w:pStyle w:val="berschrift2"/>
         <w:spacing w:line="360" w:lineRule="auto"/>
       </w:pPr>
-      <w:bookmarkStart w:id="3" w:name="_Toc73304236"/>
+      <w:bookmarkStart w:id="3" w:name="_Toc73306274"/>
       <w:r>
         <w:t>Addition von Quaternionen</w:t>
       </w:r>
@@ -5041,7 +4637,7 @@
         <w:pStyle w:val="berschrift2"/>
         <w:spacing w:line="360" w:lineRule="auto"/>
       </w:pPr>
-      <w:bookmarkStart w:id="4" w:name="_Toc73304237"/>
+      <w:bookmarkStart w:id="4" w:name="_Toc73306275"/>
       <w:r>
         <w:lastRenderedPageBreak/>
         <w:t>Multiplikation von Quaternionen</w:t>
@@ -6488,13 +6084,8 @@
         </m:oMath>
       </m:oMathPara>
       <w:r>
-        <w:t>Nachfolgend ist zudem noch ein einfaches Beispiel darg</w:t>
-      </w:r>
-      <w:proofErr w:type="spellStart"/>
-      <w:r>
-        <w:t>estellt</w:t>
-      </w:r>
-      <w:proofErr w:type="spellEnd"/>
+        <w:t>Nachfolgend ist zudem noch ein einfaches Beispiel dargestellt</w:t>
+      </w:r>
       <w:r>
         <w:t xml:space="preserve"> </w:t>
       </w:r>
@@ -6854,7 +6445,7 @@
         <w:pStyle w:val="berschrift2"/>
         <w:spacing w:line="360" w:lineRule="auto"/>
       </w:pPr>
-      <w:bookmarkStart w:id="5" w:name="_Toc73304238"/>
+      <w:bookmarkStart w:id="5" w:name="_Toc73306276"/>
       <w:r>
         <w:t>Konjugation von Quaternionen</w:t>
       </w:r>
@@ -7197,7 +6788,7 @@
         <w:pStyle w:val="berschrift2"/>
         <w:spacing w:line="360" w:lineRule="auto"/>
       </w:pPr>
-      <w:bookmarkStart w:id="6" w:name="_Toc73304239"/>
+      <w:bookmarkStart w:id="6" w:name="_Toc73306277"/>
       <w:r>
         <w:lastRenderedPageBreak/>
         <w:t>Betrag von Quaternionen</w:t>
@@ -7420,7 +7011,7 @@
         <w:pStyle w:val="berschrift2"/>
         <w:spacing w:line="360" w:lineRule="auto"/>
       </w:pPr>
-      <w:bookmarkStart w:id="7" w:name="_Toc73304240"/>
+      <w:bookmarkStart w:id="7" w:name="_Toc73306278"/>
       <w:r>
         <w:t>Inverse von Quaternionen</w:t>
       </w:r>
@@ -7713,7 +7304,7 @@
         <w:pStyle w:val="berschrift1"/>
         <w:spacing w:line="360" w:lineRule="auto"/>
       </w:pPr>
-      <w:bookmarkStart w:id="8" w:name="_Toc73304241"/>
+      <w:bookmarkStart w:id="8" w:name="_Toc73306279"/>
       <w:r>
         <w:lastRenderedPageBreak/>
         <w:t>Rotation</w:t>
@@ -7736,7 +7327,7 @@
         <w:pStyle w:val="berschrift2"/>
         <w:spacing w:line="360" w:lineRule="auto"/>
       </w:pPr>
-      <w:bookmarkStart w:id="9" w:name="_Toc73304242"/>
+      <w:bookmarkStart w:id="9" w:name="_Toc73306280"/>
       <w:r>
         <w:t>Polarform von Quaternionen</w:t>
       </w:r>
@@ -8235,7 +7826,7 @@
         <w:pStyle w:val="berschrift2"/>
         <w:spacing w:line="360" w:lineRule="auto"/>
       </w:pPr>
-      <w:bookmarkStart w:id="10" w:name="_Toc73304243"/>
+      <w:bookmarkStart w:id="10" w:name="_Toc73306281"/>
       <w:r>
         <w:t>Definition einer Rotation</w:t>
       </w:r>
@@ -8246,15 +7837,7 @@
         <w:pStyle w:val="DHBWText"/>
       </w:pPr>
       <w:r>
-        <w:t xml:space="preserve">Für die Rotation mittels </w:t>
-      </w:r>
-      <w:proofErr w:type="spellStart"/>
-      <w:r>
-        <w:t>Quaternionenmultiplikation</w:t>
-      </w:r>
-      <w:proofErr w:type="spellEnd"/>
-      <w:r>
-        <w:t xml:space="preserve"> wird folgende</w:t>
+        <w:t>Für die Rotation mittels Quaternionenmultiplikation wird folgende</w:t>
       </w:r>
       <w:r>
         <w:t>r</w:t>
@@ -8557,7 +8140,7 @@
         <w:pStyle w:val="berschrift2"/>
         <w:spacing w:line="360" w:lineRule="auto"/>
       </w:pPr>
-      <w:bookmarkStart w:id="12" w:name="_Toc73304244"/>
+      <w:bookmarkStart w:id="12" w:name="_Toc73306282"/>
       <w:r>
         <w:t>Beispiel einer einfachen Rotation</w:t>
       </w:r>
@@ -11840,7 +11423,7 @@
         <w:pStyle w:val="berschrift2"/>
         <w:spacing w:line="360" w:lineRule="auto"/>
       </w:pPr>
-      <w:bookmarkStart w:id="13" w:name="_Toc73304245"/>
+      <w:bookmarkStart w:id="13" w:name="_Toc73306283"/>
       <w:r>
         <w:t>Die Rotationsmatrix für Quaternionen</w:t>
       </w:r>
@@ -14739,13 +14322,10 @@
         <w:pStyle w:val="berschrift1"/>
         <w:spacing w:line="360" w:lineRule="auto"/>
       </w:pPr>
-      <w:bookmarkStart w:id="14" w:name="_Toc73304246"/>
+      <w:bookmarkStart w:id="14" w:name="_Toc73306284"/>
+      <w:proofErr w:type="spellStart"/>
       <w:r>
         <w:lastRenderedPageBreak/>
-        <w:t xml:space="preserve">Wiederholung: </w:t>
-      </w:r>
-      <w:proofErr w:type="spellStart"/>
-      <w:r>
         <w:t>Gimbal</w:t>
       </w:r>
       <w:proofErr w:type="spellEnd"/>
@@ -14767,15 +14347,7 @@
       </w:r>
       <w:proofErr w:type="spellEnd"/>
       <w:r>
-        <w:t xml:space="preserve"> Locks ist eines der größten Vorteile der Quaternion gegenüber dem </w:t>
-      </w:r>
-      <w:proofErr w:type="spellStart"/>
-      <w:r>
-        <w:t>Eulerschen</w:t>
-      </w:r>
-      <w:proofErr w:type="spellEnd"/>
-      <w:r>
-        <w:t xml:space="preserve"> Verfahren. Der </w:t>
+        <w:t xml:space="preserve"> Locks ist eines der größten Vorteile der Quaternion gegenüber dem Eulerschen Verfahren. Der </w:t>
       </w:r>
       <w:proofErr w:type="spellStart"/>
       <w:r>
@@ -14935,14 +14507,27 @@
       <w:r>
         <w:t xml:space="preserve">Abbildung </w:t>
       </w:r>
-      <w:fldSimple w:instr=" SEQ Abbildung \* ARABIC ">
-        <w:r>
-          <w:rPr>
-            <w:noProof/>
-          </w:rPr>
-          <w:t>4</w:t>
-        </w:r>
-      </w:fldSimple>
+      <w:r>
+        <w:fldChar w:fldCharType="begin"/>
+      </w:r>
+      <w:r>
+        <w:instrText xml:space="preserve"> SEQ Abbildung \* ARABIC </w:instrText>
+      </w:r>
+      <w:r>
+        <w:fldChar w:fldCharType="separate"/>
+      </w:r>
+      <w:r>
+        <w:rPr>
+          <w:noProof/>
+        </w:rPr>
+        <w:t>4</w:t>
+      </w:r>
+      <w:r>
+        <w:rPr>
+          <w:noProof/>
+        </w:rPr>
+        <w:fldChar w:fldCharType="end"/>
+      </w:r>
       <w:r>
         <w:t xml:space="preserve">  Gyroskop</w:t>
       </w:r>
@@ -14999,7 +14584,31 @@
         <w:pStyle w:val="DHBWText"/>
       </w:pPr>
       <w:r>
-        <w:t xml:space="preserve">Jeder konzentrische Ring (Rechteck) des Gyroskops steht für eine Achse welche rotiert werde kann, beispielhaft repräsentiert der innere Ring die x-Achse der mittlere Ring die y-Achse und der äußere Ring die z-Achse. Durch eine Serie an Rotationen an den Ringen kann es zu der in der </w:t>
+        <w:t>Jeder konzentrische Ring (Rechteck) des Gyroskops steht für eine Achse</w:t>
+      </w:r>
+      <w:r>
+        <w:t>,</w:t>
+      </w:r>
+      <w:r>
+        <w:t xml:space="preserve"> welche rotiert werde kann</w:t>
+      </w:r>
+      <w:r>
+        <w:t>.</w:t>
+      </w:r>
+      <w:r>
+        <w:t xml:space="preserve"> </w:t>
+      </w:r>
+      <w:r>
+        <w:t>B</w:t>
+      </w:r>
+      <w:r>
+        <w:t>eispielhaft repräsentiert der innere Ring die x-Achse</w:t>
+      </w:r>
+      <w:r>
+        <w:t xml:space="preserve">, </w:t>
+      </w:r>
+      <w:r>
+        <w:t xml:space="preserve">der mittlere Ring die y-Achse und der äußere Ring die z-Achse. Durch eine Serie an Rotationen an den Ringen kann es zu der in der </w:t>
       </w:r>
       <w:r>
         <w:fldChar w:fldCharType="begin"/>
@@ -15034,7 +14643,25 @@
         <w:fldChar w:fldCharType="end"/>
       </w:r>
       <w:r>
-        <w:t xml:space="preserve">) abgebildeten Situation kommen. Dies passiert, wenn die x-Achse um 45° und die y-Achse um 90° gedreht wird. In diesem Fall ist die Rotation des Gyroskops eingeschränkt, ein </w:t>
+        <w:t xml:space="preserve"> abgebildeten Situation kommen. Dies passiert, wenn</w:t>
+      </w:r>
+      <w:r>
+        <w:t xml:space="preserve"> eine Rotation um 45° um</w:t>
+      </w:r>
+      <w:r>
+        <w:t xml:space="preserve"> die x-Achse </w:t>
+      </w:r>
+      <w:r>
+        <w:t xml:space="preserve">und eine Rotation 90° um die </w:t>
+      </w:r>
+      <w:r>
+        <w:t xml:space="preserve">y-Achse </w:t>
+      </w:r>
+      <w:r>
+        <w:t>getätigt</w:t>
+      </w:r>
+      <w:r>
+        <w:t xml:space="preserve"> wird. In diesem Fall ist die Rotation des Gyroskops eingeschränkt, ein </w:t>
       </w:r>
       <w:proofErr w:type="spellStart"/>
       <w:r>
@@ -15043,6 +14670,9 @@
       <w:proofErr w:type="spellEnd"/>
       <w:r>
         <w:t xml:space="preserve"> Lock ist entstanden</w:t>
+      </w:r>
+      <w:r>
+        <w:t xml:space="preserve"> </w:t>
       </w:r>
       <w:sdt>
         <w:sdtPr>
@@ -15089,6 +14719,9 @@
       </w:sdt>
       <w:r>
         <w:t>.</w:t>
+      </w:r>
+      <w:r>
+        <w:t xml:space="preserve"> </w:t>
       </w:r>
     </w:p>
     <w:p>
@@ -15152,14 +14785,27 @@
       <w:r>
         <w:t xml:space="preserve">Abbildung </w:t>
       </w:r>
-      <w:fldSimple w:instr=" SEQ Abbildung \* ARABIC ">
-        <w:r>
-          <w:rPr>
-            <w:noProof/>
-          </w:rPr>
-          <w:t>5</w:t>
-        </w:r>
-      </w:fldSimple>
+      <w:r>
+        <w:fldChar w:fldCharType="begin"/>
+      </w:r>
+      <w:r>
+        <w:instrText xml:space="preserve"> SEQ Abbildung \* ARABIC </w:instrText>
+      </w:r>
+      <w:r>
+        <w:fldChar w:fldCharType="separate"/>
+      </w:r>
+      <w:r>
+        <w:rPr>
+          <w:noProof/>
+        </w:rPr>
+        <w:t>5</w:t>
+      </w:r>
+      <w:r>
+        <w:rPr>
+          <w:noProof/>
+        </w:rPr>
+        <w:fldChar w:fldCharType="end"/>
+      </w:r>
       <w:r>
         <w:t xml:space="preserve"> Gyroskop im </w:t>
       </w:r>
@@ -15225,7 +14871,7 @@
         <w:pStyle w:val="berschrift1"/>
         <w:spacing w:line="360" w:lineRule="auto"/>
       </w:pPr>
-      <w:bookmarkStart w:id="17" w:name="_Toc73304247"/>
+      <w:bookmarkStart w:id="17" w:name="_Toc73306285"/>
       <w:r>
         <w:lastRenderedPageBreak/>
         <w:t>Vor- und Nachteile</w:t>
@@ -15237,7 +14883,7 @@
         <w:pStyle w:val="berschrift2"/>
         <w:spacing w:line="360" w:lineRule="auto"/>
       </w:pPr>
-      <w:bookmarkStart w:id="18" w:name="_Toc73304248"/>
+      <w:bookmarkStart w:id="18" w:name="_Toc73306286"/>
       <w:r>
         <w:t>Vorteile von Quaternionen</w:t>
       </w:r>
@@ -15346,15 +14992,7 @@
       </w:r>
       <w:proofErr w:type="spellEnd"/>
       <w:r>
-        <w:t xml:space="preserve"> Theorem erforderlich sind. Somit müssen nicht ständig alle 6 Bedingungen der </w:t>
-      </w:r>
-      <w:proofErr w:type="spellStart"/>
-      <w:r>
-        <w:t>Eulerschen</w:t>
-      </w:r>
-      <w:proofErr w:type="spellEnd"/>
-      <w:r>
-        <w:t xml:space="preserve"> Geometrie geprüft werden.</w:t>
+        <w:t xml:space="preserve"> Theorem erforderlich sind. Somit müssen nicht ständig alle 6 Bedingungen der Eulerschen Geometrie geprüft werden.</w:t>
       </w:r>
     </w:p>
     <w:p>
@@ -15366,12 +15004,7 @@
         </w:numPr>
       </w:pPr>
       <w:r>
-        <w:t>Quaternionen haben eine off</w:t>
-      </w:r>
-      <w:bookmarkStart w:id="19" w:name="_GoBack"/>
-      <w:bookmarkEnd w:id="19"/>
-      <w:r>
-        <w:t>ensichtlichere geometrische Interpretation, da sie Rotationen als Rotationswinkel um eine Rotationsachse ausdrücken. Dies ist somit eine natürlichere Art, eine solche Rotation / Drehung abzulesen als bei Eulerwinkel</w:t>
+        <w:t>Quaternionen haben eine offensichtlichere geometrische Interpretation, da sie Rotationen als Rotationswinkel um eine Rotationsachse ausdrücken. Dies ist somit eine natürlichere Art, eine solche Rotation / Drehung abzulesen als bei Eulerwinkel</w:t>
       </w:r>
       <w:r>
         <w:t>n.</w:t>
@@ -15401,10 +15034,7 @@
         <w:t xml:space="preserve">Bei Quaternionen lässt sich der Rechenaufwand bei einer 3x3-Matrix, mit einem entsprechenden Algorithmus von den notwendigen 27 Multiplikationen und 18 Additionen auf 8 Multiplikationen und 4 Divisionen </w:t>
       </w:r>
       <w:r>
-        <w:t>herunterbrechen</w:t>
-      </w:r>
-      <w:r>
-        <w:t xml:space="preserve"> </w:t>
+        <w:t xml:space="preserve">herunterbrechen </w:t>
       </w:r>
       <w:sdt>
         <w:sdtPr>
@@ -15458,11 +15088,11 @@
         <w:pStyle w:val="berschrift2"/>
         <w:spacing w:line="360" w:lineRule="auto"/>
       </w:pPr>
-      <w:bookmarkStart w:id="20" w:name="_Toc73304249"/>
+      <w:bookmarkStart w:id="19" w:name="_Toc73306287"/>
       <w:r>
         <w:t>Nachteile von Quaternionen</w:t>
       </w:r>
-      <w:bookmarkEnd w:id="20"/>
+      <w:bookmarkEnd w:id="19"/>
     </w:p>
     <w:p>
       <w:pPr>
@@ -15606,11 +15236,11 @@
           <w:r>
             <w:fldChar w:fldCharType="separate"/>
           </w:r>
-          <w:bookmarkStart w:id="21" w:name="_Toc73304250"/>
+          <w:bookmarkStart w:id="20" w:name="_Toc73306288"/>
           <w:r>
             <w:t>Literaturverzeichnis</w:t>
           </w:r>
-          <w:bookmarkEnd w:id="21"/>
+          <w:bookmarkEnd w:id="20"/>
         </w:p>
         <w:p>
           <w:pPr>
@@ -15634,13 +15264,45 @@
             </w:rPr>
             <w:tab/>
           </w:r>
-          <w:bookmarkStart w:id="22" w:name="_CTVL001b686dde6e6c548a8bb8a94123729129c"/>
+          <w:bookmarkStart w:id="21" w:name="_CTVL001b686dde6e6c548a8bb8a94123729129c"/>
           <w:r>
             <w:rPr>
               <w:sz w:val="24"/>
               <w:szCs w:val="24"/>
             </w:rPr>
             <w:t>Wikipedia: Quaternionen. https://de.wikipedia.org/wiki/Quaternion. Abgerufen am 30.05.2021.</w:t>
+          </w:r>
+        </w:p>
+        <w:bookmarkEnd w:id="21"/>
+        <w:p>
+          <w:pPr>
+            <w:pStyle w:val="CitaviBibliographyEntry"/>
+            <w:rPr>
+              <w:sz w:val="24"/>
+              <w:szCs w:val="24"/>
+            </w:rPr>
+          </w:pPr>
+          <w:r>
+            <w:rPr>
+              <w:sz w:val="24"/>
+              <w:szCs w:val="24"/>
+            </w:rPr>
+            <w:t>[2]</w:t>
+          </w:r>
+          <w:r>
+            <w:rPr>
+              <w:sz w:val="24"/>
+              <w:szCs w:val="24"/>
+            </w:rPr>
+            <w:tab/>
+          </w:r>
+          <w:bookmarkStart w:id="22" w:name="_CTVL001fcfd2a4b31df4b87888afca42de44a61"/>
+          <w:r>
+            <w:rPr>
+              <w:sz w:val="24"/>
+              <w:szCs w:val="24"/>
+            </w:rPr>
+            <w:t>Markus Bartz (2001): Quaternionen. Seminar Computergrafik. https://www.uni-koblenz.de/~cg/veranst/ws0001/sem/Bartz.pdf. Abgerufen am 30.05.2021.</w:t>
           </w:r>
         </w:p>
         <w:bookmarkEnd w:id="22"/>
@@ -15657,7 +15319,7 @@
               <w:sz w:val="24"/>
               <w:szCs w:val="24"/>
             </w:rPr>
-            <w:t>[2]</w:t>
+            <w:t>[3]</w:t>
           </w:r>
           <w:r>
             <w:rPr>
@@ -15666,13 +15328,13 @@
             </w:rPr>
             <w:tab/>
           </w:r>
-          <w:bookmarkStart w:id="23" w:name="_CTVL001fcfd2a4b31df4b87888afca42de44a61"/>
+          <w:bookmarkStart w:id="23" w:name="_CTVL0011fe857394103499bb3f762ad1d8f1259"/>
           <w:r>
             <w:rPr>
               <w:sz w:val="24"/>
               <w:szCs w:val="24"/>
             </w:rPr>
-            <w:t>Markus Bartz (2001): Quaternionen. Seminar Computergrafik. https://www.uni-koblenz.de/~cg/veranst/ws0001/sem/Bartz.pdf. Abgerufen am 30.05.2021.</w:t>
+            <w:t>Mathepedia: Quaternionen. https://mathepedia.de/Quaternionen.html. Abgerufen am 30.05.2021.</w:t>
           </w:r>
         </w:p>
         <w:bookmarkEnd w:id="23"/>
@@ -15689,7 +15351,7 @@
               <w:sz w:val="24"/>
               <w:szCs w:val="24"/>
             </w:rPr>
-            <w:t>[3]</w:t>
+            <w:t>[4]</w:t>
           </w:r>
           <w:r>
             <w:rPr>
@@ -15698,13 +15360,13 @@
             </w:rPr>
             <w:tab/>
           </w:r>
-          <w:bookmarkStart w:id="24" w:name="_CTVL0011fe857394103499bb3f762ad1d8f1259"/>
+          <w:bookmarkStart w:id="24" w:name="_CTVL0012d4a7c13a9c74df7982eb5038e053097"/>
           <w:r>
             <w:rPr>
               <w:sz w:val="24"/>
               <w:szCs w:val="24"/>
             </w:rPr>
-            <w:t>Mathepedia: Quaternionen. https://mathepedia.de/Quaternionen.html. Abgerufen am 30.05.2021.</w:t>
+            <w:t>Markus Lust (2001): Quaternionen - mathematischer Hintergrund und ihre Interpretation als Rotationen. Seminar Computergrafik. https://www.uni-koblenz.de/~cg/veranst/ws0001/sem/Lust_quaternion.pdf. Abgerufen am 30.05.2021.</w:t>
           </w:r>
         </w:p>
         <w:bookmarkEnd w:id="24"/>
@@ -15721,7 +15383,7 @@
               <w:sz w:val="24"/>
               <w:szCs w:val="24"/>
             </w:rPr>
-            <w:t>[4]</w:t>
+            <w:t>[5]</w:t>
           </w:r>
           <w:r>
             <w:rPr>
@@ -15730,13 +15392,13 @@
             </w:rPr>
             <w:tab/>
           </w:r>
-          <w:bookmarkStart w:id="25" w:name="_CTVL0012d4a7c13a9c74df7982eb5038e053097"/>
+          <w:bookmarkStart w:id="25" w:name="_CTVL001e9b11fc3d5744c928fbb3ec4b3a4a1ae"/>
           <w:r>
             <w:rPr>
               <w:sz w:val="24"/>
               <w:szCs w:val="24"/>
             </w:rPr>
-            <w:t>Markus Lust (2001): Quaternionen - mathematischer Hintergrund und ihre Interpretation als Rotationen. Seminar Computergrafik. https://www.uni-koblenz.de/~cg/veranst/ws0001/sem/Lust_quaternion.pdf. Abgerufen am 30.05.2021.</w:t>
+            <w:t>Erik B. Dam, Martin Koch, Martin Lillholm: Quaternions, Interpolation Erik B. Dam, Martin Koch, Martin Lillholm: Quaternions, Interpolation and Animation, 17. July 1998, University of Copenhagen.</w:t>
           </w:r>
         </w:p>
         <w:bookmarkEnd w:id="25"/>
@@ -15753,7 +15415,7 @@
               <w:sz w:val="24"/>
               <w:szCs w:val="24"/>
             </w:rPr>
-            <w:t>[5]</w:t>
+            <w:t>[6]</w:t>
           </w:r>
           <w:r>
             <w:rPr>
@@ -15762,51 +15424,19 @@
             </w:rPr>
             <w:tab/>
           </w:r>
-          <w:bookmarkStart w:id="26" w:name="_CTVL001e9b11fc3d5744c928fbb3ec4b3a4a1ae"/>
+          <w:bookmarkStart w:id="26" w:name="_CTVL001db855301e9f34500bb95d918ea0b1077"/>
           <w:r>
             <w:rPr>
               <w:sz w:val="24"/>
               <w:szCs w:val="24"/>
             </w:rPr>
-            <w:t>Erik B. Dam, Martin Koch, Martin Lillholm: Quaternions, Interpolation Erik B. Dam, Martin Koch, Martin Lillholm: Quaternions, Interpolation and Animation, 17. July 1998, University of Copenhagen.</w:t>
+            <w:t>Norbert Kohlmüller: Computergrafik Skript 2021, DHBW Mosbach.</w:t>
           </w:r>
         </w:p>
         <w:bookmarkEnd w:id="26"/>
         <w:p>
           <w:pPr>
             <w:pStyle w:val="CitaviBibliographyEntry"/>
-            <w:rPr>
-              <w:sz w:val="24"/>
-              <w:szCs w:val="24"/>
-            </w:rPr>
-          </w:pPr>
-          <w:r>
-            <w:rPr>
-              <w:sz w:val="24"/>
-              <w:szCs w:val="24"/>
-            </w:rPr>
-            <w:t>[6]</w:t>
-          </w:r>
-          <w:r>
-            <w:rPr>
-              <w:sz w:val="24"/>
-              <w:szCs w:val="24"/>
-            </w:rPr>
-            <w:tab/>
-          </w:r>
-          <w:bookmarkStart w:id="27" w:name="_CTVL001db855301e9f34500bb95d918ea0b1077"/>
-          <w:r>
-            <w:rPr>
-              <w:sz w:val="24"/>
-              <w:szCs w:val="24"/>
-            </w:rPr>
-            <w:t>Norbert Kohlmüller: Computergrafik Skript 2021, DHBW Mosbach.</w:t>
-          </w:r>
-        </w:p>
-        <w:bookmarkEnd w:id="27"/>
-        <w:p>
-          <w:pPr>
-            <w:pStyle w:val="CitaviBibliographyEntry"/>
           </w:pPr>
           <w:r>
             <w:rPr>
@@ -15822,7 +15452,7 @@
             </w:rPr>
             <w:tab/>
           </w:r>
-          <w:bookmarkStart w:id="28" w:name="_CTVL0018380ed685815445e8628052b27e0e1a7"/>
+          <w:bookmarkStart w:id="27" w:name="_CTVL0018380ed685815445e8628052b27e0e1a7"/>
           <w:r>
             <w:rPr>
               <w:sz w:val="24"/>
@@ -15830,7 +15460,7 @@
             </w:rPr>
             <w:t>Nick Bobick: Rotating Objects Using Quaternions, Game Developer Februar 1998</w:t>
           </w:r>
-          <w:bookmarkEnd w:id="28"/>
+          <w:bookmarkEnd w:id="27"/>
           <w:r>
             <w:rPr>
               <w:sz w:val="24"/>
@@ -15858,7 +15488,7 @@
 </file>
 
 <file path=word/endnotes.xml><?xml version="1.0" encoding="utf-8"?>
-<w:endnotes xmlns:wpc="http://schemas.microsoft.com/office/word/2010/wordprocessingCanvas" xmlns:cx="http://schemas.microsoft.com/office/drawing/2014/chartex" xmlns:cx1="http://schemas.microsoft.com/office/drawing/2015/9/8/chartex" xmlns:cx2="http://schemas.microsoft.com/office/drawing/2015/10/21/chartex" xmlns:cx3="http://schemas.microsoft.com/office/drawing/2016/5/9/chartex" xmlns:cx4="http://schemas.microsoft.com/office/drawing/2016/5/10/chartex" xmlns:cx5="http://schemas.microsoft.com/office/drawing/2016/5/11/chartex" xmlns:cx6="http://schemas.microsoft.com/office/drawing/2016/5/12/chartex" xmlns:cx7="http://schemas.microsoft.com/office/drawing/2016/5/13/chartex" xmlns:cx8="http://schemas.microsoft.com/office/drawing/2016/5/14/chartex" xmlns:mc="http://schemas.openxmlformats.org/markup-compatibility/2006" xmlns:aink="http://schemas.microsoft.com/office/drawing/2016/ink" xmlns:am3d="http://schemas.microsoft.com/office/drawing/2017/model3d" xmlns:o="urn:schemas-microsoft-com:office:office" xmlns:r="http://schemas.openxmlformats.org/officeDocument/2006/relationships" xmlns:m="http://schemas.openxmlformats.org/officeDocument/2006/math" xmlns:v="urn:schemas-microsoft-com:vml" xmlns:wp14="http://schemas.microsoft.com/office/word/2010/wordprocessingDrawing" xmlns:wp="http://schemas.openxmlformats.org/drawingml/2006/wordprocessingDrawing" xmlns:w10="urn:schemas-microsoft-com:office:word" xmlns:w="http://schemas.openxmlformats.org/wordprocessingml/2006/main" xmlns:w14="http://schemas.microsoft.com/office/word/2010/wordml" xmlns:w15="http://schemas.microsoft.com/office/word/2012/wordml" xmlns:w16cid="http://schemas.microsoft.com/office/word/2016/wordml/cid" xmlns:w16se="http://schemas.microsoft.com/office/word/2015/wordml/symex" xmlns:wpg="http://schemas.microsoft.com/office/word/2010/wordprocessingGroup" xmlns:wpi="http://schemas.microsoft.com/office/word/2010/wordprocessingInk" xmlns:wne="http://schemas.microsoft.com/office/word/2006/wordml" xmlns:wps="http://schemas.microsoft.com/office/word/2010/wordprocessingShape" mc:Ignorable="w14 w15 w16se w16cid wp14">
+<w:endnotes xmlns:wpc="http://schemas.microsoft.com/office/word/2010/wordprocessingCanvas" xmlns:cx="http://schemas.microsoft.com/office/drawing/2014/chartex" xmlns:cx1="http://schemas.microsoft.com/office/drawing/2015/9/8/chartex" xmlns:cx2="http://schemas.microsoft.com/office/drawing/2015/10/21/chartex" xmlns:cx3="http://schemas.microsoft.com/office/drawing/2016/5/9/chartex" xmlns:cx4="http://schemas.microsoft.com/office/drawing/2016/5/10/chartex" xmlns:cx5="http://schemas.microsoft.com/office/drawing/2016/5/11/chartex" xmlns:cx6="http://schemas.microsoft.com/office/drawing/2016/5/12/chartex" xmlns:cx7="http://schemas.microsoft.com/office/drawing/2016/5/13/chartex" xmlns:cx8="http://schemas.microsoft.com/office/drawing/2016/5/14/chartex" xmlns:mc="http://schemas.openxmlformats.org/markup-compatibility/2006" xmlns:aink="http://schemas.microsoft.com/office/drawing/2016/ink" xmlns:am3d="http://schemas.microsoft.com/office/drawing/2017/model3d" xmlns:o="urn:schemas-microsoft-com:office:office" xmlns:r="http://schemas.openxmlformats.org/officeDocument/2006/relationships" xmlns:m="http://schemas.openxmlformats.org/officeDocument/2006/math" xmlns:v="urn:schemas-microsoft-com:vml" xmlns:wp14="http://schemas.microsoft.com/office/word/2010/wordprocessingDrawing" xmlns:wp="http://schemas.openxmlformats.org/drawingml/2006/wordprocessingDrawing" xmlns:w10="urn:schemas-microsoft-com:office:word" xmlns:w="http://schemas.openxmlformats.org/wordprocessingml/2006/main" xmlns:w14="http://schemas.microsoft.com/office/word/2010/wordml" xmlns:w15="http://schemas.microsoft.com/office/word/2012/wordml" xmlns:w16cex="http://schemas.microsoft.com/office/word/2018/wordml/cex" xmlns:w16cid="http://schemas.microsoft.com/office/word/2016/wordml/cid" xmlns:w16="http://schemas.microsoft.com/office/word/2018/wordml" xmlns:w16sdtdh="http://schemas.microsoft.com/office/word/2020/wordml/sdtdatahash" xmlns:w16se="http://schemas.microsoft.com/office/word/2015/wordml/symex" xmlns:wpg="http://schemas.microsoft.com/office/word/2010/wordprocessingGroup" xmlns:wpi="http://schemas.microsoft.com/office/word/2010/wordprocessingInk" xmlns:wne="http://schemas.microsoft.com/office/word/2006/wordml" xmlns:wps="http://schemas.microsoft.com/office/word/2010/wordprocessingShape" mc:Ignorable="w14 w15 w16se w16cid w16 w16cex w16sdtdh wp14">
   <w:endnote w:type="separator" w:id="-1">
     <w:p>
       <w:pPr>
@@ -15883,7 +15513,7 @@
 </file>
 
 <file path=word/footer1.xml><?xml version="1.0" encoding="utf-8"?>
-<w:ftr xmlns:wpc="http://schemas.microsoft.com/office/word/2010/wordprocessingCanvas" xmlns:cx="http://schemas.microsoft.com/office/drawing/2014/chartex" xmlns:cx1="http://schemas.microsoft.com/office/drawing/2015/9/8/chartex" xmlns:cx2="http://schemas.microsoft.com/office/drawing/2015/10/21/chartex" xmlns:cx3="http://schemas.microsoft.com/office/drawing/2016/5/9/chartex" xmlns:cx4="http://schemas.microsoft.com/office/drawing/2016/5/10/chartex" xmlns:cx5="http://schemas.microsoft.com/office/drawing/2016/5/11/chartex" xmlns:cx6="http://schemas.microsoft.com/office/drawing/2016/5/12/chartex" xmlns:cx7="http://schemas.microsoft.com/office/drawing/2016/5/13/chartex" xmlns:cx8="http://schemas.microsoft.com/office/drawing/2016/5/14/chartex" xmlns:mc="http://schemas.openxmlformats.org/markup-compatibility/2006" xmlns:aink="http://schemas.microsoft.com/office/drawing/2016/ink" xmlns:am3d="http://schemas.microsoft.com/office/drawing/2017/model3d" xmlns:o="urn:schemas-microsoft-com:office:office" xmlns:r="http://schemas.openxmlformats.org/officeDocument/2006/relationships" xmlns:m="http://schemas.openxmlformats.org/officeDocument/2006/math" xmlns:v="urn:schemas-microsoft-com:vml" xmlns:wp14="http://schemas.microsoft.com/office/word/2010/wordprocessingDrawing" xmlns:wp="http://schemas.openxmlformats.org/drawingml/2006/wordprocessingDrawing" xmlns:w10="urn:schemas-microsoft-com:office:word" xmlns:w="http://schemas.openxmlformats.org/wordprocessingml/2006/main" xmlns:w14="http://schemas.microsoft.com/office/word/2010/wordml" xmlns:w15="http://schemas.microsoft.com/office/word/2012/wordml" xmlns:w16cid="http://schemas.microsoft.com/office/word/2016/wordml/cid" xmlns:w16se="http://schemas.microsoft.com/office/word/2015/wordml/symex" xmlns:wpg="http://schemas.microsoft.com/office/word/2010/wordprocessingGroup" xmlns:wpi="http://schemas.microsoft.com/office/word/2010/wordprocessingInk" xmlns:wne="http://schemas.microsoft.com/office/word/2006/wordml" xmlns:wps="http://schemas.microsoft.com/office/word/2010/wordprocessingShape" mc:Ignorable="w14 w15 w16se w16cid wp14">
+<w:ftr xmlns:wpc="http://schemas.microsoft.com/office/word/2010/wordprocessingCanvas" xmlns:cx="http://schemas.microsoft.com/office/drawing/2014/chartex" xmlns:cx1="http://schemas.microsoft.com/office/drawing/2015/9/8/chartex" xmlns:cx2="http://schemas.microsoft.com/office/drawing/2015/10/21/chartex" xmlns:cx3="http://schemas.microsoft.com/office/drawing/2016/5/9/chartex" xmlns:cx4="http://schemas.microsoft.com/office/drawing/2016/5/10/chartex" xmlns:cx5="http://schemas.microsoft.com/office/drawing/2016/5/11/chartex" xmlns:cx6="http://schemas.microsoft.com/office/drawing/2016/5/12/chartex" xmlns:cx7="http://schemas.microsoft.com/office/drawing/2016/5/13/chartex" xmlns:cx8="http://schemas.microsoft.com/office/drawing/2016/5/14/chartex" xmlns:mc="http://schemas.openxmlformats.org/markup-compatibility/2006" xmlns:aink="http://schemas.microsoft.com/office/drawing/2016/ink" xmlns:am3d="http://schemas.microsoft.com/office/drawing/2017/model3d" xmlns:o="urn:schemas-microsoft-com:office:office" xmlns:r="http://schemas.openxmlformats.org/officeDocument/2006/relationships" xmlns:m="http://schemas.openxmlformats.org/officeDocument/2006/math" xmlns:v="urn:schemas-microsoft-com:vml" xmlns:wp14="http://schemas.microsoft.com/office/word/2010/wordprocessingDrawing" xmlns:wp="http://schemas.openxmlformats.org/drawingml/2006/wordprocessingDrawing" xmlns:w10="urn:schemas-microsoft-com:office:word" xmlns:w="http://schemas.openxmlformats.org/wordprocessingml/2006/main" xmlns:w14="http://schemas.microsoft.com/office/word/2010/wordml" xmlns:w15="http://schemas.microsoft.com/office/word/2012/wordml" xmlns:w16cex="http://schemas.microsoft.com/office/word/2018/wordml/cex" xmlns:w16cid="http://schemas.microsoft.com/office/word/2016/wordml/cid" xmlns:w16="http://schemas.microsoft.com/office/word/2018/wordml" xmlns:w16sdtdh="http://schemas.microsoft.com/office/word/2020/wordml/sdtdatahash" xmlns:w16se="http://schemas.microsoft.com/office/word/2015/wordml/symex" xmlns:wpg="http://schemas.microsoft.com/office/word/2010/wordprocessingGroup" xmlns:wpi="http://schemas.microsoft.com/office/word/2010/wordprocessingInk" xmlns:wne="http://schemas.microsoft.com/office/word/2006/wordml" xmlns:wps="http://schemas.microsoft.com/office/word/2010/wordprocessingShape" mc:Ignorable="w14 w15 w16se w16cid w16 w16cex w16sdtdh wp14">
   <w:p>
     <w:pPr>
       <w:pStyle w:val="Fuzeile"/>
@@ -15893,7 +15523,7 @@
 </file>
 
 <file path=word/footer2.xml><?xml version="1.0" encoding="utf-8"?>
-<w:ftr xmlns:wpc="http://schemas.microsoft.com/office/word/2010/wordprocessingCanvas" xmlns:cx="http://schemas.microsoft.com/office/drawing/2014/chartex" xmlns:cx1="http://schemas.microsoft.com/office/drawing/2015/9/8/chartex" xmlns:cx2="http://schemas.microsoft.com/office/drawing/2015/10/21/chartex" xmlns:cx3="http://schemas.microsoft.com/office/drawing/2016/5/9/chartex" xmlns:cx4="http://schemas.microsoft.com/office/drawing/2016/5/10/chartex" xmlns:cx5="http://schemas.microsoft.com/office/drawing/2016/5/11/chartex" xmlns:cx6="http://schemas.microsoft.com/office/drawing/2016/5/12/chartex" xmlns:cx7="http://schemas.microsoft.com/office/drawing/2016/5/13/chartex" xmlns:cx8="http://schemas.microsoft.com/office/drawing/2016/5/14/chartex" xmlns:mc="http://schemas.openxmlformats.org/markup-compatibility/2006" xmlns:aink="http://schemas.microsoft.com/office/drawing/2016/ink" xmlns:am3d="http://schemas.microsoft.com/office/drawing/2017/model3d" xmlns:o="urn:schemas-microsoft-com:office:office" xmlns:r="http://schemas.openxmlformats.org/officeDocument/2006/relationships" xmlns:m="http://schemas.openxmlformats.org/officeDocument/2006/math" xmlns:v="urn:schemas-microsoft-com:vml" xmlns:wp14="http://schemas.microsoft.com/office/word/2010/wordprocessingDrawing" xmlns:wp="http://schemas.openxmlformats.org/drawingml/2006/wordprocessingDrawing" xmlns:w10="urn:schemas-microsoft-com:office:word" xmlns:w="http://schemas.openxmlformats.org/wordprocessingml/2006/main" xmlns:w14="http://schemas.microsoft.com/office/word/2010/wordml" xmlns:w15="http://schemas.microsoft.com/office/word/2012/wordml" xmlns:w16cid="http://schemas.microsoft.com/office/word/2016/wordml/cid" xmlns:w16se="http://schemas.microsoft.com/office/word/2015/wordml/symex" xmlns:wpg="http://schemas.microsoft.com/office/word/2010/wordprocessingGroup" xmlns:wpi="http://schemas.microsoft.com/office/word/2010/wordprocessingInk" xmlns:wne="http://schemas.microsoft.com/office/word/2006/wordml" xmlns:wps="http://schemas.microsoft.com/office/word/2010/wordprocessingShape" mc:Ignorable="w14 w15 w16se w16cid wp14">
+<w:ftr xmlns:wpc="http://schemas.microsoft.com/office/word/2010/wordprocessingCanvas" xmlns:cx="http://schemas.microsoft.com/office/drawing/2014/chartex" xmlns:cx1="http://schemas.microsoft.com/office/drawing/2015/9/8/chartex" xmlns:cx2="http://schemas.microsoft.com/office/drawing/2015/10/21/chartex" xmlns:cx3="http://schemas.microsoft.com/office/drawing/2016/5/9/chartex" xmlns:cx4="http://schemas.microsoft.com/office/drawing/2016/5/10/chartex" xmlns:cx5="http://schemas.microsoft.com/office/drawing/2016/5/11/chartex" xmlns:cx6="http://schemas.microsoft.com/office/drawing/2016/5/12/chartex" xmlns:cx7="http://schemas.microsoft.com/office/drawing/2016/5/13/chartex" xmlns:cx8="http://schemas.microsoft.com/office/drawing/2016/5/14/chartex" xmlns:mc="http://schemas.openxmlformats.org/markup-compatibility/2006" xmlns:aink="http://schemas.microsoft.com/office/drawing/2016/ink" xmlns:am3d="http://schemas.microsoft.com/office/drawing/2017/model3d" xmlns:o="urn:schemas-microsoft-com:office:office" xmlns:r="http://schemas.openxmlformats.org/officeDocument/2006/relationships" xmlns:m="http://schemas.openxmlformats.org/officeDocument/2006/math" xmlns:v="urn:schemas-microsoft-com:vml" xmlns:wp14="http://schemas.microsoft.com/office/word/2010/wordprocessingDrawing" xmlns:wp="http://schemas.openxmlformats.org/drawingml/2006/wordprocessingDrawing" xmlns:w10="urn:schemas-microsoft-com:office:word" xmlns:w="http://schemas.openxmlformats.org/wordprocessingml/2006/main" xmlns:w14="http://schemas.microsoft.com/office/word/2010/wordml" xmlns:w15="http://schemas.microsoft.com/office/word/2012/wordml" xmlns:w16cex="http://schemas.microsoft.com/office/word/2018/wordml/cex" xmlns:w16cid="http://schemas.microsoft.com/office/word/2016/wordml/cid" xmlns:w16="http://schemas.microsoft.com/office/word/2018/wordml" xmlns:w16sdtdh="http://schemas.microsoft.com/office/word/2020/wordml/sdtdatahash" xmlns:w16se="http://schemas.microsoft.com/office/word/2015/wordml/symex" xmlns:wpg="http://schemas.microsoft.com/office/word/2010/wordprocessingGroup" xmlns:wpi="http://schemas.microsoft.com/office/word/2010/wordprocessingInk" xmlns:wne="http://schemas.microsoft.com/office/word/2006/wordml" xmlns:wps="http://schemas.microsoft.com/office/word/2010/wordprocessingShape" mc:Ignorable="w14 w15 w16se w16cid w16 w16cex w16sdtdh wp14">
   <w:p>
     <w:pPr>
       <w:pStyle w:val="Fuzeile"/>
@@ -15919,7 +15549,7 @@
 </file>
 
 <file path=word/footer3.xml><?xml version="1.0" encoding="utf-8"?>
-<w:ftr xmlns:wpc="http://schemas.microsoft.com/office/word/2010/wordprocessingCanvas" xmlns:cx="http://schemas.microsoft.com/office/drawing/2014/chartex" xmlns:cx1="http://schemas.microsoft.com/office/drawing/2015/9/8/chartex" xmlns:cx2="http://schemas.microsoft.com/office/drawing/2015/10/21/chartex" xmlns:cx3="http://schemas.microsoft.com/office/drawing/2016/5/9/chartex" xmlns:cx4="http://schemas.microsoft.com/office/drawing/2016/5/10/chartex" xmlns:cx5="http://schemas.microsoft.com/office/drawing/2016/5/11/chartex" xmlns:cx6="http://schemas.microsoft.com/office/drawing/2016/5/12/chartex" xmlns:cx7="http://schemas.microsoft.com/office/drawing/2016/5/13/chartex" xmlns:cx8="http://schemas.microsoft.com/office/drawing/2016/5/14/chartex" xmlns:mc="http://schemas.openxmlformats.org/markup-compatibility/2006" xmlns:aink="http://schemas.microsoft.com/office/drawing/2016/ink" xmlns:am3d="http://schemas.microsoft.com/office/drawing/2017/model3d" xmlns:o="urn:schemas-microsoft-com:office:office" xmlns:r="http://schemas.openxmlformats.org/officeDocument/2006/relationships" xmlns:m="http://schemas.openxmlformats.org/officeDocument/2006/math" xmlns:v="urn:schemas-microsoft-com:vml" xmlns:wp14="http://schemas.microsoft.com/office/word/2010/wordprocessingDrawing" xmlns:wp="http://schemas.openxmlformats.org/drawingml/2006/wordprocessingDrawing" xmlns:w10="urn:schemas-microsoft-com:office:word" xmlns:w="http://schemas.openxmlformats.org/wordprocessingml/2006/main" xmlns:w14="http://schemas.microsoft.com/office/word/2010/wordml" xmlns:w15="http://schemas.microsoft.com/office/word/2012/wordml" xmlns:w16cid="http://schemas.microsoft.com/office/word/2016/wordml/cid" xmlns:w16se="http://schemas.microsoft.com/office/word/2015/wordml/symex" xmlns:wpg="http://schemas.microsoft.com/office/word/2010/wordprocessingGroup" xmlns:wpi="http://schemas.microsoft.com/office/word/2010/wordprocessingInk" xmlns:wne="http://schemas.microsoft.com/office/word/2006/wordml" xmlns:wps="http://schemas.microsoft.com/office/word/2010/wordprocessingShape" mc:Ignorable="w14 w15 w16se w16cid wp14">
+<w:ftr xmlns:wpc="http://schemas.microsoft.com/office/word/2010/wordprocessingCanvas" xmlns:cx="http://schemas.microsoft.com/office/drawing/2014/chartex" xmlns:cx1="http://schemas.microsoft.com/office/drawing/2015/9/8/chartex" xmlns:cx2="http://schemas.microsoft.com/office/drawing/2015/10/21/chartex" xmlns:cx3="http://schemas.microsoft.com/office/drawing/2016/5/9/chartex" xmlns:cx4="http://schemas.microsoft.com/office/drawing/2016/5/10/chartex" xmlns:cx5="http://schemas.microsoft.com/office/drawing/2016/5/11/chartex" xmlns:cx6="http://schemas.microsoft.com/office/drawing/2016/5/12/chartex" xmlns:cx7="http://schemas.microsoft.com/office/drawing/2016/5/13/chartex" xmlns:cx8="http://schemas.microsoft.com/office/drawing/2016/5/14/chartex" xmlns:mc="http://schemas.openxmlformats.org/markup-compatibility/2006" xmlns:aink="http://schemas.microsoft.com/office/drawing/2016/ink" xmlns:am3d="http://schemas.microsoft.com/office/drawing/2017/model3d" xmlns:o="urn:schemas-microsoft-com:office:office" xmlns:r="http://schemas.openxmlformats.org/officeDocument/2006/relationships" xmlns:m="http://schemas.openxmlformats.org/officeDocument/2006/math" xmlns:v="urn:schemas-microsoft-com:vml" xmlns:wp14="http://schemas.microsoft.com/office/word/2010/wordprocessingDrawing" xmlns:wp="http://schemas.openxmlformats.org/drawingml/2006/wordprocessingDrawing" xmlns:w10="urn:schemas-microsoft-com:office:word" xmlns:w="http://schemas.openxmlformats.org/wordprocessingml/2006/main" xmlns:w14="http://schemas.microsoft.com/office/word/2010/wordml" xmlns:w15="http://schemas.microsoft.com/office/word/2012/wordml" xmlns:w16cex="http://schemas.microsoft.com/office/word/2018/wordml/cex" xmlns:w16cid="http://schemas.microsoft.com/office/word/2016/wordml/cid" xmlns:w16="http://schemas.microsoft.com/office/word/2018/wordml" xmlns:w16sdtdh="http://schemas.microsoft.com/office/word/2020/wordml/sdtdatahash" xmlns:w16se="http://schemas.microsoft.com/office/word/2015/wordml/symex" xmlns:wpg="http://schemas.microsoft.com/office/word/2010/wordprocessingGroup" xmlns:wpi="http://schemas.microsoft.com/office/word/2010/wordprocessingInk" xmlns:wne="http://schemas.microsoft.com/office/word/2006/wordml" xmlns:wps="http://schemas.microsoft.com/office/word/2010/wordprocessingShape" mc:Ignorable="w14 w15 w16se w16cid w16 w16cex w16sdtdh wp14">
   <w:p>
     <w:pPr>
       <w:pStyle w:val="Fuzeile"/>
@@ -15929,7 +15559,7 @@
 </file>
 
 <file path=word/footer4.xml><?xml version="1.0" encoding="utf-8"?>
-<w:ftr xmlns:wpc="http://schemas.microsoft.com/office/word/2010/wordprocessingCanvas" xmlns:cx="http://schemas.microsoft.com/office/drawing/2014/chartex" xmlns:cx1="http://schemas.microsoft.com/office/drawing/2015/9/8/chartex" xmlns:cx2="http://schemas.microsoft.com/office/drawing/2015/10/21/chartex" xmlns:cx3="http://schemas.microsoft.com/office/drawing/2016/5/9/chartex" xmlns:cx4="http://schemas.microsoft.com/office/drawing/2016/5/10/chartex" xmlns:cx5="http://schemas.microsoft.com/office/drawing/2016/5/11/chartex" xmlns:cx6="http://schemas.microsoft.com/office/drawing/2016/5/12/chartex" xmlns:cx7="http://schemas.microsoft.com/office/drawing/2016/5/13/chartex" xmlns:cx8="http://schemas.microsoft.com/office/drawing/2016/5/14/chartex" xmlns:mc="http://schemas.openxmlformats.org/markup-compatibility/2006" xmlns:aink="http://schemas.microsoft.com/office/drawing/2016/ink" xmlns:am3d="http://schemas.microsoft.com/office/drawing/2017/model3d" xmlns:o="urn:schemas-microsoft-com:office:office" xmlns:r="http://schemas.openxmlformats.org/officeDocument/2006/relationships" xmlns:m="http://schemas.openxmlformats.org/officeDocument/2006/math" xmlns:v="urn:schemas-microsoft-com:vml" xmlns:wp14="http://schemas.microsoft.com/office/word/2010/wordprocessingDrawing" xmlns:wp="http://schemas.openxmlformats.org/drawingml/2006/wordprocessingDrawing" xmlns:w10="urn:schemas-microsoft-com:office:word" xmlns:w="http://schemas.openxmlformats.org/wordprocessingml/2006/main" xmlns:w14="http://schemas.microsoft.com/office/word/2010/wordml" xmlns:w15="http://schemas.microsoft.com/office/word/2012/wordml" xmlns:w16cid="http://schemas.microsoft.com/office/word/2016/wordml/cid" xmlns:w16se="http://schemas.microsoft.com/office/word/2015/wordml/symex" xmlns:wpg="http://schemas.microsoft.com/office/word/2010/wordprocessingGroup" xmlns:wpi="http://schemas.microsoft.com/office/word/2010/wordprocessingInk" xmlns:wne="http://schemas.microsoft.com/office/word/2006/wordml" xmlns:wps="http://schemas.microsoft.com/office/word/2010/wordprocessingShape" mc:Ignorable="w14 w15 w16se w16cid wp14">
+<w:ftr xmlns:wpc="http://schemas.microsoft.com/office/word/2010/wordprocessingCanvas" xmlns:cx="http://schemas.microsoft.com/office/drawing/2014/chartex" xmlns:cx1="http://schemas.microsoft.com/office/drawing/2015/9/8/chartex" xmlns:cx2="http://schemas.microsoft.com/office/drawing/2015/10/21/chartex" xmlns:cx3="http://schemas.microsoft.com/office/drawing/2016/5/9/chartex" xmlns:cx4="http://schemas.microsoft.com/office/drawing/2016/5/10/chartex" xmlns:cx5="http://schemas.microsoft.com/office/drawing/2016/5/11/chartex" xmlns:cx6="http://schemas.microsoft.com/office/drawing/2016/5/12/chartex" xmlns:cx7="http://schemas.microsoft.com/office/drawing/2016/5/13/chartex" xmlns:cx8="http://schemas.microsoft.com/office/drawing/2016/5/14/chartex" xmlns:mc="http://schemas.openxmlformats.org/markup-compatibility/2006" xmlns:aink="http://schemas.microsoft.com/office/drawing/2016/ink" xmlns:am3d="http://schemas.microsoft.com/office/drawing/2017/model3d" xmlns:o="urn:schemas-microsoft-com:office:office" xmlns:r="http://schemas.openxmlformats.org/officeDocument/2006/relationships" xmlns:m="http://schemas.openxmlformats.org/officeDocument/2006/math" xmlns:v="urn:schemas-microsoft-com:vml" xmlns:wp14="http://schemas.microsoft.com/office/word/2010/wordprocessingDrawing" xmlns:wp="http://schemas.openxmlformats.org/drawingml/2006/wordprocessingDrawing" xmlns:w10="urn:schemas-microsoft-com:office:word" xmlns:w="http://schemas.openxmlformats.org/wordprocessingml/2006/main" xmlns:w14="http://schemas.microsoft.com/office/word/2010/wordml" xmlns:w15="http://schemas.microsoft.com/office/word/2012/wordml" xmlns:w16cex="http://schemas.microsoft.com/office/word/2018/wordml/cex" xmlns:w16cid="http://schemas.microsoft.com/office/word/2016/wordml/cid" xmlns:w16="http://schemas.microsoft.com/office/word/2018/wordml" xmlns:w16sdtdh="http://schemas.microsoft.com/office/word/2020/wordml/sdtdatahash" xmlns:w16se="http://schemas.microsoft.com/office/word/2015/wordml/symex" xmlns:wpg="http://schemas.microsoft.com/office/word/2010/wordprocessingGroup" xmlns:wpi="http://schemas.microsoft.com/office/word/2010/wordprocessingInk" xmlns:wne="http://schemas.microsoft.com/office/word/2006/wordml" xmlns:wps="http://schemas.microsoft.com/office/word/2010/wordprocessingShape" mc:Ignorable="w14 w15 w16se w16cid w16 w16cex w16sdtdh wp14">
   <w:sdt>
     <w:sdtPr>
       <w:id w:val="-1297831221"/>
@@ -15980,7 +15610,7 @@
 </file>
 
 <file path=word/footnotes.xml><?xml version="1.0" encoding="utf-8"?>
-<w:footnotes xmlns:wpc="http://schemas.microsoft.com/office/word/2010/wordprocessingCanvas" xmlns:cx="http://schemas.microsoft.com/office/drawing/2014/chartex" xmlns:cx1="http://schemas.microsoft.com/office/drawing/2015/9/8/chartex" xmlns:cx2="http://schemas.microsoft.com/office/drawing/2015/10/21/chartex" xmlns:cx3="http://schemas.microsoft.com/office/drawing/2016/5/9/chartex" xmlns:cx4="http://schemas.microsoft.com/office/drawing/2016/5/10/chartex" xmlns:cx5="http://schemas.microsoft.com/office/drawing/2016/5/11/chartex" xmlns:cx6="http://schemas.microsoft.com/office/drawing/2016/5/12/chartex" xmlns:cx7="http://schemas.microsoft.com/office/drawing/2016/5/13/chartex" xmlns:cx8="http://schemas.microsoft.com/office/drawing/2016/5/14/chartex" xmlns:mc="http://schemas.openxmlformats.org/markup-compatibility/2006" xmlns:aink="http://schemas.microsoft.com/office/drawing/2016/ink" xmlns:am3d="http://schemas.microsoft.com/office/drawing/2017/model3d" xmlns:o="urn:schemas-microsoft-com:office:office" xmlns:r="http://schemas.openxmlformats.org/officeDocument/2006/relationships" xmlns:m="http://schemas.openxmlformats.org/officeDocument/2006/math" xmlns:v="urn:schemas-microsoft-com:vml" xmlns:wp14="http://schemas.microsoft.com/office/word/2010/wordprocessingDrawing" xmlns:wp="http://schemas.openxmlformats.org/drawingml/2006/wordprocessingDrawing" xmlns:w10="urn:schemas-microsoft-com:office:word" xmlns:w="http://schemas.openxmlformats.org/wordprocessingml/2006/main" xmlns:w14="http://schemas.microsoft.com/office/word/2010/wordml" xmlns:w15="http://schemas.microsoft.com/office/word/2012/wordml" xmlns:w16cid="http://schemas.microsoft.com/office/word/2016/wordml/cid" xmlns:w16se="http://schemas.microsoft.com/office/word/2015/wordml/symex" xmlns:wpg="http://schemas.microsoft.com/office/word/2010/wordprocessingGroup" xmlns:wpi="http://schemas.microsoft.com/office/word/2010/wordprocessingInk" xmlns:wne="http://schemas.microsoft.com/office/word/2006/wordml" xmlns:wps="http://schemas.microsoft.com/office/word/2010/wordprocessingShape" mc:Ignorable="w14 w15 w16se w16cid wp14">
+<w:footnotes xmlns:wpc="http://schemas.microsoft.com/office/word/2010/wordprocessingCanvas" xmlns:cx="http://schemas.microsoft.com/office/drawing/2014/chartex" xmlns:cx1="http://schemas.microsoft.com/office/drawing/2015/9/8/chartex" xmlns:cx2="http://schemas.microsoft.com/office/drawing/2015/10/21/chartex" xmlns:cx3="http://schemas.microsoft.com/office/drawing/2016/5/9/chartex" xmlns:cx4="http://schemas.microsoft.com/office/drawing/2016/5/10/chartex" xmlns:cx5="http://schemas.microsoft.com/office/drawing/2016/5/11/chartex" xmlns:cx6="http://schemas.microsoft.com/office/drawing/2016/5/12/chartex" xmlns:cx7="http://schemas.microsoft.com/office/drawing/2016/5/13/chartex" xmlns:cx8="http://schemas.microsoft.com/office/drawing/2016/5/14/chartex" xmlns:mc="http://schemas.openxmlformats.org/markup-compatibility/2006" xmlns:aink="http://schemas.microsoft.com/office/drawing/2016/ink" xmlns:am3d="http://schemas.microsoft.com/office/drawing/2017/model3d" xmlns:o="urn:schemas-microsoft-com:office:office" xmlns:r="http://schemas.openxmlformats.org/officeDocument/2006/relationships" xmlns:m="http://schemas.openxmlformats.org/officeDocument/2006/math" xmlns:v="urn:schemas-microsoft-com:vml" xmlns:wp14="http://schemas.microsoft.com/office/word/2010/wordprocessingDrawing" xmlns:wp="http://schemas.openxmlformats.org/drawingml/2006/wordprocessingDrawing" xmlns:w10="urn:schemas-microsoft-com:office:word" xmlns:w="http://schemas.openxmlformats.org/wordprocessingml/2006/main" xmlns:w14="http://schemas.microsoft.com/office/word/2010/wordml" xmlns:w15="http://schemas.microsoft.com/office/word/2012/wordml" xmlns:w16cex="http://schemas.microsoft.com/office/word/2018/wordml/cex" xmlns:w16cid="http://schemas.microsoft.com/office/word/2016/wordml/cid" xmlns:w16="http://schemas.microsoft.com/office/word/2018/wordml" xmlns:w16sdtdh="http://schemas.microsoft.com/office/word/2020/wordml/sdtdatahash" xmlns:w16se="http://schemas.microsoft.com/office/word/2015/wordml/symex" xmlns:wpg="http://schemas.microsoft.com/office/word/2010/wordprocessingGroup" xmlns:wpi="http://schemas.microsoft.com/office/word/2010/wordprocessingInk" xmlns:wne="http://schemas.microsoft.com/office/word/2006/wordml" xmlns:wps="http://schemas.microsoft.com/office/word/2010/wordprocessingShape" mc:Ignorable="w14 w15 w16se w16cid w16 w16cex w16sdtdh wp14">
   <w:footnote w:type="separator" w:id="-1">
     <w:p>
       <w:pPr>
@@ -16005,7 +15635,7 @@
 </file>
 
 <file path=word/header1.xml><?xml version="1.0" encoding="utf-8"?>
-<w:hdr xmlns:wpc="http://schemas.microsoft.com/office/word/2010/wordprocessingCanvas" xmlns:cx="http://schemas.microsoft.com/office/drawing/2014/chartex" xmlns:cx1="http://schemas.microsoft.com/office/drawing/2015/9/8/chartex" xmlns:cx2="http://schemas.microsoft.com/office/drawing/2015/10/21/chartex" xmlns:cx3="http://schemas.microsoft.com/office/drawing/2016/5/9/chartex" xmlns:cx4="http://schemas.microsoft.com/office/drawing/2016/5/10/chartex" xmlns:cx5="http://schemas.microsoft.com/office/drawing/2016/5/11/chartex" xmlns:cx6="http://schemas.microsoft.com/office/drawing/2016/5/12/chartex" xmlns:cx7="http://schemas.microsoft.com/office/drawing/2016/5/13/chartex" xmlns:cx8="http://schemas.microsoft.com/office/drawing/2016/5/14/chartex" xmlns:mc="http://schemas.openxmlformats.org/markup-compatibility/2006" xmlns:aink="http://schemas.microsoft.com/office/drawing/2016/ink" xmlns:am3d="http://schemas.microsoft.com/office/drawing/2017/model3d" xmlns:o="urn:schemas-microsoft-com:office:office" xmlns:r="http://schemas.openxmlformats.org/officeDocument/2006/relationships" xmlns:m="http://schemas.openxmlformats.org/officeDocument/2006/math" xmlns:v="urn:schemas-microsoft-com:vml" xmlns:wp14="http://schemas.microsoft.com/office/word/2010/wordprocessingDrawing" xmlns:wp="http://schemas.openxmlformats.org/drawingml/2006/wordprocessingDrawing" xmlns:w10="urn:schemas-microsoft-com:office:word" xmlns:w="http://schemas.openxmlformats.org/wordprocessingml/2006/main" xmlns:w14="http://schemas.microsoft.com/office/word/2010/wordml" xmlns:w15="http://schemas.microsoft.com/office/word/2012/wordml" xmlns:w16cid="http://schemas.microsoft.com/office/word/2016/wordml/cid" xmlns:w16se="http://schemas.microsoft.com/office/word/2015/wordml/symex" xmlns:wpg="http://schemas.microsoft.com/office/word/2010/wordprocessingGroup" xmlns:wpi="http://schemas.microsoft.com/office/word/2010/wordprocessingInk" xmlns:wne="http://schemas.microsoft.com/office/word/2006/wordml" xmlns:wps="http://schemas.microsoft.com/office/word/2010/wordprocessingShape" mc:Ignorable="w14 w15 w16se w16cid wp14">
+<w:hdr xmlns:wpc="http://schemas.microsoft.com/office/word/2010/wordprocessingCanvas" xmlns:cx="http://schemas.microsoft.com/office/drawing/2014/chartex" xmlns:cx1="http://schemas.microsoft.com/office/drawing/2015/9/8/chartex" xmlns:cx2="http://schemas.microsoft.com/office/drawing/2015/10/21/chartex" xmlns:cx3="http://schemas.microsoft.com/office/drawing/2016/5/9/chartex" xmlns:cx4="http://schemas.microsoft.com/office/drawing/2016/5/10/chartex" xmlns:cx5="http://schemas.microsoft.com/office/drawing/2016/5/11/chartex" xmlns:cx6="http://schemas.microsoft.com/office/drawing/2016/5/12/chartex" xmlns:cx7="http://schemas.microsoft.com/office/drawing/2016/5/13/chartex" xmlns:cx8="http://schemas.microsoft.com/office/drawing/2016/5/14/chartex" xmlns:mc="http://schemas.openxmlformats.org/markup-compatibility/2006" xmlns:aink="http://schemas.microsoft.com/office/drawing/2016/ink" xmlns:am3d="http://schemas.microsoft.com/office/drawing/2017/model3d" xmlns:o="urn:schemas-microsoft-com:office:office" xmlns:r="http://schemas.openxmlformats.org/officeDocument/2006/relationships" xmlns:m="http://schemas.openxmlformats.org/officeDocument/2006/math" xmlns:v="urn:schemas-microsoft-com:vml" xmlns:wp14="http://schemas.microsoft.com/office/word/2010/wordprocessingDrawing" xmlns:wp="http://schemas.openxmlformats.org/drawingml/2006/wordprocessingDrawing" xmlns:w10="urn:schemas-microsoft-com:office:word" xmlns:w="http://schemas.openxmlformats.org/wordprocessingml/2006/main" xmlns:w14="http://schemas.microsoft.com/office/word/2010/wordml" xmlns:w15="http://schemas.microsoft.com/office/word/2012/wordml" xmlns:w16cex="http://schemas.microsoft.com/office/word/2018/wordml/cex" xmlns:w16cid="http://schemas.microsoft.com/office/word/2016/wordml/cid" xmlns:w16="http://schemas.microsoft.com/office/word/2018/wordml" xmlns:w16sdtdh="http://schemas.microsoft.com/office/word/2020/wordml/sdtdatahash" xmlns:w16se="http://schemas.microsoft.com/office/word/2015/wordml/symex" xmlns:wpg="http://schemas.microsoft.com/office/word/2010/wordprocessingGroup" xmlns:wpi="http://schemas.microsoft.com/office/word/2010/wordprocessingInk" xmlns:wne="http://schemas.microsoft.com/office/word/2006/wordml" xmlns:wps="http://schemas.microsoft.com/office/word/2010/wordprocessingShape" mc:Ignorable="w14 w15 w16se w16cid w16 w16cex w16sdtdh wp14">
   <w:p>
     <w:pPr>
       <w:pStyle w:val="Kopfzeile"/>
@@ -16015,7 +15645,7 @@
 </file>
 
 <file path=word/header2.xml><?xml version="1.0" encoding="utf-8"?>
-<w:hdr xmlns:wpc="http://schemas.microsoft.com/office/word/2010/wordprocessingCanvas" xmlns:cx="http://schemas.microsoft.com/office/drawing/2014/chartex" xmlns:cx1="http://schemas.microsoft.com/office/drawing/2015/9/8/chartex" xmlns:cx2="http://schemas.microsoft.com/office/drawing/2015/10/21/chartex" xmlns:cx3="http://schemas.microsoft.com/office/drawing/2016/5/9/chartex" xmlns:cx4="http://schemas.microsoft.com/office/drawing/2016/5/10/chartex" xmlns:cx5="http://schemas.microsoft.com/office/drawing/2016/5/11/chartex" xmlns:cx6="http://schemas.microsoft.com/office/drawing/2016/5/12/chartex" xmlns:cx7="http://schemas.microsoft.com/office/drawing/2016/5/13/chartex" xmlns:cx8="http://schemas.microsoft.com/office/drawing/2016/5/14/chartex" xmlns:mc="http://schemas.openxmlformats.org/markup-compatibility/2006" xmlns:aink="http://schemas.microsoft.com/office/drawing/2016/ink" xmlns:am3d="http://schemas.microsoft.com/office/drawing/2017/model3d" xmlns:o="urn:schemas-microsoft-com:office:office" xmlns:r="http://schemas.openxmlformats.org/officeDocument/2006/relationships" xmlns:m="http://schemas.openxmlformats.org/officeDocument/2006/math" xmlns:v="urn:schemas-microsoft-com:vml" xmlns:wp14="http://schemas.microsoft.com/office/word/2010/wordprocessingDrawing" xmlns:wp="http://schemas.openxmlformats.org/drawingml/2006/wordprocessingDrawing" xmlns:w10="urn:schemas-microsoft-com:office:word" xmlns:w="http://schemas.openxmlformats.org/wordprocessingml/2006/main" xmlns:w14="http://schemas.microsoft.com/office/word/2010/wordml" xmlns:w15="http://schemas.microsoft.com/office/word/2012/wordml" xmlns:w16cid="http://schemas.microsoft.com/office/word/2016/wordml/cid" xmlns:w16se="http://schemas.microsoft.com/office/word/2015/wordml/symex" xmlns:wpg="http://schemas.microsoft.com/office/word/2010/wordprocessingGroup" xmlns:wpi="http://schemas.microsoft.com/office/word/2010/wordprocessingInk" xmlns:wne="http://schemas.microsoft.com/office/word/2006/wordml" xmlns:wps="http://schemas.microsoft.com/office/word/2010/wordprocessingShape" mc:Ignorable="w14 w15 w16se w16cid wp14">
+<w:hdr xmlns:wpc="http://schemas.microsoft.com/office/word/2010/wordprocessingCanvas" xmlns:cx="http://schemas.microsoft.com/office/drawing/2014/chartex" xmlns:cx1="http://schemas.microsoft.com/office/drawing/2015/9/8/chartex" xmlns:cx2="http://schemas.microsoft.com/office/drawing/2015/10/21/chartex" xmlns:cx3="http://schemas.microsoft.com/office/drawing/2016/5/9/chartex" xmlns:cx4="http://schemas.microsoft.com/office/drawing/2016/5/10/chartex" xmlns:cx5="http://schemas.microsoft.com/office/drawing/2016/5/11/chartex" xmlns:cx6="http://schemas.microsoft.com/office/drawing/2016/5/12/chartex" xmlns:cx7="http://schemas.microsoft.com/office/drawing/2016/5/13/chartex" xmlns:cx8="http://schemas.microsoft.com/office/drawing/2016/5/14/chartex" xmlns:mc="http://schemas.openxmlformats.org/markup-compatibility/2006" xmlns:aink="http://schemas.microsoft.com/office/drawing/2016/ink" xmlns:am3d="http://schemas.microsoft.com/office/drawing/2017/model3d" xmlns:o="urn:schemas-microsoft-com:office:office" xmlns:r="http://schemas.openxmlformats.org/officeDocument/2006/relationships" xmlns:m="http://schemas.openxmlformats.org/officeDocument/2006/math" xmlns:v="urn:schemas-microsoft-com:vml" xmlns:wp14="http://schemas.microsoft.com/office/word/2010/wordprocessingDrawing" xmlns:wp="http://schemas.openxmlformats.org/drawingml/2006/wordprocessingDrawing" xmlns:w10="urn:schemas-microsoft-com:office:word" xmlns:w="http://schemas.openxmlformats.org/wordprocessingml/2006/main" xmlns:w14="http://schemas.microsoft.com/office/word/2010/wordml" xmlns:w15="http://schemas.microsoft.com/office/word/2012/wordml" xmlns:w16cex="http://schemas.microsoft.com/office/word/2018/wordml/cex" xmlns:w16cid="http://schemas.microsoft.com/office/word/2016/wordml/cid" xmlns:w16="http://schemas.microsoft.com/office/word/2018/wordml" xmlns:w16sdtdh="http://schemas.microsoft.com/office/word/2020/wordml/sdtdatahash" xmlns:w16se="http://schemas.microsoft.com/office/word/2015/wordml/symex" xmlns:wpg="http://schemas.microsoft.com/office/word/2010/wordprocessingGroup" xmlns:wpi="http://schemas.microsoft.com/office/word/2010/wordprocessingInk" xmlns:wne="http://schemas.microsoft.com/office/word/2006/wordml" xmlns:wps="http://schemas.microsoft.com/office/word/2010/wordprocessingShape" mc:Ignorable="w14 w15 w16se w16cid w16 w16cex w16sdtdh wp14">
   <w:p>
     <w:pPr>
       <w:pStyle w:val="Kopfzeile"/>
@@ -16025,7 +15655,7 @@
 </file>
 
 <file path=word/header3.xml><?xml version="1.0" encoding="utf-8"?>
-<w:hdr xmlns:wpc="http://schemas.microsoft.com/office/word/2010/wordprocessingCanvas" xmlns:cx="http://schemas.microsoft.com/office/drawing/2014/chartex" xmlns:cx1="http://schemas.microsoft.com/office/drawing/2015/9/8/chartex" xmlns:cx2="http://schemas.microsoft.com/office/drawing/2015/10/21/chartex" xmlns:cx3="http://schemas.microsoft.com/office/drawing/2016/5/9/chartex" xmlns:cx4="http://schemas.microsoft.com/office/drawing/2016/5/10/chartex" xmlns:cx5="http://schemas.microsoft.com/office/drawing/2016/5/11/chartex" xmlns:cx6="http://schemas.microsoft.com/office/drawing/2016/5/12/chartex" xmlns:cx7="http://schemas.microsoft.com/office/drawing/2016/5/13/chartex" xmlns:cx8="http://schemas.microsoft.com/office/drawing/2016/5/14/chartex" xmlns:mc="http://schemas.openxmlformats.org/markup-compatibility/2006" xmlns:aink="http://schemas.microsoft.com/office/drawing/2016/ink" xmlns:am3d="http://schemas.microsoft.com/office/drawing/2017/model3d" xmlns:o="urn:schemas-microsoft-com:office:office" xmlns:r="http://schemas.openxmlformats.org/officeDocument/2006/relationships" xmlns:m="http://schemas.openxmlformats.org/officeDocument/2006/math" xmlns:v="urn:schemas-microsoft-com:vml" xmlns:wp14="http://schemas.microsoft.com/office/word/2010/wordprocessingDrawing" xmlns:wp="http://schemas.openxmlformats.org/drawingml/2006/wordprocessingDrawing" xmlns:w10="urn:schemas-microsoft-com:office:word" xmlns:w="http://schemas.openxmlformats.org/wordprocessingml/2006/main" xmlns:w14="http://schemas.microsoft.com/office/word/2010/wordml" xmlns:w15="http://schemas.microsoft.com/office/word/2012/wordml" xmlns:w16cid="http://schemas.microsoft.com/office/word/2016/wordml/cid" xmlns:w16se="http://schemas.microsoft.com/office/word/2015/wordml/symex" xmlns:wpg="http://schemas.microsoft.com/office/word/2010/wordprocessingGroup" xmlns:wpi="http://schemas.microsoft.com/office/word/2010/wordprocessingInk" xmlns:wne="http://schemas.microsoft.com/office/word/2006/wordml" xmlns:wps="http://schemas.microsoft.com/office/word/2010/wordprocessingShape" mc:Ignorable="w14 w15 w16se w16cid wp14">
+<w:hdr xmlns:wpc="http://schemas.microsoft.com/office/word/2010/wordprocessingCanvas" xmlns:cx="http://schemas.microsoft.com/office/drawing/2014/chartex" xmlns:cx1="http://schemas.microsoft.com/office/drawing/2015/9/8/chartex" xmlns:cx2="http://schemas.microsoft.com/office/drawing/2015/10/21/chartex" xmlns:cx3="http://schemas.microsoft.com/office/drawing/2016/5/9/chartex" xmlns:cx4="http://schemas.microsoft.com/office/drawing/2016/5/10/chartex" xmlns:cx5="http://schemas.microsoft.com/office/drawing/2016/5/11/chartex" xmlns:cx6="http://schemas.microsoft.com/office/drawing/2016/5/12/chartex" xmlns:cx7="http://schemas.microsoft.com/office/drawing/2016/5/13/chartex" xmlns:cx8="http://schemas.microsoft.com/office/drawing/2016/5/14/chartex" xmlns:mc="http://schemas.openxmlformats.org/markup-compatibility/2006" xmlns:aink="http://schemas.microsoft.com/office/drawing/2016/ink" xmlns:am3d="http://schemas.microsoft.com/office/drawing/2017/model3d" xmlns:o="urn:schemas-microsoft-com:office:office" xmlns:r="http://schemas.openxmlformats.org/officeDocument/2006/relationships" xmlns:m="http://schemas.openxmlformats.org/officeDocument/2006/math" xmlns:v="urn:schemas-microsoft-com:vml" xmlns:wp14="http://schemas.microsoft.com/office/word/2010/wordprocessingDrawing" xmlns:wp="http://schemas.openxmlformats.org/drawingml/2006/wordprocessingDrawing" xmlns:w10="urn:schemas-microsoft-com:office:word" xmlns:w="http://schemas.openxmlformats.org/wordprocessingml/2006/main" xmlns:w14="http://schemas.microsoft.com/office/word/2010/wordml" xmlns:w15="http://schemas.microsoft.com/office/word/2012/wordml" xmlns:w16cex="http://schemas.microsoft.com/office/word/2018/wordml/cex" xmlns:w16cid="http://schemas.microsoft.com/office/word/2016/wordml/cid" xmlns:w16="http://schemas.microsoft.com/office/word/2018/wordml" xmlns:w16sdtdh="http://schemas.microsoft.com/office/word/2020/wordml/sdtdatahash" xmlns:w16se="http://schemas.microsoft.com/office/word/2015/wordml/symex" xmlns:wpg="http://schemas.microsoft.com/office/word/2010/wordprocessingGroup" xmlns:wpi="http://schemas.microsoft.com/office/word/2010/wordprocessingInk" xmlns:wne="http://schemas.microsoft.com/office/word/2006/wordml" xmlns:wps="http://schemas.microsoft.com/office/word/2010/wordprocessingShape" mc:Ignorable="w14 w15 w16se w16cid w16 w16cex w16sdtdh wp14">
   <w:p>
     <w:pPr>
       <w:pStyle w:val="Kopfzeile"/>
@@ -16035,7 +15665,7 @@
 </file>
 
 <file path=word/numbering.xml><?xml version="1.0" encoding="utf-8"?>
-<w:numbering xmlns:wpc="http://schemas.microsoft.com/office/word/2010/wordprocessingCanvas" xmlns:cx="http://schemas.microsoft.com/office/drawing/2014/chartex" xmlns:cx1="http://schemas.microsoft.com/office/drawing/2015/9/8/chartex" xmlns:cx2="http://schemas.microsoft.com/office/drawing/2015/10/21/chartex" xmlns:cx3="http://schemas.microsoft.com/office/drawing/2016/5/9/chartex" xmlns:cx4="http://schemas.microsoft.com/office/drawing/2016/5/10/chartex" xmlns:cx5="http://schemas.microsoft.com/office/drawing/2016/5/11/chartex" xmlns:cx6="http://schemas.microsoft.com/office/drawing/2016/5/12/chartex" xmlns:cx7="http://schemas.microsoft.com/office/drawing/2016/5/13/chartex" xmlns:cx8="http://schemas.microsoft.com/office/drawing/2016/5/14/chartex" xmlns:mc="http://schemas.openxmlformats.org/markup-compatibility/2006" xmlns:aink="http://schemas.microsoft.com/office/drawing/2016/ink" xmlns:am3d="http://schemas.microsoft.com/office/drawing/2017/model3d" xmlns:o="urn:schemas-microsoft-com:office:office" xmlns:r="http://schemas.openxmlformats.org/officeDocument/2006/relationships" xmlns:m="http://schemas.openxmlformats.org/officeDocument/2006/math" xmlns:v="urn:schemas-microsoft-com:vml" xmlns:wp14="http://schemas.microsoft.com/office/word/2010/wordprocessingDrawing" xmlns:wp="http://schemas.openxmlformats.org/drawingml/2006/wordprocessingDrawing" xmlns:w10="urn:schemas-microsoft-com:office:word" xmlns:w="http://schemas.openxmlformats.org/wordprocessingml/2006/main" xmlns:w14="http://schemas.microsoft.com/office/word/2010/wordml" xmlns:w15="http://schemas.microsoft.com/office/word/2012/wordml" xmlns:w16cid="http://schemas.microsoft.com/office/word/2016/wordml/cid" xmlns:w16se="http://schemas.microsoft.com/office/word/2015/wordml/symex" xmlns:wpg="http://schemas.microsoft.com/office/word/2010/wordprocessingGroup" xmlns:wpi="http://schemas.microsoft.com/office/word/2010/wordprocessingInk" xmlns:wne="http://schemas.microsoft.com/office/word/2006/wordml" xmlns:wps="http://schemas.microsoft.com/office/word/2010/wordprocessingShape" mc:Ignorable="w14 w15 w16se w16cid wp14">
+<w:numbering xmlns:wpc="http://schemas.microsoft.com/office/word/2010/wordprocessingCanvas" xmlns:cx="http://schemas.microsoft.com/office/drawing/2014/chartex" xmlns:cx1="http://schemas.microsoft.com/office/drawing/2015/9/8/chartex" xmlns:cx2="http://schemas.microsoft.com/office/drawing/2015/10/21/chartex" xmlns:cx3="http://schemas.microsoft.com/office/drawing/2016/5/9/chartex" xmlns:cx4="http://schemas.microsoft.com/office/drawing/2016/5/10/chartex" xmlns:cx5="http://schemas.microsoft.com/office/drawing/2016/5/11/chartex" xmlns:cx6="http://schemas.microsoft.com/office/drawing/2016/5/12/chartex" xmlns:cx7="http://schemas.microsoft.com/office/drawing/2016/5/13/chartex" xmlns:cx8="http://schemas.microsoft.com/office/drawing/2016/5/14/chartex" xmlns:mc="http://schemas.openxmlformats.org/markup-compatibility/2006" xmlns:aink="http://schemas.microsoft.com/office/drawing/2016/ink" xmlns:am3d="http://schemas.microsoft.com/office/drawing/2017/model3d" xmlns:o="urn:schemas-microsoft-com:office:office" xmlns:r="http://schemas.openxmlformats.org/officeDocument/2006/relationships" xmlns:m="http://schemas.openxmlformats.org/officeDocument/2006/math" xmlns:v="urn:schemas-microsoft-com:vml" xmlns:wp14="http://schemas.microsoft.com/office/word/2010/wordprocessingDrawing" xmlns:wp="http://schemas.openxmlformats.org/drawingml/2006/wordprocessingDrawing" xmlns:w10="urn:schemas-microsoft-com:office:word" xmlns:w="http://schemas.openxmlformats.org/wordprocessingml/2006/main" xmlns:w14="http://schemas.microsoft.com/office/word/2010/wordml" xmlns:w15="http://schemas.microsoft.com/office/word/2012/wordml" xmlns:w16cex="http://schemas.microsoft.com/office/word/2018/wordml/cex" xmlns:w16cid="http://schemas.microsoft.com/office/word/2016/wordml/cid" xmlns:w16="http://schemas.microsoft.com/office/word/2018/wordml" xmlns:w16sdtdh="http://schemas.microsoft.com/office/word/2020/wordml/sdtdatahash" xmlns:w16se="http://schemas.microsoft.com/office/word/2015/wordml/symex" xmlns:wpg="http://schemas.microsoft.com/office/word/2010/wordprocessingGroup" xmlns:wpi="http://schemas.microsoft.com/office/word/2010/wordprocessingInk" xmlns:wne="http://schemas.microsoft.com/office/word/2006/wordml" xmlns:wps="http://schemas.microsoft.com/office/word/2010/wordprocessingShape" mc:Ignorable="w14 w15 w16se w16cid w16 w16cex w16sdtdh wp14">
   <w:abstractNum w:abstractNumId="0" w15:restartNumberingAfterBreak="0">
     <w:nsid w:val="FFFFFF7C"/>
     <w:multiLevelType w:val="singleLevel"/>
@@ -18844,7 +18474,7 @@
 </file>
 
 <file path=word/styles.xml><?xml version="1.0" encoding="utf-8"?>
-<w:styles xmlns:mc="http://schemas.openxmlformats.org/markup-compatibility/2006" xmlns:r="http://schemas.openxmlformats.org/officeDocument/2006/relationships" xmlns:w="http://schemas.openxmlformats.org/wordprocessingml/2006/main" xmlns:w14="http://schemas.microsoft.com/office/word/2010/wordml" xmlns:w15="http://schemas.microsoft.com/office/word/2012/wordml" xmlns:w16cid="http://schemas.microsoft.com/office/word/2016/wordml/cid" xmlns:w16se="http://schemas.microsoft.com/office/word/2015/wordml/symex" mc:Ignorable="w14 w15 w16se w16cid">
+<w:styles xmlns:mc="http://schemas.openxmlformats.org/markup-compatibility/2006" xmlns:r="http://schemas.openxmlformats.org/officeDocument/2006/relationships" xmlns:w="http://schemas.openxmlformats.org/wordprocessingml/2006/main" xmlns:w14="http://schemas.microsoft.com/office/word/2010/wordml" xmlns:w15="http://schemas.microsoft.com/office/word/2012/wordml" xmlns:w16cex="http://schemas.microsoft.com/office/word/2018/wordml/cex" xmlns:w16cid="http://schemas.microsoft.com/office/word/2016/wordml/cid" xmlns:w16="http://schemas.microsoft.com/office/word/2018/wordml" xmlns:w16sdtdh="http://schemas.microsoft.com/office/word/2020/wordml/sdtdatahash" xmlns:w16se="http://schemas.microsoft.com/office/word/2015/wordml/symex" mc:Ignorable="w14 w15 w16se w16cid w16 w16cex w16sdtdh">
   <w:docDefaults>
     <w:rPrDefault>
       <w:rPr>
@@ -18860,7 +18490,7 @@
       </w:pPr>
     </w:pPrDefault>
   </w:docDefaults>
-  <w:latentStyles w:defLockedState="0" w:defUIPriority="99" w:defSemiHidden="0" w:defUnhideWhenUsed="0" w:defQFormat="0" w:count="375">
+  <w:latentStyles w:defLockedState="0" w:defUIPriority="99" w:defSemiHidden="0" w:defUnhideWhenUsed="0" w:defQFormat="0" w:count="376">
     <w:lsdException w:name="Normal" w:uiPriority="0" w:qFormat="1"/>
     <w:lsdException w:name="heading 1" w:uiPriority="9" w:qFormat="1"/>
     <w:lsdException w:name="heading 2" w:semiHidden="1" w:uiPriority="9" w:unhideWhenUsed="1" w:qFormat="1"/>
@@ -19236,6 +18866,7 @@
     <w:lsdException w:name="Smart Hyperlink" w:semiHidden="1" w:unhideWhenUsed="1"/>
     <w:lsdException w:name="Hashtag" w:semiHidden="1" w:unhideWhenUsed="1"/>
     <w:lsdException w:name="Unresolved Mention" w:semiHidden="1" w:unhideWhenUsed="1"/>
+    <w:lsdException w:name="Smart Link" w:semiHidden="1" w:unhideWhenUsed="1"/>
   </w:latentStyles>
   <w:style w:type="paragraph" w:default="1" w:styleId="Standard">
     <w:name w:val="Normal"/>
@@ -23920,7 +23551,7 @@
 </file>
 
 <file path=word/glossary/document.xml><?xml version="1.0" encoding="utf-8"?>
-<w:glossaryDocument xmlns:wpc="http://schemas.microsoft.com/office/word/2010/wordprocessingCanvas" xmlns:cx="http://schemas.microsoft.com/office/drawing/2014/chartex" xmlns:cx1="http://schemas.microsoft.com/office/drawing/2015/9/8/chartex" xmlns:cx2="http://schemas.microsoft.com/office/drawing/2015/10/21/chartex" xmlns:cx3="http://schemas.microsoft.com/office/drawing/2016/5/9/chartex" xmlns:cx4="http://schemas.microsoft.com/office/drawing/2016/5/10/chartex" xmlns:cx5="http://schemas.microsoft.com/office/drawing/2016/5/11/chartex" xmlns:cx6="http://schemas.microsoft.com/office/drawing/2016/5/12/chartex" xmlns:cx7="http://schemas.microsoft.com/office/drawing/2016/5/13/chartex" xmlns:cx8="http://schemas.microsoft.com/office/drawing/2016/5/14/chartex" xmlns:mc="http://schemas.openxmlformats.org/markup-compatibility/2006" xmlns:aink="http://schemas.microsoft.com/office/drawing/2016/ink" xmlns:am3d="http://schemas.microsoft.com/office/drawing/2017/model3d" xmlns:o="urn:schemas-microsoft-com:office:office" xmlns:r="http://schemas.openxmlformats.org/officeDocument/2006/relationships" xmlns:m="http://schemas.openxmlformats.org/officeDocument/2006/math" xmlns:v="urn:schemas-microsoft-com:vml" xmlns:wp14="http://schemas.microsoft.com/office/word/2010/wordprocessingDrawing" xmlns:wp="http://schemas.openxmlformats.org/drawingml/2006/wordprocessingDrawing" xmlns:w10="urn:schemas-microsoft-com:office:word" xmlns:w="http://schemas.openxmlformats.org/wordprocessingml/2006/main" xmlns:w14="http://schemas.microsoft.com/office/word/2010/wordml" xmlns:w15="http://schemas.microsoft.com/office/word/2012/wordml" xmlns:w16cid="http://schemas.microsoft.com/office/word/2016/wordml/cid" xmlns:w16se="http://schemas.microsoft.com/office/word/2015/wordml/symex" xmlns:wpg="http://schemas.microsoft.com/office/word/2010/wordprocessingGroup" xmlns:wpi="http://schemas.microsoft.com/office/word/2010/wordprocessingInk" xmlns:wne="http://schemas.microsoft.com/office/word/2006/wordml" xmlns:wps="http://schemas.microsoft.com/office/word/2010/wordprocessingShape" mc:Ignorable="w14 w15 w16se w16cid wp14">
+<w:glossaryDocument xmlns:wpc="http://schemas.microsoft.com/office/word/2010/wordprocessingCanvas" xmlns:cx="http://schemas.microsoft.com/office/drawing/2014/chartex" xmlns:cx1="http://schemas.microsoft.com/office/drawing/2015/9/8/chartex" xmlns:cx2="http://schemas.microsoft.com/office/drawing/2015/10/21/chartex" xmlns:cx3="http://schemas.microsoft.com/office/drawing/2016/5/9/chartex" xmlns:cx4="http://schemas.microsoft.com/office/drawing/2016/5/10/chartex" xmlns:cx5="http://schemas.microsoft.com/office/drawing/2016/5/11/chartex" xmlns:cx6="http://schemas.microsoft.com/office/drawing/2016/5/12/chartex" xmlns:cx7="http://schemas.microsoft.com/office/drawing/2016/5/13/chartex" xmlns:cx8="http://schemas.microsoft.com/office/drawing/2016/5/14/chartex" xmlns:mc="http://schemas.openxmlformats.org/markup-compatibility/2006" xmlns:aink="http://schemas.microsoft.com/office/drawing/2016/ink" xmlns:am3d="http://schemas.microsoft.com/office/drawing/2017/model3d" xmlns:o="urn:schemas-microsoft-com:office:office" xmlns:r="http://schemas.openxmlformats.org/officeDocument/2006/relationships" xmlns:m="http://schemas.openxmlformats.org/officeDocument/2006/math" xmlns:v="urn:schemas-microsoft-com:vml" xmlns:wp14="http://schemas.microsoft.com/office/word/2010/wordprocessingDrawing" xmlns:wp="http://schemas.openxmlformats.org/drawingml/2006/wordprocessingDrawing" xmlns:w10="urn:schemas-microsoft-com:office:word" xmlns:w="http://schemas.openxmlformats.org/wordprocessingml/2006/main" xmlns:w14="http://schemas.microsoft.com/office/word/2010/wordml" xmlns:w15="http://schemas.microsoft.com/office/word/2012/wordml" xmlns:w16cex="http://schemas.microsoft.com/office/word/2018/wordml/cex" xmlns:w16cid="http://schemas.microsoft.com/office/word/2016/wordml/cid" xmlns:w16="http://schemas.microsoft.com/office/word/2018/wordml" xmlns:w16sdtdh="http://schemas.microsoft.com/office/word/2020/wordml/sdtdatahash" xmlns:w16se="http://schemas.microsoft.com/office/word/2015/wordml/symex" xmlns:wpg="http://schemas.microsoft.com/office/word/2010/wordprocessingGroup" xmlns:wpi="http://schemas.microsoft.com/office/word/2010/wordprocessingInk" xmlns:wne="http://schemas.microsoft.com/office/word/2006/wordml" xmlns:wps="http://schemas.microsoft.com/office/word/2010/wordprocessingShape" mc:Ignorable="w14 w15 w16se w16cid w16 w16cex w16sdtdh wp14">
   <w:docParts>
     <w:docPart>
       <w:docPartPr>
@@ -23982,7 +23613,7 @@
 </file>
 
 <file path=word/glossary/fontTable.xml><?xml version="1.0" encoding="utf-8"?>
-<w:fonts xmlns:mc="http://schemas.openxmlformats.org/markup-compatibility/2006" xmlns:r="http://schemas.openxmlformats.org/officeDocument/2006/relationships" xmlns:w="http://schemas.openxmlformats.org/wordprocessingml/2006/main" xmlns:w14="http://schemas.microsoft.com/office/word/2010/wordml" xmlns:w15="http://schemas.microsoft.com/office/word/2012/wordml" xmlns:w16cid="http://schemas.microsoft.com/office/word/2016/wordml/cid" xmlns:w16se="http://schemas.microsoft.com/office/word/2015/wordml/symex" mc:Ignorable="w14 w15 w16se w16cid">
+<w:fonts xmlns:mc="http://schemas.openxmlformats.org/markup-compatibility/2006" xmlns:r="http://schemas.openxmlformats.org/officeDocument/2006/relationships" xmlns:w="http://schemas.openxmlformats.org/wordprocessingml/2006/main" xmlns:w14="http://schemas.microsoft.com/office/word/2010/wordml" xmlns:w15="http://schemas.microsoft.com/office/word/2012/wordml" xmlns:w16cex="http://schemas.microsoft.com/office/word/2018/wordml/cex" xmlns:w16cid="http://schemas.microsoft.com/office/word/2016/wordml/cid" xmlns:w16="http://schemas.microsoft.com/office/word/2018/wordml" xmlns:w16sdtdh="http://schemas.microsoft.com/office/word/2020/wordml/sdtdatahash" xmlns:w16se="http://schemas.microsoft.com/office/word/2015/wordml/symex" mc:Ignorable="w14 w15 w16se w16cid w16 w16cex w16sdtdh">
   <w:font w:name="Symbol">
     <w:panose1 w:val="05050102010706020507"/>
     <w:charset w:val="02"/>
@@ -24087,7 +23718,7 @@
 </file>
 
 <file path=word/glossary/settings.xml><?xml version="1.0" encoding="utf-8"?>
-<w:settings xmlns:mc="http://schemas.openxmlformats.org/markup-compatibility/2006" xmlns:o="urn:schemas-microsoft-com:office:office" xmlns:r="http://schemas.openxmlformats.org/officeDocument/2006/relationships" xmlns:m="http://schemas.openxmlformats.org/officeDocument/2006/math" xmlns:v="urn:schemas-microsoft-com:vml" xmlns:w10="urn:schemas-microsoft-com:office:word" xmlns:w="http://schemas.openxmlformats.org/wordprocessingml/2006/main" xmlns:w14="http://schemas.microsoft.com/office/word/2010/wordml" xmlns:w15="http://schemas.microsoft.com/office/word/2012/wordml" xmlns:w16cid="http://schemas.microsoft.com/office/word/2016/wordml/cid" xmlns:w16se="http://schemas.microsoft.com/office/word/2015/wordml/symex" xmlns:sl="http://schemas.openxmlformats.org/schemaLibrary/2006/main" mc:Ignorable="w14 w15 w16se w16cid">
+<w:settings xmlns:mc="http://schemas.openxmlformats.org/markup-compatibility/2006" xmlns:o="urn:schemas-microsoft-com:office:office" xmlns:r="http://schemas.openxmlformats.org/officeDocument/2006/relationships" xmlns:m="http://schemas.openxmlformats.org/officeDocument/2006/math" xmlns:v="urn:schemas-microsoft-com:vml" xmlns:w10="urn:schemas-microsoft-com:office:word" xmlns:w="http://schemas.openxmlformats.org/wordprocessingml/2006/main" xmlns:w14="http://schemas.microsoft.com/office/word/2010/wordml" xmlns:w15="http://schemas.microsoft.com/office/word/2012/wordml" xmlns:w16cex="http://schemas.microsoft.com/office/word/2018/wordml/cex" xmlns:w16cid="http://schemas.microsoft.com/office/word/2016/wordml/cid" xmlns:w16="http://schemas.microsoft.com/office/word/2018/wordml" xmlns:w16sdtdh="http://schemas.microsoft.com/office/word/2020/wordml/sdtdatahash" xmlns:w16se="http://schemas.microsoft.com/office/word/2015/wordml/symex" xmlns:sl="http://schemas.openxmlformats.org/schemaLibrary/2006/main" mc:Ignorable="w14 w15 w16se w16cid w16 w16cex w16sdtdh">
   <w:view w:val="normal"/>
   <w:defaultTabStop w:val="708"/>
   <w:hyphenationZone w:val="425"/>
@@ -24106,10 +23737,12 @@
     <w:rsid w:val="00367FA4"/>
     <w:rsid w:val="0039651C"/>
     <w:rsid w:val="005473A5"/>
+    <w:rsid w:val="00561E87"/>
     <w:rsid w:val="007543BB"/>
     <w:rsid w:val="00823AC9"/>
     <w:rsid w:val="00B1369B"/>
     <w:rsid w:val="00B41D7E"/>
+    <w:rsid w:val="00C00786"/>
     <w:rsid w:val="00F47815"/>
   </w:rsids>
   <m:mathPr>
@@ -24134,7 +23767,7 @@
 </file>
 
 <file path=word/glossary/styles.xml><?xml version="1.0" encoding="utf-8"?>
-<w:styles xmlns:mc="http://schemas.openxmlformats.org/markup-compatibility/2006" xmlns:r="http://schemas.openxmlformats.org/officeDocument/2006/relationships" xmlns:w="http://schemas.openxmlformats.org/wordprocessingml/2006/main" xmlns:w14="http://schemas.microsoft.com/office/word/2010/wordml" xmlns:w15="http://schemas.microsoft.com/office/word/2012/wordml" xmlns:w16cid="http://schemas.microsoft.com/office/word/2016/wordml/cid" xmlns:w16se="http://schemas.microsoft.com/office/word/2015/wordml/symex" mc:Ignorable="w14 w15 w16se w16cid">
+<w:styles xmlns:mc="http://schemas.openxmlformats.org/markup-compatibility/2006" xmlns:r="http://schemas.openxmlformats.org/officeDocument/2006/relationships" xmlns:w="http://schemas.openxmlformats.org/wordprocessingml/2006/main" xmlns:w14="http://schemas.microsoft.com/office/word/2010/wordml" xmlns:w15="http://schemas.microsoft.com/office/word/2012/wordml" xmlns:w16cex="http://schemas.microsoft.com/office/word/2018/wordml/cex" xmlns:w16cid="http://schemas.microsoft.com/office/word/2016/wordml/cid" xmlns:w16="http://schemas.microsoft.com/office/word/2018/wordml" xmlns:w16sdtdh="http://schemas.microsoft.com/office/word/2020/wordml/sdtdatahash" xmlns:w16se="http://schemas.microsoft.com/office/word/2015/wordml/symex" mc:Ignorable="w14 w15 w16se w16cid w16 w16cex w16sdtdh">
   <w:docDefaults>
     <w:rPrDefault>
       <w:rPr>
@@ -24150,7 +23783,7 @@
       </w:pPr>
     </w:pPrDefault>
   </w:docDefaults>
-  <w:latentStyles w:defLockedState="0" w:defUIPriority="99" w:defSemiHidden="0" w:defUnhideWhenUsed="0" w:defQFormat="0" w:count="375">
+  <w:latentStyles w:defLockedState="0" w:defUIPriority="99" w:defSemiHidden="0" w:defUnhideWhenUsed="0" w:defQFormat="0" w:count="376">
     <w:lsdException w:name="Normal" w:uiPriority="0" w:qFormat="1"/>
     <w:lsdException w:name="heading 1" w:uiPriority="9" w:qFormat="1"/>
     <w:lsdException w:name="heading 2" w:semiHidden="1" w:uiPriority="9" w:unhideWhenUsed="1" w:qFormat="1"/>
@@ -24526,6 +24159,7 @@
     <w:lsdException w:name="Smart Hyperlink" w:semiHidden="1" w:unhideWhenUsed="1"/>
     <w:lsdException w:name="Hashtag" w:semiHidden="1" w:unhideWhenUsed="1"/>
     <w:lsdException w:name="Unresolved Mention" w:semiHidden="1" w:unhideWhenUsed="1"/>
+    <w:lsdException w:name="Smart Link" w:semiHidden="1" w:unhideWhenUsed="1"/>
   </w:latentStyles>
   <w:style w:type="paragraph" w:default="1" w:styleId="Standard">
     <w:name w:val="Normal"/>
@@ -24576,7 +24210,7 @@
 </file>
 
 <file path=word/glossary/webSettings.xml><?xml version="1.0" encoding="utf-8"?>
-<w:webSettings xmlns:mc="http://schemas.openxmlformats.org/markup-compatibility/2006" xmlns:r="http://schemas.openxmlformats.org/officeDocument/2006/relationships" xmlns:w="http://schemas.openxmlformats.org/wordprocessingml/2006/main" xmlns:w14="http://schemas.microsoft.com/office/word/2010/wordml" xmlns:w15="http://schemas.microsoft.com/office/word/2012/wordml" xmlns:w16cid="http://schemas.microsoft.com/office/word/2016/wordml/cid" xmlns:w16se="http://schemas.microsoft.com/office/word/2015/wordml/symex" mc:Ignorable="w14 w15 w16se w16cid">
+<w:webSettings xmlns:mc="http://schemas.openxmlformats.org/markup-compatibility/2006" xmlns:r="http://schemas.openxmlformats.org/officeDocument/2006/relationships" xmlns:w="http://schemas.openxmlformats.org/wordprocessingml/2006/main" xmlns:w14="http://schemas.microsoft.com/office/word/2010/wordml" xmlns:w15="http://schemas.microsoft.com/office/word/2012/wordml" xmlns:w16cex="http://schemas.microsoft.com/office/word/2018/wordml/cex" xmlns:w16cid="http://schemas.microsoft.com/office/word/2016/wordml/cid" xmlns:w16="http://schemas.microsoft.com/office/word/2018/wordml" xmlns:w16sdtdh="http://schemas.microsoft.com/office/word/2020/wordml/sdtdatahash" xmlns:w16se="http://schemas.microsoft.com/office/word/2015/wordml/symex" mc:Ignorable="w14 w15 w16se w16cid w16 w16cex w16sdtdh">
   <w:optimizeForBrowser/>
   <w:allowPNG/>
 </w:webSettings>

</xml_diff>